<commit_message>
fixes sopa's year + adds me <3
</commit_message>
<xml_diff>
--- a/SE-proekt-CodePro-AnalytiX.docx
+++ b/SE-proekt-CodePro-AnalytiX.docx
@@ -1,6 +1,6 @@
 
 <file path=word/document.xml><?xml version="1.0" encoding="utf-8"?>
-<w:document xmlns:ve="http://schemas.openxmlformats.org/markup-compatibility/2006" xmlns:o="urn:schemas-microsoft-com:office:office" xmlns:r="http://schemas.openxmlformats.org/officeDocument/2006/relationships" xmlns:m="http://schemas.openxmlformats.org/officeDocument/2006/math" xmlns:v="urn:schemas-microsoft-com:vml" xmlns:wp="http://schemas.openxmlformats.org/drawingml/2006/wordprocessingDrawing" xmlns:w10="urn:schemas-microsoft-com:office:word" xmlns:w="http://schemas.openxmlformats.org/wordprocessingml/2006/main" xmlns:wne="http://schemas.microsoft.com/office/word/2006/wordml">
+<w:document xmlns:wpc="http://schemas.microsoft.com/office/word/2010/wordprocessingCanvas" xmlns:mc="http://schemas.openxmlformats.org/markup-compatibility/2006" xmlns:o="urn:schemas-microsoft-com:office:office" xmlns:r="http://schemas.openxmlformats.org/officeDocument/2006/relationships" xmlns:m="http://schemas.openxmlformats.org/officeDocument/2006/math" xmlns:v="urn:schemas-microsoft-com:vml" xmlns:wp14="http://schemas.microsoft.com/office/word/2010/wordprocessingDrawing" xmlns:wp="http://schemas.openxmlformats.org/drawingml/2006/wordprocessingDrawing" xmlns:w10="urn:schemas-microsoft-com:office:word" xmlns:w="http://schemas.openxmlformats.org/wordprocessingml/2006/main" xmlns:w14="http://schemas.microsoft.com/office/word/2010/wordml" xmlns:w15="http://schemas.microsoft.com/office/word/2012/wordml" xmlns:wpg="http://schemas.microsoft.com/office/word/2010/wordprocessingGroup" xmlns:wpi="http://schemas.microsoft.com/office/word/2010/wordprocessingInk" xmlns:wne="http://schemas.microsoft.com/office/word/2006/wordml" xmlns:wps="http://schemas.microsoft.com/office/word/2010/wordprocessingShape" mc:Ignorable="w14 w15 wp14">
   <w:body>
     <w:sdt>
       <w:sdtPr>
@@ -50,7 +50,7 @@
         </w:p>
         <w:tbl>
           <w:tblPr>
-            <w:tblStyle w:val="af"/>
+            <w:tblStyle w:val="TableGrid"/>
             <w:tblpPr w:leftFromText="180" w:rightFromText="180" w:vertAnchor="text" w:horzAnchor="margin" w:tblpY="48"/>
             <w:tblOverlap w:val="never"/>
             <w:tblW w:w="8640" w:type="dxa"/>
@@ -62,7 +62,7 @@
               <w:insideH w:val="none" w:sz="0" w:space="0" w:color="auto"/>
               <w:insideV w:val="single" w:sz="4" w:space="0" w:color="6E6E6E" w:themeColor="background2" w:themeShade="80"/>
             </w:tblBorders>
-            <w:tblLook w:val="04A0"/>
+            <w:tblLook w:val="04A0" w:firstRow="1" w:lastRow="0" w:firstColumn="1" w:lastColumn="0" w:noHBand="0" w:noVBand="1"/>
           </w:tblPr>
           <w:tblGrid>
             <w:gridCol w:w="8640"/>
@@ -79,6 +79,7 @@
                 <w:dataBinding w:prefixMappings="xmlns:ns0='http://purl.org/dc/elements/1.1/' xmlns:ns1='http://schemas.openxmlformats.org/package/2006/metadata/core-properties' " w:xpath="/ns1:coreProperties[1]/ns0:title[1]" w:storeItemID="{6C3C8BC8-F283-45AE-878A-BAB7291924A1}"/>
                 <w:text/>
               </w:sdtPr>
+              <w:sdtEndPr/>
               <w:sdtContent>
                 <w:tc>
                   <w:tcPr>
@@ -94,7 +95,7 @@
                   </w:tcPr>
                   <w:p>
                     <w:pPr>
-                      <w:pStyle w:val="a7"/>
+                      <w:pStyle w:val="Title"/>
                     </w:pPr>
                     <w:r>
                       <w:t xml:space="preserve">CodePro AnalytiX </w:t>
@@ -131,7 +132,7 @@
               </w:tcPr>
               <w:p>
                 <w:pPr>
-                  <w:pStyle w:val="a7"/>
+                  <w:pStyle w:val="Title"/>
                 </w:pPr>
               </w:p>
             </w:tc>
@@ -153,7 +154,7 @@
               </w:tcPr>
               <w:p>
                 <w:pPr>
-                  <w:pStyle w:val="a7"/>
+                  <w:pStyle w:val="Title"/>
                   <w:jc w:val="right"/>
                   <w:rPr>
                     <w:i/>
@@ -232,7 +233,7 @@
               </w:tcPr>
               <w:p>
                 <w:pPr>
-                  <w:pStyle w:val="a7"/>
+                  <w:pStyle w:val="Title"/>
                   <w:jc w:val="right"/>
                   <w:rPr>
                     <w:b w:val="0"/>
@@ -285,7 +286,7 @@
         </w:p>
         <w:tbl>
           <w:tblPr>
-            <w:tblStyle w:val="af"/>
+            <w:tblStyle w:val="TableGrid"/>
             <w:tblW w:w="8640" w:type="dxa"/>
             <w:tblBorders>
               <w:top w:val="single" w:sz="4" w:space="0" w:color="6E6E6E" w:themeColor="background2" w:themeShade="80"/>
@@ -295,7 +296,7 @@
               <w:insideH w:val="none" w:sz="0" w:space="0" w:color="auto"/>
               <w:insideV w:val="single" w:sz="4" w:space="0" w:color="6E6E6E" w:themeColor="background2" w:themeShade="80"/>
             </w:tblBorders>
-            <w:tblLook w:val="04A0"/>
+            <w:tblLook w:val="04A0" w:firstRow="1" w:lastRow="0" w:firstColumn="1" w:lastColumn="0" w:noHBand="0" w:noVBand="1"/>
           </w:tblPr>
           <w:tblGrid>
             <w:gridCol w:w="8640"/>
@@ -317,7 +318,7 @@
               </w:tcPr>
               <w:p>
                 <w:pPr>
-                  <w:pStyle w:val="a7"/>
+                  <w:pStyle w:val="Title"/>
                   <w:jc w:val="left"/>
                   <w:rPr>
                     <w:color w:val="auto"/>
@@ -355,7 +356,7 @@
               </w:tcPr>
               <w:p>
                 <w:pPr>
-                  <w:pStyle w:val="a7"/>
+                  <w:pStyle w:val="Title"/>
                   <w:ind w:left="360"/>
                   <w:jc w:val="left"/>
                   <w:rPr>
@@ -408,29 +409,10 @@
                   </w:rPr>
                   <w:t>thesopa@abv.bg</w:t>
                 </w:r>
-                <w:r>
-                  <w:rPr>
-                    <w:i/>
-                    <w:color w:val="FF0000"/>
-                    <w:sz w:val="22"/>
-                    <w:szCs w:val="24"/>
-                  </w:rPr>
-                  <w:t xml:space="preserve"> </w:t>
-                </w:r>
-                <w:r>
-                  <w:rPr>
-                    <w:i/>
-                    <w:color w:val="FF0000"/>
-                    <w:sz w:val="22"/>
-                    <w:szCs w:val="24"/>
-                    <w:lang w:val="bg-BG"/>
-                  </w:rPr>
-                  <w:t>(имейл)</w:t>
-                </w:r>
               </w:p>
               <w:p>
                 <w:pPr>
-                  <w:pStyle w:val="a7"/>
+                  <w:pStyle w:val="Title"/>
                   <w:ind w:left="360"/>
                   <w:jc w:val="right"/>
                   <w:rPr>
@@ -467,7 +449,17 @@
                     <w:szCs w:val="24"/>
                     <w:lang w:val="bg-BG"/>
                   </w:rPr>
-                  <w:t>втори курс</w:t>
+                  <w:t>трети</w:t>
+                </w:r>
+                <w:r>
+                  <w:rPr>
+                    <w:i/>
+                    <w:color w:val="FF0000"/>
+                    <w:sz w:val="22"/>
+                    <w:szCs w:val="24"/>
+                    <w:lang w:val="bg-BG"/>
+                  </w:rPr>
+                  <w:t xml:space="preserve"> курс</w:t>
                 </w:r>
                 <w:r>
                   <w:rPr>
@@ -529,7 +521,165 @@
               </w:tcPr>
               <w:p>
                 <w:pPr>
-                  <w:pStyle w:val="a7"/>
+                  <w:pStyle w:val="Title"/>
+                  <w:ind w:left="360"/>
+                  <w:jc w:val="left"/>
+                  <w:rPr>
+                    <w:sz w:val="22"/>
+                    <w:szCs w:val="24"/>
+                    <w:lang w:val="bg-BG"/>
+                  </w:rPr>
+                </w:pPr>
+                <w:r>
+                  <w:rPr>
+                    <w:i/>
+                    <w:color w:val="FF0000"/>
+                    <w:sz w:val="22"/>
+                    <w:szCs w:val="24"/>
+                    <w:lang w:val="bg-BG"/>
+                  </w:rPr>
+                  <w:t>80855</w:t>
+                </w:r>
+                <w:r>
+                  <w:rPr>
+                    <w:sz w:val="22"/>
+                    <w:szCs w:val="24"/>
+                    <w:lang w:val="bg-BG"/>
+                  </w:rPr>
+                  <w:t xml:space="preserve">, </w:t>
+                </w:r>
+                <w:r>
+                  <w:rPr>
+                    <w:i/>
+                    <w:color w:val="FF0000"/>
+                    <w:sz w:val="22"/>
+                    <w:szCs w:val="24"/>
+                    <w:lang w:val="bg-BG"/>
+                  </w:rPr>
+                  <w:t>Драгомир Светославов Тунчев</w:t>
+                </w:r>
+                <w:r>
+                  <w:rPr>
+                    <w:sz w:val="22"/>
+                    <w:szCs w:val="24"/>
+                    <w:lang w:val="bg-BG"/>
+                  </w:rPr>
+                  <w:t>,</w:t>
+                </w:r>
+                <w:r>
+                  <w:rPr>
+                    <w:i/>
+                    <w:color w:val="FF0000"/>
+                    <w:sz w:val="22"/>
+                    <w:szCs w:val="24"/>
+                  </w:rPr>
+                  <w:t xml:space="preserve"> staticbg@gmail.com</w:t>
+                </w:r>
+                <w:bookmarkStart w:id="0" w:name="_GoBack"/>
+                <w:bookmarkEnd w:id="0"/>
+              </w:p>
+              <w:p>
+                <w:pPr>
+                  <w:pStyle w:val="Title"/>
+                  <w:ind w:left="360"/>
+                  <w:jc w:val="right"/>
+                  <w:rPr>
+                    <w:sz w:val="22"/>
+                    <w:szCs w:val="24"/>
+                    <w:lang w:val="bg-BG"/>
+                  </w:rPr>
+                </w:pPr>
+                <w:r>
+                  <w:rPr>
+                    <w:i/>
+                    <w:color w:val="FF0000"/>
+                    <w:sz w:val="22"/>
+                    <w:szCs w:val="24"/>
+                    <w:lang w:val="bg-BG"/>
+                  </w:rPr>
+                  <w:t>Компютърни науки</w:t>
+                </w:r>
+                <w:r>
+                  <w:rPr>
+                    <w:i/>
+                    <w:color w:val="FF0000"/>
+                    <w:sz w:val="22"/>
+                    <w:szCs w:val="24"/>
+                    <w:lang w:val="bg-BG"/>
+                  </w:rPr>
+                  <w:t>,</w:t>
+                </w:r>
+                <w:r>
+                  <w:rPr>
+                    <w:i/>
+                    <w:color w:val="FF0000"/>
+                    <w:sz w:val="22"/>
+                    <w:szCs w:val="24"/>
+                    <w:lang w:val="bg-BG"/>
+                  </w:rPr>
+                  <w:t xml:space="preserve"> трети</w:t>
+                </w:r>
+                <w:r>
+                  <w:rPr>
+                    <w:i/>
+                    <w:color w:val="FF0000"/>
+                    <w:sz w:val="22"/>
+                    <w:szCs w:val="24"/>
+                    <w:lang w:val="bg-BG"/>
+                  </w:rPr>
+                  <w:t xml:space="preserve"> курс,</w:t>
+                </w:r>
+                <w:r>
+                  <w:rPr>
+                    <w:i/>
+                    <w:color w:val="FF0000"/>
+                    <w:sz w:val="22"/>
+                    <w:szCs w:val="24"/>
+                    <w:lang w:val="bg-BG"/>
+                  </w:rPr>
+                  <w:t xml:space="preserve"> втори</w:t>
+                </w:r>
+                <w:r>
+                  <w:rPr>
+                    <w:i/>
+                    <w:color w:val="FF0000"/>
+                    <w:sz w:val="22"/>
+                    <w:szCs w:val="24"/>
+                    <w:lang w:val="bg-BG"/>
+                  </w:rPr>
+                  <w:t xml:space="preserve"> поток, група</w:t>
+                </w:r>
+                <w:r>
+                  <w:rPr>
+                    <w:i/>
+                    <w:color w:val="FF0000"/>
+                    <w:sz w:val="22"/>
+                    <w:szCs w:val="24"/>
+                    <w:lang w:val="bg-BG"/>
+                  </w:rPr>
+                  <w:t xml:space="preserve"> 8</w:t>
+                </w:r>
+              </w:p>
+            </w:tc>
+          </w:tr>
+          <w:tr>
+            <w:trPr>
+              <w:cantSplit/>
+              <w:trHeight w:val="20"/>
+            </w:trPr>
+            <w:tc>
+              <w:tcPr>
+                <w:tcW w:w="8640" w:type="dxa"/>
+                <w:tcMar>
+                  <w:top w:w="14" w:type="dxa"/>
+                  <w:left w:w="58" w:type="dxa"/>
+                  <w:bottom w:w="14" w:type="dxa"/>
+                  <w:right w:w="115" w:type="dxa"/>
+                </w:tcMar>
+              </w:tcPr>
+              <w:p>
+                <w:pPr>
+                  <w:pStyle w:val="Title"/>
                   <w:ind w:left="360"/>
                   <w:jc w:val="left"/>
                   <w:rPr>
@@ -587,7 +737,7 @@
               </w:p>
               <w:p>
                 <w:pPr>
-                  <w:pStyle w:val="a7"/>
+                  <w:pStyle w:val="Title"/>
                   <w:ind w:left="360"/>
                   <w:jc w:val="right"/>
                   <w:rPr>
@@ -626,7 +776,7 @@
               </w:tcPr>
               <w:p>
                 <w:pPr>
-                  <w:pStyle w:val="a7"/>
+                  <w:pStyle w:val="Title"/>
                   <w:ind w:left="360"/>
                   <w:jc w:val="left"/>
                   <w:rPr>
@@ -684,104 +834,7 @@
               </w:p>
               <w:p>
                 <w:pPr>
-                  <w:pStyle w:val="a7"/>
-                  <w:ind w:left="360"/>
-                  <w:jc w:val="right"/>
-                  <w:rPr>
-                    <w:sz w:val="22"/>
-                    <w:szCs w:val="24"/>
-                    <w:lang w:val="bg-BG"/>
-                  </w:rPr>
-                </w:pPr>
-                <w:r>
-                  <w:rPr>
-                    <w:i/>
-                    <w:color w:val="FF0000"/>
-                    <w:sz w:val="22"/>
-                    <w:szCs w:val="24"/>
-                    <w:lang w:val="bg-BG"/>
-                  </w:rPr>
-                  <w:t>специалност, курс, поток, група</w:t>
-                </w:r>
-              </w:p>
-            </w:tc>
-          </w:tr>
-          <w:tr>
-            <w:trPr>
-              <w:cantSplit/>
-              <w:trHeight w:val="20"/>
-            </w:trPr>
-            <w:tc>
-              <w:tcPr>
-                <w:tcW w:w="8640" w:type="dxa"/>
-                <w:tcMar>
-                  <w:top w:w="14" w:type="dxa"/>
-                  <w:left w:w="58" w:type="dxa"/>
-                  <w:bottom w:w="14" w:type="dxa"/>
-                  <w:right w:w="115" w:type="dxa"/>
-                </w:tcMar>
-              </w:tcPr>
-              <w:p>
-                <w:pPr>
-                  <w:pStyle w:val="a7"/>
-                  <w:ind w:left="360"/>
-                  <w:jc w:val="left"/>
-                  <w:rPr>
-                    <w:sz w:val="22"/>
-                    <w:szCs w:val="24"/>
-                    <w:lang w:val="bg-BG"/>
-                  </w:rPr>
-                </w:pPr>
-                <w:r>
-                  <w:rPr>
-                    <w:i/>
-                    <w:color w:val="FF0000"/>
-                    <w:sz w:val="22"/>
-                    <w:szCs w:val="24"/>
-                    <w:lang w:val="bg-BG"/>
-                  </w:rPr>
-                  <w:t>фак.номер</w:t>
-                </w:r>
-                <w:r>
-                  <w:rPr>
-                    <w:sz w:val="22"/>
-                    <w:szCs w:val="24"/>
-                    <w:lang w:val="bg-BG"/>
-                  </w:rPr>
-                  <w:t xml:space="preserve">, </w:t>
-                </w:r>
-                <w:r>
-                  <w:rPr>
-                    <w:i/>
-                    <w:color w:val="FF0000"/>
-                    <w:sz w:val="22"/>
-                    <w:szCs w:val="24"/>
-                    <w:lang w:val="bg-BG"/>
-                  </w:rPr>
-                  <w:t>три имена на студента</w:t>
-                </w:r>
-                <w:r>
-                  <w:rPr>
-                    <w:sz w:val="22"/>
-                    <w:szCs w:val="24"/>
-                    <w:lang w:val="bg-BG"/>
-                  </w:rPr>
-                  <w:t xml:space="preserve">, </w:t>
-                </w:r>
-                <w:r>
-                  <w:rPr>
-                    <w:i/>
-                    <w:color w:val="FF0000"/>
-                    <w:sz w:val="22"/>
-                    <w:szCs w:val="24"/>
-                    <w:lang w:val="bg-BG"/>
-                  </w:rPr>
-                  <w:t>електронен адрес (имейл)</w:t>
-                </w:r>
-              </w:p>
-              <w:p>
-                <w:pPr>
-                  <w:pStyle w:val="a7"/>
+                  <w:pStyle w:val="Title"/>
                   <w:ind w:left="360"/>
                   <w:jc w:val="right"/>
                   <w:rPr>
@@ -868,6 +921,7 @@
           <w:docPartUnique/>
         </w:docPartObj>
       </w:sdtPr>
+      <w:sdtEndPr/>
       <w:sdtContent>
         <w:p>
           <w:pPr>
@@ -885,7 +939,7 @@
         </w:p>
         <w:p>
           <w:pPr>
-            <w:pStyle w:val="11"/>
+            <w:pStyle w:val="TOC1"/>
             <w:tabs>
               <w:tab w:val="left" w:pos="446"/>
               <w:tab w:val="right" w:leader="dot" w:pos="8630"/>
@@ -907,133 +961,86 @@
           <w:r>
             <w:fldChar w:fldCharType="separate"/>
           </w:r>
-          <w:bookmarkStart w:id="0" w:name="_GoBack"/>
-          <w:bookmarkEnd w:id="0"/>
-          <w:r>
-            <w:rPr>
-              <w:rStyle w:val="af0"/>
-              <w:noProof/>
-            </w:rPr>
-            <w:fldChar w:fldCharType="begin"/>
-          </w:r>
-          <w:r>
-            <w:rPr>
-              <w:rStyle w:val="af0"/>
-              <w:noProof/>
-            </w:rPr>
-            <w:instrText xml:space="preserve"> </w:instrText>
-          </w:r>
-          <w:r>
-            <w:rPr>
-              <w:noProof/>
-            </w:rPr>
-            <w:instrText>HYPERLINK \l "_Toc418974213"</w:instrText>
-          </w:r>
-          <w:r>
-            <w:rPr>
-              <w:rStyle w:val="af0"/>
-              <w:noProof/>
-            </w:rPr>
-            <w:instrText xml:space="preserve"> </w:instrText>
-          </w:r>
-          <w:r>
-            <w:rPr>
-              <w:rStyle w:val="af0"/>
-              <w:noProof/>
-            </w:rPr>
-          </w:r>
-          <w:r>
-            <w:rPr>
-              <w:rStyle w:val="af0"/>
-              <w:noProof/>
-            </w:rPr>
-            <w:fldChar w:fldCharType="separate"/>
-          </w:r>
-          <w:r>
-            <w:rPr>
-              <w:rStyle w:val="af0"/>
-              <w:noProof/>
-              <w:lang w:val="bg-BG"/>
-            </w:rPr>
-            <w:t>1</w:t>
-          </w:r>
-          <w:r>
-            <w:rPr>
-              <w:rFonts w:asciiTheme="minorHAnsi" w:eastAsiaTheme="minorEastAsia" w:hAnsiTheme="minorHAnsi"/>
-              <w:caps w:val="0"/>
-              <w:noProof/>
-              <w:spacing w:val="0"/>
-              <w:lang w:val="bg-BG" w:eastAsia="bg-BG"/>
-            </w:rPr>
-            <w:tab/>
-          </w:r>
-          <w:r>
-            <w:rPr>
-              <w:rStyle w:val="af0"/>
-              <w:noProof/>
-              <w:lang w:val="bg-BG"/>
-            </w:rPr>
-            <w:t>Увод</w:t>
-          </w:r>
-          <w:r>
-            <w:rPr>
-              <w:noProof/>
-              <w:webHidden/>
-            </w:rPr>
-            <w:tab/>
-          </w:r>
-          <w:r>
-            <w:rPr>
-              <w:noProof/>
-              <w:webHidden/>
-            </w:rPr>
-            <w:fldChar w:fldCharType="begin"/>
-          </w:r>
-          <w:r>
-            <w:rPr>
-              <w:noProof/>
-              <w:webHidden/>
-            </w:rPr>
-            <w:instrText xml:space="preserve"> PAGEREF _Toc418974213 \h </w:instrText>
-          </w:r>
-          <w:r>
-            <w:rPr>
-              <w:noProof/>
-              <w:webHidden/>
-            </w:rPr>
-          </w:r>
-          <w:r>
-            <w:rPr>
-              <w:noProof/>
-              <w:webHidden/>
-            </w:rPr>
-            <w:fldChar w:fldCharType="separate"/>
-          </w:r>
-          <w:r>
-            <w:rPr>
-              <w:noProof/>
-              <w:webHidden/>
-            </w:rPr>
-            <w:t>3</w:t>
-          </w:r>
-          <w:r>
-            <w:rPr>
-              <w:noProof/>
-              <w:webHidden/>
-            </w:rPr>
-            <w:fldChar w:fldCharType="end"/>
-          </w:r>
-          <w:r>
-            <w:rPr>
-              <w:rStyle w:val="af0"/>
-              <w:noProof/>
-            </w:rPr>
-            <w:fldChar w:fldCharType="end"/>
-          </w:r>
+          <w:hyperlink w:anchor="_Toc418974213" w:history="1">
+            <w:r>
+              <w:rPr>
+                <w:rStyle w:val="Hyperlink"/>
+                <w:noProof/>
+                <w:lang w:val="bg-BG"/>
+              </w:rPr>
+              <w:t>1</w:t>
+            </w:r>
+            <w:r>
+              <w:rPr>
+                <w:rFonts w:asciiTheme="minorHAnsi" w:eastAsiaTheme="minorEastAsia" w:hAnsiTheme="minorHAnsi"/>
+                <w:caps w:val="0"/>
+                <w:noProof/>
+                <w:spacing w:val="0"/>
+                <w:lang w:val="bg-BG" w:eastAsia="bg-BG"/>
+              </w:rPr>
+              <w:tab/>
+            </w:r>
+            <w:r>
+              <w:rPr>
+                <w:rStyle w:val="Hyperlink"/>
+                <w:noProof/>
+                <w:lang w:val="bg-BG"/>
+              </w:rPr>
+              <w:t>Увод</w:t>
+            </w:r>
+            <w:r>
+              <w:rPr>
+                <w:noProof/>
+                <w:webHidden/>
+              </w:rPr>
+              <w:tab/>
+            </w:r>
+            <w:r>
+              <w:rPr>
+                <w:noProof/>
+                <w:webHidden/>
+              </w:rPr>
+              <w:fldChar w:fldCharType="begin"/>
+            </w:r>
+            <w:r>
+              <w:rPr>
+                <w:noProof/>
+                <w:webHidden/>
+              </w:rPr>
+              <w:instrText xml:space="preserve"> PAGEREF _Toc418974213 \h </w:instrText>
+            </w:r>
+            <w:r>
+              <w:rPr>
+                <w:noProof/>
+                <w:webHidden/>
+              </w:rPr>
+            </w:r>
+            <w:r>
+              <w:rPr>
+                <w:noProof/>
+                <w:webHidden/>
+              </w:rPr>
+              <w:fldChar w:fldCharType="separate"/>
+            </w:r>
+            <w:r>
+              <w:rPr>
+                <w:noProof/>
+                <w:webHidden/>
+              </w:rPr>
+              <w:t>3</w:t>
+            </w:r>
+            <w:r>
+              <w:rPr>
+                <w:noProof/>
+                <w:webHidden/>
+              </w:rPr>
+              <w:fldChar w:fldCharType="end"/>
+            </w:r>
+          </w:hyperlink>
         </w:p>
         <w:p>
           <w:pPr>
-            <w:pStyle w:val="24"/>
+            <w:pStyle w:val="TOC2"/>
             <w:tabs>
               <w:tab w:val="left" w:pos="880"/>
               <w:tab w:val="right" w:leader="dot" w:pos="8630"/>
@@ -1047,7 +1054,7 @@
           <w:hyperlink w:anchor="_Toc418974214" w:history="1">
             <w:r>
               <w:rPr>
-                <w:rStyle w:val="af0"/>
+                <w:rStyle w:val="Hyperlink"/>
                 <w:noProof/>
                 <w:lang w:val="bg-BG"/>
               </w:rPr>
@@ -1063,7 +1070,7 @@
             </w:r>
             <w:r>
               <w:rPr>
-                <w:rStyle w:val="af0"/>
+                <w:rStyle w:val="Hyperlink"/>
                 <w:noProof/>
                 <w:lang w:val="bg-BG"/>
               </w:rPr>
@@ -1121,7 +1128,7 @@
         </w:p>
         <w:p>
           <w:pPr>
-            <w:pStyle w:val="24"/>
+            <w:pStyle w:val="TOC2"/>
             <w:tabs>
               <w:tab w:val="left" w:pos="880"/>
               <w:tab w:val="right" w:leader="dot" w:pos="8630"/>
@@ -1135,7 +1142,7 @@
           <w:hyperlink w:anchor="_Toc418974215" w:history="1">
             <w:r>
               <w:rPr>
-                <w:rStyle w:val="af0"/>
+                <w:rStyle w:val="Hyperlink"/>
                 <w:noProof/>
                 <w:lang w:val="bg-BG"/>
               </w:rPr>
@@ -1151,7 +1158,7 @@
             </w:r>
             <w:r>
               <w:rPr>
-                <w:rStyle w:val="af0"/>
+                <w:rStyle w:val="Hyperlink"/>
                 <w:noProof/>
                 <w:lang w:val="bg-BG"/>
               </w:rPr>
@@ -1209,7 +1216,7 @@
         </w:p>
         <w:p>
           <w:pPr>
-            <w:pStyle w:val="24"/>
+            <w:pStyle w:val="TOC2"/>
             <w:tabs>
               <w:tab w:val="left" w:pos="880"/>
               <w:tab w:val="right" w:leader="dot" w:pos="8630"/>
@@ -1223,7 +1230,7 @@
           <w:hyperlink w:anchor="_Toc418974216" w:history="1">
             <w:r>
               <w:rPr>
-                <w:rStyle w:val="af0"/>
+                <w:rStyle w:val="Hyperlink"/>
                 <w:noProof/>
                 <w:lang w:val="bg-BG"/>
               </w:rPr>
@@ -1239,7 +1246,7 @@
             </w:r>
             <w:r>
               <w:rPr>
-                <w:rStyle w:val="af0"/>
+                <w:rStyle w:val="Hyperlink"/>
                 <w:noProof/>
                 <w:lang w:val="bg-BG"/>
               </w:rPr>
@@ -1297,7 +1304,7 @@
         </w:p>
         <w:p>
           <w:pPr>
-            <w:pStyle w:val="11"/>
+            <w:pStyle w:val="TOC1"/>
             <w:tabs>
               <w:tab w:val="left" w:pos="446"/>
               <w:tab w:val="right" w:leader="dot" w:pos="8630"/>
@@ -1313,7 +1320,7 @@
           <w:hyperlink w:anchor="_Toc418974217" w:history="1">
             <w:r>
               <w:rPr>
-                <w:rStyle w:val="af0"/>
+                <w:rStyle w:val="Hyperlink"/>
                 <w:noProof/>
               </w:rPr>
               <w:t>2</w:t>
@@ -1330,7 +1337,7 @@
             </w:r>
             <w:r>
               <w:rPr>
-                <w:rStyle w:val="af0"/>
+                <w:rStyle w:val="Hyperlink"/>
                 <w:noProof/>
                 <w:lang w:val="bg-BG"/>
               </w:rPr>
@@ -1388,7 +1395,7 @@
         </w:p>
         <w:p>
           <w:pPr>
-            <w:pStyle w:val="24"/>
+            <w:pStyle w:val="TOC2"/>
             <w:tabs>
               <w:tab w:val="left" w:pos="880"/>
               <w:tab w:val="right" w:leader="dot" w:pos="8630"/>
@@ -1402,7 +1409,7 @@
           <w:hyperlink w:anchor="_Toc418974218" w:history="1">
             <w:r>
               <w:rPr>
-                <w:rStyle w:val="af0"/>
+                <w:rStyle w:val="Hyperlink"/>
                 <w:noProof/>
                 <w:lang w:val="bg-BG"/>
               </w:rPr>
@@ -1418,7 +1425,7 @@
             </w:r>
             <w:r>
               <w:rPr>
-                <w:rStyle w:val="af0"/>
+                <w:rStyle w:val="Hyperlink"/>
                 <w:noProof/>
                 <w:lang w:val="bg-BG"/>
               </w:rPr>
@@ -1476,7 +1483,7 @@
         </w:p>
         <w:p>
           <w:pPr>
-            <w:pStyle w:val="33"/>
+            <w:pStyle w:val="TOC3"/>
             <w:tabs>
               <w:tab w:val="left" w:pos="1320"/>
               <w:tab w:val="right" w:leader="dot" w:pos="8630"/>
@@ -1490,7 +1497,7 @@
           <w:hyperlink w:anchor="_Toc418974219" w:history="1">
             <w:r>
               <w:rPr>
-                <w:rStyle w:val="af0"/>
+                <w:rStyle w:val="Hyperlink"/>
                 <w:noProof/>
                 <w:lang w:val="bg-BG"/>
               </w:rPr>
@@ -1506,7 +1513,7 @@
             </w:r>
             <w:r>
               <w:rPr>
-                <w:rStyle w:val="af0"/>
+                <w:rStyle w:val="Hyperlink"/>
                 <w:noProof/>
                 <w:lang w:val="bg-BG"/>
               </w:rPr>
@@ -1564,7 +1571,7 @@
         </w:p>
         <w:p>
           <w:pPr>
-            <w:pStyle w:val="24"/>
+            <w:pStyle w:val="TOC2"/>
             <w:tabs>
               <w:tab w:val="left" w:pos="880"/>
               <w:tab w:val="right" w:leader="dot" w:pos="8630"/>
@@ -1578,7 +1585,7 @@
           <w:hyperlink w:anchor="_Toc418974220" w:history="1">
             <w:r>
               <w:rPr>
-                <w:rStyle w:val="af0"/>
+                <w:rStyle w:val="Hyperlink"/>
                 <w:noProof/>
                 <w:lang w:val="bg-BG"/>
               </w:rPr>
@@ -1594,7 +1601,7 @@
             </w:r>
             <w:r>
               <w:rPr>
-                <w:rStyle w:val="af0"/>
+                <w:rStyle w:val="Hyperlink"/>
                 <w:noProof/>
                 <w:lang w:val="bg-BG"/>
               </w:rPr>
@@ -1652,7 +1659,7 @@
         </w:p>
         <w:p>
           <w:pPr>
-            <w:pStyle w:val="24"/>
+            <w:pStyle w:val="TOC2"/>
             <w:tabs>
               <w:tab w:val="left" w:pos="880"/>
               <w:tab w:val="right" w:leader="dot" w:pos="8630"/>
@@ -1666,7 +1673,7 @@
           <w:hyperlink w:anchor="_Toc418974221" w:history="1">
             <w:r>
               <w:rPr>
-                <w:rStyle w:val="af0"/>
+                <w:rStyle w:val="Hyperlink"/>
                 <w:noProof/>
                 <w:lang w:val="bg-BG"/>
               </w:rPr>
@@ -1682,7 +1689,7 @@
             </w:r>
             <w:r>
               <w:rPr>
-                <w:rStyle w:val="af0"/>
+                <w:rStyle w:val="Hyperlink"/>
                 <w:noProof/>
                 <w:lang w:val="bg-BG"/>
               </w:rPr>
@@ -1740,7 +1747,7 @@
         </w:p>
         <w:p>
           <w:pPr>
-            <w:pStyle w:val="11"/>
+            <w:pStyle w:val="TOC1"/>
             <w:tabs>
               <w:tab w:val="left" w:pos="446"/>
               <w:tab w:val="right" w:leader="dot" w:pos="8630"/>
@@ -1756,7 +1763,7 @@
           <w:hyperlink w:anchor="_Toc418974222" w:history="1">
             <w:r>
               <w:rPr>
-                <w:rStyle w:val="af0"/>
+                <w:rStyle w:val="Hyperlink"/>
                 <w:noProof/>
                 <w:lang w:val="bg-BG"/>
               </w:rPr>
@@ -1774,7 +1781,7 @@
             </w:r>
             <w:r>
               <w:rPr>
-                <w:rStyle w:val="af0"/>
+                <w:rStyle w:val="Hyperlink"/>
                 <w:noProof/>
                 <w:lang w:val="bg-BG"/>
               </w:rPr>
@@ -1832,7 +1839,7 @@
         </w:p>
         <w:p>
           <w:pPr>
-            <w:pStyle w:val="24"/>
+            <w:pStyle w:val="TOC2"/>
             <w:tabs>
               <w:tab w:val="left" w:pos="880"/>
               <w:tab w:val="right" w:leader="dot" w:pos="8630"/>
@@ -1846,7 +1853,7 @@
           <w:hyperlink w:anchor="_Toc418974223" w:history="1">
             <w:r>
               <w:rPr>
-                <w:rStyle w:val="af0"/>
+                <w:rStyle w:val="Hyperlink"/>
                 <w:noProof/>
                 <w:lang w:val="bg-BG"/>
               </w:rPr>
@@ -1862,7 +1869,7 @@
             </w:r>
             <w:r>
               <w:rPr>
-                <w:rStyle w:val="af0"/>
+                <w:rStyle w:val="Hyperlink"/>
                 <w:noProof/>
                 <w:lang w:val="bg-BG"/>
               </w:rPr>
@@ -1920,7 +1927,7 @@
         </w:p>
         <w:p>
           <w:pPr>
-            <w:pStyle w:val="33"/>
+            <w:pStyle w:val="TOC3"/>
             <w:tabs>
               <w:tab w:val="left" w:pos="1320"/>
               <w:tab w:val="right" w:leader="dot" w:pos="8630"/>
@@ -1934,7 +1941,7 @@
           <w:hyperlink w:anchor="_Toc418974224" w:history="1">
             <w:r>
               <w:rPr>
-                <w:rStyle w:val="af0"/>
+                <w:rStyle w:val="Hyperlink"/>
                 <w:noProof/>
                 <w:lang w:val="bg-BG"/>
               </w:rPr>
@@ -1950,7 +1957,7 @@
             </w:r>
             <w:r>
               <w:rPr>
-                <w:rStyle w:val="af0"/>
+                <w:rStyle w:val="Hyperlink"/>
                 <w:noProof/>
                 <w:lang w:val="bg-BG"/>
               </w:rPr>
@@ -2008,7 +2015,7 @@
         </w:p>
         <w:p>
           <w:pPr>
-            <w:pStyle w:val="33"/>
+            <w:pStyle w:val="TOC3"/>
             <w:tabs>
               <w:tab w:val="left" w:pos="1320"/>
               <w:tab w:val="right" w:leader="dot" w:pos="8630"/>
@@ -2022,7 +2029,7 @@
           <w:hyperlink w:anchor="_Toc418974225" w:history="1">
             <w:r>
               <w:rPr>
-                <w:rStyle w:val="af0"/>
+                <w:rStyle w:val="Hyperlink"/>
                 <w:noProof/>
                 <w:lang w:val="bg-BG"/>
               </w:rPr>
@@ -2038,7 +2045,7 @@
             </w:r>
             <w:r>
               <w:rPr>
-                <w:rStyle w:val="af0"/>
+                <w:rStyle w:val="Hyperlink"/>
                 <w:noProof/>
                 <w:lang w:val="bg-BG"/>
               </w:rPr>
@@ -2096,7 +2103,7 @@
         </w:p>
         <w:p>
           <w:pPr>
-            <w:pStyle w:val="24"/>
+            <w:pStyle w:val="TOC2"/>
             <w:tabs>
               <w:tab w:val="left" w:pos="880"/>
               <w:tab w:val="right" w:leader="dot" w:pos="8630"/>
@@ -2110,7 +2117,7 @@
           <w:hyperlink w:anchor="_Toc418974226" w:history="1">
             <w:r>
               <w:rPr>
-                <w:rStyle w:val="af0"/>
+                <w:rStyle w:val="Hyperlink"/>
                 <w:noProof/>
                 <w:lang w:val="bg-BG"/>
               </w:rPr>
@@ -2126,7 +2133,7 @@
             </w:r>
             <w:r>
               <w:rPr>
-                <w:rStyle w:val="af0"/>
+                <w:rStyle w:val="Hyperlink"/>
                 <w:noProof/>
                 <w:lang w:val="bg-BG"/>
               </w:rPr>
@@ -2184,7 +2191,7 @@
         </w:p>
         <w:p>
           <w:pPr>
-            <w:pStyle w:val="33"/>
+            <w:pStyle w:val="TOC3"/>
             <w:tabs>
               <w:tab w:val="left" w:pos="1320"/>
               <w:tab w:val="right" w:leader="dot" w:pos="8630"/>
@@ -2198,7 +2205,7 @@
           <w:hyperlink w:anchor="_Toc418974227" w:history="1">
             <w:r>
               <w:rPr>
-                <w:rStyle w:val="af0"/>
+                <w:rStyle w:val="Hyperlink"/>
                 <w:noProof/>
                 <w:lang w:val="bg-BG"/>
               </w:rPr>
@@ -2214,7 +2221,7 @@
             </w:r>
             <w:r>
               <w:rPr>
-                <w:rStyle w:val="af0"/>
+                <w:rStyle w:val="Hyperlink"/>
                 <w:noProof/>
                 <w:lang w:val="bg-BG"/>
               </w:rPr>
@@ -2272,7 +2279,7 @@
         </w:p>
         <w:p>
           <w:pPr>
-            <w:pStyle w:val="33"/>
+            <w:pStyle w:val="TOC3"/>
             <w:tabs>
               <w:tab w:val="left" w:pos="1320"/>
               <w:tab w:val="right" w:leader="dot" w:pos="8630"/>
@@ -2286,7 +2293,7 @@
           <w:hyperlink w:anchor="_Toc418974228" w:history="1">
             <w:r>
               <w:rPr>
-                <w:rStyle w:val="af0"/>
+                <w:rStyle w:val="Hyperlink"/>
                 <w:noProof/>
                 <w:lang w:val="bg-BG"/>
               </w:rPr>
@@ -2302,7 +2309,7 @@
             </w:r>
             <w:r>
               <w:rPr>
-                <w:rStyle w:val="af0"/>
+                <w:rStyle w:val="Hyperlink"/>
                 <w:noProof/>
                 <w:lang w:val="bg-BG"/>
               </w:rPr>
@@ -2360,7 +2367,7 @@
         </w:p>
         <w:p>
           <w:pPr>
-            <w:pStyle w:val="24"/>
+            <w:pStyle w:val="TOC2"/>
             <w:tabs>
               <w:tab w:val="left" w:pos="880"/>
               <w:tab w:val="right" w:leader="dot" w:pos="8630"/>
@@ -2374,7 +2381,7 @@
           <w:hyperlink w:anchor="_Toc418974229" w:history="1">
             <w:r>
               <w:rPr>
-                <w:rStyle w:val="af0"/>
+                <w:rStyle w:val="Hyperlink"/>
                 <w:noProof/>
                 <w:lang w:val="bg-BG"/>
               </w:rPr>
@@ -2390,7 +2397,7 @@
             </w:r>
             <w:r>
               <w:rPr>
-                <w:rStyle w:val="af0"/>
+                <w:rStyle w:val="Hyperlink"/>
                 <w:noProof/>
                 <w:lang w:val="bg-BG"/>
               </w:rPr>
@@ -2448,7 +2455,7 @@
         </w:p>
         <w:p>
           <w:pPr>
-            <w:pStyle w:val="33"/>
+            <w:pStyle w:val="TOC3"/>
             <w:tabs>
               <w:tab w:val="left" w:pos="1320"/>
               <w:tab w:val="right" w:leader="dot" w:pos="8630"/>
@@ -2462,7 +2469,7 @@
           <w:hyperlink w:anchor="_Toc418974230" w:history="1">
             <w:r>
               <w:rPr>
-                <w:rStyle w:val="af0"/>
+                <w:rStyle w:val="Hyperlink"/>
                 <w:noProof/>
                 <w:lang w:val="bg-BG"/>
               </w:rPr>
@@ -2478,7 +2485,7 @@
             </w:r>
             <w:r>
               <w:rPr>
-                <w:rStyle w:val="af0"/>
+                <w:rStyle w:val="Hyperlink"/>
                 <w:noProof/>
                 <w:lang w:val="bg-BG"/>
               </w:rPr>
@@ -2536,7 +2543,7 @@
         </w:p>
         <w:p>
           <w:pPr>
-            <w:pStyle w:val="33"/>
+            <w:pStyle w:val="TOC3"/>
             <w:tabs>
               <w:tab w:val="left" w:pos="1320"/>
               <w:tab w:val="right" w:leader="dot" w:pos="8630"/>
@@ -2550,7 +2557,7 @@
           <w:hyperlink w:anchor="_Toc418974231" w:history="1">
             <w:r>
               <w:rPr>
-                <w:rStyle w:val="af0"/>
+                <w:rStyle w:val="Hyperlink"/>
                 <w:noProof/>
                 <w:lang w:val="bg-BG"/>
               </w:rPr>
@@ -2566,7 +2573,7 @@
             </w:r>
             <w:r>
               <w:rPr>
-                <w:rStyle w:val="af0"/>
+                <w:rStyle w:val="Hyperlink"/>
                 <w:noProof/>
                 <w:lang w:val="bg-BG"/>
               </w:rPr>
@@ -2624,7 +2631,7 @@
         </w:p>
         <w:p>
           <w:pPr>
-            <w:pStyle w:val="24"/>
+            <w:pStyle w:val="TOC2"/>
             <w:tabs>
               <w:tab w:val="left" w:pos="880"/>
               <w:tab w:val="right" w:leader="dot" w:pos="8630"/>
@@ -2638,7 +2645,7 @@
           <w:hyperlink w:anchor="_Toc418974232" w:history="1">
             <w:r>
               <w:rPr>
-                <w:rStyle w:val="af0"/>
+                <w:rStyle w:val="Hyperlink"/>
                 <w:noProof/>
                 <w:lang w:val="bg-BG"/>
               </w:rPr>
@@ -2654,7 +2661,7 @@
             </w:r>
             <w:r>
               <w:rPr>
-                <w:rStyle w:val="af0"/>
+                <w:rStyle w:val="Hyperlink"/>
                 <w:noProof/>
                 <w:lang w:val="bg-BG"/>
               </w:rPr>
@@ -2712,7 +2719,7 @@
         </w:p>
         <w:p>
           <w:pPr>
-            <w:pStyle w:val="11"/>
+            <w:pStyle w:val="TOC1"/>
             <w:tabs>
               <w:tab w:val="right" w:leader="dot" w:pos="8630"/>
             </w:tabs>
@@ -2727,7 +2734,7 @@
           <w:hyperlink w:anchor="_Toc418974233" w:history="1">
             <w:r>
               <w:rPr>
-                <w:rStyle w:val="af0"/>
+                <w:rStyle w:val="Hyperlink"/>
                 <w:noProof/>
                 <w:lang w:val="bg-BG"/>
               </w:rPr>
@@ -2792,7 +2799,7 @@
     </w:sdt>
     <w:p>
       <w:pPr>
-        <w:pStyle w:val="ad"/>
+        <w:pStyle w:val="BodyText"/>
         <w:rPr>
           <w:szCs w:val="36"/>
         </w:rPr>
@@ -2803,7 +2810,7 @@
     </w:p>
     <w:p>
       <w:pPr>
-        <w:pStyle w:val="1"/>
+        <w:pStyle w:val="Heading1"/>
         <w:rPr>
           <w:lang w:val="bg-BG"/>
         </w:rPr>
@@ -2834,7 +2841,7 @@
     </w:p>
     <w:p>
       <w:pPr>
-        <w:pStyle w:val="20"/>
+        <w:pStyle w:val="Heading2"/>
         <w:rPr>
           <w:lang w:val="bg-BG"/>
         </w:rPr>
@@ -2912,7 +2919,7 @@
     </w:p>
     <w:p>
       <w:pPr>
-        <w:pStyle w:val="20"/>
+        <w:pStyle w:val="Heading2"/>
         <w:rPr>
           <w:lang w:val="bg-BG"/>
         </w:rPr>
@@ -2970,7 +2977,7 @@
     </w:p>
     <w:p>
       <w:pPr>
-        <w:pStyle w:val="20"/>
+        <w:pStyle w:val="Heading2"/>
         <w:rPr>
           <w:lang w:val="bg-BG"/>
         </w:rPr>
@@ -3012,7 +3019,7 @@
     </w:p>
     <w:p>
       <w:pPr>
-        <w:pStyle w:val="af2"/>
+        <w:pStyle w:val="ListParagraph"/>
         <w:numPr>
           <w:ilvl w:val="0"/>
           <w:numId w:val="16"/>
@@ -3030,7 +3037,7 @@
     </w:p>
     <w:p>
       <w:pPr>
-        <w:pStyle w:val="af2"/>
+        <w:pStyle w:val="ListParagraph"/>
         <w:numPr>
           <w:ilvl w:val="0"/>
           <w:numId w:val="16"/>
@@ -3048,7 +3055,7 @@
     </w:p>
     <w:p>
       <w:pPr>
-        <w:pStyle w:val="af2"/>
+        <w:pStyle w:val="ListParagraph"/>
         <w:numPr>
           <w:ilvl w:val="0"/>
           <w:numId w:val="16"/>
@@ -3069,7 +3076,7 @@
     </w:p>
     <w:p>
       <w:pPr>
-        <w:pStyle w:val="af2"/>
+        <w:pStyle w:val="ListParagraph"/>
         <w:numPr>
           <w:ilvl w:val="0"/>
           <w:numId w:val="16"/>
@@ -3102,7 +3109,7 @@
     </w:p>
     <w:p>
       <w:pPr>
-        <w:pStyle w:val="af2"/>
+        <w:pStyle w:val="ListParagraph"/>
         <w:numPr>
           <w:ilvl w:val="0"/>
           <w:numId w:val="16"/>
@@ -3155,7 +3162,7 @@
     </w:p>
     <w:p>
       <w:pPr>
-        <w:pStyle w:val="1"/>
+        <w:pStyle w:val="Heading1"/>
       </w:pPr>
       <w:bookmarkStart w:id="5" w:name="_Toc418974217"/>
       <w:r>
@@ -3205,7 +3212,7 @@
     </w:p>
     <w:p>
       <w:pPr>
-        <w:pStyle w:val="20"/>
+        <w:pStyle w:val="Heading2"/>
         <w:rPr>
           <w:lang w:val="bg-BG"/>
         </w:rPr>
@@ -3254,7 +3261,7 @@
     </w:p>
     <w:p>
       <w:pPr>
-        <w:pStyle w:val="3"/>
+        <w:pStyle w:val="Heading3"/>
         <w:rPr>
           <w:lang w:val="bg-BG"/>
         </w:rPr>
@@ -3270,7 +3277,7 @@
     </w:p>
     <w:p>
       <w:pPr>
-        <w:pStyle w:val="4"/>
+        <w:pStyle w:val="Heading4"/>
         <w:rPr>
           <w:lang w:val="bg-BG"/>
         </w:rPr>
@@ -3360,7 +3367,7 @@
     </w:p>
     <w:p>
       <w:pPr>
-        <w:pStyle w:val="4"/>
+        <w:pStyle w:val="Heading4"/>
         <w:rPr>
           <w:lang w:val="bg-BG"/>
         </w:rPr>
@@ -3715,7 +3722,7 @@
     <w:p/>
     <w:p>
       <w:pPr>
-        <w:pStyle w:val="20"/>
+        <w:pStyle w:val="Heading2"/>
         <w:rPr>
           <w:lang w:val="bg-BG"/>
         </w:rPr>
@@ -3769,7 +3776,7 @@
     </w:p>
     <w:p>
       <w:pPr>
-        <w:pStyle w:val="20"/>
+        <w:pStyle w:val="Heading2"/>
         <w:rPr>
           <w:lang w:val="bg-BG"/>
         </w:rPr>
@@ -3832,7 +3839,7 @@
     </w:p>
     <w:p>
       <w:pPr>
-        <w:pStyle w:val="1"/>
+        <w:pStyle w:val="Heading1"/>
         <w:rPr>
           <w:lang w:val="bg-BG"/>
         </w:rPr>
@@ -3895,7 +3902,7 @@
     <w:tbl>
       <w:tblPr>
         <w:tblW w:w="8640" w:type="dxa"/>
-        <w:tblLook w:val="0220"/>
+        <w:tblLook w:val="0220" w:firstRow="1" w:lastRow="0" w:firstColumn="0" w:lastColumn="0" w:noHBand="1" w:noVBand="0"/>
       </w:tblPr>
       <w:tblGrid>
         <w:gridCol w:w="3111"/>
@@ -4438,7 +4445,7 @@
     </w:p>
     <w:p>
       <w:pPr>
-        <w:pStyle w:val="20"/>
+        <w:pStyle w:val="Heading2"/>
         <w:rPr>
           <w:lang w:val="bg-BG"/>
         </w:rPr>
@@ -4499,7 +4506,7 @@
                     <a:blip r:embed="rId13" cstate="print">
                       <a:extLst>
                         <a:ext uri="{28A0092B-C50C-407E-A947-70E740481C1C}">
-                          <a14:useLocalDpi xmlns="" xmlns:wpc="http://schemas.microsoft.com/office/word/2010/wordprocessingCanvas" xmlns:mc="http://schemas.openxmlformats.org/markup-compatibility/2006" xmlns:o="urn:schemas-microsoft-com:office:office" xmlns:v="urn:schemas-microsoft-com:vml" xmlns:wp14="http://schemas.microsoft.com/office/word/2010/wordprocessingDrawing" xmlns:w10="urn:schemas-microsoft-com:office:word" xmlns:w="http://schemas.openxmlformats.org/wordprocessingml/2006/main" xmlns:w14="http://schemas.microsoft.com/office/word/2010/wordml" xmlns:w15="http://schemas.microsoft.com/office/word/2012/wordml" xmlns:wpg="http://schemas.microsoft.com/office/word/2010/wordprocessingGroup" xmlns:wpi="http://schemas.microsoft.com/office/word/2010/wordprocessingInk" xmlns:wps="http://schemas.microsoft.com/office/word/2010/wordprocessingShape" xmlns:a14="http://schemas.microsoft.com/office/drawing/2010/main" val="0"/>
+                          <a14:useLocalDpi xmlns:a14="http://schemas.microsoft.com/office/drawing/2010/main" val="0"/>
                         </a:ext>
                       </a:extLst>
                     </a:blip>
@@ -4594,7 +4601,7 @@
     </w:p>
     <w:p>
       <w:pPr>
-        <w:pStyle w:val="3"/>
+        <w:pStyle w:val="Heading3"/>
         <w:rPr>
           <w:lang w:val="bg-BG"/>
         </w:rPr>
@@ -4624,7 +4631,7 @@
     </w:p>
     <w:p>
       <w:pPr>
-        <w:pStyle w:val="4"/>
+        <w:pStyle w:val="Heading4"/>
         <w:rPr>
           <w:lang w:val="bg-BG"/>
         </w:rPr>
@@ -4652,7 +4659,7 @@
     </w:p>
     <w:p>
       <w:pPr>
-        <w:pStyle w:val="4"/>
+        <w:pStyle w:val="Heading4"/>
         <w:rPr>
           <w:lang w:val="bg-BG"/>
         </w:rPr>
@@ -4680,7 +4687,7 @@
     </w:p>
     <w:p>
       <w:pPr>
-        <w:pStyle w:val="3"/>
+        <w:pStyle w:val="Heading3"/>
         <w:rPr>
           <w:lang w:val="bg-BG"/>
         </w:rPr>
@@ -4710,7 +4717,7 @@
     </w:p>
     <w:p>
       <w:pPr>
-        <w:pStyle w:val="4"/>
+        <w:pStyle w:val="Heading4"/>
         <w:rPr>
           <w:lang w:val="bg-BG"/>
         </w:rPr>
@@ -4738,7 +4745,7 @@
     </w:p>
     <w:p>
       <w:pPr>
-        <w:pStyle w:val="4"/>
+        <w:pStyle w:val="Heading4"/>
         <w:rPr>
           <w:lang w:val="bg-BG"/>
         </w:rPr>
@@ -4766,7 +4773,7 @@
     </w:p>
     <w:p>
       <w:pPr>
-        <w:pStyle w:val="20"/>
+        <w:pStyle w:val="Heading2"/>
         <w:rPr>
           <w:lang w:val="bg-BG"/>
         </w:rPr>
@@ -4822,7 +4829,7 @@
     </w:p>
     <w:p>
       <w:pPr>
-        <w:pStyle w:val="af2"/>
+        <w:pStyle w:val="ListParagraph"/>
         <w:numPr>
           <w:ilvl w:val="0"/>
           <w:numId w:val="15"/>
@@ -4840,7 +4847,7 @@
     </w:p>
     <w:p>
       <w:pPr>
-        <w:pStyle w:val="af2"/>
+        <w:pStyle w:val="ListParagraph"/>
         <w:numPr>
           <w:ilvl w:val="0"/>
           <w:numId w:val="15"/>
@@ -4858,7 +4865,7 @@
     </w:p>
     <w:p>
       <w:pPr>
-        <w:pStyle w:val="af2"/>
+        <w:pStyle w:val="ListParagraph"/>
         <w:ind w:left="360"/>
         <w:rPr>
           <w:lang w:val="bg-BG"/>
@@ -4867,7 +4874,7 @@
     </w:p>
     <w:p>
       <w:pPr>
-        <w:pStyle w:val="3"/>
+        <w:pStyle w:val="Heading3"/>
         <w:rPr>
           <w:lang w:val="bg-BG"/>
         </w:rPr>
@@ -4930,7 +4937,7 @@
                     <a:blip r:embed="rId14" cstate="print">
                       <a:extLst>
                         <a:ext uri="{28A0092B-C50C-407E-A947-70E740481C1C}">
-                          <a14:useLocalDpi xmlns="" xmlns:wpc="http://schemas.microsoft.com/office/word/2010/wordprocessingCanvas" xmlns:mc="http://schemas.openxmlformats.org/markup-compatibility/2006" xmlns:o="urn:schemas-microsoft-com:office:office" xmlns:v="urn:schemas-microsoft-com:vml" xmlns:wp14="http://schemas.microsoft.com/office/word/2010/wordprocessingDrawing" xmlns:w10="urn:schemas-microsoft-com:office:word" xmlns:w="http://schemas.openxmlformats.org/wordprocessingml/2006/main" xmlns:w14="http://schemas.microsoft.com/office/word/2010/wordml" xmlns:w15="http://schemas.microsoft.com/office/word/2012/wordml" xmlns:wpg="http://schemas.microsoft.com/office/word/2010/wordprocessingGroup" xmlns:wpi="http://schemas.microsoft.com/office/word/2010/wordprocessingInk" xmlns:wps="http://schemas.microsoft.com/office/word/2010/wordprocessingShape" xmlns:a14="http://schemas.microsoft.com/office/drawing/2010/main" val="0"/>
+                          <a14:useLocalDpi xmlns:a14="http://schemas.microsoft.com/office/drawing/2010/main" val="0"/>
                         </a:ext>
                       </a:extLst>
                     </a:blip>
@@ -5009,7 +5016,7 @@
     </w:p>
     <w:p>
       <w:pPr>
-        <w:pStyle w:val="3"/>
+        <w:pStyle w:val="Heading3"/>
         <w:rPr>
           <w:lang w:val="bg-BG"/>
         </w:rPr>
@@ -5122,7 +5129,7 @@
     </w:p>
     <w:p>
       <w:pPr>
-        <w:pStyle w:val="20"/>
+        <w:pStyle w:val="Heading2"/>
         <w:rPr>
           <w:lang w:val="bg-BG"/>
         </w:rPr>
@@ -5169,7 +5176,7 @@
     </w:p>
     <w:p>
       <w:pPr>
-        <w:pStyle w:val="3"/>
+        <w:pStyle w:val="Heading3"/>
         <w:rPr>
           <w:lang w:val="bg-BG"/>
         </w:rPr>
@@ -5199,7 +5206,7 @@
     </w:p>
     <w:p>
       <w:pPr>
-        <w:pStyle w:val="4"/>
+        <w:pStyle w:val="Heading4"/>
         <w:rPr>
           <w:lang w:val="bg-BG"/>
         </w:rPr>
@@ -5227,7 +5234,7 @@
     </w:p>
     <w:p>
       <w:pPr>
-        <w:pStyle w:val="4"/>
+        <w:pStyle w:val="Heading4"/>
         <w:rPr>
           <w:lang w:val="bg-BG"/>
         </w:rPr>
@@ -5255,7 +5262,7 @@
     </w:p>
     <w:p>
       <w:pPr>
-        <w:pStyle w:val="3"/>
+        <w:pStyle w:val="Heading3"/>
         <w:rPr>
           <w:lang w:val="bg-BG"/>
         </w:rPr>
@@ -5286,7 +5293,7 @@
     </w:p>
     <w:p>
       <w:pPr>
-        <w:pStyle w:val="4"/>
+        <w:pStyle w:val="Heading4"/>
         <w:rPr>
           <w:lang w:val="bg-BG"/>
         </w:rPr>
@@ -5314,7 +5321,7 @@
     </w:p>
     <w:p>
       <w:pPr>
-        <w:pStyle w:val="4"/>
+        <w:pStyle w:val="Heading4"/>
         <w:rPr>
           <w:lang w:val="bg-BG"/>
         </w:rPr>
@@ -5342,7 +5349,7 @@
     </w:p>
     <w:p>
       <w:pPr>
-        <w:pStyle w:val="20"/>
+        <w:pStyle w:val="Heading2"/>
         <w:rPr>
           <w:lang w:val="bg-BG"/>
         </w:rPr>
@@ -5430,7 +5437,7 @@
     </w:p>
     <w:p>
       <w:pPr>
-        <w:pStyle w:val="1"/>
+        <w:pStyle w:val="Heading1"/>
         <w:numPr>
           <w:ilvl w:val="0"/>
           <w:numId w:val="0"/>
@@ -5984,7 +5991,7 @@
 </file>
 
 <file path=word/endnotes.xml><?xml version="1.0" encoding="utf-8"?>
-<w:endnotes xmlns:ve="http://schemas.openxmlformats.org/markup-compatibility/2006" xmlns:o="urn:schemas-microsoft-com:office:office" xmlns:r="http://schemas.openxmlformats.org/officeDocument/2006/relationships" xmlns:m="http://schemas.openxmlformats.org/officeDocument/2006/math" xmlns:v="urn:schemas-microsoft-com:vml" xmlns:wp="http://schemas.openxmlformats.org/drawingml/2006/wordprocessingDrawing" xmlns:w10="urn:schemas-microsoft-com:office:word" xmlns:w="http://schemas.openxmlformats.org/wordprocessingml/2006/main" xmlns:wne="http://schemas.microsoft.com/office/word/2006/wordml">
+<w:endnotes xmlns:wpc="http://schemas.microsoft.com/office/word/2010/wordprocessingCanvas" xmlns:mc="http://schemas.openxmlformats.org/markup-compatibility/2006" xmlns:o="urn:schemas-microsoft-com:office:office" xmlns:r="http://schemas.openxmlformats.org/officeDocument/2006/relationships" xmlns:m="http://schemas.openxmlformats.org/officeDocument/2006/math" xmlns:v="urn:schemas-microsoft-com:vml" xmlns:wp14="http://schemas.microsoft.com/office/word/2010/wordprocessingDrawing" xmlns:wp="http://schemas.openxmlformats.org/drawingml/2006/wordprocessingDrawing" xmlns:w10="urn:schemas-microsoft-com:office:word" xmlns:w="http://schemas.openxmlformats.org/wordprocessingml/2006/main" xmlns:w14="http://schemas.microsoft.com/office/word/2010/wordml" xmlns:w15="http://schemas.microsoft.com/office/word/2012/wordml" xmlns:wpg="http://schemas.microsoft.com/office/word/2010/wordprocessingGroup" xmlns:wpi="http://schemas.microsoft.com/office/word/2010/wordprocessingInk" xmlns:wne="http://schemas.microsoft.com/office/word/2006/wordml" xmlns:wps="http://schemas.microsoft.com/office/word/2010/wordprocessingShape" mc:Ignorable="w14 w15 wp14">
   <w:endnote w:type="separator" w:id="-1">
     <w:p>
       <w:r>
@@ -6003,10 +6010,10 @@
 </file>
 
 <file path=word/footer1.xml><?xml version="1.0" encoding="utf-8"?>
-<w:ftr xmlns:ve="http://schemas.openxmlformats.org/markup-compatibility/2006" xmlns:o="urn:schemas-microsoft-com:office:office" xmlns:r="http://schemas.openxmlformats.org/officeDocument/2006/relationships" xmlns:m="http://schemas.openxmlformats.org/officeDocument/2006/math" xmlns:v="urn:schemas-microsoft-com:vml" xmlns:wp="http://schemas.openxmlformats.org/drawingml/2006/wordprocessingDrawing" xmlns:w10="urn:schemas-microsoft-com:office:word" xmlns:w="http://schemas.openxmlformats.org/wordprocessingml/2006/main" xmlns:wne="http://schemas.microsoft.com/office/word/2006/wordml">
+<w:ftr xmlns:wpc="http://schemas.microsoft.com/office/word/2010/wordprocessingCanvas" xmlns:mc="http://schemas.openxmlformats.org/markup-compatibility/2006" xmlns:o="urn:schemas-microsoft-com:office:office" xmlns:r="http://schemas.openxmlformats.org/officeDocument/2006/relationships" xmlns:m="http://schemas.openxmlformats.org/officeDocument/2006/math" xmlns:v="urn:schemas-microsoft-com:vml" xmlns:wp14="http://schemas.microsoft.com/office/word/2010/wordprocessingDrawing" xmlns:wp="http://schemas.openxmlformats.org/drawingml/2006/wordprocessingDrawing" xmlns:w10="urn:schemas-microsoft-com:office:word" xmlns:w="http://schemas.openxmlformats.org/wordprocessingml/2006/main" xmlns:w14="http://schemas.microsoft.com/office/word/2010/wordml" xmlns:w15="http://schemas.microsoft.com/office/word/2012/wordml" xmlns:wpg="http://schemas.microsoft.com/office/word/2010/wordprocessingGroup" xmlns:wpi="http://schemas.microsoft.com/office/word/2010/wordprocessingInk" xmlns:wne="http://schemas.microsoft.com/office/word/2006/wordml" xmlns:wps="http://schemas.microsoft.com/office/word/2010/wordprocessingShape" mc:Ignorable="w14 w15 wp14">
   <w:p>
     <w:pPr>
-      <w:pStyle w:val="ab"/>
+      <w:pStyle w:val="Footer"/>
       <w:tabs>
         <w:tab w:val="clear" w:pos="4680"/>
         <w:tab w:val="left" w:pos="1260"/>
@@ -6016,7 +6023,7 @@
   </w:p>
   <w:tbl>
     <w:tblPr>
-      <w:tblStyle w:val="af"/>
+      <w:tblStyle w:val="TableGrid"/>
       <w:tblW w:w="8640" w:type="dxa"/>
       <w:tblBorders>
         <w:top w:val="single" w:sz="4" w:space="0" w:color="6E6E6E" w:themeColor="background2" w:themeShade="80"/>
@@ -6026,7 +6033,7 @@
         <w:insideH w:val="none" w:sz="0" w:space="0" w:color="auto"/>
         <w:insideV w:val="none" w:sz="0" w:space="0" w:color="auto"/>
       </w:tblBorders>
-      <w:tblLook w:val="04A0"/>
+      <w:tblLook w:val="04A0" w:firstRow="1" w:lastRow="0" w:firstColumn="1" w:lastColumn="0" w:noHBand="0" w:noVBand="1"/>
     </w:tblPr>
     <w:tblGrid>
       <w:gridCol w:w="1548"/>
@@ -6066,12 +6073,23 @@
                 <w:docPartUnique/>
               </w:docPartObj>
             </w:sdtPr>
+            <w:sdtEndPr/>
             <w:sdtContent>
-              <w:fldSimple w:instr=" PAGE   \* MERGEFORMAT ">
-                <w:r>
-                  <w:t>6</w:t>
-                </w:r>
-              </w:fldSimple>
+              <w:r>
+                <w:fldChar w:fldCharType="begin"/>
+              </w:r>
+              <w:r>
+                <w:instrText xml:space="preserve"> PAGE   \* MERGEFORMAT </w:instrText>
+              </w:r>
+              <w:r>
+                <w:fldChar w:fldCharType="separate"/>
+              </w:r>
+              <w:r>
+                <w:t>1</w:t>
+              </w:r>
+              <w:r>
+                <w:fldChar w:fldCharType="end"/>
+              </w:r>
             </w:sdtContent>
           </w:sdt>
         </w:p>
@@ -6088,7 +6106,7 @@
         </w:tcPr>
         <w:p>
           <w:pPr>
-            <w:pStyle w:val="ab"/>
+            <w:pStyle w:val="Footer"/>
             <w:spacing w:before="60" w:after="60"/>
             <w:jc w:val="center"/>
           </w:pPr>
@@ -6099,6 +6117,7 @@
               <w:dataBinding w:prefixMappings="xmlns:ns0='http://purl.org/dc/elements/1.1/' xmlns:ns1='http://schemas.openxmlformats.org/package/2006/metadata/core-properties' " w:xpath="/ns1:coreProperties[1]/ns0:title[1]" w:storeItemID="{6C3C8BC8-F283-45AE-878A-BAB7291924A1}"/>
               <w:text/>
             </w:sdtPr>
+            <w:sdtEndPr/>
             <w:sdtContent>
               <w:r>
                 <w:rPr>
@@ -6120,6 +6139,7 @@
             <w:calendar w:val="gregorian"/>
           </w:date>
         </w:sdtPr>
+        <w:sdtEndPr/>
         <w:sdtContent>
           <w:tc>
             <w:tcPr>
@@ -6133,7 +6153,7 @@
             </w:tcPr>
             <w:p>
               <w:pPr>
-                <w:pStyle w:val="ab"/>
+                <w:pStyle w:val="Footer"/>
                 <w:spacing w:before="60" w:after="60"/>
                 <w:jc w:val="right"/>
               </w:pPr>
@@ -6164,7 +6184,7 @@
 </file>
 
 <file path=word/footer2.xml><?xml version="1.0" encoding="utf-8"?>
-<w:ftr xmlns:ve="http://schemas.openxmlformats.org/markup-compatibility/2006" xmlns:o="urn:schemas-microsoft-com:office:office" xmlns:r="http://schemas.openxmlformats.org/officeDocument/2006/relationships" xmlns:m="http://schemas.openxmlformats.org/officeDocument/2006/math" xmlns:v="urn:schemas-microsoft-com:vml" xmlns:wp="http://schemas.openxmlformats.org/drawingml/2006/wordprocessingDrawing" xmlns:w10="urn:schemas-microsoft-com:office:word" xmlns:w="http://schemas.openxmlformats.org/wordprocessingml/2006/main" xmlns:wne="http://schemas.microsoft.com/office/word/2006/wordml">
+<w:ftr xmlns:wpc="http://schemas.microsoft.com/office/word/2010/wordprocessingCanvas" xmlns:mc="http://schemas.openxmlformats.org/markup-compatibility/2006" xmlns:o="urn:schemas-microsoft-com:office:office" xmlns:r="http://schemas.openxmlformats.org/officeDocument/2006/relationships" xmlns:m="http://schemas.openxmlformats.org/officeDocument/2006/math" xmlns:v="urn:schemas-microsoft-com:vml" xmlns:wp14="http://schemas.microsoft.com/office/word/2010/wordprocessingDrawing" xmlns:wp="http://schemas.openxmlformats.org/drawingml/2006/wordprocessingDrawing" xmlns:w10="urn:schemas-microsoft-com:office:word" xmlns:w="http://schemas.openxmlformats.org/wordprocessingml/2006/main" xmlns:w14="http://schemas.microsoft.com/office/word/2010/wordml" xmlns:w15="http://schemas.microsoft.com/office/word/2012/wordml" xmlns:wpg="http://schemas.microsoft.com/office/word/2010/wordprocessingGroup" xmlns:wpi="http://schemas.microsoft.com/office/word/2010/wordprocessingInk" xmlns:wne="http://schemas.microsoft.com/office/word/2006/wordml" xmlns:wps="http://schemas.microsoft.com/office/word/2010/wordprocessingShape" mc:Ignorable="w14 w15 wp14">
   <w:p>
     <w:pPr>
       <w:rPr>
@@ -6180,7 +6200,7 @@
   </w:p>
   <w:p>
     <w:pPr>
-      <w:pStyle w:val="ab"/>
+      <w:pStyle w:val="Footer"/>
     </w:pPr>
     <w:r>
       <w:rPr>
@@ -6244,7 +6264,7 @@
 </file>
 
 <file path=word/footnotes.xml><?xml version="1.0" encoding="utf-8"?>
-<w:footnotes xmlns:ve="http://schemas.openxmlformats.org/markup-compatibility/2006" xmlns:o="urn:schemas-microsoft-com:office:office" xmlns:r="http://schemas.openxmlformats.org/officeDocument/2006/relationships" xmlns:m="http://schemas.openxmlformats.org/officeDocument/2006/math" xmlns:v="urn:schemas-microsoft-com:vml" xmlns:wp="http://schemas.openxmlformats.org/drawingml/2006/wordprocessingDrawing" xmlns:w10="urn:schemas-microsoft-com:office:word" xmlns:w="http://schemas.openxmlformats.org/wordprocessingml/2006/main" xmlns:wne="http://schemas.microsoft.com/office/word/2006/wordml">
+<w:footnotes xmlns:wpc="http://schemas.microsoft.com/office/word/2010/wordprocessingCanvas" xmlns:mc="http://schemas.openxmlformats.org/markup-compatibility/2006" xmlns:o="urn:schemas-microsoft-com:office:office" xmlns:r="http://schemas.openxmlformats.org/officeDocument/2006/relationships" xmlns:m="http://schemas.openxmlformats.org/officeDocument/2006/math" xmlns:v="urn:schemas-microsoft-com:vml" xmlns:wp14="http://schemas.microsoft.com/office/word/2010/wordprocessingDrawing" xmlns:wp="http://schemas.openxmlformats.org/drawingml/2006/wordprocessingDrawing" xmlns:w10="urn:schemas-microsoft-com:office:word" xmlns:w="http://schemas.openxmlformats.org/wordprocessingml/2006/main" xmlns:w14="http://schemas.microsoft.com/office/word/2010/wordml" xmlns:w15="http://schemas.microsoft.com/office/word/2012/wordml" xmlns:wpg="http://schemas.microsoft.com/office/word/2010/wordprocessingGroup" xmlns:wpi="http://schemas.microsoft.com/office/word/2010/wordprocessingInk" xmlns:wne="http://schemas.microsoft.com/office/word/2006/wordml" xmlns:wps="http://schemas.microsoft.com/office/word/2010/wordprocessingShape" mc:Ignorable="w14 w15 wp14">
   <w:footnote w:type="separator" w:id="-1">
     <w:p>
       <w:r>
@@ -6263,10 +6283,10 @@
 </file>
 
 <file path=word/header1.xml><?xml version="1.0" encoding="utf-8"?>
-<w:hdr xmlns:ve="http://schemas.openxmlformats.org/markup-compatibility/2006" xmlns:o="urn:schemas-microsoft-com:office:office" xmlns:r="http://schemas.openxmlformats.org/officeDocument/2006/relationships" xmlns:m="http://schemas.openxmlformats.org/officeDocument/2006/math" xmlns:v="urn:schemas-microsoft-com:vml" xmlns:wp="http://schemas.openxmlformats.org/drawingml/2006/wordprocessingDrawing" xmlns:w10="urn:schemas-microsoft-com:office:word" xmlns:w="http://schemas.openxmlformats.org/wordprocessingml/2006/main" xmlns:wne="http://schemas.microsoft.com/office/word/2006/wordml">
+<w:hdr xmlns:wpc="http://schemas.microsoft.com/office/word/2010/wordprocessingCanvas" xmlns:mc="http://schemas.openxmlformats.org/markup-compatibility/2006" xmlns:o="urn:schemas-microsoft-com:office:office" xmlns:r="http://schemas.openxmlformats.org/officeDocument/2006/relationships" xmlns:m="http://schemas.openxmlformats.org/officeDocument/2006/math" xmlns:v="urn:schemas-microsoft-com:vml" xmlns:wp14="http://schemas.microsoft.com/office/word/2010/wordprocessingDrawing" xmlns:wp="http://schemas.openxmlformats.org/drawingml/2006/wordprocessingDrawing" xmlns:w10="urn:schemas-microsoft-com:office:word" xmlns:w="http://schemas.openxmlformats.org/wordprocessingml/2006/main" xmlns:w14="http://schemas.microsoft.com/office/word/2010/wordml" xmlns:w15="http://schemas.microsoft.com/office/word/2012/wordml" xmlns:wpg="http://schemas.microsoft.com/office/word/2010/wordprocessingGroup" xmlns:wpi="http://schemas.microsoft.com/office/word/2010/wordprocessingInk" xmlns:wne="http://schemas.microsoft.com/office/word/2006/wordml" xmlns:wps="http://schemas.microsoft.com/office/word/2010/wordprocessingShape" mc:Ignorable="w14 w15 wp14">
   <w:p>
     <w:pPr>
-      <w:pStyle w:val="a9"/>
+      <w:pStyle w:val="Header"/>
     </w:pPr>
     <w:r>
       <w:rPr>
@@ -6330,10 +6350,10 @@
 </file>
 
 <file path=word/header2.xml><?xml version="1.0" encoding="utf-8"?>
-<w:hdr xmlns:ve="http://schemas.openxmlformats.org/markup-compatibility/2006" xmlns:o="urn:schemas-microsoft-com:office:office" xmlns:r="http://schemas.openxmlformats.org/officeDocument/2006/relationships" xmlns:m="http://schemas.openxmlformats.org/officeDocument/2006/math" xmlns:v="urn:schemas-microsoft-com:vml" xmlns:wp="http://schemas.openxmlformats.org/drawingml/2006/wordprocessingDrawing" xmlns:w10="urn:schemas-microsoft-com:office:word" xmlns:w="http://schemas.openxmlformats.org/wordprocessingml/2006/main" xmlns:wne="http://schemas.microsoft.com/office/word/2006/wordml">
+<w:hdr xmlns:wpc="http://schemas.microsoft.com/office/word/2010/wordprocessingCanvas" xmlns:mc="http://schemas.openxmlformats.org/markup-compatibility/2006" xmlns:o="urn:schemas-microsoft-com:office:office" xmlns:r="http://schemas.openxmlformats.org/officeDocument/2006/relationships" xmlns:m="http://schemas.openxmlformats.org/officeDocument/2006/math" xmlns:v="urn:schemas-microsoft-com:vml" xmlns:wp14="http://schemas.microsoft.com/office/word/2010/wordprocessingDrawing" xmlns:wp="http://schemas.openxmlformats.org/drawingml/2006/wordprocessingDrawing" xmlns:w10="urn:schemas-microsoft-com:office:word" xmlns:w="http://schemas.openxmlformats.org/wordprocessingml/2006/main" xmlns:w14="http://schemas.microsoft.com/office/word/2010/wordml" xmlns:w15="http://schemas.microsoft.com/office/word/2012/wordml" xmlns:wpg="http://schemas.microsoft.com/office/word/2010/wordprocessingGroup" xmlns:wpi="http://schemas.microsoft.com/office/word/2010/wordprocessingInk" xmlns:wne="http://schemas.microsoft.com/office/word/2006/wordml" xmlns:wps="http://schemas.microsoft.com/office/word/2010/wordprocessingShape" mc:Ignorable="w14 w15 wp14">
   <w:p>
     <w:pPr>
-      <w:pStyle w:val="a9"/>
+      <w:pStyle w:val="Header"/>
     </w:pPr>
     <w:r>
       <w:rPr>
@@ -6397,7 +6417,7 @@
 </file>
 
 <file path=word/numbering.xml><?xml version="1.0" encoding="utf-8"?>
-<w:numbering xmlns:ve="http://schemas.openxmlformats.org/markup-compatibility/2006" xmlns:o="urn:schemas-microsoft-com:office:office" xmlns:r="http://schemas.openxmlformats.org/officeDocument/2006/relationships" xmlns:m="http://schemas.openxmlformats.org/officeDocument/2006/math" xmlns:v="urn:schemas-microsoft-com:vml" xmlns:wp="http://schemas.openxmlformats.org/drawingml/2006/wordprocessingDrawing" xmlns:w10="urn:schemas-microsoft-com:office:word" xmlns:w="http://schemas.openxmlformats.org/wordprocessingml/2006/main" xmlns:wne="http://schemas.microsoft.com/office/word/2006/wordml">
+<w:numbering xmlns:wpc="http://schemas.microsoft.com/office/word/2010/wordprocessingCanvas" xmlns:mc="http://schemas.openxmlformats.org/markup-compatibility/2006" xmlns:o="urn:schemas-microsoft-com:office:office" xmlns:r="http://schemas.openxmlformats.org/officeDocument/2006/relationships" xmlns:m="http://schemas.openxmlformats.org/officeDocument/2006/math" xmlns:v="urn:schemas-microsoft-com:vml" xmlns:wp14="http://schemas.microsoft.com/office/word/2010/wordprocessingDrawing" xmlns:wp="http://schemas.openxmlformats.org/drawingml/2006/wordprocessingDrawing" xmlns:w10="urn:schemas-microsoft-com:office:word" xmlns:w="http://schemas.openxmlformats.org/wordprocessingml/2006/main" xmlns:w14="http://schemas.microsoft.com/office/word/2010/wordml" xmlns:w15="http://schemas.microsoft.com/office/word/2012/wordml" xmlns:wpg="http://schemas.microsoft.com/office/word/2010/wordprocessingGroup" xmlns:wpi="http://schemas.microsoft.com/office/word/2010/wordprocessingInk" xmlns:wne="http://schemas.microsoft.com/office/word/2006/wordml" xmlns:wps="http://schemas.microsoft.com/office/word/2010/wordprocessingShape" mc:Ignorable="w14 w15 wp14">
   <w:abstractNum w:abstractNumId="0">
     <w:nsid w:val="FFFFFF7F"/>
     <w:multiLevelType w:val="singleLevel"/>
@@ -6442,7 +6462,7 @@
     <w:lvl w:ilvl="0">
       <w:start w:val="1"/>
       <w:numFmt w:val="bullet"/>
-      <w:pStyle w:val="2"/>
+      <w:pStyle w:val="ListBullet2"/>
       <w:lvlText w:val=""/>
       <w:lvlJc w:val="left"/>
       <w:pPr>
@@ -6460,7 +6480,7 @@
     <w:lvl w:ilvl="0">
       <w:start w:val="1"/>
       <w:numFmt w:val="upperLetter"/>
-      <w:pStyle w:val="a"/>
+      <w:pStyle w:val="ListNumber"/>
       <w:lvlText w:val="%1."/>
       <w:lvlJc w:val="left"/>
       <w:pPr>
@@ -6475,7 +6495,7 @@
     <w:lvl w:ilvl="0">
       <w:start w:val="1"/>
       <w:numFmt w:val="bullet"/>
-      <w:pStyle w:val="a0"/>
+      <w:pStyle w:val="ListBullet"/>
       <w:lvlText w:val=""/>
       <w:lvlJc w:val="left"/>
       <w:pPr>
@@ -7435,7 +7455,7 @@
     <w:lvl w:ilvl="0">
       <w:start w:val="1"/>
       <w:numFmt w:val="decimal"/>
-      <w:pStyle w:val="1"/>
+      <w:pStyle w:val="Heading1"/>
       <w:lvlText w:val="%1"/>
       <w:lvlJc w:val="left"/>
       <w:pPr>
@@ -7448,7 +7468,7 @@
     <w:lvl w:ilvl="1">
       <w:start w:val="1"/>
       <w:numFmt w:val="decimal"/>
-      <w:pStyle w:val="20"/>
+      <w:pStyle w:val="Heading2"/>
       <w:lvlText w:val="%1.%2"/>
       <w:lvlJc w:val="left"/>
       <w:pPr>
@@ -7461,7 +7481,7 @@
     <w:lvl w:ilvl="2">
       <w:start w:val="1"/>
       <w:numFmt w:val="decimal"/>
-      <w:pStyle w:val="3"/>
+      <w:pStyle w:val="Heading3"/>
       <w:lvlText w:val="%1.%2.%3"/>
       <w:lvlJc w:val="left"/>
       <w:pPr>
@@ -7474,7 +7494,7 @@
     <w:lvl w:ilvl="3">
       <w:start w:val="1"/>
       <w:numFmt w:val="decimal"/>
-      <w:pStyle w:val="4"/>
+      <w:pStyle w:val="Heading4"/>
       <w:lvlText w:val="%1.%2.%3.%4"/>
       <w:lvlJc w:val="left"/>
       <w:pPr>
@@ -7687,7 +7707,7 @@
 </file>
 
 <file path=word/styles.xml><?xml version="1.0" encoding="utf-8"?>
-<w:styles xmlns:r="http://schemas.openxmlformats.org/officeDocument/2006/relationships" xmlns:w="http://schemas.openxmlformats.org/wordprocessingml/2006/main">
+<w:styles xmlns:mc="http://schemas.openxmlformats.org/markup-compatibility/2006" xmlns:r="http://schemas.openxmlformats.org/officeDocument/2006/relationships" xmlns:w="http://schemas.openxmlformats.org/wordprocessingml/2006/main" xmlns:w14="http://schemas.microsoft.com/office/word/2010/wordml" xmlns:w15="http://schemas.microsoft.com/office/word/2012/wordml" mc:Ignorable="w14 w15">
   <w:docDefaults>
     <w:rPrDefault>
       <w:rPr>
@@ -7703,157 +7723,370 @@
       </w:pPr>
     </w:pPrDefault>
   </w:docDefaults>
-  <w:latentStyles w:defLockedState="0" w:defUIPriority="99" w:defSemiHidden="1" w:defUnhideWhenUsed="1" w:defQFormat="0" w:count="267">
-    <w:lsdException w:name="Normal" w:semiHidden="0" w:uiPriority="0" w:unhideWhenUsed="0" w:qFormat="1"/>
-    <w:lsdException w:name="heading 1" w:semiHidden="0" w:uiPriority="9" w:unhideWhenUsed="0" w:qFormat="1"/>
-    <w:lsdException w:name="heading 2" w:semiHidden="0" w:uiPriority="9" w:unhideWhenUsed="0" w:qFormat="1"/>
-    <w:lsdException w:name="heading 3" w:uiPriority="9" w:qFormat="1"/>
-    <w:lsdException w:name="heading 4" w:uiPriority="9" w:qFormat="1"/>
-    <w:lsdException w:name="heading 5" w:uiPriority="9" w:qFormat="1"/>
-    <w:lsdException w:name="heading 6" w:uiPriority="9" w:qFormat="1"/>
-    <w:lsdException w:name="heading 7" w:uiPriority="9" w:qFormat="1"/>
-    <w:lsdException w:name="heading 8" w:uiPriority="9" w:qFormat="1"/>
-    <w:lsdException w:name="heading 9" w:uiPriority="9" w:qFormat="1"/>
-    <w:lsdException w:name="toc 1" w:uiPriority="39" w:qFormat="1"/>
-    <w:lsdException w:name="toc 2" w:uiPriority="39" w:qFormat="1"/>
-    <w:lsdException w:name="toc 3" w:uiPriority="39" w:qFormat="1"/>
-    <w:lsdException w:name="toc 4" w:semiHidden="0" w:uiPriority="39" w:unhideWhenUsed="0" w:qFormat="1"/>
-    <w:lsdException w:name="toc 5" w:semiHidden="0" w:uiPriority="39" w:unhideWhenUsed="0" w:qFormat="1"/>
-    <w:lsdException w:name="toc 6" w:uiPriority="39" w:qFormat="1"/>
-    <w:lsdException w:name="toc 7" w:uiPriority="39" w:qFormat="1"/>
-    <w:lsdException w:name="toc 8" w:uiPriority="39" w:qFormat="1"/>
-    <w:lsdException w:name="toc 9" w:uiPriority="39" w:qFormat="1"/>
-    <w:lsdException w:name="caption" w:uiPriority="35"/>
-    <w:lsdException w:name="toa heading" w:semiHidden="0" w:unhideWhenUsed="0"/>
-    <w:lsdException w:name="List Bullet" w:semiHidden="0" w:unhideWhenUsed="0"/>
-    <w:lsdException w:name="List Number" w:semiHidden="0" w:unhideWhenUsed="0"/>
-    <w:lsdException w:name="List Bullet 2" w:semiHidden="0" w:unhideWhenUsed="0"/>
-    <w:lsdException w:name="List Bullet 3" w:semiHidden="0" w:unhideWhenUsed="0"/>
-    <w:lsdException w:name="List Number 2" w:semiHidden="0" w:unhideWhenUsed="0"/>
-    <w:lsdException w:name="Title" w:semiHidden="0" w:uiPriority="10" w:unhideWhenUsed="0" w:qFormat="1"/>
-    <w:lsdException w:name="Body Text" w:semiHidden="0" w:unhideWhenUsed="0"/>
-    <w:lsdException w:name="Body Text Indent" w:uiPriority="0"/>
-    <w:lsdException w:name="Subtitle" w:semiHidden="0" w:uiPriority="11" w:unhideWhenUsed="0" w:qFormat="1"/>
-    <w:lsdException w:name="Body Text First Indent" w:semiHidden="0" w:unhideWhenUsed="0"/>
-    <w:lsdException w:name="Body Text First Indent 2" w:semiHidden="0" w:unhideWhenUsed="0"/>
-    <w:lsdException w:name="Body Text 2" w:semiHidden="0" w:unhideWhenUsed="0"/>
-    <w:lsdException w:name="Body Text 3" w:uiPriority="0"/>
-    <w:lsdException w:name="Strong" w:semiHidden="0" w:uiPriority="22" w:unhideWhenUsed="0" w:qFormat="1"/>
-    <w:lsdException w:name="Emphasis" w:semiHidden="0" w:uiPriority="20" w:unhideWhenUsed="0" w:qFormat="1"/>
-    <w:lsdException w:name="Table Grid" w:semiHidden="0" w:uiPriority="0" w:unhideWhenUsed="0"/>
-    <w:lsdException w:name="Placeholder Text" w:unhideWhenUsed="0"/>
-    <w:lsdException w:name="No Spacing" w:semiHidden="0" w:uiPriority="1" w:unhideWhenUsed="0" w:qFormat="1"/>
-    <w:lsdException w:name="Light Shading" w:semiHidden="0" w:uiPriority="60" w:unhideWhenUsed="0"/>
-    <w:lsdException w:name="Light List" w:semiHidden="0" w:uiPriority="61" w:unhideWhenUsed="0"/>
-    <w:lsdException w:name="Light Grid" w:semiHidden="0" w:uiPriority="62" w:unhideWhenUsed="0"/>
-    <w:lsdException w:name="Medium Shading 1" w:semiHidden="0" w:uiPriority="63" w:unhideWhenUsed="0"/>
-    <w:lsdException w:name="Medium Shading 2" w:semiHidden="0" w:uiPriority="64" w:unhideWhenUsed="0"/>
-    <w:lsdException w:name="Medium List 1" w:semiHidden="0" w:uiPriority="65" w:unhideWhenUsed="0"/>
-    <w:lsdException w:name="Medium List 2" w:semiHidden="0" w:uiPriority="66" w:unhideWhenUsed="0"/>
-    <w:lsdException w:name="Medium Grid 1" w:semiHidden="0" w:uiPriority="67" w:unhideWhenUsed="0"/>
-    <w:lsdException w:name="Medium Grid 2" w:semiHidden="0" w:uiPriority="68" w:unhideWhenUsed="0"/>
-    <w:lsdException w:name="Medium Grid 3" w:semiHidden="0" w:uiPriority="69" w:unhideWhenUsed="0"/>
-    <w:lsdException w:name="Dark List" w:semiHidden="0" w:uiPriority="70" w:unhideWhenUsed="0"/>
-    <w:lsdException w:name="Colorful Shading" w:semiHidden="0" w:uiPriority="71" w:unhideWhenUsed="0"/>
-    <w:lsdException w:name="Colorful List" w:semiHidden="0" w:uiPriority="72" w:unhideWhenUsed="0"/>
-    <w:lsdException w:name="Colorful Grid" w:semiHidden="0" w:uiPriority="73" w:unhideWhenUsed="0"/>
-    <w:lsdException w:name="Light Shading Accent 1" w:semiHidden="0" w:uiPriority="60" w:unhideWhenUsed="0"/>
-    <w:lsdException w:name="Light List Accent 1" w:semiHidden="0" w:uiPriority="61" w:unhideWhenUsed="0"/>
-    <w:lsdException w:name="Light Grid Accent 1" w:semiHidden="0" w:uiPriority="62" w:unhideWhenUsed="0"/>
-    <w:lsdException w:name="Medium Shading 1 Accent 1" w:semiHidden="0" w:uiPriority="63" w:unhideWhenUsed="0"/>
-    <w:lsdException w:name="Medium Shading 2 Accent 1" w:semiHidden="0" w:uiPriority="64" w:unhideWhenUsed="0"/>
-    <w:lsdException w:name="Medium List 1 Accent 1" w:semiHidden="0" w:uiPriority="65" w:unhideWhenUsed="0"/>
-    <w:lsdException w:name="Revision" w:unhideWhenUsed="0"/>
-    <w:lsdException w:name="List Paragraph" w:semiHidden="0" w:uiPriority="34" w:unhideWhenUsed="0" w:qFormat="1"/>
-    <w:lsdException w:name="Quote" w:semiHidden="0" w:uiPriority="29" w:unhideWhenUsed="0" w:qFormat="1"/>
-    <w:lsdException w:name="Intense Quote" w:semiHidden="0" w:uiPriority="30" w:unhideWhenUsed="0" w:qFormat="1"/>
-    <w:lsdException w:name="Medium List 2 Accent 1" w:semiHidden="0" w:uiPriority="66" w:unhideWhenUsed="0"/>
-    <w:lsdException w:name="Medium Grid 1 Accent 1" w:semiHidden="0" w:uiPriority="67" w:unhideWhenUsed="0"/>
-    <w:lsdException w:name="Medium Grid 2 Accent 1" w:semiHidden="0" w:uiPriority="68" w:unhideWhenUsed="0"/>
-    <w:lsdException w:name="Medium Grid 3 Accent 1" w:semiHidden="0" w:uiPriority="69" w:unhideWhenUsed="0"/>
-    <w:lsdException w:name="Dark List Accent 1" w:semiHidden="0" w:uiPriority="70" w:unhideWhenUsed="0"/>
-    <w:lsdException w:name="Colorful Shading Accent 1" w:semiHidden="0" w:uiPriority="71" w:unhideWhenUsed="0"/>
-    <w:lsdException w:name="Colorful List Accent 1" w:semiHidden="0" w:uiPriority="72" w:unhideWhenUsed="0"/>
-    <w:lsdException w:name="Colorful Grid Accent 1" w:semiHidden="0" w:uiPriority="73" w:unhideWhenUsed="0"/>
-    <w:lsdException w:name="Light Shading Accent 2" w:semiHidden="0" w:uiPriority="60" w:unhideWhenUsed="0"/>
-    <w:lsdException w:name="Light List Accent 2" w:semiHidden="0" w:uiPriority="61" w:unhideWhenUsed="0"/>
-    <w:lsdException w:name="Light Grid Accent 2" w:semiHidden="0" w:uiPriority="62" w:unhideWhenUsed="0"/>
-    <w:lsdException w:name="Medium Shading 1 Accent 2" w:semiHidden="0" w:uiPriority="63" w:unhideWhenUsed="0"/>
-    <w:lsdException w:name="Medium Shading 2 Accent 2" w:semiHidden="0" w:uiPriority="64" w:unhideWhenUsed="0"/>
-    <w:lsdException w:name="Medium List 1 Accent 2" w:semiHidden="0" w:uiPriority="65" w:unhideWhenUsed="0"/>
-    <w:lsdException w:name="Medium List 2 Accent 2" w:semiHidden="0" w:uiPriority="66" w:unhideWhenUsed="0"/>
-    <w:lsdException w:name="Medium Grid 1 Accent 2" w:semiHidden="0" w:uiPriority="67" w:unhideWhenUsed="0"/>
-    <w:lsdException w:name="Medium Grid 2 Accent 2" w:semiHidden="0" w:uiPriority="68" w:unhideWhenUsed="0"/>
-    <w:lsdException w:name="Medium Grid 3 Accent 2" w:semiHidden="0" w:uiPriority="69" w:unhideWhenUsed="0"/>
-    <w:lsdException w:name="Dark List Accent 2" w:semiHidden="0" w:uiPriority="70" w:unhideWhenUsed="0"/>
-    <w:lsdException w:name="Colorful Shading Accent 2" w:semiHidden="0" w:uiPriority="71" w:unhideWhenUsed="0"/>
-    <w:lsdException w:name="Colorful List Accent 2" w:semiHidden="0" w:uiPriority="72" w:unhideWhenUsed="0"/>
-    <w:lsdException w:name="Colorful Grid Accent 2" w:semiHidden="0" w:uiPriority="73" w:unhideWhenUsed="0"/>
-    <w:lsdException w:name="Light Shading Accent 3" w:semiHidden="0" w:uiPriority="60" w:unhideWhenUsed="0"/>
-    <w:lsdException w:name="Light List Accent 3" w:semiHidden="0" w:uiPriority="61" w:unhideWhenUsed="0"/>
-    <w:lsdException w:name="Light Grid Accent 3" w:semiHidden="0" w:uiPriority="62" w:unhideWhenUsed="0"/>
-    <w:lsdException w:name="Medium Shading 1 Accent 3" w:semiHidden="0" w:uiPriority="63" w:unhideWhenUsed="0"/>
-    <w:lsdException w:name="Medium Shading 2 Accent 3" w:semiHidden="0" w:uiPriority="64" w:unhideWhenUsed="0"/>
-    <w:lsdException w:name="Medium List 1 Accent 3" w:semiHidden="0" w:uiPriority="65" w:unhideWhenUsed="0"/>
-    <w:lsdException w:name="Medium List 2 Accent 3" w:semiHidden="0" w:uiPriority="66" w:unhideWhenUsed="0"/>
-    <w:lsdException w:name="Medium Grid 1 Accent 3" w:semiHidden="0" w:uiPriority="67" w:unhideWhenUsed="0"/>
-    <w:lsdException w:name="Medium Grid 2 Accent 3" w:semiHidden="0" w:uiPriority="68" w:unhideWhenUsed="0"/>
-    <w:lsdException w:name="Medium Grid 3 Accent 3" w:semiHidden="0" w:uiPriority="69" w:unhideWhenUsed="0"/>
-    <w:lsdException w:name="Dark List Accent 3" w:semiHidden="0" w:uiPriority="70" w:unhideWhenUsed="0"/>
-    <w:lsdException w:name="Colorful Shading Accent 3" w:semiHidden="0" w:uiPriority="71" w:unhideWhenUsed="0"/>
-    <w:lsdException w:name="Colorful List Accent 3" w:semiHidden="0" w:uiPriority="72" w:unhideWhenUsed="0"/>
-    <w:lsdException w:name="Colorful Grid Accent 3" w:semiHidden="0" w:uiPriority="73" w:unhideWhenUsed="0"/>
-    <w:lsdException w:name="Light Shading Accent 4" w:semiHidden="0" w:uiPriority="60" w:unhideWhenUsed="0"/>
-    <w:lsdException w:name="Light List Accent 4" w:semiHidden="0" w:uiPriority="61" w:unhideWhenUsed="0"/>
-    <w:lsdException w:name="Light Grid Accent 4" w:semiHidden="0" w:uiPriority="62" w:unhideWhenUsed="0"/>
-    <w:lsdException w:name="Medium Shading 1 Accent 4" w:semiHidden="0" w:uiPriority="63" w:unhideWhenUsed="0"/>
-    <w:lsdException w:name="Medium Shading 2 Accent 4" w:semiHidden="0" w:uiPriority="64" w:unhideWhenUsed="0"/>
-    <w:lsdException w:name="Medium List 1 Accent 4" w:semiHidden="0" w:uiPriority="65" w:unhideWhenUsed="0"/>
-    <w:lsdException w:name="Medium List 2 Accent 4" w:semiHidden="0" w:uiPriority="66" w:unhideWhenUsed="0"/>
-    <w:lsdException w:name="Medium Grid 1 Accent 4" w:semiHidden="0" w:uiPriority="67" w:unhideWhenUsed="0"/>
-    <w:lsdException w:name="Medium Grid 2 Accent 4" w:semiHidden="0" w:uiPriority="68" w:unhideWhenUsed="0"/>
-    <w:lsdException w:name="Medium Grid 3 Accent 4" w:semiHidden="0" w:uiPriority="69" w:unhideWhenUsed="0"/>
-    <w:lsdException w:name="Dark List Accent 4" w:semiHidden="0" w:uiPriority="70" w:unhideWhenUsed="0"/>
-    <w:lsdException w:name="Colorful Shading Accent 4" w:semiHidden="0" w:uiPriority="71" w:unhideWhenUsed="0"/>
-    <w:lsdException w:name="Colorful List Accent 4" w:semiHidden="0" w:uiPriority="72" w:unhideWhenUsed="0"/>
-    <w:lsdException w:name="Colorful Grid Accent 4" w:semiHidden="0" w:uiPriority="73" w:unhideWhenUsed="0"/>
-    <w:lsdException w:name="Light Shading Accent 5" w:semiHidden="0" w:uiPriority="60" w:unhideWhenUsed="0"/>
-    <w:lsdException w:name="Light List Accent 5" w:semiHidden="0" w:uiPriority="61" w:unhideWhenUsed="0"/>
-    <w:lsdException w:name="Light Grid Accent 5" w:semiHidden="0" w:uiPriority="62" w:unhideWhenUsed="0"/>
-    <w:lsdException w:name="Medium Shading 1 Accent 5" w:semiHidden="0" w:uiPriority="63" w:unhideWhenUsed="0"/>
-    <w:lsdException w:name="Medium Shading 2 Accent 5" w:semiHidden="0" w:uiPriority="64" w:unhideWhenUsed="0"/>
-    <w:lsdException w:name="Medium List 1 Accent 5" w:semiHidden="0" w:uiPriority="65" w:unhideWhenUsed="0"/>
-    <w:lsdException w:name="Medium List 2 Accent 5" w:semiHidden="0" w:uiPriority="66" w:unhideWhenUsed="0"/>
-    <w:lsdException w:name="Medium Grid 1 Accent 5" w:semiHidden="0" w:uiPriority="67" w:unhideWhenUsed="0"/>
-    <w:lsdException w:name="Medium Grid 2 Accent 5" w:semiHidden="0" w:uiPriority="68" w:unhideWhenUsed="0"/>
-    <w:lsdException w:name="Medium Grid 3 Accent 5" w:semiHidden="0" w:uiPriority="69" w:unhideWhenUsed="0"/>
-    <w:lsdException w:name="Dark List Accent 5" w:semiHidden="0" w:uiPriority="70" w:unhideWhenUsed="0"/>
-    <w:lsdException w:name="Colorful Shading Accent 5" w:semiHidden="0" w:uiPriority="71" w:unhideWhenUsed="0"/>
-    <w:lsdException w:name="Colorful List Accent 5" w:semiHidden="0" w:uiPriority="72" w:unhideWhenUsed="0"/>
-    <w:lsdException w:name="Colorful Grid Accent 5" w:semiHidden="0" w:uiPriority="73" w:unhideWhenUsed="0"/>
-    <w:lsdException w:name="Light Shading Accent 6" w:semiHidden="0" w:uiPriority="60" w:unhideWhenUsed="0"/>
-    <w:lsdException w:name="Light List Accent 6" w:semiHidden="0" w:uiPriority="61" w:unhideWhenUsed="0"/>
-    <w:lsdException w:name="Light Grid Accent 6" w:semiHidden="0" w:uiPriority="62" w:unhideWhenUsed="0"/>
-    <w:lsdException w:name="Medium Shading 1 Accent 6" w:semiHidden="0" w:uiPriority="63" w:unhideWhenUsed="0"/>
-    <w:lsdException w:name="Medium Shading 2 Accent 6" w:semiHidden="0" w:uiPriority="64" w:unhideWhenUsed="0"/>
-    <w:lsdException w:name="Medium List 1 Accent 6" w:semiHidden="0" w:uiPriority="65" w:unhideWhenUsed="0"/>
-    <w:lsdException w:name="Medium List 2 Accent 6" w:semiHidden="0" w:uiPriority="66" w:unhideWhenUsed="0"/>
-    <w:lsdException w:name="Medium Grid 1 Accent 6" w:semiHidden="0" w:uiPriority="67" w:unhideWhenUsed="0"/>
-    <w:lsdException w:name="Medium Grid 2 Accent 6" w:semiHidden="0" w:uiPriority="68" w:unhideWhenUsed="0"/>
-    <w:lsdException w:name="Medium Grid 3 Accent 6" w:semiHidden="0" w:uiPriority="69" w:unhideWhenUsed="0"/>
-    <w:lsdException w:name="Dark List Accent 6" w:semiHidden="0" w:uiPriority="70" w:unhideWhenUsed="0"/>
-    <w:lsdException w:name="Colorful Shading Accent 6" w:semiHidden="0" w:uiPriority="71" w:unhideWhenUsed="0"/>
-    <w:lsdException w:name="Colorful List Accent 6" w:semiHidden="0" w:uiPriority="72" w:unhideWhenUsed="0"/>
-    <w:lsdException w:name="Colorful Grid Accent 6" w:semiHidden="0" w:uiPriority="73" w:unhideWhenUsed="0"/>
-    <w:lsdException w:name="Subtle Emphasis" w:semiHidden="0" w:uiPriority="19" w:unhideWhenUsed="0" w:qFormat="1"/>
-    <w:lsdException w:name="Intense Emphasis" w:semiHidden="0" w:uiPriority="21" w:unhideWhenUsed="0" w:qFormat="1"/>
-    <w:lsdException w:name="Subtle Reference" w:semiHidden="0" w:uiPriority="31" w:unhideWhenUsed="0" w:qFormat="1"/>
-    <w:lsdException w:name="Intense Reference" w:semiHidden="0" w:uiPriority="32" w:unhideWhenUsed="0" w:qFormat="1"/>
-    <w:lsdException w:name="Book Title" w:semiHidden="0" w:uiPriority="33" w:unhideWhenUsed="0" w:qFormat="1"/>
-    <w:lsdException w:name="Bibliography" w:uiPriority="37"/>
-    <w:lsdException w:name="TOC Heading" w:uiPriority="39" w:qFormat="1"/>
+  <w:latentStyles w:defLockedState="0" w:defUIPriority="99" w:defSemiHidden="0" w:defUnhideWhenUsed="0" w:defQFormat="0" w:count="371">
+    <w:lsdException w:name="Normal" w:uiPriority="0" w:qFormat="1"/>
+    <w:lsdException w:name="heading 1" w:uiPriority="9" w:qFormat="1"/>
+    <w:lsdException w:name="heading 2" w:uiPriority="9" w:qFormat="1"/>
+    <w:lsdException w:name="heading 3" w:semiHidden="1" w:uiPriority="9" w:unhideWhenUsed="1" w:qFormat="1"/>
+    <w:lsdException w:name="heading 4" w:semiHidden="1" w:uiPriority="9" w:unhideWhenUsed="1" w:qFormat="1"/>
+    <w:lsdException w:name="heading 5" w:semiHidden="1" w:uiPriority="9" w:unhideWhenUsed="1" w:qFormat="1"/>
+    <w:lsdException w:name="heading 6" w:semiHidden="1" w:uiPriority="9" w:unhideWhenUsed="1" w:qFormat="1"/>
+    <w:lsdException w:name="heading 7" w:semiHidden="1" w:uiPriority="9" w:unhideWhenUsed="1" w:qFormat="1"/>
+    <w:lsdException w:name="heading 8" w:semiHidden="1" w:uiPriority="9" w:unhideWhenUsed="1" w:qFormat="1"/>
+    <w:lsdException w:name="heading 9" w:semiHidden="1" w:uiPriority="9" w:unhideWhenUsed="1" w:qFormat="1"/>
+    <w:lsdException w:name="index 1" w:semiHidden="1" w:unhideWhenUsed="1"/>
+    <w:lsdException w:name="index 2" w:semiHidden="1" w:unhideWhenUsed="1"/>
+    <w:lsdException w:name="index 3" w:semiHidden="1" w:unhideWhenUsed="1"/>
+    <w:lsdException w:name="index 4" w:semiHidden="1" w:unhideWhenUsed="1"/>
+    <w:lsdException w:name="index 5" w:semiHidden="1" w:unhideWhenUsed="1"/>
+    <w:lsdException w:name="index 6" w:semiHidden="1" w:unhideWhenUsed="1"/>
+    <w:lsdException w:name="index 7" w:semiHidden="1" w:unhideWhenUsed="1"/>
+    <w:lsdException w:name="index 8" w:semiHidden="1" w:unhideWhenUsed="1"/>
+    <w:lsdException w:name="index 9" w:semiHidden="1" w:unhideWhenUsed="1"/>
+    <w:lsdException w:name="toc 1" w:semiHidden="1" w:uiPriority="39" w:unhideWhenUsed="1" w:qFormat="1"/>
+    <w:lsdException w:name="toc 2" w:semiHidden="1" w:uiPriority="39" w:unhideWhenUsed="1" w:qFormat="1"/>
+    <w:lsdException w:name="toc 3" w:semiHidden="1" w:uiPriority="39" w:unhideWhenUsed="1" w:qFormat="1"/>
+    <w:lsdException w:name="toc 4" w:uiPriority="39" w:qFormat="1"/>
+    <w:lsdException w:name="toc 5" w:uiPriority="39" w:qFormat="1"/>
+    <w:lsdException w:name="toc 6" w:semiHidden="1" w:uiPriority="39" w:unhideWhenUsed="1" w:qFormat="1"/>
+    <w:lsdException w:name="toc 7" w:semiHidden="1" w:uiPriority="39" w:unhideWhenUsed="1" w:qFormat="1"/>
+    <w:lsdException w:name="toc 8" w:semiHidden="1" w:uiPriority="39" w:unhideWhenUsed="1" w:qFormat="1"/>
+    <w:lsdException w:name="toc 9" w:semiHidden="1" w:uiPriority="39" w:unhideWhenUsed="1" w:qFormat="1"/>
+    <w:lsdException w:name="Normal Indent" w:semiHidden="1" w:unhideWhenUsed="1"/>
+    <w:lsdException w:name="footnote text" w:semiHidden="1" w:unhideWhenUsed="1"/>
+    <w:lsdException w:name="annotation text" w:semiHidden="1" w:unhideWhenUsed="1"/>
+    <w:lsdException w:name="header" w:semiHidden="1" w:unhideWhenUsed="1"/>
+    <w:lsdException w:name="footer" w:semiHidden="1" w:unhideWhenUsed="1"/>
+    <w:lsdException w:name="index heading" w:semiHidden="1" w:unhideWhenUsed="1"/>
+    <w:lsdException w:name="caption" w:semiHidden="1" w:uiPriority="35" w:unhideWhenUsed="1"/>
+    <w:lsdException w:name="table of figures" w:semiHidden="1" w:unhideWhenUsed="1"/>
+    <w:lsdException w:name="envelope address" w:semiHidden="1" w:unhideWhenUsed="1"/>
+    <w:lsdException w:name="envelope return" w:semiHidden="1" w:unhideWhenUsed="1"/>
+    <w:lsdException w:name="footnote reference" w:semiHidden="1" w:unhideWhenUsed="1"/>
+    <w:lsdException w:name="annotation reference" w:semiHidden="1" w:unhideWhenUsed="1"/>
+    <w:lsdException w:name="line number" w:semiHidden="1" w:unhideWhenUsed="1"/>
+    <w:lsdException w:name="page number" w:semiHidden="1" w:unhideWhenUsed="1"/>
+    <w:lsdException w:name="endnote reference" w:semiHidden="1" w:unhideWhenUsed="1"/>
+    <w:lsdException w:name="endnote text" w:semiHidden="1" w:unhideWhenUsed="1"/>
+    <w:lsdException w:name="table of authorities" w:semiHidden="1" w:unhideWhenUsed="1"/>
+    <w:lsdException w:name="macro" w:semiHidden="1" w:unhideWhenUsed="1"/>
+    <w:lsdException w:name="List" w:semiHidden="1" w:unhideWhenUsed="1"/>
+    <w:lsdException w:name="List 2" w:semiHidden="1" w:unhideWhenUsed="1"/>
+    <w:lsdException w:name="List 3" w:semiHidden="1" w:unhideWhenUsed="1"/>
+    <w:lsdException w:name="List 4" w:semiHidden="1" w:unhideWhenUsed="1"/>
+    <w:lsdException w:name="List 5" w:semiHidden="1" w:unhideWhenUsed="1"/>
+    <w:lsdException w:name="List Bullet 4" w:semiHidden="1" w:unhideWhenUsed="1"/>
+    <w:lsdException w:name="List Bullet 5" w:semiHidden="1" w:unhideWhenUsed="1"/>
+    <w:lsdException w:name="List Number 3" w:semiHidden="1" w:unhideWhenUsed="1"/>
+    <w:lsdException w:name="List Number 4" w:semiHidden="1" w:unhideWhenUsed="1"/>
+    <w:lsdException w:name="List Number 5" w:semiHidden="1" w:unhideWhenUsed="1"/>
+    <w:lsdException w:name="Title" w:uiPriority="10" w:qFormat="1"/>
+    <w:lsdException w:name="Closing" w:semiHidden="1" w:unhideWhenUsed="1"/>
+    <w:lsdException w:name="Signature" w:semiHidden="1" w:unhideWhenUsed="1"/>
+    <w:lsdException w:name="Default Paragraph Font" w:semiHidden="1" w:unhideWhenUsed="1"/>
+    <w:lsdException w:name="Body Text Indent" w:semiHidden="1" w:uiPriority="0" w:unhideWhenUsed="1"/>
+    <w:lsdException w:name="List Continue" w:semiHidden="1" w:unhideWhenUsed="1"/>
+    <w:lsdException w:name="List Continue 2" w:semiHidden="1" w:unhideWhenUsed="1"/>
+    <w:lsdException w:name="List Continue 3" w:semiHidden="1" w:unhideWhenUsed="1"/>
+    <w:lsdException w:name="List Continue 4" w:semiHidden="1" w:unhideWhenUsed="1"/>
+    <w:lsdException w:name="List Continue 5" w:semiHidden="1" w:unhideWhenUsed="1"/>
+    <w:lsdException w:name="Message Header" w:semiHidden="1" w:unhideWhenUsed="1"/>
+    <w:lsdException w:name="Subtitle" w:uiPriority="11" w:qFormat="1"/>
+    <w:lsdException w:name="Salutation" w:semiHidden="1" w:unhideWhenUsed="1"/>
+    <w:lsdException w:name="Date" w:semiHidden="1" w:unhideWhenUsed="1"/>
+    <w:lsdException w:name="Note Heading" w:semiHidden="1" w:unhideWhenUsed="1"/>
+    <w:lsdException w:name="Body Text 3" w:semiHidden="1" w:uiPriority="0" w:unhideWhenUsed="1"/>
+    <w:lsdException w:name="Body Text Indent 2" w:semiHidden="1" w:unhideWhenUsed="1"/>
+    <w:lsdException w:name="Body Text Indent 3" w:semiHidden="1" w:unhideWhenUsed="1"/>
+    <w:lsdException w:name="Block Text" w:semiHidden="1" w:unhideWhenUsed="1"/>
+    <w:lsdException w:name="Hyperlink" w:semiHidden="1" w:unhideWhenUsed="1"/>
+    <w:lsdException w:name="FollowedHyperlink" w:semiHidden="1" w:unhideWhenUsed="1"/>
+    <w:lsdException w:name="Strong" w:uiPriority="22" w:qFormat="1"/>
+    <w:lsdException w:name="Emphasis" w:uiPriority="20" w:qFormat="1"/>
+    <w:lsdException w:name="Document Map" w:semiHidden="1" w:unhideWhenUsed="1"/>
+    <w:lsdException w:name="Plain Text" w:semiHidden="1" w:unhideWhenUsed="1"/>
+    <w:lsdException w:name="E-mail Signature" w:semiHidden="1" w:unhideWhenUsed="1"/>
+    <w:lsdException w:name="HTML Top of Form" w:semiHidden="1" w:unhideWhenUsed="1"/>
+    <w:lsdException w:name="HTML Bottom of Form" w:semiHidden="1" w:unhideWhenUsed="1"/>
+    <w:lsdException w:name="Normal (Web)" w:semiHidden="1" w:unhideWhenUsed="1"/>
+    <w:lsdException w:name="HTML Acronym" w:semiHidden="1" w:unhideWhenUsed="1"/>
+    <w:lsdException w:name="HTML Address" w:semiHidden="1" w:unhideWhenUsed="1"/>
+    <w:lsdException w:name="HTML Cite" w:semiHidden="1" w:unhideWhenUsed="1"/>
+    <w:lsdException w:name="HTML Code" w:semiHidden="1" w:unhideWhenUsed="1"/>
+    <w:lsdException w:name="HTML Definition" w:semiHidden="1" w:unhideWhenUsed="1"/>
+    <w:lsdException w:name="HTML Keyboard" w:semiHidden="1" w:unhideWhenUsed="1"/>
+    <w:lsdException w:name="HTML Preformatted" w:semiHidden="1" w:unhideWhenUsed="1"/>
+    <w:lsdException w:name="HTML Sample" w:semiHidden="1" w:unhideWhenUsed="1"/>
+    <w:lsdException w:name="HTML Typewriter" w:semiHidden="1" w:unhideWhenUsed="1"/>
+    <w:lsdException w:name="HTML Variable" w:semiHidden="1" w:unhideWhenUsed="1"/>
+    <w:lsdException w:name="Normal Table" w:semiHidden="1" w:unhideWhenUsed="1"/>
+    <w:lsdException w:name="annotation subject" w:semiHidden="1" w:unhideWhenUsed="1"/>
+    <w:lsdException w:name="No List" w:semiHidden="1" w:unhideWhenUsed="1"/>
+    <w:lsdException w:name="Outline List 1" w:semiHidden="1" w:unhideWhenUsed="1"/>
+    <w:lsdException w:name="Outline List 2" w:semiHidden="1" w:unhideWhenUsed="1"/>
+    <w:lsdException w:name="Outline List 3" w:semiHidden="1" w:unhideWhenUsed="1"/>
+    <w:lsdException w:name="Table Simple 1" w:semiHidden="1" w:unhideWhenUsed="1"/>
+    <w:lsdException w:name="Table Simple 2" w:semiHidden="1" w:unhideWhenUsed="1"/>
+    <w:lsdException w:name="Table Simple 3" w:semiHidden="1" w:unhideWhenUsed="1"/>
+    <w:lsdException w:name="Table Classic 1" w:semiHidden="1" w:unhideWhenUsed="1"/>
+    <w:lsdException w:name="Table Classic 2" w:semiHidden="1" w:unhideWhenUsed="1"/>
+    <w:lsdException w:name="Table Classic 3" w:semiHidden="1" w:unhideWhenUsed="1"/>
+    <w:lsdException w:name="Table Classic 4" w:semiHidden="1" w:unhideWhenUsed="1"/>
+    <w:lsdException w:name="Table Colorful 1" w:semiHidden="1" w:unhideWhenUsed="1"/>
+    <w:lsdException w:name="Table Colorful 2" w:semiHidden="1" w:unhideWhenUsed="1"/>
+    <w:lsdException w:name="Table Colorful 3" w:semiHidden="1" w:unhideWhenUsed="1"/>
+    <w:lsdException w:name="Table Columns 1" w:semiHidden="1" w:unhideWhenUsed="1"/>
+    <w:lsdException w:name="Table Columns 2" w:semiHidden="1" w:unhideWhenUsed="1"/>
+    <w:lsdException w:name="Table Columns 3" w:semiHidden="1" w:unhideWhenUsed="1"/>
+    <w:lsdException w:name="Table Columns 4" w:semiHidden="1" w:unhideWhenUsed="1"/>
+    <w:lsdException w:name="Table Columns 5" w:semiHidden="1" w:unhideWhenUsed="1"/>
+    <w:lsdException w:name="Table Grid 1" w:semiHidden="1" w:unhideWhenUsed="1"/>
+    <w:lsdException w:name="Table Grid 2" w:semiHidden="1" w:unhideWhenUsed="1"/>
+    <w:lsdException w:name="Table Grid 3" w:semiHidden="1" w:unhideWhenUsed="1"/>
+    <w:lsdException w:name="Table Grid 4" w:semiHidden="1" w:unhideWhenUsed="1"/>
+    <w:lsdException w:name="Table Grid 5" w:semiHidden="1" w:unhideWhenUsed="1"/>
+    <w:lsdException w:name="Table Grid 6" w:semiHidden="1" w:unhideWhenUsed="1"/>
+    <w:lsdException w:name="Table Grid 7" w:semiHidden="1" w:unhideWhenUsed="1"/>
+    <w:lsdException w:name="Table Grid 8" w:semiHidden="1" w:unhideWhenUsed="1"/>
+    <w:lsdException w:name="Table List 1" w:semiHidden="1" w:unhideWhenUsed="1"/>
+    <w:lsdException w:name="Table List 2" w:semiHidden="1" w:unhideWhenUsed="1"/>
+    <w:lsdException w:name="Table List 3" w:semiHidden="1" w:unhideWhenUsed="1"/>
+    <w:lsdException w:name="Table List 4" w:semiHidden="1" w:unhideWhenUsed="1"/>
+    <w:lsdException w:name="Table List 5" w:semiHidden="1" w:unhideWhenUsed="1"/>
+    <w:lsdException w:name="Table List 6" w:semiHidden="1" w:unhideWhenUsed="1"/>
+    <w:lsdException w:name="Table List 7" w:semiHidden="1" w:unhideWhenUsed="1"/>
+    <w:lsdException w:name="Table List 8" w:semiHidden="1" w:unhideWhenUsed="1"/>
+    <w:lsdException w:name="Table 3D effects 1" w:semiHidden="1" w:unhideWhenUsed="1"/>
+    <w:lsdException w:name="Table 3D effects 2" w:semiHidden="1" w:unhideWhenUsed="1"/>
+    <w:lsdException w:name="Table 3D effects 3" w:semiHidden="1" w:unhideWhenUsed="1"/>
+    <w:lsdException w:name="Table Contemporary" w:semiHidden="1" w:unhideWhenUsed="1"/>
+    <w:lsdException w:name="Table Elegant" w:semiHidden="1" w:unhideWhenUsed="1"/>
+    <w:lsdException w:name="Table Professional" w:semiHidden="1" w:unhideWhenUsed="1"/>
+    <w:lsdException w:name="Table Subtle 1" w:semiHidden="1" w:unhideWhenUsed="1"/>
+    <w:lsdException w:name="Table Subtle 2" w:semiHidden="1" w:unhideWhenUsed="1"/>
+    <w:lsdException w:name="Table Web 1" w:semiHidden="1" w:unhideWhenUsed="1"/>
+    <w:lsdException w:name="Table Web 2" w:semiHidden="1" w:unhideWhenUsed="1"/>
+    <w:lsdException w:name="Table Web 3" w:semiHidden="1" w:unhideWhenUsed="1"/>
+    <w:lsdException w:name="Balloon Text" w:semiHidden="1" w:unhideWhenUsed="1"/>
+    <w:lsdException w:name="Table Grid" w:uiPriority="0"/>
+    <w:lsdException w:name="Table Theme" w:semiHidden="1" w:unhideWhenUsed="1"/>
+    <w:lsdException w:name="Placeholder Text" w:semiHidden="1"/>
+    <w:lsdException w:name="No Spacing" w:uiPriority="1" w:qFormat="1"/>
+    <w:lsdException w:name="Light Shading" w:uiPriority="60"/>
+    <w:lsdException w:name="Light List" w:uiPriority="61"/>
+    <w:lsdException w:name="Light Grid" w:uiPriority="62"/>
+    <w:lsdException w:name="Medium Shading 1" w:uiPriority="63"/>
+    <w:lsdException w:name="Medium Shading 2" w:uiPriority="64"/>
+    <w:lsdException w:name="Medium List 1" w:uiPriority="65"/>
+    <w:lsdException w:name="Medium List 2" w:uiPriority="66"/>
+    <w:lsdException w:name="Medium Grid 1" w:uiPriority="67"/>
+    <w:lsdException w:name="Medium Grid 2" w:uiPriority="68"/>
+    <w:lsdException w:name="Medium Grid 3" w:uiPriority="69"/>
+    <w:lsdException w:name="Dark List" w:uiPriority="70"/>
+    <w:lsdException w:name="Colorful Shading" w:uiPriority="71"/>
+    <w:lsdException w:name="Colorful List" w:uiPriority="72"/>
+    <w:lsdException w:name="Colorful Grid" w:uiPriority="73"/>
+    <w:lsdException w:name="Light Shading Accent 1" w:uiPriority="60"/>
+    <w:lsdException w:name="Light List Accent 1" w:uiPriority="61"/>
+    <w:lsdException w:name="Light Grid Accent 1" w:uiPriority="62"/>
+    <w:lsdException w:name="Medium Shading 1 Accent 1" w:uiPriority="63"/>
+    <w:lsdException w:name="Medium Shading 2 Accent 1" w:uiPriority="64"/>
+    <w:lsdException w:name="Medium List 1 Accent 1" w:uiPriority="65"/>
+    <w:lsdException w:name="Revision" w:semiHidden="1"/>
+    <w:lsdException w:name="List Paragraph" w:uiPriority="34" w:qFormat="1"/>
+    <w:lsdException w:name="Quote" w:uiPriority="29" w:qFormat="1"/>
+    <w:lsdException w:name="Intense Quote" w:uiPriority="30" w:qFormat="1"/>
+    <w:lsdException w:name="Medium List 2 Accent 1" w:uiPriority="66"/>
+    <w:lsdException w:name="Medium Grid 1 Accent 1" w:uiPriority="67"/>
+    <w:lsdException w:name="Medium Grid 2 Accent 1" w:uiPriority="68"/>
+    <w:lsdException w:name="Medium Grid 3 Accent 1" w:uiPriority="69"/>
+    <w:lsdException w:name="Dark List Accent 1" w:uiPriority="70"/>
+    <w:lsdException w:name="Colorful Shading Accent 1" w:uiPriority="71"/>
+    <w:lsdException w:name="Colorful List Accent 1" w:uiPriority="72"/>
+    <w:lsdException w:name="Colorful Grid Accent 1" w:uiPriority="73"/>
+    <w:lsdException w:name="Light Shading Accent 2" w:uiPriority="60"/>
+    <w:lsdException w:name="Light List Accent 2" w:uiPriority="61"/>
+    <w:lsdException w:name="Light Grid Accent 2" w:uiPriority="62"/>
+    <w:lsdException w:name="Medium Shading 1 Accent 2" w:uiPriority="63"/>
+    <w:lsdException w:name="Medium Shading 2 Accent 2" w:uiPriority="64"/>
+    <w:lsdException w:name="Medium List 1 Accent 2" w:uiPriority="65"/>
+    <w:lsdException w:name="Medium List 2 Accent 2" w:uiPriority="66"/>
+    <w:lsdException w:name="Medium Grid 1 Accent 2" w:uiPriority="67"/>
+    <w:lsdException w:name="Medium Grid 2 Accent 2" w:uiPriority="68"/>
+    <w:lsdException w:name="Medium Grid 3 Accent 2" w:uiPriority="69"/>
+    <w:lsdException w:name="Dark List Accent 2" w:uiPriority="70"/>
+    <w:lsdException w:name="Colorful Shading Accent 2" w:uiPriority="71"/>
+    <w:lsdException w:name="Colorful List Accent 2" w:uiPriority="72"/>
+    <w:lsdException w:name="Colorful Grid Accent 2" w:uiPriority="73"/>
+    <w:lsdException w:name="Light Shading Accent 3" w:uiPriority="60"/>
+    <w:lsdException w:name="Light List Accent 3" w:uiPriority="61"/>
+    <w:lsdException w:name="Light Grid Accent 3" w:uiPriority="62"/>
+    <w:lsdException w:name="Medium Shading 1 Accent 3" w:uiPriority="63"/>
+    <w:lsdException w:name="Medium Shading 2 Accent 3" w:uiPriority="64"/>
+    <w:lsdException w:name="Medium List 1 Accent 3" w:uiPriority="65"/>
+    <w:lsdException w:name="Medium List 2 Accent 3" w:uiPriority="66"/>
+    <w:lsdException w:name="Medium Grid 1 Accent 3" w:uiPriority="67"/>
+    <w:lsdException w:name="Medium Grid 2 Accent 3" w:uiPriority="68"/>
+    <w:lsdException w:name="Medium Grid 3 Accent 3" w:uiPriority="69"/>
+    <w:lsdException w:name="Dark List Accent 3" w:uiPriority="70"/>
+    <w:lsdException w:name="Colorful Shading Accent 3" w:uiPriority="71"/>
+    <w:lsdException w:name="Colorful List Accent 3" w:uiPriority="72"/>
+    <w:lsdException w:name="Colorful Grid Accent 3" w:uiPriority="73"/>
+    <w:lsdException w:name="Light Shading Accent 4" w:uiPriority="60"/>
+    <w:lsdException w:name="Light List Accent 4" w:uiPriority="61"/>
+    <w:lsdException w:name="Light Grid Accent 4" w:uiPriority="62"/>
+    <w:lsdException w:name="Medium Shading 1 Accent 4" w:uiPriority="63"/>
+    <w:lsdException w:name="Medium Shading 2 Accent 4" w:uiPriority="64"/>
+    <w:lsdException w:name="Medium List 1 Accent 4" w:uiPriority="65"/>
+    <w:lsdException w:name="Medium List 2 Accent 4" w:uiPriority="66"/>
+    <w:lsdException w:name="Medium Grid 1 Accent 4" w:uiPriority="67"/>
+    <w:lsdException w:name="Medium Grid 2 Accent 4" w:uiPriority="68"/>
+    <w:lsdException w:name="Medium Grid 3 Accent 4" w:uiPriority="69"/>
+    <w:lsdException w:name="Dark List Accent 4" w:uiPriority="70"/>
+    <w:lsdException w:name="Colorful Shading Accent 4" w:uiPriority="71"/>
+    <w:lsdException w:name="Colorful List Accent 4" w:uiPriority="72"/>
+    <w:lsdException w:name="Colorful Grid Accent 4" w:uiPriority="73"/>
+    <w:lsdException w:name="Light Shading Accent 5" w:uiPriority="60"/>
+    <w:lsdException w:name="Light List Accent 5" w:uiPriority="61"/>
+    <w:lsdException w:name="Light Grid Accent 5" w:uiPriority="62"/>
+    <w:lsdException w:name="Medium Shading 1 Accent 5" w:uiPriority="63"/>
+    <w:lsdException w:name="Medium Shading 2 Accent 5" w:uiPriority="64"/>
+    <w:lsdException w:name="Medium List 1 Accent 5" w:uiPriority="65"/>
+    <w:lsdException w:name="Medium List 2 Accent 5" w:uiPriority="66"/>
+    <w:lsdException w:name="Medium Grid 1 Accent 5" w:uiPriority="67"/>
+    <w:lsdException w:name="Medium Grid 2 Accent 5" w:uiPriority="68"/>
+    <w:lsdException w:name="Medium Grid 3 Accent 5" w:uiPriority="69"/>
+    <w:lsdException w:name="Dark List Accent 5" w:uiPriority="70"/>
+    <w:lsdException w:name="Colorful Shading Accent 5" w:uiPriority="71"/>
+    <w:lsdException w:name="Colorful List Accent 5" w:uiPriority="72"/>
+    <w:lsdException w:name="Colorful Grid Accent 5" w:uiPriority="73"/>
+    <w:lsdException w:name="Light Shading Accent 6" w:uiPriority="60"/>
+    <w:lsdException w:name="Light List Accent 6" w:uiPriority="61"/>
+    <w:lsdException w:name="Light Grid Accent 6" w:uiPriority="62"/>
+    <w:lsdException w:name="Medium Shading 1 Accent 6" w:uiPriority="63"/>
+    <w:lsdException w:name="Medium Shading 2 Accent 6" w:uiPriority="64"/>
+    <w:lsdException w:name="Medium List 1 Accent 6" w:uiPriority="65"/>
+    <w:lsdException w:name="Medium List 2 Accent 6" w:uiPriority="66"/>
+    <w:lsdException w:name="Medium Grid 1 Accent 6" w:uiPriority="67"/>
+    <w:lsdException w:name="Medium Grid 2 Accent 6" w:uiPriority="68"/>
+    <w:lsdException w:name="Medium Grid 3 Accent 6" w:uiPriority="69"/>
+    <w:lsdException w:name="Dark List Accent 6" w:uiPriority="70"/>
+    <w:lsdException w:name="Colorful Shading Accent 6" w:uiPriority="71"/>
+    <w:lsdException w:name="Colorful List Accent 6" w:uiPriority="72"/>
+    <w:lsdException w:name="Colorful Grid Accent 6" w:uiPriority="73"/>
+    <w:lsdException w:name="Subtle Emphasis" w:uiPriority="19" w:qFormat="1"/>
+    <w:lsdException w:name="Intense Emphasis" w:uiPriority="21" w:qFormat="1"/>
+    <w:lsdException w:name="Subtle Reference" w:uiPriority="31" w:qFormat="1"/>
+    <w:lsdException w:name="Intense Reference" w:uiPriority="32" w:qFormat="1"/>
+    <w:lsdException w:name="Book Title" w:uiPriority="33" w:qFormat="1"/>
+    <w:lsdException w:name="Bibliography" w:semiHidden="1" w:uiPriority="37" w:unhideWhenUsed="1"/>
+    <w:lsdException w:name="TOC Heading" w:semiHidden="1" w:uiPriority="39" w:unhideWhenUsed="1" w:qFormat="1"/>
+    <w:lsdException w:name="Plain Table 1" w:uiPriority="41"/>
+    <w:lsdException w:name="Plain Table 2" w:uiPriority="42"/>
+    <w:lsdException w:name="Plain Table 3" w:uiPriority="43"/>
+    <w:lsdException w:name="Plain Table 4" w:uiPriority="44"/>
+    <w:lsdException w:name="Plain Table 5" w:uiPriority="45"/>
+    <w:lsdException w:name="Grid Table Light" w:uiPriority="40"/>
+    <w:lsdException w:name="Grid Table 1 Light" w:uiPriority="46"/>
+    <w:lsdException w:name="Grid Table 2" w:uiPriority="47"/>
+    <w:lsdException w:name="Grid Table 3" w:uiPriority="48"/>
+    <w:lsdException w:name="Grid Table 4" w:uiPriority="49"/>
+    <w:lsdException w:name="Grid Table 5 Dark" w:uiPriority="50"/>
+    <w:lsdException w:name="Grid Table 6 Colorful" w:uiPriority="51"/>
+    <w:lsdException w:name="Grid Table 7 Colorful" w:uiPriority="52"/>
+    <w:lsdException w:name="Grid Table 1 Light Accent 1" w:uiPriority="46"/>
+    <w:lsdException w:name="Grid Table 2 Accent 1" w:uiPriority="47"/>
+    <w:lsdException w:name="Grid Table 3 Accent 1" w:uiPriority="48"/>
+    <w:lsdException w:name="Grid Table 4 Accent 1" w:uiPriority="49"/>
+    <w:lsdException w:name="Grid Table 5 Dark Accent 1" w:uiPriority="50"/>
+    <w:lsdException w:name="Grid Table 6 Colorful Accent 1" w:uiPriority="51"/>
+    <w:lsdException w:name="Grid Table 7 Colorful Accent 1" w:uiPriority="52"/>
+    <w:lsdException w:name="Grid Table 1 Light Accent 2" w:uiPriority="46"/>
+    <w:lsdException w:name="Grid Table 2 Accent 2" w:uiPriority="47"/>
+    <w:lsdException w:name="Grid Table 3 Accent 2" w:uiPriority="48"/>
+    <w:lsdException w:name="Grid Table 4 Accent 2" w:uiPriority="49"/>
+    <w:lsdException w:name="Grid Table 5 Dark Accent 2" w:uiPriority="50"/>
+    <w:lsdException w:name="Grid Table 6 Colorful Accent 2" w:uiPriority="51"/>
+    <w:lsdException w:name="Grid Table 7 Colorful Accent 2" w:uiPriority="52"/>
+    <w:lsdException w:name="Grid Table 1 Light Accent 3" w:uiPriority="46"/>
+    <w:lsdException w:name="Grid Table 2 Accent 3" w:uiPriority="47"/>
+    <w:lsdException w:name="Grid Table 3 Accent 3" w:uiPriority="48"/>
+    <w:lsdException w:name="Grid Table 4 Accent 3" w:uiPriority="49"/>
+    <w:lsdException w:name="Grid Table 5 Dark Accent 3" w:uiPriority="50"/>
+    <w:lsdException w:name="Grid Table 6 Colorful Accent 3" w:uiPriority="51"/>
+    <w:lsdException w:name="Grid Table 7 Colorful Accent 3" w:uiPriority="52"/>
+    <w:lsdException w:name="Grid Table 1 Light Accent 4" w:uiPriority="46"/>
+    <w:lsdException w:name="Grid Table 2 Accent 4" w:uiPriority="47"/>
+    <w:lsdException w:name="Grid Table 3 Accent 4" w:uiPriority="48"/>
+    <w:lsdException w:name="Grid Table 4 Accent 4" w:uiPriority="49"/>
+    <w:lsdException w:name="Grid Table 5 Dark Accent 4" w:uiPriority="50"/>
+    <w:lsdException w:name="Grid Table 6 Colorful Accent 4" w:uiPriority="51"/>
+    <w:lsdException w:name="Grid Table 7 Colorful Accent 4" w:uiPriority="52"/>
+    <w:lsdException w:name="Grid Table 1 Light Accent 5" w:uiPriority="46"/>
+    <w:lsdException w:name="Grid Table 2 Accent 5" w:uiPriority="47"/>
+    <w:lsdException w:name="Grid Table 3 Accent 5" w:uiPriority="48"/>
+    <w:lsdException w:name="Grid Table 4 Accent 5" w:uiPriority="49"/>
+    <w:lsdException w:name="Grid Table 5 Dark Accent 5" w:uiPriority="50"/>
+    <w:lsdException w:name="Grid Table 6 Colorful Accent 5" w:uiPriority="51"/>
+    <w:lsdException w:name="Grid Table 7 Colorful Accent 5" w:uiPriority="52"/>
+    <w:lsdException w:name="Grid Table 1 Light Accent 6" w:uiPriority="46"/>
+    <w:lsdException w:name="Grid Table 2 Accent 6" w:uiPriority="47"/>
+    <w:lsdException w:name="Grid Table 3 Accent 6" w:uiPriority="48"/>
+    <w:lsdException w:name="Grid Table 4 Accent 6" w:uiPriority="49"/>
+    <w:lsdException w:name="Grid Table 5 Dark Accent 6" w:uiPriority="50"/>
+    <w:lsdException w:name="Grid Table 6 Colorful Accent 6" w:uiPriority="51"/>
+    <w:lsdException w:name="Grid Table 7 Colorful Accent 6" w:uiPriority="52"/>
+    <w:lsdException w:name="List Table 1 Light" w:uiPriority="46"/>
+    <w:lsdException w:name="List Table 2" w:uiPriority="47"/>
+    <w:lsdException w:name="List Table 3" w:uiPriority="48"/>
+    <w:lsdException w:name="List Table 4" w:uiPriority="49"/>
+    <w:lsdException w:name="List Table 5 Dark" w:uiPriority="50"/>
+    <w:lsdException w:name="List Table 6 Colorful" w:uiPriority="51"/>
+    <w:lsdException w:name="List Table 7 Colorful" w:uiPriority="52"/>
+    <w:lsdException w:name="List Table 1 Light Accent 1" w:uiPriority="46"/>
+    <w:lsdException w:name="List Table 2 Accent 1" w:uiPriority="47"/>
+    <w:lsdException w:name="List Table 3 Accent 1" w:uiPriority="48"/>
+    <w:lsdException w:name="List Table 4 Accent 1" w:uiPriority="49"/>
+    <w:lsdException w:name="List Table 5 Dark Accent 1" w:uiPriority="50"/>
+    <w:lsdException w:name="List Table 6 Colorful Accent 1" w:uiPriority="51"/>
+    <w:lsdException w:name="List Table 7 Colorful Accent 1" w:uiPriority="52"/>
+    <w:lsdException w:name="List Table 1 Light Accent 2" w:uiPriority="46"/>
+    <w:lsdException w:name="List Table 2 Accent 2" w:uiPriority="47"/>
+    <w:lsdException w:name="List Table 3 Accent 2" w:uiPriority="48"/>
+    <w:lsdException w:name="List Table 4 Accent 2" w:uiPriority="49"/>
+    <w:lsdException w:name="List Table 5 Dark Accent 2" w:uiPriority="50"/>
+    <w:lsdException w:name="List Table 6 Colorful Accent 2" w:uiPriority="51"/>
+    <w:lsdException w:name="List Table 7 Colorful Accent 2" w:uiPriority="52"/>
+    <w:lsdException w:name="List Table 1 Light Accent 3" w:uiPriority="46"/>
+    <w:lsdException w:name="List Table 2 Accent 3" w:uiPriority="47"/>
+    <w:lsdException w:name="List Table 3 Accent 3" w:uiPriority="48"/>
+    <w:lsdException w:name="List Table 4 Accent 3" w:uiPriority="49"/>
+    <w:lsdException w:name="List Table 5 Dark Accent 3" w:uiPriority="50"/>
+    <w:lsdException w:name="List Table 6 Colorful Accent 3" w:uiPriority="51"/>
+    <w:lsdException w:name="List Table 7 Colorful Accent 3" w:uiPriority="52"/>
+    <w:lsdException w:name="List Table 1 Light Accent 4" w:uiPriority="46"/>
+    <w:lsdException w:name="List Table 2 Accent 4" w:uiPriority="47"/>
+    <w:lsdException w:name="List Table 3 Accent 4" w:uiPriority="48"/>
+    <w:lsdException w:name="List Table 4 Accent 4" w:uiPriority="49"/>
+    <w:lsdException w:name="List Table 5 Dark Accent 4" w:uiPriority="50"/>
+    <w:lsdException w:name="List Table 6 Colorful Accent 4" w:uiPriority="51"/>
+    <w:lsdException w:name="List Table 7 Colorful Accent 4" w:uiPriority="52"/>
+    <w:lsdException w:name="List Table 1 Light Accent 5" w:uiPriority="46"/>
+    <w:lsdException w:name="List Table 2 Accent 5" w:uiPriority="47"/>
+    <w:lsdException w:name="List Table 3 Accent 5" w:uiPriority="48"/>
+    <w:lsdException w:name="List Table 4 Accent 5" w:uiPriority="49"/>
+    <w:lsdException w:name="List Table 5 Dark Accent 5" w:uiPriority="50"/>
+    <w:lsdException w:name="List Table 6 Colorful Accent 5" w:uiPriority="51"/>
+    <w:lsdException w:name="List Table 7 Colorful Accent 5" w:uiPriority="52"/>
+    <w:lsdException w:name="List Table 1 Light Accent 6" w:uiPriority="46"/>
+    <w:lsdException w:name="List Table 2 Accent 6" w:uiPriority="47"/>
+    <w:lsdException w:name="List Table 3 Accent 6" w:uiPriority="48"/>
+    <w:lsdException w:name="List Table 4 Accent 6" w:uiPriority="49"/>
+    <w:lsdException w:name="List Table 5 Dark Accent 6" w:uiPriority="50"/>
+    <w:lsdException w:name="List Table 6 Colorful Accent 6" w:uiPriority="51"/>
+    <w:lsdException w:name="List Table 7 Colorful Accent 6" w:uiPriority="52"/>
   </w:latentStyles>
-  <w:style w:type="paragraph" w:default="1" w:styleId="a1">
+  <w:style w:type="paragraph" w:default="1" w:styleId="Normal">
     <w:name w:val="Normal"/>
     <w:qFormat/>
     <w:rsid w:val="008C2F3B"/>
@@ -7864,11 +8097,11 @@
       <w:rFonts w:asciiTheme="minorHAnsi" w:eastAsiaTheme="minorHAnsi" w:hAnsiTheme="minorHAnsi" w:cstheme="minorBidi"/>
     </w:rPr>
   </w:style>
-  <w:style w:type="paragraph" w:styleId="1">
+  <w:style w:type="paragraph" w:styleId="Heading1">
     <w:name w:val="heading 1"/>
-    <w:basedOn w:val="a1"/>
-    <w:next w:val="a1"/>
-    <w:link w:val="10"/>
+    <w:basedOn w:val="Normal"/>
+    <w:next w:val="Normal"/>
+    <w:link w:val="Heading1Char"/>
     <w:uiPriority w:val="9"/>
     <w:qFormat/>
     <w:rsid w:val="004B61FB"/>
@@ -7887,11 +8120,11 @@
       <w:szCs w:val="36"/>
     </w:rPr>
   </w:style>
-  <w:style w:type="paragraph" w:styleId="20">
+  <w:style w:type="paragraph" w:styleId="Heading2">
     <w:name w:val="heading 2"/>
-    <w:basedOn w:val="a1"/>
-    <w:next w:val="a1"/>
-    <w:link w:val="21"/>
+    <w:basedOn w:val="Normal"/>
+    <w:next w:val="Normal"/>
+    <w:link w:val="Heading2Char"/>
     <w:uiPriority w:val="9"/>
     <w:qFormat/>
     <w:rsid w:val="004B61FB"/>
@@ -7909,11 +8142,11 @@
       <w:szCs w:val="28"/>
     </w:rPr>
   </w:style>
-  <w:style w:type="paragraph" w:styleId="3">
+  <w:style w:type="paragraph" w:styleId="Heading3">
     <w:name w:val="heading 3"/>
-    <w:basedOn w:val="a1"/>
-    <w:next w:val="a1"/>
-    <w:link w:val="30"/>
+    <w:basedOn w:val="Normal"/>
+    <w:next w:val="Normal"/>
+    <w:link w:val="Heading3Char"/>
     <w:uiPriority w:val="9"/>
     <w:unhideWhenUsed/>
     <w:qFormat/>
@@ -7937,11 +8170,11 @@
       <w:szCs w:val="26"/>
     </w:rPr>
   </w:style>
-  <w:style w:type="paragraph" w:styleId="4">
+  <w:style w:type="paragraph" w:styleId="Heading4">
     <w:name w:val="heading 4"/>
-    <w:basedOn w:val="a1"/>
-    <w:next w:val="a1"/>
-    <w:link w:val="40"/>
+    <w:basedOn w:val="Normal"/>
+    <w:next w:val="Normal"/>
+    <w:link w:val="Heading4Char"/>
     <w:uiPriority w:val="9"/>
     <w:unhideWhenUsed/>
     <w:qFormat/>
@@ -7963,11 +8196,11 @@
       <w:szCs w:val="24"/>
     </w:rPr>
   </w:style>
-  <w:style w:type="paragraph" w:styleId="5">
+  <w:style w:type="paragraph" w:styleId="Heading5">
     <w:name w:val="heading 5"/>
-    <w:basedOn w:val="a1"/>
-    <w:next w:val="a1"/>
-    <w:link w:val="50"/>
+    <w:basedOn w:val="Normal"/>
+    <w:next w:val="Normal"/>
+    <w:link w:val="Heading5Char"/>
     <w:uiPriority w:val="9"/>
     <w:unhideWhenUsed/>
     <w:qFormat/>
@@ -7984,11 +8217,11 @@
       <w:szCs w:val="24"/>
     </w:rPr>
   </w:style>
-  <w:style w:type="paragraph" w:styleId="6">
+  <w:style w:type="paragraph" w:styleId="Heading6">
     <w:name w:val="heading 6"/>
-    <w:basedOn w:val="a1"/>
-    <w:next w:val="a1"/>
-    <w:link w:val="60"/>
+    <w:basedOn w:val="Normal"/>
+    <w:next w:val="Normal"/>
+    <w:link w:val="Heading6Char"/>
     <w:uiPriority w:val="9"/>
     <w:unhideWhenUsed/>
     <w:qFormat/>
@@ -8008,11 +8241,11 @@
       <w:shd w:val="clear" w:color="auto" w:fill="FFFFFF" w:themeFill="background1"/>
     </w:rPr>
   </w:style>
-  <w:style w:type="paragraph" w:styleId="7">
+  <w:style w:type="paragraph" w:styleId="Heading7">
     <w:name w:val="heading 7"/>
-    <w:basedOn w:val="a1"/>
-    <w:next w:val="a1"/>
-    <w:link w:val="70"/>
+    <w:basedOn w:val="Normal"/>
+    <w:next w:val="Normal"/>
+    <w:link w:val="Heading7Char"/>
     <w:uiPriority w:val="9"/>
     <w:unhideWhenUsed/>
     <w:qFormat/>
@@ -8031,11 +8264,11 @@
       <w:szCs w:val="20"/>
     </w:rPr>
   </w:style>
-  <w:style w:type="paragraph" w:styleId="8">
+  <w:style w:type="paragraph" w:styleId="Heading8">
     <w:name w:val="heading 8"/>
-    <w:basedOn w:val="a1"/>
-    <w:next w:val="a1"/>
-    <w:link w:val="80"/>
+    <w:basedOn w:val="Normal"/>
+    <w:next w:val="Normal"/>
+    <w:link w:val="Heading8Char"/>
     <w:uiPriority w:val="9"/>
     <w:unhideWhenUsed/>
     <w:qFormat/>
@@ -8053,11 +8286,11 @@
       <w:szCs w:val="20"/>
     </w:rPr>
   </w:style>
-  <w:style w:type="paragraph" w:styleId="9">
+  <w:style w:type="paragraph" w:styleId="Heading9">
     <w:name w:val="heading 9"/>
-    <w:basedOn w:val="a1"/>
-    <w:next w:val="a1"/>
-    <w:link w:val="90"/>
+    <w:basedOn w:val="Normal"/>
+    <w:next w:val="Normal"/>
+    <w:link w:val="Heading9Char"/>
     <w:uiPriority w:val="9"/>
     <w:unhideWhenUsed/>
     <w:qFormat/>
@@ -8076,18 +8309,17 @@
       <w:szCs w:val="18"/>
     </w:rPr>
   </w:style>
-  <w:style w:type="character" w:default="1" w:styleId="a2">
+  <w:style w:type="character" w:default="1" w:styleId="DefaultParagraphFont">
     <w:name w:val="Default Paragraph Font"/>
     <w:uiPriority w:val="1"/>
     <w:semiHidden/>
     <w:unhideWhenUsed/>
   </w:style>
-  <w:style w:type="table" w:default="1" w:styleId="a3">
+  <w:style w:type="table" w:default="1" w:styleId="TableNormal">
     <w:name w:val="Normal Table"/>
     <w:uiPriority w:val="99"/>
     <w:semiHidden/>
     <w:unhideWhenUsed/>
-    <w:qFormat/>
     <w:tblPr>
       <w:tblInd w:w="0" w:type="dxa"/>
       <w:tblCellMar>
@@ -8098,16 +8330,16 @@
       </w:tblCellMar>
     </w:tblPr>
   </w:style>
-  <w:style w:type="numbering" w:default="1" w:styleId="a4">
+  <w:style w:type="numbering" w:default="1" w:styleId="NoList">
     <w:name w:val="No List"/>
     <w:uiPriority w:val="99"/>
     <w:semiHidden/>
     <w:unhideWhenUsed/>
   </w:style>
-  <w:style w:type="character" w:customStyle="1" w:styleId="10">
-    <w:name w:val="Заглавие 1 Знак"/>
-    <w:basedOn w:val="a2"/>
-    <w:link w:val="1"/>
+  <w:style w:type="character" w:customStyle="1" w:styleId="Heading1Char">
+    <w:name w:val="Heading 1 Char"/>
+    <w:basedOn w:val="DefaultParagraphFont"/>
+    <w:link w:val="Heading1"/>
     <w:uiPriority w:val="9"/>
     <w:rsid w:val="004B61FB"/>
     <w:rPr>
@@ -8117,10 +8349,10 @@
       <w:szCs w:val="36"/>
     </w:rPr>
   </w:style>
-  <w:style w:type="character" w:customStyle="1" w:styleId="50">
-    <w:name w:val="Заглавие 5 Знак"/>
-    <w:basedOn w:val="a2"/>
-    <w:link w:val="5"/>
+  <w:style w:type="character" w:customStyle="1" w:styleId="Heading5Char">
+    <w:name w:val="Heading 5 Char"/>
+    <w:basedOn w:val="DefaultParagraphFont"/>
+    <w:link w:val="Heading5"/>
     <w:uiPriority w:val="9"/>
     <w:rsid w:val="00604E22"/>
     <w:rPr>
@@ -8131,10 +8363,10 @@
       <w:szCs w:val="24"/>
     </w:rPr>
   </w:style>
-  <w:style w:type="character" w:customStyle="1" w:styleId="60">
-    <w:name w:val="Заглавие 6 Знак"/>
-    <w:basedOn w:val="a2"/>
-    <w:link w:val="6"/>
+  <w:style w:type="character" w:customStyle="1" w:styleId="Heading6Char">
+    <w:name w:val="Heading 6 Char"/>
+    <w:basedOn w:val="DefaultParagraphFont"/>
+    <w:link w:val="Heading6"/>
     <w:uiPriority w:val="9"/>
     <w:rsid w:val="00EB2A83"/>
     <w:rPr>
@@ -8146,10 +8378,10 @@
       <w:shd w:val="clear" w:color="auto" w:fill="FFFFFF" w:themeFill="background1"/>
     </w:rPr>
   </w:style>
-  <w:style w:type="character" w:customStyle="1" w:styleId="80">
-    <w:name w:val="Заглавие 8 Знак"/>
-    <w:basedOn w:val="a2"/>
-    <w:link w:val="8"/>
+  <w:style w:type="character" w:customStyle="1" w:styleId="Heading8Char">
+    <w:name w:val="Heading 8 Char"/>
+    <w:basedOn w:val="DefaultParagraphFont"/>
+    <w:link w:val="Heading8"/>
     <w:uiPriority w:val="9"/>
     <w:rsid w:val="008B54DA"/>
     <w:rPr>
@@ -8161,10 +8393,10 @@
       <w:szCs w:val="20"/>
     </w:rPr>
   </w:style>
-  <w:style w:type="character" w:customStyle="1" w:styleId="90">
-    <w:name w:val="Заглавие 9 Знак"/>
-    <w:basedOn w:val="a2"/>
-    <w:link w:val="9"/>
+  <w:style w:type="character" w:customStyle="1" w:styleId="Heading9Char">
+    <w:name w:val="Heading 9 Char"/>
+    <w:basedOn w:val="DefaultParagraphFont"/>
+    <w:link w:val="Heading9"/>
     <w:uiPriority w:val="9"/>
     <w:rsid w:val="00207F3F"/>
     <w:rPr>
@@ -8178,10 +8410,10 @@
       <w:lang w:eastAsia="ja-JP"/>
     </w:rPr>
   </w:style>
-  <w:style w:type="paragraph" w:styleId="a5">
+  <w:style w:type="paragraph" w:styleId="BalloonText">
     <w:name w:val="Balloon Text"/>
-    <w:basedOn w:val="a1"/>
-    <w:link w:val="a6"/>
+    <w:basedOn w:val="Normal"/>
+    <w:link w:val="BalloonTextChar"/>
     <w:uiPriority w:val="99"/>
     <w:semiHidden/>
     <w:unhideWhenUsed/>
@@ -8195,10 +8427,10 @@
       <w:szCs w:val="16"/>
     </w:rPr>
   </w:style>
-  <w:style w:type="character" w:customStyle="1" w:styleId="a6">
-    <w:name w:val="Изнесен текст Знак"/>
-    <w:basedOn w:val="a2"/>
-    <w:link w:val="a5"/>
+  <w:style w:type="character" w:customStyle="1" w:styleId="BalloonTextChar">
+    <w:name w:val="Balloon Text Char"/>
+    <w:basedOn w:val="DefaultParagraphFont"/>
+    <w:link w:val="BalloonText"/>
     <w:uiPriority w:val="99"/>
     <w:semiHidden/>
     <w:rsid w:val="00604E22"/>
@@ -8209,11 +8441,11 @@
       <w:lang w:eastAsia="ja-JP"/>
     </w:rPr>
   </w:style>
-  <w:style w:type="paragraph" w:styleId="a7">
+  <w:style w:type="paragraph" w:styleId="Title">
     <w:name w:val="Title"/>
-    <w:basedOn w:val="a1"/>
-    <w:next w:val="a1"/>
-    <w:link w:val="a8"/>
+    <w:basedOn w:val="Normal"/>
+    <w:next w:val="Normal"/>
+    <w:link w:val="TitleChar"/>
     <w:uiPriority w:val="10"/>
     <w:qFormat/>
     <w:rsid w:val="002B06B5"/>
@@ -8231,10 +8463,10 @@
       <w:szCs w:val="48"/>
     </w:rPr>
   </w:style>
-  <w:style w:type="character" w:customStyle="1" w:styleId="a8">
-    <w:name w:val="Заглавие Знак"/>
-    <w:basedOn w:val="a2"/>
-    <w:link w:val="a7"/>
+  <w:style w:type="character" w:customStyle="1" w:styleId="TitleChar">
+    <w:name w:val="Title Char"/>
+    <w:basedOn w:val="DefaultParagraphFont"/>
+    <w:link w:val="Title"/>
     <w:uiPriority w:val="10"/>
     <w:rsid w:val="002B06B5"/>
     <w:rPr>
@@ -8247,10 +8479,10 @@
       <w:szCs w:val="48"/>
     </w:rPr>
   </w:style>
-  <w:style w:type="paragraph" w:styleId="a9">
+  <w:style w:type="paragraph" w:styleId="Header">
     <w:name w:val="header"/>
-    <w:basedOn w:val="a1"/>
-    <w:link w:val="aa"/>
+    <w:basedOn w:val="Normal"/>
+    <w:link w:val="HeaderChar"/>
     <w:uiPriority w:val="99"/>
     <w:unhideWhenUsed/>
     <w:rsid w:val="00951C61"/>
@@ -8262,20 +8494,20 @@
       <w:spacing w:after="0" w:line="240" w:lineRule="auto"/>
     </w:pPr>
   </w:style>
-  <w:style w:type="character" w:customStyle="1" w:styleId="aa">
-    <w:name w:val="Горен колонтитул Знак"/>
-    <w:basedOn w:val="a2"/>
-    <w:link w:val="a9"/>
+  <w:style w:type="character" w:customStyle="1" w:styleId="HeaderChar">
+    <w:name w:val="Header Char"/>
+    <w:basedOn w:val="DefaultParagraphFont"/>
+    <w:link w:val="Header"/>
     <w:uiPriority w:val="99"/>
     <w:rsid w:val="00951C61"/>
     <w:rPr>
       <w:rFonts w:asciiTheme="minorHAnsi" w:eastAsiaTheme="minorHAnsi" w:hAnsiTheme="minorHAnsi" w:cstheme="minorBidi"/>
     </w:rPr>
   </w:style>
-  <w:style w:type="paragraph" w:styleId="ab">
+  <w:style w:type="paragraph" w:styleId="Footer">
     <w:name w:val="footer"/>
-    <w:basedOn w:val="a1"/>
-    <w:link w:val="ac"/>
+    <w:basedOn w:val="Normal"/>
+    <w:link w:val="FooterChar"/>
     <w:uiPriority w:val="99"/>
     <w:rsid w:val="00BA26EA"/>
     <w:pPr>
@@ -8290,10 +8522,10 @@
       <w:sz w:val="17"/>
     </w:rPr>
   </w:style>
-  <w:style w:type="character" w:customStyle="1" w:styleId="ac">
-    <w:name w:val="Долен колонтитул Знак"/>
-    <w:basedOn w:val="a2"/>
-    <w:link w:val="ab"/>
+  <w:style w:type="character" w:customStyle="1" w:styleId="FooterChar">
+    <w:name w:val="Footer Char"/>
+    <w:basedOn w:val="DefaultParagraphFont"/>
+    <w:link w:val="Footer"/>
     <w:uiPriority w:val="99"/>
     <w:rsid w:val="00BA26EA"/>
     <w:rPr>
@@ -8301,9 +8533,9 @@
       <w:sz w:val="17"/>
     </w:rPr>
   </w:style>
-  <w:style w:type="paragraph" w:styleId="a0">
+  <w:style w:type="paragraph" w:styleId="ListBullet">
     <w:name w:val="List Bullet"/>
-    <w:basedOn w:val="a1"/>
+    <w:basedOn w:val="Normal"/>
     <w:uiPriority w:val="99"/>
     <w:rsid w:val="00D3695B"/>
     <w:pPr>
@@ -8313,9 +8545,9 @@
       <w:contextualSpacing/>
     </w:pPr>
   </w:style>
-  <w:style w:type="paragraph" w:styleId="a">
+  <w:style w:type="paragraph" w:styleId="ListNumber">
     <w:name w:val="List Number"/>
-    <w:basedOn w:val="a1"/>
+    <w:basedOn w:val="Normal"/>
     <w:uiPriority w:val="99"/>
     <w:rsid w:val="00D3695B"/>
     <w:pPr>
@@ -8325,10 +8557,10 @@
       <w:contextualSpacing/>
     </w:pPr>
   </w:style>
-  <w:style w:type="paragraph" w:styleId="41">
+  <w:style w:type="paragraph" w:styleId="TOC4">
     <w:name w:val="toc 4"/>
-    <w:basedOn w:val="a1"/>
-    <w:next w:val="a1"/>
+    <w:basedOn w:val="Normal"/>
+    <w:next w:val="Normal"/>
     <w:autoRedefine/>
     <w:uiPriority w:val="39"/>
     <w:qFormat/>
@@ -8338,10 +8570,10 @@
       <w:ind w:left="660"/>
     </w:pPr>
   </w:style>
-  <w:style w:type="paragraph" w:styleId="51">
+  <w:style w:type="paragraph" w:styleId="TOC5">
     <w:name w:val="toc 5"/>
-    <w:basedOn w:val="a1"/>
-    <w:next w:val="a1"/>
+    <w:basedOn w:val="Normal"/>
+    <w:next w:val="Normal"/>
     <w:autoRedefine/>
     <w:uiPriority w:val="39"/>
     <w:qFormat/>
@@ -8351,20 +8583,20 @@
       <w:ind w:left="880"/>
     </w:pPr>
   </w:style>
-  <w:style w:type="paragraph" w:styleId="ad">
+  <w:style w:type="paragraph" w:styleId="BodyText">
     <w:name w:val="Body Text"/>
-    <w:basedOn w:val="a1"/>
-    <w:link w:val="ae"/>
+    <w:basedOn w:val="Normal"/>
+    <w:link w:val="BodyTextChar"/>
     <w:uiPriority w:val="99"/>
     <w:rsid w:val="001138C8"/>
     <w:pPr>
       <w:spacing w:after="120"/>
     </w:pPr>
   </w:style>
-  <w:style w:type="character" w:customStyle="1" w:styleId="ae">
-    <w:name w:val="Основен текст Знак"/>
-    <w:basedOn w:val="a2"/>
-    <w:link w:val="ad"/>
+  <w:style w:type="character" w:customStyle="1" w:styleId="BodyTextChar">
+    <w:name w:val="Body Text Char"/>
+    <w:basedOn w:val="DefaultParagraphFont"/>
+    <w:link w:val="BodyText"/>
     <w:uiPriority w:val="99"/>
     <w:rsid w:val="001138C8"/>
     <w:rPr>
@@ -8372,10 +8604,10 @@
       <w:sz w:val="21"/>
     </w:rPr>
   </w:style>
-  <w:style w:type="character" w:customStyle="1" w:styleId="21">
-    <w:name w:val="Заглавие 2 Знак"/>
-    <w:basedOn w:val="a2"/>
-    <w:link w:val="20"/>
+  <w:style w:type="character" w:customStyle="1" w:styleId="Heading2Char">
+    <w:name w:val="Heading 2 Char"/>
+    <w:basedOn w:val="DefaultParagraphFont"/>
+    <w:link w:val="Heading2"/>
     <w:uiPriority w:val="9"/>
     <w:rsid w:val="004B61FB"/>
     <w:rPr>
@@ -8384,10 +8616,10 @@
       <w:szCs w:val="28"/>
     </w:rPr>
   </w:style>
-  <w:style w:type="character" w:customStyle="1" w:styleId="30">
-    <w:name w:val="Заглавие 3 Знак"/>
-    <w:basedOn w:val="a2"/>
-    <w:link w:val="3"/>
+  <w:style w:type="character" w:customStyle="1" w:styleId="Heading3Char">
+    <w:name w:val="Heading 3 Char"/>
+    <w:basedOn w:val="DefaultParagraphFont"/>
+    <w:link w:val="Heading3"/>
     <w:uiPriority w:val="9"/>
     <w:rsid w:val="00746ED1"/>
     <w:rPr>
@@ -8401,10 +8633,10 @@
       <w:szCs w:val="26"/>
     </w:rPr>
   </w:style>
-  <w:style w:type="character" w:customStyle="1" w:styleId="70">
-    <w:name w:val="Заглавие 7 Знак"/>
-    <w:basedOn w:val="a2"/>
-    <w:link w:val="7"/>
+  <w:style w:type="character" w:customStyle="1" w:styleId="Heading7Char">
+    <w:name w:val="Heading 7 Char"/>
+    <w:basedOn w:val="DefaultParagraphFont"/>
+    <w:link w:val="Heading7"/>
     <w:uiPriority w:val="9"/>
     <w:rsid w:val="008B54DA"/>
     <w:rPr>
@@ -8418,10 +8650,10 @@
       <w:szCs w:val="20"/>
     </w:rPr>
   </w:style>
-  <w:style w:type="character" w:customStyle="1" w:styleId="40">
-    <w:name w:val="Заглавие 4 Знак"/>
-    <w:basedOn w:val="a2"/>
-    <w:link w:val="4"/>
+  <w:style w:type="character" w:customStyle="1" w:styleId="Heading4Char">
+    <w:name w:val="Heading 4 Char"/>
+    <w:basedOn w:val="DefaultParagraphFont"/>
+    <w:link w:val="Heading4"/>
     <w:uiPriority w:val="9"/>
     <w:rsid w:val="00380F7B"/>
     <w:rPr>
@@ -8433,10 +8665,10 @@
       <w:szCs w:val="24"/>
     </w:rPr>
   </w:style>
-  <w:style w:type="paragraph" w:styleId="31">
+  <w:style w:type="paragraph" w:styleId="BodyText3">
     <w:name w:val="Body Text 3"/>
-    <w:basedOn w:val="8"/>
-    <w:link w:val="32"/>
+    <w:basedOn w:val="Heading8"/>
+    <w:link w:val="BodyText3Char"/>
     <w:rsid w:val="008B54DA"/>
     <w:pPr>
       <w:spacing w:before="60"/>
@@ -8445,10 +8677,10 @@
       <w:b w:val="0"/>
     </w:rPr>
   </w:style>
-  <w:style w:type="character" w:customStyle="1" w:styleId="32">
-    <w:name w:val="Основен текст 3 Знак"/>
-    <w:basedOn w:val="a2"/>
-    <w:link w:val="31"/>
+  <w:style w:type="character" w:customStyle="1" w:styleId="BodyText3Char">
+    <w:name w:val="Body Text 3 Char"/>
+    <w:basedOn w:val="DefaultParagraphFont"/>
+    <w:link w:val="BodyText3"/>
     <w:rsid w:val="008B54DA"/>
     <w:rPr>
       <w:rFonts w:eastAsiaTheme="minorHAnsi" w:cstheme="minorBidi"/>
@@ -8458,9 +8690,9 @@
       <w:szCs w:val="20"/>
     </w:rPr>
   </w:style>
-  <w:style w:type="table" w:styleId="af">
+  <w:style w:type="table" w:styleId="TableGrid">
     <w:name w:val="Table Grid"/>
-    <w:basedOn w:val="a3"/>
+    <w:basedOn w:val="TableNormal"/>
     <w:rsid w:val="00D3695B"/>
     <w:pPr>
       <w:spacing w:after="0" w:line="240" w:lineRule="auto"/>
@@ -8483,29 +8715,29 @@
       </w:tblCellMar>
     </w:tblPr>
   </w:style>
-  <w:style w:type="paragraph" w:styleId="22">
+  <w:style w:type="paragraph" w:styleId="BodyText2">
     <w:name w:val="Body Text 2"/>
-    <w:basedOn w:val="a1"/>
-    <w:link w:val="23"/>
+    <w:basedOn w:val="Normal"/>
+    <w:link w:val="BodyText2Char"/>
     <w:uiPriority w:val="99"/>
     <w:rsid w:val="00D3695B"/>
     <w:pPr>
       <w:spacing w:after="120" w:line="480" w:lineRule="auto"/>
     </w:pPr>
   </w:style>
-  <w:style w:type="character" w:customStyle="1" w:styleId="23">
-    <w:name w:val="Основен текст 2 Знак"/>
-    <w:basedOn w:val="a2"/>
-    <w:link w:val="22"/>
+  <w:style w:type="character" w:customStyle="1" w:styleId="BodyText2Char">
+    <w:name w:val="Body Text 2 Char"/>
+    <w:basedOn w:val="DefaultParagraphFont"/>
+    <w:link w:val="BodyText2"/>
     <w:uiPriority w:val="99"/>
     <w:rsid w:val="00D3695B"/>
     <w:rPr>
       <w:rFonts w:asciiTheme="minorHAnsi" w:eastAsiaTheme="minorHAnsi" w:hAnsiTheme="minorHAnsi" w:cstheme="minorBidi"/>
     </w:rPr>
   </w:style>
-  <w:style w:type="paragraph" w:styleId="2">
+  <w:style w:type="paragraph" w:styleId="ListBullet2">
     <w:name w:val="List Bullet 2"/>
-    <w:basedOn w:val="a1"/>
+    <w:basedOn w:val="Normal"/>
     <w:uiPriority w:val="99"/>
     <w:rsid w:val="0078310E"/>
     <w:pPr>
@@ -8517,8 +8749,8 @@
   </w:style>
   <w:style w:type="paragraph" w:customStyle="1" w:styleId="TOCHeading1">
     <w:name w:val="TOC Heading 1"/>
-    <w:basedOn w:val="1"/>
-    <w:next w:val="a1"/>
+    <w:basedOn w:val="Heading1"/>
+    <w:next w:val="Normal"/>
     <w:rsid w:val="00D67C35"/>
     <w:pPr>
       <w:keepNext/>
@@ -8540,10 +8772,10 @@
       <w:szCs w:val="28"/>
     </w:rPr>
   </w:style>
-  <w:style w:type="paragraph" w:styleId="11">
+  <w:style w:type="paragraph" w:styleId="TOC1">
     <w:name w:val="toc 1"/>
-    <w:basedOn w:val="a1"/>
-    <w:next w:val="a1"/>
+    <w:basedOn w:val="Normal"/>
+    <w:next w:val="Normal"/>
     <w:autoRedefine/>
     <w:uiPriority w:val="39"/>
     <w:unhideWhenUsed/>
@@ -8558,10 +8790,10 @@
       <w:spacing w:val="6"/>
     </w:rPr>
   </w:style>
-  <w:style w:type="paragraph" w:styleId="24">
+  <w:style w:type="paragraph" w:styleId="TOC2">
     <w:name w:val="toc 2"/>
-    <w:basedOn w:val="a1"/>
-    <w:next w:val="a1"/>
+    <w:basedOn w:val="Normal"/>
+    <w:next w:val="Normal"/>
     <w:autoRedefine/>
     <w:uiPriority w:val="39"/>
     <w:unhideWhenUsed/>
@@ -8575,10 +8807,10 @@
       <w:rFonts w:asciiTheme="majorHAnsi" w:hAnsiTheme="majorHAnsi"/>
     </w:rPr>
   </w:style>
-  <w:style w:type="paragraph" w:styleId="33">
+  <w:style w:type="paragraph" w:styleId="TOC3">
     <w:name w:val="toc 3"/>
-    <w:basedOn w:val="a1"/>
-    <w:next w:val="a1"/>
+    <w:basedOn w:val="Normal"/>
+    <w:next w:val="Normal"/>
     <w:autoRedefine/>
     <w:uiPriority w:val="39"/>
     <w:unhideWhenUsed/>
@@ -8592,9 +8824,9 @@
       <w:rFonts w:asciiTheme="majorHAnsi" w:hAnsiTheme="majorHAnsi"/>
     </w:rPr>
   </w:style>
-  <w:style w:type="character" w:styleId="af0">
+  <w:style w:type="character" w:styleId="Hyperlink">
     <w:name w:val="Hyperlink"/>
-    <w:basedOn w:val="a2"/>
+    <w:basedOn w:val="DefaultParagraphFont"/>
     <w:uiPriority w:val="99"/>
     <w:unhideWhenUsed/>
     <w:rsid w:val="0090491D"/>
@@ -8603,9 +8835,9 @@
       <w:u w:val="single"/>
     </w:rPr>
   </w:style>
-  <w:style w:type="character" w:styleId="af1">
+  <w:style w:type="character" w:styleId="PlaceholderText">
     <w:name w:val="Placeholder Text"/>
-    <w:basedOn w:val="a2"/>
+    <w:basedOn w:val="DefaultParagraphFont"/>
     <w:uiPriority w:val="99"/>
     <w:rsid w:val="00181E4D"/>
     <w:rPr>
@@ -8614,7 +8846,7 @@
   </w:style>
   <w:style w:type="character" w:customStyle="1" w:styleId="ContentControl">
     <w:name w:val="Content Control"/>
-    <w:basedOn w:val="a2"/>
+    <w:basedOn w:val="DefaultParagraphFont"/>
     <w:uiPriority w:val="99"/>
     <w:rsid w:val="008C6E7E"/>
     <w:rPr>
@@ -8623,9 +8855,9 @@
       <w:sz w:val="21"/>
     </w:rPr>
   </w:style>
-  <w:style w:type="paragraph" w:styleId="af2">
+  <w:style w:type="paragraph" w:styleId="ListParagraph">
     <w:name w:val="List Paragraph"/>
-    <w:basedOn w:val="a1"/>
+    <w:basedOn w:val="Normal"/>
     <w:uiPriority w:val="34"/>
     <w:qFormat/>
     <w:rsid w:val="0078310E"/>
@@ -8636,8 +8868,8 @@
   </w:style>
   <w:style w:type="paragraph" w:customStyle="1" w:styleId="Companyname">
     <w:name w:val="Company name"/>
-    <w:basedOn w:val="a1"/>
-    <w:next w:val="a1"/>
+    <w:basedOn w:val="Normal"/>
+    <w:next w:val="Normal"/>
     <w:qFormat/>
     <w:rsid w:val="00D517CF"/>
     <w:pPr>
@@ -8653,8 +8885,8 @@
   </w:style>
   <w:style w:type="paragraph" w:customStyle="1" w:styleId="TitleSubheaderbold">
     <w:name w:val="Title Subheader bold"/>
-    <w:basedOn w:val="a1"/>
-    <w:next w:val="a1"/>
+    <w:basedOn w:val="Normal"/>
+    <w:next w:val="Normal"/>
     <w:qFormat/>
     <w:rsid w:val="00D517CF"/>
     <w:pPr>
@@ -8670,7 +8902,7 @@
   <w:style w:type="paragraph" w:customStyle="1" w:styleId="TitleSubheader">
     <w:name w:val="Title Subheader"/>
     <w:basedOn w:val="TitleSubheaderbold"/>
-    <w:next w:val="a1"/>
+    <w:next w:val="Normal"/>
     <w:qFormat/>
     <w:rsid w:val="00D517CF"/>
     <w:pPr>
@@ -8682,7 +8914,7 @@
   </w:style>
   <w:style w:type="paragraph" w:customStyle="1" w:styleId="FooterPageNumber">
     <w:name w:val="Footer Page Number"/>
-    <w:basedOn w:val="ab"/>
+    <w:basedOn w:val="Footer"/>
     <w:qFormat/>
     <w:rsid w:val="00BA26EA"/>
     <w:pPr>
@@ -8695,9 +8927,9 @@
       <w:szCs w:val="17"/>
     </w:rPr>
   </w:style>
-  <w:style w:type="character" w:styleId="af3">
+  <w:style w:type="character" w:styleId="Emphasis">
     <w:name w:val="Emphasis"/>
-    <w:basedOn w:val="a2"/>
+    <w:basedOn w:val="DefaultParagraphFont"/>
     <w:uiPriority w:val="20"/>
     <w:qFormat/>
     <w:rsid w:val="003054C8"/>
@@ -8708,7 +8940,7 @@
   </w:style>
   <w:style w:type="paragraph" w:customStyle="1" w:styleId="Code">
     <w:name w:val="Code"/>
-    <w:basedOn w:val="a1"/>
+    <w:basedOn w:val="Normal"/>
     <w:link w:val="CodeChar"/>
     <w:qFormat/>
     <w:rsid w:val="008D6F55"/>
@@ -8725,7 +8957,7 @@
   </w:style>
   <w:style w:type="character" w:customStyle="1" w:styleId="CodeChar">
     <w:name w:val="Code Char"/>
-    <w:basedOn w:val="a2"/>
+    <w:basedOn w:val="DefaultParagraphFont"/>
     <w:link w:val="Code"/>
     <w:rsid w:val="008D6F55"/>
     <w:rPr>
@@ -8736,10 +8968,10 @@
       <w:szCs w:val="21"/>
     </w:rPr>
   </w:style>
-  <w:style w:type="paragraph" w:styleId="af4">
+  <w:style w:type="paragraph" w:styleId="Caption">
     <w:name w:val="caption"/>
-    <w:basedOn w:val="a1"/>
-    <w:next w:val="a1"/>
+    <w:basedOn w:val="Normal"/>
+    <w:next w:val="Normal"/>
     <w:uiPriority w:val="35"/>
     <w:unhideWhenUsed/>
     <w:rsid w:val="00E12286"/>
@@ -8979,6 +9211,21 @@
 </file>
 
 <file path=customXml/item1.xml><?xml version="1.0" encoding="utf-8"?>
+<?mso-contentType ?>
+<FormTemplates xmlns="http://schemas.microsoft.com/sharepoint/v3/contenttype/forms">
+  <Display>DocumentLibraryForm</Display>
+  <Edit>DocumentLibraryForm</Edit>
+  <New>DocumentLibraryForm</New>
+</FormTemplates>
+</file>
+
+<file path=customXml/item2.xml><?xml version="1.0" encoding="utf-8"?>
+<p:properties xmlns:p="http://schemas.microsoft.com/office/2006/metadata/properties" xmlns:xsi="http://www.w3.org/2001/XMLSchema-instance">
+  <documentManagement/>
+</p:properties>
+</file>
+
+<file path=customXml/item3.xml><?xml version="1.0" encoding="utf-8"?>
 <ct:contentTypeSchema xmlns:ct="http://schemas.microsoft.com/office/2006/metadata/contentType" xmlns:ma="http://schemas.microsoft.com/office/2006/metadata/properties/metaAttributes" ct:_="" ma:_="" ma:contentTypeName="Document" ma:contentTypeID="0x010100C67EE4F701BAD649A763E7A0DE880176" ma:contentTypeVersion="0" ma:contentTypeDescription="Create a new document." ma:contentTypeScope="" ma:versionID="87a24148261dbce20c297b6d320f44ce">
   <xsd:schema xmlns:xsd="http://www.w3.org/2001/XMLSchema" xmlns:p="http://schemas.microsoft.com/office/2006/metadata/properties" targetNamespace="http://schemas.microsoft.com/office/2006/metadata/properties" ma:root="true" ma:fieldsID="e8169617fb8cad36348bbb5280768497">
     <xsd:element name="properties">
@@ -9027,26 +9274,27 @@
 </ct:contentTypeSchema>
 </file>
 
-<file path=customXml/item2.xml><?xml version="1.0" encoding="utf-8"?>
-<p:properties xmlns:p="http://schemas.microsoft.com/office/2006/metadata/properties" xmlns:xsi="http://www.w3.org/2001/XMLSchema-instance">
-  <documentManagement/>
-</p:properties>
-</file>
-
-<file path=customXml/item3.xml><?xml version="1.0" encoding="utf-8"?>
-<?mso-contentType ?>
-<FormTemplates xmlns="http://schemas.microsoft.com/sharepoint/v3/contenttype/forms">
-  <Display>DocumentLibraryForm</Display>
-  <Edit>DocumentLibraryForm</Edit>
-  <New>DocumentLibraryForm</New>
-</FormTemplates>
-</file>
-
 <file path=customXml/item4.xml><?xml version="1.0" encoding="utf-8"?>
 <b:Sources xmlns:b="http://schemas.openxmlformats.org/officeDocument/2006/bibliography"/>
 </file>
 
 <file path=customXml/itemProps1.xml><?xml version="1.0" encoding="utf-8"?>
+<ds:datastoreItem xmlns:ds="http://schemas.openxmlformats.org/officeDocument/2006/customXml" ds:itemID="{A0D98242-DE2B-4678-90B2-B7FF4D367546}">
+  <ds:schemaRefs>
+    <ds:schemaRef ds:uri="http://schemas.microsoft.com/sharepoint/v3/contenttype/forms"/>
+  </ds:schemaRefs>
+</ds:datastoreItem>
+</file>
+
+<file path=customXml/itemProps2.xml><?xml version="1.0" encoding="utf-8"?>
+<ds:datastoreItem xmlns:ds="http://schemas.openxmlformats.org/officeDocument/2006/customXml" ds:itemID="{12A4814F-B824-41FB-B168-AB5394E0FBF4}">
+  <ds:schemaRefs>
+    <ds:schemaRef ds:uri="http://schemas.microsoft.com/office/2006/metadata/properties"/>
+  </ds:schemaRefs>
+</ds:datastoreItem>
+</file>
+
+<file path=customXml/itemProps3.xml><?xml version="1.0" encoding="utf-8"?>
 <ds:datastoreItem xmlns:ds="http://schemas.openxmlformats.org/officeDocument/2006/customXml" ds:itemID="{F65D5479-5BBC-452E-A320-5BA29F7CFF23}">
   <ds:schemaRefs>
     <ds:schemaRef ds:uri="http://schemas.microsoft.com/office/2006/metadata/contentType"/>
@@ -9061,24 +9309,8 @@
 </ds:datastoreItem>
 </file>
 
-<file path=customXml/itemProps2.xml><?xml version="1.0" encoding="utf-8"?>
-<ds:datastoreItem xmlns:ds="http://schemas.openxmlformats.org/officeDocument/2006/customXml" ds:itemID="{12A4814F-B824-41FB-B168-AB5394E0FBF4}">
-  <ds:schemaRefs>
-    <ds:schemaRef ds:uri="http://schemas.microsoft.com/office/2006/metadata/properties"/>
-  </ds:schemaRefs>
-</ds:datastoreItem>
-</file>
-
-<file path=customXml/itemProps3.xml><?xml version="1.0" encoding="utf-8"?>
-<ds:datastoreItem xmlns:ds="http://schemas.openxmlformats.org/officeDocument/2006/customXml" ds:itemID="{A0D98242-DE2B-4678-90B2-B7FF4D367546}">
-  <ds:schemaRefs>
-    <ds:schemaRef ds:uri="http://schemas.microsoft.com/sharepoint/v3/contenttype/forms"/>
-  </ds:schemaRefs>
-</ds:datastoreItem>
-</file>
-
 <file path=customXml/itemProps4.xml><?xml version="1.0" encoding="utf-8"?>
-<ds:datastoreItem xmlns:ds="http://schemas.openxmlformats.org/officeDocument/2006/customXml" ds:itemID="{18226ABF-200F-48EE-8EA6-079BE857D076}">
+<ds:datastoreItem xmlns:ds="http://schemas.openxmlformats.org/officeDocument/2006/customXml" ds:itemID="{6360577D-F529-4A40-AA6C-22592F1A777C}">
   <ds:schemaRefs>
     <ds:schemaRef ds:uri="http://schemas.openxmlformats.org/officeDocument/2006/bibliography"/>
   </ds:schemaRefs>

</xml_diff>

<commit_message>
Adds example projects Audit
</commit_message>
<xml_diff>
--- a/SE-proekt-CodePro-AnalytiX.docx
+++ b/SE-proekt-CodePro-AnalytiX.docx
@@ -7575,14 +7575,7 @@
           <w:b/>
           <w:lang w:val="bg-BG"/>
         </w:rPr>
-        <w:t>Фиг. 1</w:t>
-      </w:r>
-      <w:r>
-        <w:rPr>
-          <w:b/>
-          <w:lang w:val="bg-BG"/>
-        </w:rPr>
-        <w:t>8</w:t>
+        <w:t>Фиг. 18</w:t>
       </w:r>
       <w:r>
         <w:rPr>
@@ -7728,14 +7721,7 @@
           <w:lang w:val="bg-BG"/>
         </w:rPr>
         <w:lastRenderedPageBreak/>
-        <w:t>Фиг. 1</w:t>
-      </w:r>
-      <w:r>
-        <w:rPr>
-          <w:b/>
-          <w:lang w:val="bg-BG"/>
-        </w:rPr>
-        <w:t>9</w:t>
+        <w:t>Фиг. 19</w:t>
       </w:r>
       <w:r>
         <w:rPr>
@@ -7773,19 +7759,7 @@
         <w:rPr>
           <w:lang w:val="bg-BG"/>
         </w:rPr>
-        <w:t>(</w:t>
-      </w:r>
-      <w:r>
-        <w:rPr>
-          <w:lang w:val="bg-BG"/>
-        </w:rPr>
-        <w:t>фиг.20</w:t>
-      </w:r>
-      <w:r>
-        <w:rPr>
-          <w:lang w:val="bg-BG"/>
-        </w:rPr>
-        <w:t>).</w:t>
+        <w:t>(фиг.20).</w:t>
       </w:r>
     </w:p>
     <w:p>
@@ -7854,13 +7828,8 @@
       <w:pPr>
         <w:jc w:val="center"/>
         <w:rPr>
-          <w:lang w:val="bg-BG"/>
-        </w:rPr>
-      </w:pPr>
-    </w:p>
-    <w:p>
-      <w:pPr>
-        <w:jc w:val="center"/>
+          <w:i/>
+        </w:rPr>
       </w:pPr>
       <w:r>
         <w:rPr>
@@ -7868,43 +7837,1744 @@
           <w:lang w:val="bg-BG"/>
         </w:rPr>
         <w:t>Фиг. 20</w:t>
+      </w:r>
+      <w:r>
+        <w:rPr>
+          <w:lang w:val="bg-BG"/>
+        </w:rPr>
+        <w:t xml:space="preserve">. </w:t>
+      </w:r>
+      <w:r>
+        <w:rPr>
+          <w:i/>
+        </w:rPr>
+        <w:t>Audit Code Example 3</w:t>
+      </w:r>
+    </w:p>
+    <w:p>
+      <w:pPr>
+        <w:pStyle w:val="Heading2"/>
+        <w:rPr>
+          <w:lang w:val="bg-BG"/>
+        </w:rPr>
+      </w:pPr>
+      <w:r>
+        <w:rPr>
+          <w:lang w:val="bg-BG"/>
+        </w:rPr>
+        <w:t>Прилагане на Audit върху трите тестови проекта и разглеждане на резултата</w:t>
+      </w:r>
+    </w:p>
+    <w:p>
+      <w:pPr>
+        <w:pStyle w:val="ListParagraph"/>
+        <w:numPr>
+          <w:ilvl w:val="0"/>
+          <w:numId w:val="24"/>
+        </w:numPr>
+        <w:rPr>
+          <w:lang w:val="bg-BG"/>
+        </w:rPr>
+      </w:pPr>
+      <w:r>
+        <w:t>Retrofit</w:t>
+      </w:r>
+    </w:p>
+    <w:p>
+      <w:pPr>
+        <w:pStyle w:val="ListParagraph"/>
+        <w:rPr>
+          <w:lang w:val="bg-BG"/>
+        </w:rPr>
+      </w:pPr>
+      <w:r>
+        <w:rPr>
+          <w:noProof/>
+          <w:lang w:val="bg-BG" w:eastAsia="bg-BG"/>
+        </w:rPr>
+        <w:lastRenderedPageBreak/>
+        <w:drawing>
+          <wp:inline distT="0" distB="0" distL="0" distR="0">
+            <wp:extent cx="5181600" cy="2095500"/>
+            <wp:effectExtent l="0" t="0" r="0" b="0"/>
+            <wp:docPr id="22" name="Picture 22"/>
+            <wp:cNvGraphicFramePr>
+              <a:graphicFrameLocks xmlns:a="http://schemas.openxmlformats.org/drawingml/2006/main" noChangeAspect="1"/>
+            </wp:cNvGraphicFramePr>
+            <a:graphic xmlns:a="http://schemas.openxmlformats.org/drawingml/2006/main">
+              <a:graphicData uri="http://schemas.openxmlformats.org/drawingml/2006/picture">
+                <pic:pic xmlns:pic="http://schemas.openxmlformats.org/drawingml/2006/picture">
+                  <pic:nvPicPr>
+                    <pic:cNvPr id="0" name="Picture 1"/>
+                    <pic:cNvPicPr>
+                      <a:picLocks noChangeAspect="1" noChangeArrowheads="1"/>
+                    </pic:cNvPicPr>
+                  </pic:nvPicPr>
+                  <pic:blipFill>
+                    <a:blip r:embed="rId31">
+                      <a:extLst>
+                        <a:ext uri="{28A0092B-C50C-407E-A947-70E740481C1C}">
+                          <a14:useLocalDpi xmlns:a14="http://schemas.microsoft.com/office/drawing/2010/main" val="0"/>
+                        </a:ext>
+                      </a:extLst>
+                    </a:blip>
+                    <a:srcRect/>
+                    <a:stretch>
+                      <a:fillRect/>
+                    </a:stretch>
+                  </pic:blipFill>
+                  <pic:spPr bwMode="auto">
+                    <a:xfrm>
+                      <a:off x="0" y="0"/>
+                      <a:ext cx="5181600" cy="2095500"/>
+                    </a:xfrm>
+                    <a:prstGeom prst="rect">
+                      <a:avLst/>
+                    </a:prstGeom>
+                    <a:noFill/>
+                    <a:ln>
+                      <a:noFill/>
+                    </a:ln>
+                  </pic:spPr>
+                </pic:pic>
+              </a:graphicData>
+            </a:graphic>
+          </wp:inline>
+        </w:drawing>
+      </w:r>
+    </w:p>
+    <w:p>
+      <w:pPr>
+        <w:pStyle w:val="ListParagraph"/>
+        <w:rPr>
+          <w:lang w:val="bg-BG"/>
+        </w:rPr>
+      </w:pPr>
+      <w:r>
+        <w:t>Audit</w:t>
+      </w:r>
+      <w:r>
+        <w:rPr>
+          <w:lang w:val="bg-BG"/>
+        </w:rPr>
+        <w:t xml:space="preserve"> долавя следните проблеми в проекта:</w:t>
+      </w:r>
+    </w:p>
+    <w:p>
+      <w:pPr>
+        <w:pStyle w:val="ListParagraph"/>
+        <w:numPr>
+          <w:ilvl w:val="1"/>
+          <w:numId w:val="24"/>
+        </w:numPr>
+        <w:rPr>
+          <w:lang w:val="bg-BG"/>
+        </w:rPr>
+      </w:pPr>
+      <w:r>
+        <w:rPr>
+          <w:lang w:val="bg-BG"/>
+        </w:rPr>
+        <w:t>Празна клауза за хващане на изключения</w:t>
+      </w:r>
+    </w:p>
+    <w:p>
+      <w:pPr>
+        <w:pStyle w:val="ListParagraph"/>
+        <w:numPr>
+          <w:ilvl w:val="1"/>
+          <w:numId w:val="24"/>
+        </w:numPr>
+        <w:rPr>
+          <w:rStyle w:val="hps"/>
+          <w:lang w:val="bg-BG"/>
+        </w:rPr>
+      </w:pPr>
+      <w:r>
+        <w:rPr>
+          <w:lang w:val="bg-BG"/>
+        </w:rPr>
+        <w:t xml:space="preserve">Празен </w:t>
+      </w:r>
+      <w:r>
+        <w:rPr>
+          <w:rStyle w:val="hps"/>
+        </w:rPr>
+        <w:t>инициализатор</w:t>
+      </w:r>
+    </w:p>
+    <w:p>
+      <w:pPr>
+        <w:pStyle w:val="ListParagraph"/>
+        <w:numPr>
+          <w:ilvl w:val="1"/>
+          <w:numId w:val="24"/>
+        </w:numPr>
+        <w:rPr>
+          <w:rStyle w:val="hps"/>
+          <w:lang w:val="bg-BG"/>
+        </w:rPr>
+      </w:pPr>
+      <w:r>
+        <w:rPr>
+          <w:rStyle w:val="hps"/>
+          <w:lang w:val="bg-BG"/>
+        </w:rPr>
+        <w:t>Никъде не се съхранява това, че е възникнало изключение</w:t>
+      </w:r>
+    </w:p>
+    <w:p>
+      <w:pPr>
+        <w:pStyle w:val="ListParagraph"/>
+        <w:numPr>
+          <w:ilvl w:val="1"/>
+          <w:numId w:val="24"/>
+        </w:numPr>
+        <w:rPr>
+          <w:rStyle w:val="hps"/>
+          <w:lang w:val="bg-BG"/>
+        </w:rPr>
+      </w:pPr>
+      <w:r>
+        <w:rPr>
+          <w:rStyle w:val="hps"/>
+          <w:lang w:val="bg-BG"/>
+        </w:rPr>
+        <w:t xml:space="preserve">Клас който не може да се сериализира не може да има </w:t>
+      </w:r>
+      <w:r>
+        <w:rPr>
+          <w:rStyle w:val="hps"/>
+        </w:rPr>
+        <w:t>serialVersionUID</w:t>
+      </w:r>
+    </w:p>
+    <w:p>
+      <w:pPr>
+        <w:pStyle w:val="ListParagraph"/>
+        <w:numPr>
+          <w:ilvl w:val="1"/>
+          <w:numId w:val="24"/>
+        </w:numPr>
+        <w:rPr>
+          <w:lang w:val="bg-BG"/>
+        </w:rPr>
+      </w:pPr>
+      <w:r>
+        <w:rPr>
+          <w:lang w:val="bg-BG"/>
+        </w:rPr>
+        <w:t>Грешен тип на параметъра</w:t>
+      </w:r>
+    </w:p>
+    <w:p>
+      <w:pPr>
+        <w:pStyle w:val="ListParagraph"/>
+        <w:numPr>
+          <w:ilvl w:val="1"/>
+          <w:numId w:val="24"/>
+        </w:numPr>
+        <w:rPr>
+          <w:lang w:val="bg-BG"/>
+        </w:rPr>
+      </w:pPr>
+      <w:r>
+        <w:rPr>
+          <w:lang w:val="bg-BG"/>
+        </w:rPr>
+        <w:t>Конструиране на стринг чрез литерал</w:t>
+      </w:r>
+    </w:p>
+    <w:p>
+      <w:pPr>
+        <w:pStyle w:val="ListParagraph"/>
+        <w:numPr>
+          <w:ilvl w:val="1"/>
+          <w:numId w:val="24"/>
+        </w:numPr>
+        <w:rPr>
+          <w:lang w:val="bg-BG"/>
+        </w:rPr>
+      </w:pPr>
+      <w:r>
+        <w:rPr>
+          <w:lang w:val="bg-BG"/>
+        </w:rPr>
+        <w:t>Включване на пакети които не се използват в съответния файл</w:t>
+      </w:r>
+    </w:p>
+    <w:p>
+      <w:pPr>
+        <w:pStyle w:val="ListParagraph"/>
+        <w:numPr>
+          <w:ilvl w:val="1"/>
+          <w:numId w:val="24"/>
+        </w:numPr>
+        <w:rPr>
+          <w:lang w:val="bg-BG"/>
+        </w:rPr>
+      </w:pPr>
+      <w:r>
+        <w:rPr>
+          <w:lang w:val="bg-BG"/>
+        </w:rPr>
+        <w:t>Кастване към тип при положение, че е ненужно</w:t>
+      </w:r>
+    </w:p>
+    <w:p>
+      <w:pPr>
+        <w:pStyle w:val="ListParagraph"/>
+        <w:numPr>
+          <w:ilvl w:val="0"/>
+          <w:numId w:val="24"/>
+        </w:numPr>
+        <w:rPr>
+          <w:lang w:val="bg-BG"/>
+        </w:rPr>
+      </w:pPr>
+      <w:r>
+        <w:t>RxJava</w:t>
+      </w:r>
+    </w:p>
+    <w:p>
+      <w:pPr>
+        <w:ind w:left="720"/>
+        <w:rPr>
+          <w:lang w:val="bg-BG"/>
+        </w:rPr>
+      </w:pPr>
+      <w:r>
+        <w:rPr>
+          <w:noProof/>
+          <w:lang w:val="bg-BG" w:eastAsia="bg-BG"/>
+        </w:rPr>
+        <w:lastRenderedPageBreak/>
+        <w:drawing>
+          <wp:inline distT="0" distB="0" distL="0" distR="0">
+            <wp:extent cx="4810125" cy="3477412"/>
+            <wp:effectExtent l="0" t="0" r="0" b="0"/>
+            <wp:docPr id="25" name="Picture 25"/>
+            <wp:cNvGraphicFramePr>
+              <a:graphicFrameLocks xmlns:a="http://schemas.openxmlformats.org/drawingml/2006/main" noChangeAspect="1"/>
+            </wp:cNvGraphicFramePr>
+            <a:graphic xmlns:a="http://schemas.openxmlformats.org/drawingml/2006/main">
+              <a:graphicData uri="http://schemas.openxmlformats.org/drawingml/2006/picture">
+                <pic:pic xmlns:pic="http://schemas.openxmlformats.org/drawingml/2006/picture">
+                  <pic:nvPicPr>
+                    <pic:cNvPr id="0" name="Picture 2"/>
+                    <pic:cNvPicPr>
+                      <a:picLocks noChangeAspect="1" noChangeArrowheads="1"/>
+                    </pic:cNvPicPr>
+                  </pic:nvPicPr>
+                  <pic:blipFill>
+                    <a:blip r:embed="rId32">
+                      <a:extLst>
+                        <a:ext uri="{28A0092B-C50C-407E-A947-70E740481C1C}">
+                          <a14:useLocalDpi xmlns:a14="http://schemas.microsoft.com/office/drawing/2010/main" val="0"/>
+                        </a:ext>
+                      </a:extLst>
+                    </a:blip>
+                    <a:srcRect/>
+                    <a:stretch>
+                      <a:fillRect/>
+                    </a:stretch>
+                  </pic:blipFill>
+                  <pic:spPr bwMode="auto">
+                    <a:xfrm>
+                      <a:off x="0" y="0"/>
+                      <a:ext cx="4886188" cy="3532400"/>
+                    </a:xfrm>
+                    <a:prstGeom prst="rect">
+                      <a:avLst/>
+                    </a:prstGeom>
+                    <a:noFill/>
+                    <a:ln>
+                      <a:noFill/>
+                    </a:ln>
+                  </pic:spPr>
+                </pic:pic>
+              </a:graphicData>
+            </a:graphic>
+          </wp:inline>
+        </w:drawing>
+      </w:r>
+    </w:p>
+    <w:p>
+      <w:pPr>
+        <w:pStyle w:val="ListParagraph"/>
+        <w:rPr>
+          <w:lang w:val="bg-BG"/>
+        </w:rPr>
+      </w:pPr>
+      <w:r>
+        <w:t>Audit</w:t>
+      </w:r>
+      <w:r>
+        <w:rPr>
+          <w:lang w:val="bg-BG"/>
+        </w:rPr>
+        <w:t xml:space="preserve"> долавя следните проблеми в проекта:</w:t>
+      </w:r>
+    </w:p>
+    <w:p>
+      <w:pPr>
+        <w:pStyle w:val="ListParagraph"/>
+        <w:numPr>
+          <w:ilvl w:val="1"/>
+          <w:numId w:val="24"/>
+        </w:numPr>
+        <w:rPr>
+          <w:lang w:val="bg-BG"/>
+        </w:rPr>
+      </w:pPr>
+      <w:r>
+        <w:rPr>
+          <w:lang w:val="bg-BG"/>
+        </w:rPr>
+        <w:t>На нишките не е дадено име (по лесно дебъгване)</w:t>
+      </w:r>
+    </w:p>
+    <w:p>
+      <w:pPr>
+        <w:pStyle w:val="ListParagraph"/>
+        <w:numPr>
+          <w:ilvl w:val="1"/>
+          <w:numId w:val="24"/>
+        </w:numPr>
+        <w:rPr>
+          <w:lang w:val="bg-BG"/>
+        </w:rPr>
+      </w:pPr>
+      <w:r>
+        <w:rPr>
+          <w:lang w:val="bg-BG"/>
+        </w:rPr>
+        <w:t>Празна клауза за хващане на изключения</w:t>
+      </w:r>
+    </w:p>
+    <w:p>
+      <w:pPr>
+        <w:pStyle w:val="ListParagraph"/>
+        <w:numPr>
+          <w:ilvl w:val="1"/>
+          <w:numId w:val="24"/>
+        </w:numPr>
+        <w:rPr>
+          <w:rStyle w:val="hps"/>
+          <w:lang w:val="bg-BG"/>
+        </w:rPr>
+      </w:pPr>
+      <w:r>
+        <w:rPr>
+          <w:lang w:val="bg-BG"/>
+        </w:rPr>
+        <w:t xml:space="preserve">Празен </w:t>
+      </w:r>
+      <w:r>
+        <w:rPr>
+          <w:rStyle w:val="hps"/>
+        </w:rPr>
+        <w:t>инициализатор</w:t>
+      </w:r>
+    </w:p>
+    <w:p>
+      <w:pPr>
+        <w:pStyle w:val="ListParagraph"/>
+        <w:numPr>
+          <w:ilvl w:val="1"/>
+          <w:numId w:val="24"/>
+        </w:numPr>
+        <w:rPr>
+          <w:lang w:val="bg-BG"/>
+        </w:rPr>
+      </w:pPr>
+      <w:r>
+        <w:rPr>
+          <w:lang w:val="bg-BG"/>
+        </w:rPr>
+        <w:t>Точка и запетая вместо израз или блок</w:t>
+      </w:r>
+    </w:p>
+    <w:p>
+      <w:pPr>
+        <w:pStyle w:val="ListParagraph"/>
+        <w:numPr>
+          <w:ilvl w:val="1"/>
+          <w:numId w:val="24"/>
+        </w:numPr>
+        <w:rPr>
+          <w:lang w:val="bg-BG"/>
+        </w:rPr>
+      </w:pPr>
+      <w:r>
+        <w:rPr>
+          <w:lang w:val="bg-BG"/>
+        </w:rPr>
+        <w:t xml:space="preserve">Празен </w:t>
+      </w:r>
+      <w:r>
+        <w:t xml:space="preserve">while </w:t>
+      </w:r>
+      <w:r>
+        <w:rPr>
+          <w:lang w:val="bg-BG"/>
+        </w:rPr>
+        <w:t>цикъл</w:t>
+      </w:r>
+    </w:p>
+    <w:p>
+      <w:pPr>
+        <w:pStyle w:val="ListParagraph"/>
+        <w:numPr>
+          <w:ilvl w:val="1"/>
+          <w:numId w:val="24"/>
+        </w:numPr>
+        <w:rPr>
+          <w:lang w:val="bg-BG"/>
+        </w:rPr>
+      </w:pPr>
+      <w:r>
+        <w:rPr>
+          <w:lang w:val="bg-BG"/>
+        </w:rPr>
+        <w:t>Равенство с булев оператор</w:t>
+      </w:r>
+    </w:p>
+    <w:p>
+      <w:pPr>
+        <w:pStyle w:val="ListParagraph"/>
+        <w:numPr>
+          <w:ilvl w:val="1"/>
+          <w:numId w:val="24"/>
+        </w:numPr>
+        <w:rPr>
+          <w:lang w:val="bg-BG"/>
+        </w:rPr>
+      </w:pPr>
+      <w:r>
+        <w:rPr>
+          <w:lang w:val="bg-BG"/>
+        </w:rPr>
+        <w:t>Допълнителна точка и запетая</w:t>
+      </w:r>
+    </w:p>
+    <w:p>
+      <w:pPr>
+        <w:pStyle w:val="ListParagraph"/>
+        <w:numPr>
+          <w:ilvl w:val="1"/>
+          <w:numId w:val="24"/>
+        </w:numPr>
+        <w:rPr>
+          <w:lang w:val="bg-BG"/>
+        </w:rPr>
+      </w:pPr>
+      <w:r>
+        <w:rPr>
+          <w:lang w:val="bg-BG"/>
+        </w:rPr>
+        <w:t>Няма нужда от импорт когато пакетът е добавен по подразбиране</w:t>
+      </w:r>
+    </w:p>
+    <w:p>
+      <w:pPr>
+        <w:pStyle w:val="ListParagraph"/>
+        <w:numPr>
+          <w:ilvl w:val="1"/>
+          <w:numId w:val="24"/>
+        </w:numPr>
+        <w:rPr>
+          <w:rStyle w:val="hps"/>
+          <w:lang w:val="bg-BG"/>
+        </w:rPr>
+      </w:pPr>
+      <w:r>
+        <w:rPr>
+          <w:rStyle w:val="hps"/>
+          <w:lang w:val="bg-BG"/>
+        </w:rPr>
+        <w:t>Никъде не се съхранява това, че е възникнало изключение</w:t>
+      </w:r>
+    </w:p>
+    <w:p>
+      <w:pPr>
+        <w:pStyle w:val="ListParagraph"/>
+        <w:numPr>
+          <w:ilvl w:val="1"/>
+          <w:numId w:val="24"/>
+        </w:numPr>
+        <w:rPr>
+          <w:rStyle w:val="hps"/>
+          <w:lang w:val="bg-BG"/>
+        </w:rPr>
+      </w:pPr>
+      <w:r>
+        <w:rPr>
+          <w:rStyle w:val="hps"/>
+          <w:lang w:val="bg-BG"/>
+        </w:rPr>
+        <w:t xml:space="preserve">Клас който не може да се сериализира не може да има </w:t>
+      </w:r>
+      <w:r>
+        <w:rPr>
+          <w:rStyle w:val="hps"/>
+        </w:rPr>
+        <w:t>serialVersionUID</w:t>
+      </w:r>
+    </w:p>
+    <w:p>
+      <w:pPr>
+        <w:pStyle w:val="ListParagraph"/>
+        <w:numPr>
+          <w:ilvl w:val="1"/>
+          <w:numId w:val="24"/>
+        </w:numPr>
+        <w:rPr>
+          <w:lang w:val="bg-BG"/>
+        </w:rPr>
+      </w:pPr>
+      <w:r>
+        <w:rPr>
+          <w:lang w:val="bg-BG"/>
+        </w:rPr>
+        <w:t>Грешен тип на параметъра</w:t>
+      </w:r>
+    </w:p>
+    <w:p>
+      <w:pPr>
+        <w:pStyle w:val="ListParagraph"/>
+        <w:numPr>
+          <w:ilvl w:val="1"/>
+          <w:numId w:val="24"/>
+        </w:numPr>
+        <w:rPr>
+          <w:lang w:val="bg-BG"/>
+        </w:rPr>
+      </w:pPr>
+      <w:r>
+        <w:rPr>
+          <w:lang w:val="bg-BG"/>
+        </w:rPr>
+        <w:t xml:space="preserve">Използване на </w:t>
+      </w:r>
+      <w:r>
+        <w:t xml:space="preserve">if </w:t>
+      </w:r>
+      <w:r>
+        <w:rPr>
+          <w:lang w:val="bg-BG"/>
+        </w:rPr>
+        <w:t>оператор за връщане на булева стойност</w:t>
+      </w:r>
+    </w:p>
+    <w:p>
+      <w:pPr>
+        <w:pStyle w:val="ListParagraph"/>
+        <w:numPr>
+          <w:ilvl w:val="1"/>
+          <w:numId w:val="24"/>
+        </w:numPr>
+        <w:rPr>
+          <w:lang w:val="bg-BG"/>
+        </w:rPr>
+      </w:pPr>
+      <w:r>
+        <w:rPr>
+          <w:lang w:val="bg-BG"/>
+        </w:rPr>
+        <w:t xml:space="preserve">Ненужен </w:t>
+      </w:r>
+      <w:r>
+        <w:t>instanceo</w:t>
+      </w:r>
+      <w:r>
+        <w:t xml:space="preserve">f </w:t>
+      </w:r>
+      <w:r>
+        <w:rPr>
+          <w:lang w:val="bg-BG"/>
+        </w:rPr>
+        <w:t>тест</w:t>
+      </w:r>
+    </w:p>
+    <w:p>
+      <w:pPr>
+        <w:pStyle w:val="ListParagraph"/>
+        <w:numPr>
+          <w:ilvl w:val="1"/>
+          <w:numId w:val="24"/>
+        </w:numPr>
+        <w:rPr>
+          <w:lang w:val="bg-BG"/>
+        </w:rPr>
+      </w:pPr>
+      <w:r>
+        <w:rPr>
+          <w:lang w:val="bg-BG"/>
+        </w:rPr>
+        <w:t>Включване на пакети които не се използват в съответния файл</w:t>
+      </w:r>
+    </w:p>
+    <w:p>
+      <w:pPr>
+        <w:pStyle w:val="ListParagraph"/>
+        <w:numPr>
+          <w:ilvl w:val="1"/>
+          <w:numId w:val="24"/>
+        </w:numPr>
+        <w:rPr>
+          <w:lang w:val="bg-BG"/>
+        </w:rPr>
+      </w:pPr>
+      <w:r>
+        <w:rPr>
+          <w:lang w:val="bg-BG"/>
+        </w:rPr>
+        <w:lastRenderedPageBreak/>
+        <w:t>Предефинираните методи трябва да правят нещо повече от това да извикват предефинирания метод от суперкласа</w:t>
+      </w:r>
+    </w:p>
+    <w:p>
+      <w:pPr>
+        <w:pStyle w:val="ListParagraph"/>
+        <w:numPr>
+          <w:ilvl w:val="1"/>
+          <w:numId w:val="24"/>
+        </w:numPr>
+        <w:rPr>
+          <w:lang w:val="bg-BG"/>
+        </w:rPr>
+      </w:pPr>
+      <w:r>
+        <w:rPr>
+          <w:lang w:val="bg-BG"/>
+        </w:rPr>
+        <w:t>Кастване към тип при положение, че е ненужно</w:t>
+      </w:r>
+    </w:p>
+    <w:p>
+      <w:pPr>
+        <w:pStyle w:val="ListParagraph"/>
+        <w:numPr>
+          <w:ilvl w:val="1"/>
+          <w:numId w:val="24"/>
+        </w:numPr>
+        <w:rPr>
+          <w:lang w:val="bg-BG"/>
+        </w:rPr>
+      </w:pPr>
+      <w:r>
+        <w:t xml:space="preserve">This </w:t>
+      </w:r>
+      <w:r>
+        <w:rPr>
+          <w:lang w:val="bg-BG"/>
+        </w:rPr>
+        <w:t xml:space="preserve">не трябва да бъде тествано с </w:t>
+      </w:r>
+      <w:r>
+        <w:t>instanceo</w:t>
+      </w:r>
+      <w:r>
+        <w:t>f</w:t>
+      </w:r>
+    </w:p>
+    <w:p>
+      <w:pPr>
+        <w:pStyle w:val="ListParagraph"/>
+        <w:numPr>
+          <w:ilvl w:val="1"/>
+          <w:numId w:val="24"/>
+        </w:numPr>
+        <w:rPr>
+          <w:lang w:val="bg-BG"/>
+        </w:rPr>
+      </w:pPr>
+      <w:r>
+        <w:t xml:space="preserve">Long </w:t>
+      </w:r>
+      <w:r>
+        <w:rPr>
+          <w:lang w:val="bg-BG"/>
+        </w:rPr>
+        <w:t xml:space="preserve">типа трябва да използва </w:t>
+      </w:r>
+      <w:r>
+        <w:t xml:space="preserve">L </w:t>
+      </w:r>
+      <w:r>
+        <w:rPr>
+          <w:lang w:val="bg-BG"/>
+        </w:rPr>
+        <w:t>за суфикс</w:t>
+      </w:r>
+    </w:p>
+    <w:p>
+      <w:pPr>
+        <w:pStyle w:val="ListParagraph"/>
+        <w:numPr>
+          <w:ilvl w:val="0"/>
+          <w:numId w:val="24"/>
+        </w:numPr>
+        <w:rPr>
+          <w:lang w:val="bg-BG"/>
+        </w:rPr>
+      </w:pPr>
+      <w:r>
+        <w:t>Elasticsearch</w:t>
+      </w:r>
+    </w:p>
+    <w:p>
+      <w:pPr>
+        <w:ind w:left="720"/>
+        <w:rPr>
+          <w:lang w:val="bg-BG"/>
+        </w:rPr>
+      </w:pPr>
+      <w:r>
+        <w:rPr>
+          <w:noProof/>
+          <w:lang w:val="bg-BG" w:eastAsia="bg-BG"/>
+        </w:rPr>
+        <w:drawing>
+          <wp:inline distT="0" distB="0" distL="0" distR="0">
+            <wp:extent cx="5051420" cy="5981700"/>
+            <wp:effectExtent l="0" t="0" r="0" b="0"/>
+            <wp:docPr id="26" name="Picture 26"/>
+            <wp:cNvGraphicFramePr>
+              <a:graphicFrameLocks xmlns:a="http://schemas.openxmlformats.org/drawingml/2006/main" noChangeAspect="1"/>
+            </wp:cNvGraphicFramePr>
+            <a:graphic xmlns:a="http://schemas.openxmlformats.org/drawingml/2006/main">
+              <a:graphicData uri="http://schemas.openxmlformats.org/drawingml/2006/picture">
+                <pic:pic xmlns:pic="http://schemas.openxmlformats.org/drawingml/2006/picture">
+                  <pic:nvPicPr>
+                    <pic:cNvPr id="0" name="Picture 3"/>
+                    <pic:cNvPicPr>
+                      <a:picLocks noChangeAspect="1" noChangeArrowheads="1"/>
+                    </pic:cNvPicPr>
+                  </pic:nvPicPr>
+                  <pic:blipFill>
+                    <a:blip r:embed="rId33">
+                      <a:extLst>
+                        <a:ext uri="{28A0092B-C50C-407E-A947-70E740481C1C}">
+                          <a14:useLocalDpi xmlns:a14="http://schemas.microsoft.com/office/drawing/2010/main" val="0"/>
+                        </a:ext>
+                      </a:extLst>
+                    </a:blip>
+                    <a:srcRect/>
+                    <a:stretch>
+                      <a:fillRect/>
+                    </a:stretch>
+                  </pic:blipFill>
+                  <pic:spPr bwMode="auto">
+                    <a:xfrm>
+                      <a:off x="0" y="0"/>
+                      <a:ext cx="5067550" cy="6000801"/>
+                    </a:xfrm>
+                    <a:prstGeom prst="rect">
+                      <a:avLst/>
+                    </a:prstGeom>
+                    <a:noFill/>
+                    <a:ln>
+                      <a:noFill/>
+                    </a:ln>
+                  </pic:spPr>
+                </pic:pic>
+              </a:graphicData>
+            </a:graphic>
+          </wp:inline>
+        </w:drawing>
+      </w:r>
+    </w:p>
+    <w:p>
+      <w:pPr>
+        <w:pStyle w:val="ListParagraph"/>
+        <w:rPr>
+          <w:lang w:val="bg-BG"/>
+        </w:rPr>
+      </w:pPr>
+      <w:r>
+        <w:lastRenderedPageBreak/>
+        <w:t>Audit</w:t>
+      </w:r>
+      <w:r>
+        <w:rPr>
+          <w:lang w:val="bg-BG"/>
+        </w:rPr>
+        <w:t xml:space="preserve"> долавя следните проблеми в проекта:</w:t>
+      </w:r>
+    </w:p>
+    <w:p>
+      <w:pPr>
+        <w:pStyle w:val="ListParagraph"/>
+        <w:numPr>
+          <w:ilvl w:val="0"/>
+          <w:numId w:val="25"/>
+        </w:numPr>
+        <w:rPr>
+          <w:lang w:val="bg-BG"/>
+        </w:rPr>
+      </w:pPr>
+      <w:r>
+        <w:rPr>
+          <w:lang w:val="bg-BG"/>
+        </w:rPr>
+        <w:t xml:space="preserve">Използването на символ е по-бързо от използването на </w:t>
+      </w:r>
+      <w:r>
+        <w:t>String</w:t>
+      </w:r>
+    </w:p>
+    <w:p>
+      <w:pPr>
+        <w:pStyle w:val="ListParagraph"/>
+        <w:numPr>
+          <w:ilvl w:val="0"/>
+          <w:numId w:val="25"/>
+        </w:numPr>
+        <w:rPr>
+          <w:lang w:val="bg-BG"/>
+        </w:rPr>
+      </w:pPr>
+      <w:r>
+        <w:rPr>
+          <w:lang w:val="bg-BG"/>
+        </w:rPr>
+        <w:t xml:space="preserve">Да се избягва използването на </w:t>
+      </w:r>
+      <w:r>
+        <w:t xml:space="preserve">native </w:t>
+      </w:r>
+      <w:r>
+        <w:rPr>
+          <w:lang w:val="bg-BG"/>
+        </w:rPr>
+        <w:t>методи</w:t>
+      </w:r>
+    </w:p>
+    <w:p>
+      <w:pPr>
+        <w:pStyle w:val="ListParagraph"/>
+        <w:numPr>
+          <w:ilvl w:val="0"/>
+          <w:numId w:val="25"/>
+        </w:numPr>
+        <w:rPr>
+          <w:lang w:val="bg-BG"/>
+        </w:rPr>
+      </w:pPr>
+      <w:r>
+        <w:rPr>
+          <w:lang w:val="bg-BG"/>
+        </w:rPr>
+        <w:t>На нишките не е дадено име (по лесно дебъгване)</w:t>
+      </w:r>
+    </w:p>
+    <w:p>
+      <w:pPr>
+        <w:pStyle w:val="ListParagraph"/>
+        <w:numPr>
+          <w:ilvl w:val="0"/>
+          <w:numId w:val="25"/>
+        </w:numPr>
+        <w:rPr>
+          <w:lang w:val="bg-BG"/>
+        </w:rPr>
+      </w:pPr>
+      <w:r>
+        <w:rPr>
+          <w:lang w:val="bg-BG"/>
+        </w:rPr>
+        <w:t xml:space="preserve">Дублиране на </w:t>
+      </w:r>
+      <w:r>
+        <w:t>import</w:t>
+      </w:r>
+      <w:r>
+        <w:rPr>
+          <w:lang w:val="bg-BG"/>
+        </w:rPr>
+        <w:t>-натите пакети</w:t>
+      </w:r>
+    </w:p>
+    <w:p>
+      <w:pPr>
+        <w:pStyle w:val="ListParagraph"/>
+        <w:numPr>
+          <w:ilvl w:val="0"/>
+          <w:numId w:val="25"/>
+        </w:numPr>
+        <w:rPr>
+          <w:lang w:val="bg-BG"/>
+        </w:rPr>
+      </w:pPr>
+      <w:r>
+        <w:rPr>
+          <w:lang w:val="bg-BG"/>
+        </w:rPr>
+        <w:t>Празна клауза за хващане на изключения</w:t>
+      </w:r>
+    </w:p>
+    <w:p>
+      <w:pPr>
+        <w:pStyle w:val="ListParagraph"/>
+        <w:numPr>
+          <w:ilvl w:val="1"/>
+          <w:numId w:val="24"/>
+        </w:numPr>
+        <w:rPr>
+          <w:lang w:val="bg-BG"/>
+        </w:rPr>
+      </w:pPr>
+      <w:r>
+        <w:rPr>
+          <w:lang w:val="bg-BG"/>
+        </w:rPr>
+        <w:t xml:space="preserve">Празна </w:t>
+      </w:r>
+      <w:r>
+        <w:t xml:space="preserve">finally </w:t>
+      </w:r>
+      <w:r>
+        <w:rPr>
+          <w:lang w:val="bg-BG"/>
+        </w:rPr>
+        <w:t>клауза</w:t>
+      </w:r>
+    </w:p>
+    <w:p>
+      <w:pPr>
+        <w:pStyle w:val="ListParagraph"/>
+        <w:numPr>
+          <w:ilvl w:val="1"/>
+          <w:numId w:val="24"/>
+        </w:numPr>
+        <w:rPr>
+          <w:lang w:val="bg-BG"/>
+        </w:rPr>
+      </w:pPr>
+      <w:r>
+        <w:rPr>
+          <w:lang w:val="bg-BG"/>
+        </w:rPr>
+        <w:t>Точка и запетая вместо израз или блок</w:t>
+      </w:r>
+    </w:p>
+    <w:p>
+      <w:pPr>
+        <w:pStyle w:val="ListParagraph"/>
+        <w:numPr>
+          <w:ilvl w:val="1"/>
+          <w:numId w:val="24"/>
+        </w:numPr>
+        <w:rPr>
+          <w:lang w:val="bg-BG"/>
+        </w:rPr>
+      </w:pPr>
+      <w:r>
+        <w:rPr>
+          <w:lang w:val="bg-BG"/>
+        </w:rPr>
+        <w:t xml:space="preserve">Празна </w:t>
+      </w:r>
+      <w:r>
+        <w:t>try</w:t>
+      </w:r>
+      <w:r>
+        <w:t xml:space="preserve"> </w:t>
+      </w:r>
+      <w:r>
+        <w:rPr>
+          <w:lang w:val="bg-BG"/>
+        </w:rPr>
+        <w:t>клауза</w:t>
+      </w:r>
+    </w:p>
+    <w:p>
+      <w:pPr>
+        <w:pStyle w:val="ListParagraph"/>
+        <w:numPr>
+          <w:ilvl w:val="1"/>
+          <w:numId w:val="24"/>
+        </w:numPr>
+        <w:rPr>
+          <w:lang w:val="bg-BG"/>
+        </w:rPr>
+      </w:pPr>
+      <w:r>
+        <w:rPr>
+          <w:lang w:val="bg-BG"/>
+        </w:rPr>
+        <w:t xml:space="preserve">Празен </w:t>
+      </w:r>
+      <w:r>
+        <w:t xml:space="preserve">while </w:t>
+      </w:r>
+      <w:r>
+        <w:rPr>
+          <w:lang w:val="bg-BG"/>
+        </w:rPr>
+        <w:t>цикъл</w:t>
+      </w:r>
+    </w:p>
+    <w:p>
+      <w:pPr>
+        <w:pStyle w:val="ListParagraph"/>
+        <w:numPr>
+          <w:ilvl w:val="1"/>
+          <w:numId w:val="24"/>
+        </w:numPr>
+        <w:rPr>
+          <w:lang w:val="bg-BG"/>
+        </w:rPr>
+      </w:pPr>
+      <w:r>
+        <w:rPr>
+          <w:lang w:val="bg-BG"/>
+        </w:rPr>
+        <w:t xml:space="preserve">Не използваите </w:t>
+      </w:r>
+      <w:r>
+        <w:rPr>
+          <w:rFonts w:eastAsiaTheme="majorEastAsia" w:cs="Segoe UI"/>
+          <w:lang w:val="bg-BG"/>
+        </w:rPr>
+        <w:t>System.getenv()</w:t>
+      </w:r>
+      <w:r>
+        <w:rPr>
+          <w:rFonts w:eastAsiaTheme="majorEastAsia" w:cs="Segoe UI"/>
+          <w:lang w:val="bg-BG"/>
+        </w:rPr>
+        <w:t xml:space="preserve"> за да достъпите променливи на средата</w:t>
+      </w:r>
+    </w:p>
+    <w:p>
+      <w:pPr>
+        <w:pStyle w:val="ListParagraph"/>
+        <w:numPr>
+          <w:ilvl w:val="1"/>
+          <w:numId w:val="24"/>
+        </w:numPr>
+        <w:rPr>
+          <w:lang w:val="bg-BG"/>
+        </w:rPr>
+      </w:pPr>
+      <w:r>
+        <w:rPr>
+          <w:rFonts w:eastAsiaTheme="majorEastAsia" w:cs="Segoe UI"/>
+          <w:lang w:val="bg-BG"/>
+        </w:rPr>
+        <w:t>Булевите литерали не трябва да бъдат използвани при сравняване</w:t>
+      </w:r>
+    </w:p>
+    <w:p>
+      <w:pPr>
+        <w:pStyle w:val="ListParagraph"/>
+        <w:numPr>
+          <w:ilvl w:val="1"/>
+          <w:numId w:val="24"/>
+        </w:numPr>
+        <w:rPr>
+          <w:lang w:val="bg-BG"/>
+        </w:rPr>
+      </w:pPr>
+      <w:r>
+        <w:rPr>
+          <w:rFonts w:eastAsiaTheme="majorEastAsia" w:cs="Segoe UI"/>
+          <w:lang w:val="bg-BG"/>
+        </w:rPr>
+        <w:t>Допълнителна точка и запетая</w:t>
+      </w:r>
+    </w:p>
+    <w:p>
+      <w:pPr>
+        <w:pStyle w:val="ListParagraph"/>
+        <w:numPr>
+          <w:ilvl w:val="1"/>
+          <w:numId w:val="24"/>
+        </w:numPr>
+        <w:rPr>
+          <w:lang w:val="bg-BG"/>
+        </w:rPr>
+      </w:pPr>
+      <w:r>
+        <w:rPr>
+          <w:rFonts w:eastAsiaTheme="majorEastAsia" w:cs="Segoe UI"/>
+        </w:rPr>
+        <w:t xml:space="preserve">Float </w:t>
+      </w:r>
+      <w:r>
+        <w:rPr>
+          <w:rFonts w:eastAsiaTheme="majorEastAsia" w:cs="Segoe UI"/>
+          <w:lang w:val="bg-BG"/>
+        </w:rPr>
+        <w:t xml:space="preserve">не трябва да се сравняват с </w:t>
+      </w:r>
+      <w:r>
+        <w:rPr>
+          <w:rFonts w:eastAsiaTheme="majorEastAsia" w:cs="Segoe UI"/>
+        </w:rPr>
+        <w:t xml:space="preserve">== </w:t>
+      </w:r>
+      <w:r>
+        <w:rPr>
+          <w:rFonts w:eastAsiaTheme="majorEastAsia" w:cs="Segoe UI"/>
+          <w:lang w:val="bg-BG"/>
+        </w:rPr>
+        <w:t>и != заради проблеми при закръглянето</w:t>
+      </w:r>
+    </w:p>
+    <w:p>
+      <w:pPr>
+        <w:pStyle w:val="ListParagraph"/>
+        <w:numPr>
+          <w:ilvl w:val="1"/>
+          <w:numId w:val="24"/>
+        </w:numPr>
+        <w:rPr>
+          <w:rStyle w:val="hps"/>
+          <w:lang w:val="bg-BG"/>
+        </w:rPr>
+      </w:pPr>
+      <w:r>
+        <w:rPr>
+          <w:rStyle w:val="hps"/>
+          <w:lang w:val="bg-BG"/>
+        </w:rPr>
+        <w:t>Никъде не се съхранява това, че е възникнало изключение</w:t>
+      </w:r>
+    </w:p>
+    <w:p>
+      <w:pPr>
+        <w:pStyle w:val="ListParagraph"/>
+        <w:numPr>
+          <w:ilvl w:val="1"/>
+          <w:numId w:val="24"/>
+        </w:numPr>
+        <w:rPr>
+          <w:rStyle w:val="hps"/>
+          <w:lang w:val="bg-BG"/>
+        </w:rPr>
+      </w:pPr>
+      <w:r>
+        <w:rPr>
+          <w:rStyle w:val="hps"/>
+          <w:lang w:val="bg-BG"/>
+        </w:rPr>
+        <w:t xml:space="preserve">Клас който не може да се сериализира не може да има </w:t>
+      </w:r>
+      <w:r>
+        <w:rPr>
+          <w:rStyle w:val="hps"/>
+        </w:rPr>
+        <w:t>serialVersionUID</w:t>
+      </w:r>
+    </w:p>
+    <w:p>
+      <w:pPr>
+        <w:pStyle w:val="ListParagraph"/>
+        <w:numPr>
+          <w:ilvl w:val="1"/>
+          <w:numId w:val="24"/>
+        </w:numPr>
+        <w:rPr>
+          <w:lang w:val="bg-BG"/>
+        </w:rPr>
+      </w:pPr>
+      <w:r>
+        <w:rPr>
+          <w:lang w:val="bg-BG"/>
+        </w:rPr>
+        <w:t>Грешен тип на параметъра</w:t>
+      </w:r>
+    </w:p>
+    <w:p>
+      <w:pPr>
+        <w:pStyle w:val="ListParagraph"/>
+        <w:numPr>
+          <w:ilvl w:val="1"/>
+          <w:numId w:val="24"/>
+        </w:numPr>
+        <w:rPr>
+          <w:lang w:val="bg-BG"/>
+        </w:rPr>
+      </w:pPr>
+      <w:r>
+        <w:rPr>
+          <w:lang w:val="bg-BG"/>
+        </w:rPr>
+        <w:t xml:space="preserve">Ако се предефинира </w:t>
+      </w:r>
+      <w:r>
+        <w:rPr>
+          <w:rFonts w:eastAsiaTheme="majorEastAsia" w:cs="Segoe UI"/>
+          <w:lang w:val="bg-BG"/>
+        </w:rPr>
+        <w:t xml:space="preserve">equals() </w:t>
+      </w:r>
+      <w:r>
+        <w:rPr>
+          <w:rFonts w:eastAsiaTheme="majorEastAsia" w:cs="Segoe UI"/>
+          <w:lang w:val="bg-BG"/>
+        </w:rPr>
+        <w:t>то</w:t>
+      </w:r>
+      <w:r>
+        <w:rPr>
+          <w:rFonts w:eastAsiaTheme="majorEastAsia" w:cs="Segoe UI"/>
+          <w:lang w:val="bg-BG"/>
+        </w:rPr>
+        <w:t xml:space="preserve"> </w:t>
+      </w:r>
+      <w:r>
+        <w:rPr>
+          <w:rFonts w:eastAsiaTheme="majorEastAsia" w:cs="Segoe UI"/>
+          <w:lang w:val="bg-BG"/>
+        </w:rPr>
+        <w:t xml:space="preserve">трябва да се предефинира и </w:t>
+      </w:r>
+      <w:r>
+        <w:rPr>
+          <w:rFonts w:eastAsiaTheme="majorEastAsia" w:cs="Segoe UI"/>
+          <w:lang w:val="bg-BG"/>
+        </w:rPr>
+        <w:t>hashCode()</w:t>
+      </w:r>
+      <w:r>
+        <w:rPr>
+          <w:rFonts w:eastAsiaTheme="majorEastAsia" w:cs="Segoe UI"/>
+          <w:lang w:val="bg-BG"/>
+        </w:rPr>
+        <w:t xml:space="preserve"> и обратното</w:t>
+      </w:r>
+    </w:p>
+    <w:p>
+      <w:pPr>
+        <w:pStyle w:val="ListParagraph"/>
+        <w:numPr>
+          <w:ilvl w:val="1"/>
+          <w:numId w:val="24"/>
+        </w:numPr>
+        <w:rPr>
+          <w:lang w:val="bg-BG"/>
+        </w:rPr>
+      </w:pPr>
+      <w:r>
+        <w:rPr>
+          <w:rFonts w:eastAsiaTheme="majorEastAsia" w:cs="Segoe UI"/>
+          <w:lang w:val="bg-BG"/>
+        </w:rPr>
+        <w:t>Синхронизиран метод не може да бъде предефиниран от не синхронизиран</w:t>
+      </w:r>
+    </w:p>
+    <w:p>
+      <w:pPr>
+        <w:pStyle w:val="ListParagraph"/>
+        <w:numPr>
+          <w:ilvl w:val="1"/>
+          <w:numId w:val="24"/>
+        </w:numPr>
+        <w:rPr>
+          <w:lang w:val="bg-BG"/>
+        </w:rPr>
+      </w:pPr>
+      <w:r>
+        <w:rPr>
+          <w:lang w:val="bg-BG"/>
+        </w:rPr>
+        <w:t xml:space="preserve">Използване на </w:t>
+      </w:r>
+      <w:r>
+        <w:t xml:space="preserve">if </w:t>
+      </w:r>
+      <w:r>
+        <w:rPr>
+          <w:lang w:val="bg-BG"/>
+        </w:rPr>
+        <w:t>оператор за връщане на булева стойност</w:t>
+      </w:r>
+    </w:p>
+    <w:p>
+      <w:pPr>
+        <w:pStyle w:val="ListParagraph"/>
+        <w:numPr>
+          <w:ilvl w:val="1"/>
+          <w:numId w:val="24"/>
+        </w:numPr>
+        <w:rPr>
+          <w:lang w:val="bg-BG"/>
+        </w:rPr>
+      </w:pPr>
+      <w:r>
+        <w:t xml:space="preserve">Finally </w:t>
+      </w:r>
+      <w:r>
+        <w:rPr>
+          <w:lang w:val="bg-BG"/>
+        </w:rPr>
+        <w:t xml:space="preserve">блока не трябва да съдържа </w:t>
+      </w:r>
+      <w:r>
+        <w:t>return</w:t>
+      </w:r>
+    </w:p>
+    <w:p>
+      <w:pPr>
+        <w:pStyle w:val="ListParagraph"/>
+        <w:numPr>
+          <w:ilvl w:val="1"/>
+          <w:numId w:val="24"/>
+        </w:numPr>
+        <w:rPr>
+          <w:lang w:val="bg-BG"/>
+        </w:rPr>
+      </w:pPr>
+      <w:r>
+        <w:t xml:space="preserve">Finally </w:t>
+      </w:r>
+      <w:r>
+        <w:rPr>
+          <w:lang w:val="bg-BG"/>
+        </w:rPr>
+        <w:t xml:space="preserve">блока не трябва да съдържа </w:t>
+      </w:r>
+      <w:r>
+        <w:t xml:space="preserve"> throw</w:t>
+      </w:r>
+    </w:p>
+    <w:p>
+      <w:pPr>
+        <w:pStyle w:val="ListParagraph"/>
+        <w:numPr>
+          <w:ilvl w:val="1"/>
+          <w:numId w:val="24"/>
+        </w:numPr>
+        <w:rPr>
+          <w:lang w:val="bg-BG"/>
+        </w:rPr>
+      </w:pPr>
+      <w:r>
+        <w:rPr>
+          <w:lang w:val="bg-BG"/>
+        </w:rPr>
+        <w:t xml:space="preserve">Класове които не импортват </w:t>
+      </w:r>
+      <w:r>
+        <w:t xml:space="preserve">Serializable </w:t>
+      </w:r>
+      <w:r>
+        <w:rPr>
+          <w:lang w:val="bg-BG"/>
+        </w:rPr>
+        <w:t xml:space="preserve">не трябва да използват </w:t>
+      </w:r>
+      <w:r>
+        <w:t>transient</w:t>
+      </w:r>
+      <w:r>
+        <w:rPr>
+          <w:lang w:val="bg-BG"/>
+        </w:rPr>
+        <w:t xml:space="preserve"> при декларация</w:t>
+      </w:r>
+    </w:p>
+    <w:p>
+      <w:pPr>
+        <w:pStyle w:val="ListParagraph"/>
+        <w:numPr>
+          <w:ilvl w:val="1"/>
+          <w:numId w:val="24"/>
+        </w:numPr>
+        <w:rPr>
+          <w:lang w:val="bg-BG"/>
+        </w:rPr>
+      </w:pPr>
+      <w:r>
+        <w:rPr>
+          <w:lang w:val="bg-BG"/>
+        </w:rPr>
+        <w:t>Включване на пакети които не се използват в съответния файл</w:t>
+      </w:r>
+    </w:p>
+    <w:p>
+      <w:pPr>
+        <w:pStyle w:val="ListParagraph"/>
+        <w:numPr>
+          <w:ilvl w:val="1"/>
+          <w:numId w:val="24"/>
+        </w:numPr>
+        <w:rPr>
+          <w:lang w:val="bg-BG"/>
+        </w:rPr>
+      </w:pPr>
+      <w:r>
+        <w:rPr>
+          <w:lang w:val="bg-BG"/>
+        </w:rPr>
+        <w:lastRenderedPageBreak/>
+        <w:t>Предефинираните методи трябва да правят нещо повече от това да извикват предефинирания метод от суперкласа</w:t>
+      </w:r>
+    </w:p>
+    <w:p>
+      <w:pPr>
+        <w:pStyle w:val="ListParagraph"/>
+        <w:numPr>
+          <w:ilvl w:val="1"/>
+          <w:numId w:val="24"/>
+        </w:numPr>
+        <w:rPr>
+          <w:lang w:val="bg-BG"/>
+        </w:rPr>
+      </w:pPr>
+      <w:r>
+        <w:t xml:space="preserve">Void </w:t>
+      </w:r>
+      <w:r>
+        <w:rPr>
+          <w:lang w:val="bg-BG"/>
+        </w:rPr>
+        <w:t xml:space="preserve">метод не трябва да съдържа </w:t>
+      </w:r>
+      <w:r>
+        <w:t>return</w:t>
+      </w:r>
+    </w:p>
+    <w:p>
+      <w:pPr>
+        <w:pStyle w:val="ListParagraph"/>
+        <w:numPr>
+          <w:ilvl w:val="1"/>
+          <w:numId w:val="24"/>
+        </w:numPr>
+        <w:rPr>
+          <w:lang w:val="bg-BG"/>
+        </w:rPr>
+      </w:pPr>
+      <w:r>
+        <w:rPr>
+          <w:lang w:val="bg-BG"/>
+        </w:rPr>
+        <w:t>Кастване към тип при положение, че е ненужно</w:t>
+      </w:r>
+    </w:p>
+    <w:p>
+      <w:pPr>
+        <w:pStyle w:val="ListParagraph"/>
+        <w:numPr>
+          <w:ilvl w:val="1"/>
+          <w:numId w:val="24"/>
+        </w:numPr>
+        <w:rPr>
+          <w:lang w:val="bg-BG"/>
+        </w:rPr>
+      </w:pPr>
+      <w:r>
+        <w:rPr>
+          <w:lang w:val="bg-BG"/>
+        </w:rPr>
+        <w:t xml:space="preserve">Метода </w:t>
+      </w:r>
+      <w:r>
+        <w:t xml:space="preserve">arraycopy() </w:t>
+      </w:r>
+      <w:r>
+        <w:rPr>
+          <w:lang w:val="bg-BG"/>
+        </w:rPr>
+        <w:t>може да бъде използван за копиране на масив вместо цикъл</w:t>
+      </w:r>
+    </w:p>
+    <w:p>
+      <w:pPr>
+        <w:pStyle w:val="ListParagraph"/>
+        <w:numPr>
+          <w:ilvl w:val="1"/>
+          <w:numId w:val="24"/>
+        </w:numPr>
+        <w:rPr>
+          <w:lang w:val="bg-BG"/>
+        </w:rPr>
+      </w:pPr>
+      <w:r>
+        <w:rPr>
+          <w:lang w:val="bg-BG"/>
+        </w:rPr>
+        <w:t xml:space="preserve">По добре да се използва </w:t>
+      </w:r>
+      <w:r>
+        <w:t xml:space="preserve">charAt() </w:t>
+      </w:r>
+      <w:r>
+        <w:rPr>
+          <w:lang w:val="bg-BG"/>
+        </w:rPr>
+        <w:t xml:space="preserve">вместо </w:t>
+      </w:r>
+      <w:r>
+        <w:t xml:space="preserve">startsWith() </w:t>
+      </w:r>
+      <w:r>
+        <w:rPr>
+          <w:lang w:val="bg-BG"/>
+        </w:rPr>
+        <w:t>когато се търси символ (по бързо)</w:t>
+      </w:r>
+    </w:p>
+    <w:p>
+      <w:pPr>
+        <w:pStyle w:val="ListParagraph"/>
+        <w:numPr>
+          <w:ilvl w:val="1"/>
+          <w:numId w:val="24"/>
+        </w:numPr>
+        <w:rPr>
+          <w:lang w:val="bg-BG"/>
+        </w:rPr>
+      </w:pPr>
+      <w:r>
+        <w:t xml:space="preserve">This </w:t>
+      </w:r>
+      <w:r>
+        <w:rPr>
+          <w:lang w:val="bg-BG"/>
+        </w:rPr>
+        <w:t xml:space="preserve">не трябва да бъде тествано с </w:t>
+      </w:r>
+      <w:r>
+        <w:t>instanceof</w:t>
+      </w:r>
+    </w:p>
+    <w:p>
+      <w:pPr>
+        <w:pStyle w:val="ListParagraph"/>
+        <w:numPr>
+          <w:ilvl w:val="1"/>
+          <w:numId w:val="24"/>
+        </w:numPr>
+        <w:rPr>
+          <w:lang w:val="bg-BG"/>
+        </w:rPr>
+      </w:pPr>
+      <w:r>
+        <w:t xml:space="preserve">Long </w:t>
+      </w:r>
+      <w:r>
+        <w:rPr>
+          <w:lang w:val="bg-BG"/>
+        </w:rPr>
+        <w:t xml:space="preserve">типа трябва да използва </w:t>
+      </w:r>
+      <w:r>
+        <w:t xml:space="preserve">L </w:t>
+      </w:r>
+      <w:r>
+        <w:rPr>
+          <w:lang w:val="bg-BG"/>
+        </w:rPr>
+        <w:t>за суфикс</w:t>
+      </w:r>
+    </w:p>
+    <w:p>
+      <w:pPr>
+        <w:pStyle w:val="Heading1"/>
+        <w:rPr>
+          <w:lang w:val="bg-BG"/>
+        </w:rPr>
+      </w:pPr>
+      <w:r>
+        <w:rPr>
+          <w:lang w:val="bg-BG"/>
+        </w:rPr>
+        <w:t>Персонално мнение</w:t>
+      </w:r>
+    </w:p>
+    <w:p>
+      <w:pPr>
+        <w:pStyle w:val="Heading2"/>
+        <w:rPr>
+          <w:lang w:val="bg-BG"/>
+        </w:rPr>
+      </w:pPr>
+      <w:r>
+        <w:rPr>
+          <w:lang w:val="bg-BG"/>
+        </w:rPr>
+        <w:t>Антонио Николов</w:t>
+      </w:r>
+    </w:p>
+    <w:p>
+      <w:pPr>
+        <w:ind w:firstLine="720"/>
+        <w:rPr>
+          <w:lang w:val="bg-BG"/>
+        </w:rPr>
+      </w:pPr>
+      <w:r>
+        <w:rPr>
+          <w:lang w:val="bg-BG"/>
+        </w:rPr>
+        <w:t xml:space="preserve">Инструмента е доста полезен за контролиране на качеството на кода и за проследяването на начина на писане на код особено при големи проекти където е трудно да се проследи всичко. Понякога </w:t>
+      </w:r>
+      <w:r>
+        <w:t>Audit-</w:t>
+      </w:r>
+      <w:r>
+        <w:rPr>
+          <w:lang w:val="bg-BG"/>
+        </w:rPr>
+        <w:t>а хваща грешки които е нямало как да се избегнат по</w:t>
+      </w:r>
+      <w:r>
+        <w:rPr>
+          <w:lang w:val="bg-BG"/>
+        </w:rPr>
+        <w:t xml:space="preserve">ради една или друга причина, но това би трябвало да се случва рядко ако кода се пише качествено. Също така спестява писане при генерирането на </w:t>
+      </w:r>
+      <w:r>
+        <w:t xml:space="preserve">Factory </w:t>
+      </w:r>
+      <w:r>
+        <w:rPr>
+          <w:lang w:val="bg-BG"/>
+        </w:rPr>
+        <w:t xml:space="preserve">класове и </w:t>
+      </w:r>
+      <w:r>
+        <w:t xml:space="preserve">Test </w:t>
+      </w:r>
+      <w:r>
+        <w:rPr>
+          <w:lang w:val="bg-BG"/>
+        </w:rPr>
+        <w:t xml:space="preserve">класове. Откриването на </w:t>
+      </w:r>
+      <w:r>
+        <w:t xml:space="preserve">Dead </w:t>
+      </w:r>
+      <w:r>
+        <w:rPr>
+          <w:lang w:val="bg-BG"/>
+        </w:rPr>
+        <w:t xml:space="preserve">и </w:t>
+      </w:r>
+      <w:r>
+        <w:t xml:space="preserve">Similar </w:t>
+      </w:r>
+      <w:r>
+        <w:rPr>
+          <w:lang w:val="bg-BG"/>
+        </w:rPr>
+        <w:t>код е нещо което подобрява качеството на кода значително. Като цяло ценен инструмент който спестява време.</w:t>
       </w:r>
       <w:bookmarkStart w:id="17" w:name="_GoBack"/>
       <w:bookmarkEnd w:id="17"/>
-      <w:r>
-        <w:rPr>
-          <w:lang w:val="bg-BG"/>
-        </w:rPr>
-        <w:t xml:space="preserve">. </w:t>
-      </w:r>
-      <w:r>
-        <w:rPr>
-          <w:i/>
-        </w:rPr>
-        <w:t>Audit Code Example 3</w:t>
-      </w:r>
-    </w:p>
-    <w:p>
-      <w:pPr>
-        <w:jc w:val="center"/>
-        <w:rPr>
-          <w:lang w:val="bg-BG"/>
-        </w:rPr>
-      </w:pPr>
-    </w:p>
-    <w:p>
-      <w:pPr>
-        <w:ind w:firstLine="720"/>
-      </w:pPr>
-    </w:p>
-    <w:p>
-      <w:pPr>
-        <w:ind w:firstLine="720"/>
-      </w:pPr>
-    </w:p>
-    <w:p>
-      <w:pPr>
-        <w:ind w:firstLine="720"/>
+    </w:p>
+    <w:p>
+      <w:pPr>
+        <w:rPr>
+          <w:lang w:val="bg-BG"/>
+        </w:rPr>
       </w:pPr>
     </w:p>
     <w:p>
@@ -7962,10 +9632,10 @@
     </w:p>
     <w:p/>
     <w:sectPr>
-      <w:headerReference w:type="default" r:id="rId31"/>
-      <w:footerReference w:type="default" r:id="rId32"/>
-      <w:headerReference w:type="first" r:id="rId33"/>
-      <w:footerReference w:type="first" r:id="rId34"/>
+      <w:headerReference w:type="default" r:id="rId34"/>
+      <w:footerReference w:type="default" r:id="rId35"/>
+      <w:headerReference w:type="first" r:id="rId36"/>
+      <w:footerReference w:type="first" r:id="rId37"/>
       <w:pgSz w:w="12240" w:h="15840" w:code="1"/>
       <w:pgMar w:top="1800" w:right="1224" w:bottom="1440" w:left="2376" w:header="720" w:footer="432" w:gutter="0"/>
       <w:cols w:space="720"/>
@@ -8070,7 +9740,7 @@
                 <w:fldChar w:fldCharType="separate"/>
               </w:r>
               <w:r>
-                <w:t>20</w:t>
+                <w:t>25</w:t>
               </w:r>
               <w:r>
                 <w:fldChar w:fldCharType="end"/>
@@ -8492,6 +10162,92 @@
     </w:lvl>
   </w:abstractNum>
   <w:abstractNum w:abstractNumId="5">
+    <w:nsid w:val="08C36083"/>
+    <w:multiLevelType w:val="hybridMultilevel"/>
+    <w:tmpl w:val="A570274E"/>
+    <w:lvl w:ilvl="0" w:tplc="0402000F">
+      <w:start w:val="1"/>
+      <w:numFmt w:val="decimal"/>
+      <w:lvlText w:val="%1."/>
+      <w:lvlJc w:val="left"/>
+      <w:pPr>
+        <w:ind w:left="720" w:hanging="360"/>
+      </w:pPr>
+    </w:lvl>
+    <w:lvl w:ilvl="1" w:tplc="04020019" w:tentative="1">
+      <w:start w:val="1"/>
+      <w:numFmt w:val="lowerLetter"/>
+      <w:lvlText w:val="%2."/>
+      <w:lvlJc w:val="left"/>
+      <w:pPr>
+        <w:ind w:left="1440" w:hanging="360"/>
+      </w:pPr>
+    </w:lvl>
+    <w:lvl w:ilvl="2" w:tplc="0402001B" w:tentative="1">
+      <w:start w:val="1"/>
+      <w:numFmt w:val="lowerRoman"/>
+      <w:lvlText w:val="%3."/>
+      <w:lvlJc w:val="right"/>
+      <w:pPr>
+        <w:ind w:left="2160" w:hanging="180"/>
+      </w:pPr>
+    </w:lvl>
+    <w:lvl w:ilvl="3" w:tplc="0402000F" w:tentative="1">
+      <w:start w:val="1"/>
+      <w:numFmt w:val="decimal"/>
+      <w:lvlText w:val="%4."/>
+      <w:lvlJc w:val="left"/>
+      <w:pPr>
+        <w:ind w:left="2880" w:hanging="360"/>
+      </w:pPr>
+    </w:lvl>
+    <w:lvl w:ilvl="4" w:tplc="04020019" w:tentative="1">
+      <w:start w:val="1"/>
+      <w:numFmt w:val="lowerLetter"/>
+      <w:lvlText w:val="%5."/>
+      <w:lvlJc w:val="left"/>
+      <w:pPr>
+        <w:ind w:left="3600" w:hanging="360"/>
+      </w:pPr>
+    </w:lvl>
+    <w:lvl w:ilvl="5" w:tplc="0402001B" w:tentative="1">
+      <w:start w:val="1"/>
+      <w:numFmt w:val="lowerRoman"/>
+      <w:lvlText w:val="%6."/>
+      <w:lvlJc w:val="right"/>
+      <w:pPr>
+        <w:ind w:left="4320" w:hanging="180"/>
+      </w:pPr>
+    </w:lvl>
+    <w:lvl w:ilvl="6" w:tplc="0402000F" w:tentative="1">
+      <w:start w:val="1"/>
+      <w:numFmt w:val="decimal"/>
+      <w:lvlText w:val="%7."/>
+      <w:lvlJc w:val="left"/>
+      <w:pPr>
+        <w:ind w:left="5040" w:hanging="360"/>
+      </w:pPr>
+    </w:lvl>
+    <w:lvl w:ilvl="7" w:tplc="04020019" w:tentative="1">
+      <w:start w:val="1"/>
+      <w:numFmt w:val="lowerLetter"/>
+      <w:lvlText w:val="%8."/>
+      <w:lvlJc w:val="left"/>
+      <w:pPr>
+        <w:ind w:left="5760" w:hanging="360"/>
+      </w:pPr>
+    </w:lvl>
+    <w:lvl w:ilvl="8" w:tplc="0402001B" w:tentative="1">
+      <w:start w:val="1"/>
+      <w:numFmt w:val="lowerRoman"/>
+      <w:lvlText w:val="%9."/>
+      <w:lvlJc w:val="right"/>
+      <w:pPr>
+        <w:ind w:left="6480" w:hanging="180"/>
+      </w:pPr>
+    </w:lvl>
+  </w:abstractNum>
+  <w:abstractNum w:abstractNumId="6">
     <w:nsid w:val="0D3E3E47"/>
     <w:multiLevelType w:val="hybridMultilevel"/>
     <w:tmpl w:val="DBFC0BB8"/>
@@ -8604,7 +10360,7 @@
       </w:rPr>
     </w:lvl>
   </w:abstractNum>
-  <w:abstractNum w:abstractNumId="6">
+  <w:abstractNum w:abstractNumId="7">
     <w:nsid w:val="13C92E09"/>
     <w:multiLevelType w:val="hybridMultilevel"/>
     <w:tmpl w:val="BA96B4FA"/>
@@ -8717,7 +10473,7 @@
       </w:rPr>
     </w:lvl>
   </w:abstractNum>
-  <w:abstractNum w:abstractNumId="7">
+  <w:abstractNum w:abstractNumId="8">
     <w:nsid w:val="15533FE5"/>
     <w:multiLevelType w:val="hybridMultilevel"/>
     <w:tmpl w:val="DA046C9C"/>
@@ -8806,7 +10562,7 @@
       </w:pPr>
     </w:lvl>
   </w:abstractNum>
-  <w:abstractNum w:abstractNumId="8">
+  <w:abstractNum w:abstractNumId="9">
     <w:nsid w:val="1A7417E3"/>
     <w:multiLevelType w:val="hybridMultilevel"/>
     <w:tmpl w:val="38A0CF08"/>
@@ -8919,7 +10675,179 @@
       </w:rPr>
     </w:lvl>
   </w:abstractNum>
-  <w:abstractNum w:abstractNumId="9">
+  <w:abstractNum w:abstractNumId="10">
+    <w:nsid w:val="1D0C1756"/>
+    <w:multiLevelType w:val="hybridMultilevel"/>
+    <w:tmpl w:val="EAD0C7BE"/>
+    <w:lvl w:ilvl="0" w:tplc="0402000F">
+      <w:start w:val="1"/>
+      <w:numFmt w:val="decimal"/>
+      <w:lvlText w:val="%1."/>
+      <w:lvlJc w:val="left"/>
+      <w:pPr>
+        <w:ind w:left="720" w:hanging="360"/>
+      </w:pPr>
+    </w:lvl>
+    <w:lvl w:ilvl="1" w:tplc="04020019" w:tentative="1">
+      <w:start w:val="1"/>
+      <w:numFmt w:val="lowerLetter"/>
+      <w:lvlText w:val="%2."/>
+      <w:lvlJc w:val="left"/>
+      <w:pPr>
+        <w:ind w:left="1440" w:hanging="360"/>
+      </w:pPr>
+    </w:lvl>
+    <w:lvl w:ilvl="2" w:tplc="0402001B" w:tentative="1">
+      <w:start w:val="1"/>
+      <w:numFmt w:val="lowerRoman"/>
+      <w:lvlText w:val="%3."/>
+      <w:lvlJc w:val="right"/>
+      <w:pPr>
+        <w:ind w:left="2160" w:hanging="180"/>
+      </w:pPr>
+    </w:lvl>
+    <w:lvl w:ilvl="3" w:tplc="0402000F" w:tentative="1">
+      <w:start w:val="1"/>
+      <w:numFmt w:val="decimal"/>
+      <w:lvlText w:val="%4."/>
+      <w:lvlJc w:val="left"/>
+      <w:pPr>
+        <w:ind w:left="2880" w:hanging="360"/>
+      </w:pPr>
+    </w:lvl>
+    <w:lvl w:ilvl="4" w:tplc="04020019" w:tentative="1">
+      <w:start w:val="1"/>
+      <w:numFmt w:val="lowerLetter"/>
+      <w:lvlText w:val="%5."/>
+      <w:lvlJc w:val="left"/>
+      <w:pPr>
+        <w:ind w:left="3600" w:hanging="360"/>
+      </w:pPr>
+    </w:lvl>
+    <w:lvl w:ilvl="5" w:tplc="0402001B" w:tentative="1">
+      <w:start w:val="1"/>
+      <w:numFmt w:val="lowerRoman"/>
+      <w:lvlText w:val="%6."/>
+      <w:lvlJc w:val="right"/>
+      <w:pPr>
+        <w:ind w:left="4320" w:hanging="180"/>
+      </w:pPr>
+    </w:lvl>
+    <w:lvl w:ilvl="6" w:tplc="0402000F" w:tentative="1">
+      <w:start w:val="1"/>
+      <w:numFmt w:val="decimal"/>
+      <w:lvlText w:val="%7."/>
+      <w:lvlJc w:val="left"/>
+      <w:pPr>
+        <w:ind w:left="5040" w:hanging="360"/>
+      </w:pPr>
+    </w:lvl>
+    <w:lvl w:ilvl="7" w:tplc="04020019" w:tentative="1">
+      <w:start w:val="1"/>
+      <w:numFmt w:val="lowerLetter"/>
+      <w:lvlText w:val="%8."/>
+      <w:lvlJc w:val="left"/>
+      <w:pPr>
+        <w:ind w:left="5760" w:hanging="360"/>
+      </w:pPr>
+    </w:lvl>
+    <w:lvl w:ilvl="8" w:tplc="0402001B" w:tentative="1">
+      <w:start w:val="1"/>
+      <w:numFmt w:val="lowerRoman"/>
+      <w:lvlText w:val="%9."/>
+      <w:lvlJc w:val="right"/>
+      <w:pPr>
+        <w:ind w:left="6480" w:hanging="180"/>
+      </w:pPr>
+    </w:lvl>
+  </w:abstractNum>
+  <w:abstractNum w:abstractNumId="11">
+    <w:nsid w:val="27D2525C"/>
+    <w:multiLevelType w:val="hybridMultilevel"/>
+    <w:tmpl w:val="981CE7AE"/>
+    <w:lvl w:ilvl="0" w:tplc="0402000F">
+      <w:start w:val="1"/>
+      <w:numFmt w:val="decimal"/>
+      <w:lvlText w:val="%1."/>
+      <w:lvlJc w:val="left"/>
+      <w:pPr>
+        <w:ind w:left="720" w:hanging="360"/>
+      </w:pPr>
+    </w:lvl>
+    <w:lvl w:ilvl="1" w:tplc="04020019" w:tentative="1">
+      <w:start w:val="1"/>
+      <w:numFmt w:val="lowerLetter"/>
+      <w:lvlText w:val="%2."/>
+      <w:lvlJc w:val="left"/>
+      <w:pPr>
+        <w:ind w:left="1440" w:hanging="360"/>
+      </w:pPr>
+    </w:lvl>
+    <w:lvl w:ilvl="2" w:tplc="0402001B" w:tentative="1">
+      <w:start w:val="1"/>
+      <w:numFmt w:val="lowerRoman"/>
+      <w:lvlText w:val="%3."/>
+      <w:lvlJc w:val="right"/>
+      <w:pPr>
+        <w:ind w:left="2160" w:hanging="180"/>
+      </w:pPr>
+    </w:lvl>
+    <w:lvl w:ilvl="3" w:tplc="0402000F" w:tentative="1">
+      <w:start w:val="1"/>
+      <w:numFmt w:val="decimal"/>
+      <w:lvlText w:val="%4."/>
+      <w:lvlJc w:val="left"/>
+      <w:pPr>
+        <w:ind w:left="2880" w:hanging="360"/>
+      </w:pPr>
+    </w:lvl>
+    <w:lvl w:ilvl="4" w:tplc="04020019" w:tentative="1">
+      <w:start w:val="1"/>
+      <w:numFmt w:val="lowerLetter"/>
+      <w:lvlText w:val="%5."/>
+      <w:lvlJc w:val="left"/>
+      <w:pPr>
+        <w:ind w:left="3600" w:hanging="360"/>
+      </w:pPr>
+    </w:lvl>
+    <w:lvl w:ilvl="5" w:tplc="0402001B" w:tentative="1">
+      <w:start w:val="1"/>
+      <w:numFmt w:val="lowerRoman"/>
+      <w:lvlText w:val="%6."/>
+      <w:lvlJc w:val="right"/>
+      <w:pPr>
+        <w:ind w:left="4320" w:hanging="180"/>
+      </w:pPr>
+    </w:lvl>
+    <w:lvl w:ilvl="6" w:tplc="0402000F" w:tentative="1">
+      <w:start w:val="1"/>
+      <w:numFmt w:val="decimal"/>
+      <w:lvlText w:val="%7."/>
+      <w:lvlJc w:val="left"/>
+      <w:pPr>
+        <w:ind w:left="5040" w:hanging="360"/>
+      </w:pPr>
+    </w:lvl>
+    <w:lvl w:ilvl="7" w:tplc="04020019" w:tentative="1">
+      <w:start w:val="1"/>
+      <w:numFmt w:val="lowerLetter"/>
+      <w:lvlText w:val="%8."/>
+      <w:lvlJc w:val="left"/>
+      <w:pPr>
+        <w:ind w:left="5760" w:hanging="360"/>
+      </w:pPr>
+    </w:lvl>
+    <w:lvl w:ilvl="8" w:tplc="0402001B" w:tentative="1">
+      <w:start w:val="1"/>
+      <w:numFmt w:val="lowerRoman"/>
+      <w:lvlText w:val="%9."/>
+      <w:lvlJc w:val="right"/>
+      <w:pPr>
+        <w:ind w:left="6480" w:hanging="180"/>
+      </w:pPr>
+    </w:lvl>
+  </w:abstractNum>
+  <w:abstractNum w:abstractNumId="12">
     <w:nsid w:val="2A083431"/>
     <w:multiLevelType w:val="hybridMultilevel"/>
     <w:tmpl w:val="013009C2"/>
@@ -9032,7 +10960,179 @@
       </w:rPr>
     </w:lvl>
   </w:abstractNum>
-  <w:abstractNum w:abstractNumId="10">
+  <w:abstractNum w:abstractNumId="13">
+    <w:nsid w:val="2B4831C2"/>
+    <w:multiLevelType w:val="hybridMultilevel"/>
+    <w:tmpl w:val="42EE165E"/>
+    <w:lvl w:ilvl="0" w:tplc="0402000F">
+      <w:start w:val="1"/>
+      <w:numFmt w:val="decimal"/>
+      <w:lvlText w:val="%1."/>
+      <w:lvlJc w:val="left"/>
+      <w:pPr>
+        <w:ind w:left="1440" w:hanging="360"/>
+      </w:pPr>
+    </w:lvl>
+    <w:lvl w:ilvl="1" w:tplc="04020019" w:tentative="1">
+      <w:start w:val="1"/>
+      <w:numFmt w:val="lowerLetter"/>
+      <w:lvlText w:val="%2."/>
+      <w:lvlJc w:val="left"/>
+      <w:pPr>
+        <w:ind w:left="2160" w:hanging="360"/>
+      </w:pPr>
+    </w:lvl>
+    <w:lvl w:ilvl="2" w:tplc="0402001B" w:tentative="1">
+      <w:start w:val="1"/>
+      <w:numFmt w:val="lowerRoman"/>
+      <w:lvlText w:val="%3."/>
+      <w:lvlJc w:val="right"/>
+      <w:pPr>
+        <w:ind w:left="2880" w:hanging="180"/>
+      </w:pPr>
+    </w:lvl>
+    <w:lvl w:ilvl="3" w:tplc="0402000F" w:tentative="1">
+      <w:start w:val="1"/>
+      <w:numFmt w:val="decimal"/>
+      <w:lvlText w:val="%4."/>
+      <w:lvlJc w:val="left"/>
+      <w:pPr>
+        <w:ind w:left="3600" w:hanging="360"/>
+      </w:pPr>
+    </w:lvl>
+    <w:lvl w:ilvl="4" w:tplc="04020019" w:tentative="1">
+      <w:start w:val="1"/>
+      <w:numFmt w:val="lowerLetter"/>
+      <w:lvlText w:val="%5."/>
+      <w:lvlJc w:val="left"/>
+      <w:pPr>
+        <w:ind w:left="4320" w:hanging="360"/>
+      </w:pPr>
+    </w:lvl>
+    <w:lvl w:ilvl="5" w:tplc="0402001B" w:tentative="1">
+      <w:start w:val="1"/>
+      <w:numFmt w:val="lowerRoman"/>
+      <w:lvlText w:val="%6."/>
+      <w:lvlJc w:val="right"/>
+      <w:pPr>
+        <w:ind w:left="5040" w:hanging="180"/>
+      </w:pPr>
+    </w:lvl>
+    <w:lvl w:ilvl="6" w:tplc="0402000F" w:tentative="1">
+      <w:start w:val="1"/>
+      <w:numFmt w:val="decimal"/>
+      <w:lvlText w:val="%7."/>
+      <w:lvlJc w:val="left"/>
+      <w:pPr>
+        <w:ind w:left="5760" w:hanging="360"/>
+      </w:pPr>
+    </w:lvl>
+    <w:lvl w:ilvl="7" w:tplc="04020019" w:tentative="1">
+      <w:start w:val="1"/>
+      <w:numFmt w:val="lowerLetter"/>
+      <w:lvlText w:val="%8."/>
+      <w:lvlJc w:val="left"/>
+      <w:pPr>
+        <w:ind w:left="6480" w:hanging="360"/>
+      </w:pPr>
+    </w:lvl>
+    <w:lvl w:ilvl="8" w:tplc="0402001B" w:tentative="1">
+      <w:start w:val="1"/>
+      <w:numFmt w:val="lowerRoman"/>
+      <w:lvlText w:val="%9."/>
+      <w:lvlJc w:val="right"/>
+      <w:pPr>
+        <w:ind w:left="7200" w:hanging="180"/>
+      </w:pPr>
+    </w:lvl>
+  </w:abstractNum>
+  <w:abstractNum w:abstractNumId="14">
+    <w:nsid w:val="36F2267C"/>
+    <w:multiLevelType w:val="hybridMultilevel"/>
+    <w:tmpl w:val="14D6D50C"/>
+    <w:lvl w:ilvl="0" w:tplc="0402000F">
+      <w:start w:val="1"/>
+      <w:numFmt w:val="decimal"/>
+      <w:lvlText w:val="%1."/>
+      <w:lvlJc w:val="left"/>
+      <w:pPr>
+        <w:ind w:left="720" w:hanging="360"/>
+      </w:pPr>
+    </w:lvl>
+    <w:lvl w:ilvl="1" w:tplc="04020019" w:tentative="1">
+      <w:start w:val="1"/>
+      <w:numFmt w:val="lowerLetter"/>
+      <w:lvlText w:val="%2."/>
+      <w:lvlJc w:val="left"/>
+      <w:pPr>
+        <w:ind w:left="1440" w:hanging="360"/>
+      </w:pPr>
+    </w:lvl>
+    <w:lvl w:ilvl="2" w:tplc="0402001B" w:tentative="1">
+      <w:start w:val="1"/>
+      <w:numFmt w:val="lowerRoman"/>
+      <w:lvlText w:val="%3."/>
+      <w:lvlJc w:val="right"/>
+      <w:pPr>
+        <w:ind w:left="2160" w:hanging="180"/>
+      </w:pPr>
+    </w:lvl>
+    <w:lvl w:ilvl="3" w:tplc="0402000F" w:tentative="1">
+      <w:start w:val="1"/>
+      <w:numFmt w:val="decimal"/>
+      <w:lvlText w:val="%4."/>
+      <w:lvlJc w:val="left"/>
+      <w:pPr>
+        <w:ind w:left="2880" w:hanging="360"/>
+      </w:pPr>
+    </w:lvl>
+    <w:lvl w:ilvl="4" w:tplc="04020019" w:tentative="1">
+      <w:start w:val="1"/>
+      <w:numFmt w:val="lowerLetter"/>
+      <w:lvlText w:val="%5."/>
+      <w:lvlJc w:val="left"/>
+      <w:pPr>
+        <w:ind w:left="3600" w:hanging="360"/>
+      </w:pPr>
+    </w:lvl>
+    <w:lvl w:ilvl="5" w:tplc="0402001B" w:tentative="1">
+      <w:start w:val="1"/>
+      <w:numFmt w:val="lowerRoman"/>
+      <w:lvlText w:val="%6."/>
+      <w:lvlJc w:val="right"/>
+      <w:pPr>
+        <w:ind w:left="4320" w:hanging="180"/>
+      </w:pPr>
+    </w:lvl>
+    <w:lvl w:ilvl="6" w:tplc="0402000F" w:tentative="1">
+      <w:start w:val="1"/>
+      <w:numFmt w:val="decimal"/>
+      <w:lvlText w:val="%7."/>
+      <w:lvlJc w:val="left"/>
+      <w:pPr>
+        <w:ind w:left="5040" w:hanging="360"/>
+      </w:pPr>
+    </w:lvl>
+    <w:lvl w:ilvl="7" w:tplc="04020019" w:tentative="1">
+      <w:start w:val="1"/>
+      <w:numFmt w:val="lowerLetter"/>
+      <w:lvlText w:val="%8."/>
+      <w:lvlJc w:val="left"/>
+      <w:pPr>
+        <w:ind w:left="5760" w:hanging="360"/>
+      </w:pPr>
+    </w:lvl>
+    <w:lvl w:ilvl="8" w:tplc="0402001B" w:tentative="1">
+      <w:start w:val="1"/>
+      <w:numFmt w:val="lowerRoman"/>
+      <w:lvlText w:val="%9."/>
+      <w:lvlJc w:val="right"/>
+      <w:pPr>
+        <w:ind w:left="6480" w:hanging="180"/>
+      </w:pPr>
+    </w:lvl>
+  </w:abstractNum>
+  <w:abstractNum w:abstractNumId="15">
     <w:nsid w:val="3E2836F3"/>
     <w:multiLevelType w:val="hybridMultilevel"/>
     <w:tmpl w:val="7D280F64"/>
@@ -9145,7 +11245,7 @@
       </w:rPr>
     </w:lvl>
   </w:abstractNum>
-  <w:abstractNum w:abstractNumId="11">
+  <w:abstractNum w:abstractNumId="16">
     <w:nsid w:val="4FD2731F"/>
     <w:multiLevelType w:val="hybridMultilevel"/>
     <w:tmpl w:val="671AEB34"/>
@@ -9258,7 +11358,7 @@
       </w:rPr>
     </w:lvl>
   </w:abstractNum>
-  <w:abstractNum w:abstractNumId="12">
+  <w:abstractNum w:abstractNumId="17">
     <w:nsid w:val="57EF3B3B"/>
     <w:multiLevelType w:val="hybridMultilevel"/>
     <w:tmpl w:val="0F14BC58"/>
@@ -9344,7 +11444,120 @@
       </w:pPr>
     </w:lvl>
   </w:abstractNum>
-  <w:abstractNum w:abstractNumId="13">
+  <w:abstractNum w:abstractNumId="18">
+    <w:nsid w:val="5C062E1C"/>
+    <w:multiLevelType w:val="hybridMultilevel"/>
+    <w:tmpl w:val="0EEE2CEA"/>
+    <w:lvl w:ilvl="0" w:tplc="04020001">
+      <w:start w:val="1"/>
+      <w:numFmt w:val="bullet"/>
+      <w:lvlText w:val=""/>
+      <w:lvlJc w:val="left"/>
+      <w:pPr>
+        <w:ind w:left="720" w:hanging="360"/>
+      </w:pPr>
+      <w:rPr>
+        <w:rFonts w:ascii="Symbol" w:hAnsi="Symbol" w:hint="default"/>
+      </w:rPr>
+    </w:lvl>
+    <w:lvl w:ilvl="1" w:tplc="04020003">
+      <w:start w:val="1"/>
+      <w:numFmt w:val="bullet"/>
+      <w:lvlText w:val="o"/>
+      <w:lvlJc w:val="left"/>
+      <w:pPr>
+        <w:ind w:left="1440" w:hanging="360"/>
+      </w:pPr>
+      <w:rPr>
+        <w:rFonts w:ascii="Courier New" w:hAnsi="Courier New" w:cs="Courier New" w:hint="default"/>
+      </w:rPr>
+    </w:lvl>
+    <w:lvl w:ilvl="2" w:tplc="04020005">
+      <w:start w:val="1"/>
+      <w:numFmt w:val="bullet"/>
+      <w:lvlText w:val=""/>
+      <w:lvlJc w:val="left"/>
+      <w:pPr>
+        <w:ind w:left="2160" w:hanging="360"/>
+      </w:pPr>
+      <w:rPr>
+        <w:rFonts w:ascii="Wingdings" w:hAnsi="Wingdings" w:hint="default"/>
+      </w:rPr>
+    </w:lvl>
+    <w:lvl w:ilvl="3" w:tplc="04020001" w:tentative="1">
+      <w:start w:val="1"/>
+      <w:numFmt w:val="bullet"/>
+      <w:lvlText w:val=""/>
+      <w:lvlJc w:val="left"/>
+      <w:pPr>
+        <w:ind w:left="2880" w:hanging="360"/>
+      </w:pPr>
+      <w:rPr>
+        <w:rFonts w:ascii="Symbol" w:hAnsi="Symbol" w:hint="default"/>
+      </w:rPr>
+    </w:lvl>
+    <w:lvl w:ilvl="4" w:tplc="04020003" w:tentative="1">
+      <w:start w:val="1"/>
+      <w:numFmt w:val="bullet"/>
+      <w:lvlText w:val="o"/>
+      <w:lvlJc w:val="left"/>
+      <w:pPr>
+        <w:ind w:left="3600" w:hanging="360"/>
+      </w:pPr>
+      <w:rPr>
+        <w:rFonts w:ascii="Courier New" w:hAnsi="Courier New" w:cs="Courier New" w:hint="default"/>
+      </w:rPr>
+    </w:lvl>
+    <w:lvl w:ilvl="5" w:tplc="04020005" w:tentative="1">
+      <w:start w:val="1"/>
+      <w:numFmt w:val="bullet"/>
+      <w:lvlText w:val=""/>
+      <w:lvlJc w:val="left"/>
+      <w:pPr>
+        <w:ind w:left="4320" w:hanging="360"/>
+      </w:pPr>
+      <w:rPr>
+        <w:rFonts w:ascii="Wingdings" w:hAnsi="Wingdings" w:hint="default"/>
+      </w:rPr>
+    </w:lvl>
+    <w:lvl w:ilvl="6" w:tplc="04020001" w:tentative="1">
+      <w:start w:val="1"/>
+      <w:numFmt w:val="bullet"/>
+      <w:lvlText w:val=""/>
+      <w:lvlJc w:val="left"/>
+      <w:pPr>
+        <w:ind w:left="5040" w:hanging="360"/>
+      </w:pPr>
+      <w:rPr>
+        <w:rFonts w:ascii="Symbol" w:hAnsi="Symbol" w:hint="default"/>
+      </w:rPr>
+    </w:lvl>
+    <w:lvl w:ilvl="7" w:tplc="04020003" w:tentative="1">
+      <w:start w:val="1"/>
+      <w:numFmt w:val="bullet"/>
+      <w:lvlText w:val="o"/>
+      <w:lvlJc w:val="left"/>
+      <w:pPr>
+        <w:ind w:left="5760" w:hanging="360"/>
+      </w:pPr>
+      <w:rPr>
+        <w:rFonts w:ascii="Courier New" w:hAnsi="Courier New" w:cs="Courier New" w:hint="default"/>
+      </w:rPr>
+    </w:lvl>
+    <w:lvl w:ilvl="8" w:tplc="04020005" w:tentative="1">
+      <w:start w:val="1"/>
+      <w:numFmt w:val="bullet"/>
+      <w:lvlText w:val=""/>
+      <w:lvlJc w:val="left"/>
+      <w:pPr>
+        <w:ind w:left="6480" w:hanging="360"/>
+      </w:pPr>
+      <w:rPr>
+        <w:rFonts w:ascii="Wingdings" w:hAnsi="Wingdings" w:hint="default"/>
+      </w:rPr>
+    </w:lvl>
+  </w:abstractNum>
+  <w:abstractNum w:abstractNumId="19">
     <w:nsid w:val="66353B0D"/>
     <w:multiLevelType w:val="hybridMultilevel"/>
     <w:tmpl w:val="1284BE9A"/>
@@ -9430,7 +11643,7 @@
       </w:pPr>
     </w:lvl>
   </w:abstractNum>
-  <w:abstractNum w:abstractNumId="14">
+  <w:abstractNum w:abstractNumId="20">
     <w:nsid w:val="68E44242"/>
     <w:multiLevelType w:val="hybridMultilevel"/>
     <w:tmpl w:val="2E70C8B2"/>
@@ -9519,10 +11732,10 @@
       </w:pPr>
     </w:lvl>
   </w:abstractNum>
-  <w:abstractNum w:abstractNumId="15">
+  <w:abstractNum w:abstractNumId="21">
     <w:nsid w:val="727410EA"/>
     <w:multiLevelType w:val="multilevel"/>
-    <w:tmpl w:val="FC2CECD2"/>
+    <w:tmpl w:val="A68A8DF4"/>
     <w:lvl w:ilvl="0">
       <w:start w:val="1"/>
       <w:numFmt w:val="decimal"/>
@@ -9560,6 +11773,7 @@
       </w:pPr>
       <w:rPr>
         <w:rFonts w:hint="default"/>
+        <w:b w:val="0"/>
       </w:rPr>
     </w:lvl>
     <w:lvl w:ilvl="3">
@@ -9636,7 +11850,7 @@
       </w:rPr>
     </w:lvl>
   </w:abstractNum>
-  <w:abstractNum w:abstractNumId="16">
+  <w:abstractNum w:abstractNumId="22">
     <w:nsid w:val="7C0E7DD2"/>
     <w:multiLevelType w:val="hybridMultilevel"/>
     <w:tmpl w:val="AEBA8190"/>
@@ -9723,22 +11937,135 @@
       <w:pPr>
         <w:ind w:left="6480" w:hanging="180"/>
       </w:pPr>
+    </w:lvl>
+  </w:abstractNum>
+  <w:abstractNum w:abstractNumId="23">
+    <w:nsid w:val="7E136720"/>
+    <w:multiLevelType w:val="hybridMultilevel"/>
+    <w:tmpl w:val="EA2C5EC8"/>
+    <w:lvl w:ilvl="0" w:tplc="04020003">
+      <w:start w:val="1"/>
+      <w:numFmt w:val="bullet"/>
+      <w:lvlText w:val="o"/>
+      <w:lvlJc w:val="left"/>
+      <w:pPr>
+        <w:ind w:left="1440" w:hanging="360"/>
+      </w:pPr>
+      <w:rPr>
+        <w:rFonts w:ascii="Courier New" w:hAnsi="Courier New" w:cs="Courier New" w:hint="default"/>
+      </w:rPr>
+    </w:lvl>
+    <w:lvl w:ilvl="1" w:tplc="04020003">
+      <w:start w:val="1"/>
+      <w:numFmt w:val="bullet"/>
+      <w:lvlText w:val="o"/>
+      <w:lvlJc w:val="left"/>
+      <w:pPr>
+        <w:ind w:left="2160" w:hanging="360"/>
+      </w:pPr>
+      <w:rPr>
+        <w:rFonts w:ascii="Courier New" w:hAnsi="Courier New" w:cs="Courier New" w:hint="default"/>
+      </w:rPr>
+    </w:lvl>
+    <w:lvl w:ilvl="2" w:tplc="04020005" w:tentative="1">
+      <w:start w:val="1"/>
+      <w:numFmt w:val="bullet"/>
+      <w:lvlText w:val=""/>
+      <w:lvlJc w:val="left"/>
+      <w:pPr>
+        <w:ind w:left="2880" w:hanging="360"/>
+      </w:pPr>
+      <w:rPr>
+        <w:rFonts w:ascii="Wingdings" w:hAnsi="Wingdings" w:hint="default"/>
+      </w:rPr>
+    </w:lvl>
+    <w:lvl w:ilvl="3" w:tplc="04020001" w:tentative="1">
+      <w:start w:val="1"/>
+      <w:numFmt w:val="bullet"/>
+      <w:lvlText w:val=""/>
+      <w:lvlJc w:val="left"/>
+      <w:pPr>
+        <w:ind w:left="3600" w:hanging="360"/>
+      </w:pPr>
+      <w:rPr>
+        <w:rFonts w:ascii="Symbol" w:hAnsi="Symbol" w:hint="default"/>
+      </w:rPr>
+    </w:lvl>
+    <w:lvl w:ilvl="4" w:tplc="04020003" w:tentative="1">
+      <w:start w:val="1"/>
+      <w:numFmt w:val="bullet"/>
+      <w:lvlText w:val="o"/>
+      <w:lvlJc w:val="left"/>
+      <w:pPr>
+        <w:ind w:left="4320" w:hanging="360"/>
+      </w:pPr>
+      <w:rPr>
+        <w:rFonts w:ascii="Courier New" w:hAnsi="Courier New" w:cs="Courier New" w:hint="default"/>
+      </w:rPr>
+    </w:lvl>
+    <w:lvl w:ilvl="5" w:tplc="04020005" w:tentative="1">
+      <w:start w:val="1"/>
+      <w:numFmt w:val="bullet"/>
+      <w:lvlText w:val=""/>
+      <w:lvlJc w:val="left"/>
+      <w:pPr>
+        <w:ind w:left="5040" w:hanging="360"/>
+      </w:pPr>
+      <w:rPr>
+        <w:rFonts w:ascii="Wingdings" w:hAnsi="Wingdings" w:hint="default"/>
+      </w:rPr>
+    </w:lvl>
+    <w:lvl w:ilvl="6" w:tplc="04020001" w:tentative="1">
+      <w:start w:val="1"/>
+      <w:numFmt w:val="bullet"/>
+      <w:lvlText w:val=""/>
+      <w:lvlJc w:val="left"/>
+      <w:pPr>
+        <w:ind w:left="5760" w:hanging="360"/>
+      </w:pPr>
+      <w:rPr>
+        <w:rFonts w:ascii="Symbol" w:hAnsi="Symbol" w:hint="default"/>
+      </w:rPr>
+    </w:lvl>
+    <w:lvl w:ilvl="7" w:tplc="04020003" w:tentative="1">
+      <w:start w:val="1"/>
+      <w:numFmt w:val="bullet"/>
+      <w:lvlText w:val="o"/>
+      <w:lvlJc w:val="left"/>
+      <w:pPr>
+        <w:ind w:left="6480" w:hanging="360"/>
+      </w:pPr>
+      <w:rPr>
+        <w:rFonts w:ascii="Courier New" w:hAnsi="Courier New" w:cs="Courier New" w:hint="default"/>
+      </w:rPr>
+    </w:lvl>
+    <w:lvl w:ilvl="8" w:tplc="04020005" w:tentative="1">
+      <w:start w:val="1"/>
+      <w:numFmt w:val="bullet"/>
+      <w:lvlText w:val=""/>
+      <w:lvlJc w:val="left"/>
+      <w:pPr>
+        <w:ind w:left="7200" w:hanging="360"/>
+      </w:pPr>
+      <w:rPr>
+        <w:rFonts w:ascii="Wingdings" w:hAnsi="Wingdings" w:hint="default"/>
+      </w:rPr>
     </w:lvl>
   </w:abstractNum>
   <w:num w:numId="1">
     <w:abstractNumId w:val="4"/>
   </w:num>
   <w:num w:numId="2">
-    <w:abstractNumId w:val="11"/>
+    <w:abstractNumId w:val="16"/>
   </w:num>
   <w:num w:numId="3">
-    <w:abstractNumId w:val="16"/>
+    <w:abstractNumId w:val="22"/>
   </w:num>
   <w:num w:numId="4">
-    <w:abstractNumId w:val="7"/>
+    <w:abstractNumId w:val="8"/>
   </w:num>
   <w:num w:numId="5">
-    <w:abstractNumId w:val="13"/>
+    <w:abstractNumId w:val="19"/>
   </w:num>
   <w:num w:numId="6">
     <w:abstractNumId w:val="2"/>
@@ -9753,28 +12080,79 @@
     <w:abstractNumId w:val="0"/>
   </w:num>
   <w:num w:numId="10">
+    <w:abstractNumId w:val="21"/>
+  </w:num>
+  <w:num w:numId="11">
+    <w:abstractNumId w:val="12"/>
+  </w:num>
+  <w:num w:numId="12">
+    <w:abstractNumId w:val="9"/>
+  </w:num>
+  <w:num w:numId="13">
+    <w:abstractNumId w:val="7"/>
+  </w:num>
+  <w:num w:numId="14">
+    <w:abstractNumId w:val="20"/>
+  </w:num>
+  <w:num w:numId="15">
+    <w:abstractNumId w:val="6"/>
+  </w:num>
+  <w:num w:numId="16">
     <w:abstractNumId w:val="15"/>
   </w:num>
-  <w:num w:numId="11">
-    <w:abstractNumId w:val="9"/>
+  <w:num w:numId="17">
+    <w:abstractNumId w:val="17"/>
   </w:num>
-  <w:num w:numId="12">
-    <w:abstractNumId w:val="8"/>
+  <w:num w:numId="18">
+    <w:abstractNumId w:val="13"/>
   </w:num>
-  <w:num w:numId="13">
-    <w:abstractNumId w:val="6"/>
+  <w:num w:numId="19">
+    <w:abstractNumId w:val="11"/>
   </w:num>
-  <w:num w:numId="14">
+  <w:num w:numId="20">
     <w:abstractNumId w:val="14"/>
   </w:num>
-  <w:num w:numId="15">
+  <w:num w:numId="21">
     <w:abstractNumId w:val="5"/>
   </w:num>
-  <w:num w:numId="16">
+  <w:num w:numId="22">
+    <w:abstractNumId w:val="21"/>
+    <w:lvlOverride w:ilvl="0">
+      <w:startOverride w:val="1"/>
+    </w:lvlOverride>
+    <w:lvlOverride w:ilvl="1">
+      <w:startOverride w:val="1"/>
+    </w:lvlOverride>
+    <w:lvlOverride w:ilvl="2">
+      <w:startOverride w:val="1"/>
+    </w:lvlOverride>
+    <w:lvlOverride w:ilvl="3">
+      <w:startOverride w:val="1"/>
+    </w:lvlOverride>
+    <w:lvlOverride w:ilvl="4">
+      <w:startOverride w:val="1"/>
+    </w:lvlOverride>
+    <w:lvlOverride w:ilvl="5">
+      <w:startOverride w:val="1"/>
+    </w:lvlOverride>
+    <w:lvlOverride w:ilvl="6">
+      <w:startOverride w:val="1"/>
+    </w:lvlOverride>
+    <w:lvlOverride w:ilvl="7">
+      <w:startOverride w:val="1"/>
+    </w:lvlOverride>
+    <w:lvlOverride w:ilvl="8">
+      <w:startOverride w:val="1"/>
+    </w:lvlOverride>
+  </w:num>
+  <w:num w:numId="23">
     <w:abstractNumId w:val="10"/>
   </w:num>
-  <w:num w:numId="17">
-    <w:abstractNumId w:val="12"/>
+  <w:num w:numId="24">
+    <w:abstractNumId w:val="18"/>
+  </w:num>
+  <w:num w:numId="25">
+    <w:abstractNumId w:val="23"/>
   </w:num>
   <w:numIdMacAtCleanup w:val="4"/>
 </w:numbering>
@@ -11088,6 +13466,11 @@
     <w:basedOn w:val="DefaultParagraphFont"/>
     <w:rsid w:val="00DD6C37"/>
   </w:style>
+  <w:style w:type="character" w:customStyle="1" w:styleId="hps">
+    <w:name w:val="hps"/>
+    <w:basedOn w:val="DefaultParagraphFont"/>
+    <w:rsid w:val="00CA6C21"/>
+  </w:style>
 </w:styles>
 </file>
 
@@ -11313,6 +13696,21 @@
 </file>
 
 <file path=customXml/item1.xml><?xml version="1.0" encoding="utf-8"?>
+<?mso-contentType ?>
+<FormTemplates xmlns="http://schemas.microsoft.com/sharepoint/v3/contenttype/forms">
+  <Display>DocumentLibraryForm</Display>
+  <Edit>DocumentLibraryForm</Edit>
+  <New>DocumentLibraryForm</New>
+</FormTemplates>
+</file>
+
+<file path=customXml/item2.xml><?xml version="1.0" encoding="utf-8"?>
+<p:properties xmlns:p="http://schemas.microsoft.com/office/2006/metadata/properties" xmlns:xsi="http://www.w3.org/2001/XMLSchema-instance">
+  <documentManagement/>
+</p:properties>
+</file>
+
+<file path=customXml/item3.xml><?xml version="1.0" encoding="utf-8"?>
 <ct:contentTypeSchema xmlns:ct="http://schemas.microsoft.com/office/2006/metadata/contentType" xmlns:ma="http://schemas.microsoft.com/office/2006/metadata/properties/metaAttributes" ct:_="" ma:_="" ma:contentTypeName="Document" ma:contentTypeID="0x010100C67EE4F701BAD649A763E7A0DE880176" ma:contentTypeVersion="0" ma:contentTypeDescription="Create a new document." ma:contentTypeScope="" ma:versionID="87a24148261dbce20c297b6d320f44ce">
   <xsd:schema xmlns:xsd="http://www.w3.org/2001/XMLSchema" xmlns:p="http://schemas.microsoft.com/office/2006/metadata/properties" targetNamespace="http://schemas.microsoft.com/office/2006/metadata/properties" ma:root="true" ma:fieldsID="e8169617fb8cad36348bbb5280768497">
     <xsd:element name="properties">
@@ -11361,26 +13759,27 @@
 </ct:contentTypeSchema>
 </file>
 
-<file path=customXml/item2.xml><?xml version="1.0" encoding="utf-8"?>
-<p:properties xmlns:p="http://schemas.microsoft.com/office/2006/metadata/properties" xmlns:xsi="http://www.w3.org/2001/XMLSchema-instance">
-  <documentManagement/>
-</p:properties>
-</file>
-
-<file path=customXml/item3.xml><?xml version="1.0" encoding="utf-8"?>
-<?mso-contentType ?>
-<FormTemplates xmlns="http://schemas.microsoft.com/sharepoint/v3/contenttype/forms">
-  <Display>DocumentLibraryForm</Display>
-  <Edit>DocumentLibraryForm</Edit>
-  <New>DocumentLibraryForm</New>
-</FormTemplates>
-</file>
-
 <file path=customXml/item4.xml><?xml version="1.0" encoding="utf-8"?>
 <b:Sources xmlns:b="http://schemas.openxmlformats.org/officeDocument/2006/bibliography"/>
 </file>
 
 <file path=customXml/itemProps1.xml><?xml version="1.0" encoding="utf-8"?>
+<ds:datastoreItem xmlns:ds="http://schemas.openxmlformats.org/officeDocument/2006/customXml" ds:itemID="{A0D98242-DE2B-4678-90B2-B7FF4D367546}">
+  <ds:schemaRefs>
+    <ds:schemaRef ds:uri="http://schemas.microsoft.com/sharepoint/v3/contenttype/forms"/>
+  </ds:schemaRefs>
+</ds:datastoreItem>
+</file>
+
+<file path=customXml/itemProps2.xml><?xml version="1.0" encoding="utf-8"?>
+<ds:datastoreItem xmlns:ds="http://schemas.openxmlformats.org/officeDocument/2006/customXml" ds:itemID="{12A4814F-B824-41FB-B168-AB5394E0FBF4}">
+  <ds:schemaRefs>
+    <ds:schemaRef ds:uri="http://schemas.microsoft.com/office/2006/metadata/properties"/>
+  </ds:schemaRefs>
+</ds:datastoreItem>
+</file>
+
+<file path=customXml/itemProps3.xml><?xml version="1.0" encoding="utf-8"?>
 <ds:datastoreItem xmlns:ds="http://schemas.openxmlformats.org/officeDocument/2006/customXml" ds:itemID="{F65D5479-5BBC-452E-A320-5BA29F7CFF23}">
   <ds:schemaRefs>
     <ds:schemaRef ds:uri="http://schemas.microsoft.com/office/2006/metadata/contentType"/>
@@ -11395,24 +13794,8 @@
 </ds:datastoreItem>
 </file>
 
-<file path=customXml/itemProps2.xml><?xml version="1.0" encoding="utf-8"?>
-<ds:datastoreItem xmlns:ds="http://schemas.openxmlformats.org/officeDocument/2006/customXml" ds:itemID="{12A4814F-B824-41FB-B168-AB5394E0FBF4}">
-  <ds:schemaRefs>
-    <ds:schemaRef ds:uri="http://schemas.microsoft.com/office/2006/metadata/properties"/>
-  </ds:schemaRefs>
-</ds:datastoreItem>
-</file>
-
-<file path=customXml/itemProps3.xml><?xml version="1.0" encoding="utf-8"?>
-<ds:datastoreItem xmlns:ds="http://schemas.openxmlformats.org/officeDocument/2006/customXml" ds:itemID="{A0D98242-DE2B-4678-90B2-B7FF4D367546}">
-  <ds:schemaRefs>
-    <ds:schemaRef ds:uri="http://schemas.microsoft.com/sharepoint/v3/contenttype/forms"/>
-  </ds:schemaRefs>
-</ds:datastoreItem>
-</file>
-
 <file path=customXml/itemProps4.xml><?xml version="1.0" encoding="utf-8"?>
-<ds:datastoreItem xmlns:ds="http://schemas.openxmlformats.org/officeDocument/2006/customXml" ds:itemID="{17367F2B-A841-4848-BF2F-5C3CE757A4A7}">
+<ds:datastoreItem xmlns:ds="http://schemas.openxmlformats.org/officeDocument/2006/customXml" ds:itemID="{6B39D7AF-3F34-4305-B0C1-50CC040947DD}">
   <ds:schemaRefs>
     <ds:schemaRef ds:uri="http://schemas.openxmlformats.org/officeDocument/2006/bibliography"/>
   </ds:schemaRefs>

</xml_diff>

<commit_message>
fixes of old project
</commit_message>
<xml_diff>
--- a/SE-proekt-CodePro-AnalytiX.docx
+++ b/SE-proekt-CodePro-AnalytiX.docx
@@ -79,7 +79,6 @@
                 <w:dataBinding w:prefixMappings="xmlns:ns0='http://purl.org/dc/elements/1.1/' xmlns:ns1='http://schemas.openxmlformats.org/package/2006/metadata/core-properties' " w:xpath="/ns1:coreProperties[1]/ns0:title[1]" w:storeItemID="{6C3C8BC8-F283-45AE-878A-BAB7291924A1}"/>
                 <w:text/>
               </w:sdtPr>
-              <w:sdtEndPr/>
               <w:sdtContent>
                 <w:tc>
                   <w:tcPr>
@@ -97,8 +96,21 @@
                     <w:pPr>
                       <w:pStyle w:val="Title"/>
                     </w:pPr>
+                    <w:proofErr w:type="spellStart"/>
                     <w:r>
-                      <w:t xml:space="preserve">CodePro AnalytiX </w:t>
+                      <w:t>CodePro</w:t>
+                    </w:r>
+                    <w:proofErr w:type="spellEnd"/>
+                    <w:r>
+                      <w:t xml:space="preserve"> </w:t>
+                    </w:r>
+                    <w:proofErr w:type="spellStart"/>
+                    <w:r>
+                      <w:t>AnalytiX</w:t>
+                    </w:r>
+                    <w:proofErr w:type="spellEnd"/>
+                    <w:r>
+                      <w:t xml:space="preserve"> </w:t>
                     </w:r>
                     <w:r>
                       <w:rPr>
@@ -449,7 +461,7 @@
                     <w:szCs w:val="24"/>
                     <w:lang w:val="bg-BG"/>
                   </w:rPr>
-                  <w:t>трети</w:t>
+                  <w:t>четвърти</w:t>
                 </w:r>
                 <w:r>
                   <w:rPr>
@@ -615,7 +627,7 @@
                     <w:szCs w:val="24"/>
                     <w:lang w:val="bg-BG"/>
                   </w:rPr>
-                  <w:t xml:space="preserve"> трети</w:t>
+                  <w:t xml:space="preserve"> </w:t>
                 </w:r>
                 <w:r>
                   <w:rPr>
@@ -625,7 +637,17 @@
                     <w:szCs w:val="24"/>
                     <w:lang w:val="bg-BG"/>
                   </w:rPr>
-                  <w:t xml:space="preserve"> курс,</w:t>
+                  <w:t>четвърти курс</w:t>
+                </w:r>
+                <w:r>
+                  <w:rPr>
+                    <w:i/>
+                    <w:color w:val="FF0000"/>
+                    <w:sz w:val="22"/>
+                    <w:szCs w:val="24"/>
+                    <w:lang w:val="bg-BG"/>
+                  </w:rPr>
+                  <w:t>,</w:t>
                 </w:r>
                 <w:r>
                   <w:rPr>
@@ -749,7 +771,27 @@
                     <w:szCs w:val="24"/>
                     <w:lang w:val="bg-BG"/>
                   </w:rPr>
-                  <w:t>Компютърни науки, трети курс, първи поток, група 4</w:t>
+                  <w:t xml:space="preserve">Компютърни науки, </w:t>
+                </w:r>
+                <w:r>
+                  <w:rPr>
+                    <w:i/>
+                    <w:color w:val="FF0000"/>
+                    <w:sz w:val="22"/>
+                    <w:szCs w:val="24"/>
+                    <w:lang w:val="bg-BG"/>
+                  </w:rPr>
+                  <w:t>четвърти курс</w:t>
+                </w:r>
+                <w:r>
+                  <w:rPr>
+                    <w:i/>
+                    <w:color w:val="FF0000"/>
+                    <w:sz w:val="22"/>
+                    <w:szCs w:val="24"/>
+                    <w:lang w:val="bg-BG"/>
+                  </w:rPr>
+                  <w:t>, първи поток, група 4</w:t>
                 </w:r>
               </w:p>
             </w:tc>
@@ -788,7 +830,7 @@
                     <w:szCs w:val="24"/>
                     <w:lang w:val="bg-BG"/>
                   </w:rPr>
-                  <w:t>фак.номер</w:t>
+                  <w:t>80851</w:t>
                 </w:r>
                 <w:r>
                   <w:rPr>
@@ -806,7 +848,7 @@
                     <w:szCs w:val="24"/>
                     <w:lang w:val="bg-BG"/>
                   </w:rPr>
-                  <w:t>три имена на студента</w:t>
+                  <w:t>Росен Тодоров Рачев</w:t>
                 </w:r>
                 <w:r>
                   <w:rPr>
@@ -824,7 +866,7 @@
                     <w:szCs w:val="24"/>
                     <w:lang w:val="bg-BG"/>
                   </w:rPr>
-                  <w:t>електронен адрес (имейл)</w:t>
+                  <w:t>rosen_ra4ev@abv.bg</w:t>
                 </w:r>
               </w:p>
               <w:p>
@@ -846,7 +888,67 @@
                     <w:szCs w:val="24"/>
                     <w:lang w:val="bg-BG"/>
                   </w:rPr>
-                  <w:t>специалност, курс, поток, група</w:t>
+                  <w:t>Компютърни науки</w:t>
+                </w:r>
+                <w:r>
+                  <w:rPr>
+                    <w:i/>
+                    <w:color w:val="FF0000"/>
+                    <w:sz w:val="22"/>
+                    <w:szCs w:val="24"/>
+                    <w:lang w:val="bg-BG"/>
+                  </w:rPr>
+                  <w:t xml:space="preserve">, </w:t>
+                </w:r>
+                <w:r>
+                  <w:rPr>
+                    <w:i/>
+                    <w:color w:val="FF0000"/>
+                    <w:sz w:val="22"/>
+                    <w:szCs w:val="24"/>
+                    <w:lang w:val="bg-BG"/>
+                  </w:rPr>
+                  <w:t>четвърти курс</w:t>
+                </w:r>
+                <w:r>
+                  <w:rPr>
+                    <w:i/>
+                    <w:color w:val="FF0000"/>
+                    <w:sz w:val="22"/>
+                    <w:szCs w:val="24"/>
+                    <w:lang w:val="bg-BG"/>
+                  </w:rPr>
+                  <w:t xml:space="preserve">, </w:t>
+                </w:r>
+                <w:r>
+                  <w:rPr>
+                    <w:i/>
+                    <w:color w:val="FF0000"/>
+                    <w:sz w:val="22"/>
+                    <w:szCs w:val="24"/>
+                    <w:lang w:val="bg-BG"/>
+                  </w:rPr>
+                  <w:t xml:space="preserve">втори </w:t>
+                </w:r>
+                <w:r>
+                  <w:rPr>
+                    <w:i/>
+                    <w:color w:val="FF0000"/>
+                    <w:sz w:val="22"/>
+                    <w:szCs w:val="24"/>
+                    <w:lang w:val="bg-BG"/>
+                  </w:rPr>
+                  <w:t>поток, група</w:t>
+                </w:r>
+                <w:r>
+                  <w:rPr>
+                    <w:i/>
+                    <w:color w:val="FF0000"/>
+                    <w:sz w:val="22"/>
+                    <w:szCs w:val="24"/>
+                    <w:lang w:val="bg-BG"/>
+                  </w:rPr>
+                  <w:t xml:space="preserve"> 8</w:t>
                 </w:r>
               </w:p>
             </w:tc>
@@ -916,7 +1018,6 @@
           <w:docPartUnique/>
         </w:docPartObj>
       </w:sdtPr>
-      <w:sdtEndPr/>
       <w:sdtContent>
         <w:p>
           <w:pPr>
@@ -944,6 +1045,7 @@
               <w:caps w:val="0"/>
               <w:noProof/>
               <w:spacing w:val="0"/>
+              <w:lang w:val="bg-BG" w:eastAsia="bg-BG"/>
             </w:rPr>
           </w:pPr>
           <w:r>
@@ -955,7 +1057,7 @@
           <w:r>
             <w:fldChar w:fldCharType="separate"/>
           </w:r>
-          <w:hyperlink w:anchor="_Toc420487181" w:history="1">
+          <w:hyperlink w:anchor="_Toc435982619" w:history="1">
             <w:r>
               <w:rPr>
                 <w:rStyle w:val="Hyperlink"/>
@@ -970,6 +1072,7 @@
                 <w:caps w:val="0"/>
                 <w:noProof/>
                 <w:spacing w:val="0"/>
+                <w:lang w:val="bg-BG" w:eastAsia="bg-BG"/>
               </w:rPr>
               <w:tab/>
             </w:r>
@@ -1000,7 +1103,7 @@
                 <w:noProof/>
                 <w:webHidden/>
               </w:rPr>
-              <w:instrText xml:space="preserve"> PAGEREF _Toc420487181 \h </w:instrText>
+              <w:instrText xml:space="preserve"> PAGEREF _Toc435982619 \h </w:instrText>
             </w:r>
             <w:r>
               <w:rPr>
@@ -1041,9 +1144,10 @@
             <w:rPr>
               <w:rFonts w:asciiTheme="minorHAnsi" w:eastAsiaTheme="minorEastAsia" w:hAnsiTheme="minorHAnsi"/>
               <w:noProof/>
+              <w:lang w:val="bg-BG" w:eastAsia="bg-BG"/>
             </w:rPr>
           </w:pPr>
-          <w:hyperlink w:anchor="_Toc420487182" w:history="1">
+          <w:hyperlink w:anchor="_Toc435982620" w:history="1">
             <w:r>
               <w:rPr>
                 <w:rStyle w:val="Hyperlink"/>
@@ -1056,6 +1160,7 @@
               <w:rPr>
                 <w:rFonts w:asciiTheme="minorHAnsi" w:eastAsiaTheme="minorEastAsia" w:hAnsiTheme="minorHAnsi"/>
                 <w:noProof/>
+                <w:lang w:val="bg-BG" w:eastAsia="bg-BG"/>
               </w:rPr>
               <w:tab/>
             </w:r>
@@ -1086,7 +1191,7 @@
                 <w:noProof/>
                 <w:webHidden/>
               </w:rPr>
-              <w:instrText xml:space="preserve"> PAGEREF _Toc420487182 \h </w:instrText>
+              <w:instrText xml:space="preserve"> PAGEREF _Toc435982620 \h </w:instrText>
             </w:r>
             <w:r>
               <w:rPr>
@@ -1127,9 +1232,10 @@
             <w:rPr>
               <w:rFonts w:asciiTheme="minorHAnsi" w:eastAsiaTheme="minorEastAsia" w:hAnsiTheme="minorHAnsi"/>
               <w:noProof/>
+              <w:lang w:val="bg-BG" w:eastAsia="bg-BG"/>
             </w:rPr>
           </w:pPr>
-          <w:hyperlink w:anchor="_Toc420487183" w:history="1">
+          <w:hyperlink w:anchor="_Toc435982621" w:history="1">
             <w:r>
               <w:rPr>
                 <w:rStyle w:val="Hyperlink"/>
@@ -1142,6 +1248,7 @@
               <w:rPr>
                 <w:rFonts w:asciiTheme="minorHAnsi" w:eastAsiaTheme="minorEastAsia" w:hAnsiTheme="minorHAnsi"/>
                 <w:noProof/>
+                <w:lang w:val="bg-BG" w:eastAsia="bg-BG"/>
               </w:rPr>
               <w:tab/>
             </w:r>
@@ -1172,7 +1279,7 @@
                 <w:noProof/>
                 <w:webHidden/>
               </w:rPr>
-              <w:instrText xml:space="preserve"> PAGEREF _Toc420487183 \h </w:instrText>
+              <w:instrText xml:space="preserve"> PAGEREF _Toc435982621 \h </w:instrText>
             </w:r>
             <w:r>
               <w:rPr>
@@ -1213,9 +1320,10 @@
             <w:rPr>
               <w:rFonts w:asciiTheme="minorHAnsi" w:eastAsiaTheme="minorEastAsia" w:hAnsiTheme="minorHAnsi"/>
               <w:noProof/>
+              <w:lang w:val="bg-BG" w:eastAsia="bg-BG"/>
             </w:rPr>
           </w:pPr>
-          <w:hyperlink w:anchor="_Toc420487184" w:history="1">
+          <w:hyperlink w:anchor="_Toc435982622" w:history="1">
             <w:r>
               <w:rPr>
                 <w:rStyle w:val="Hyperlink"/>
@@ -1228,6 +1336,7 @@
               <w:rPr>
                 <w:rFonts w:asciiTheme="minorHAnsi" w:eastAsiaTheme="minorEastAsia" w:hAnsiTheme="minorHAnsi"/>
                 <w:noProof/>
+                <w:lang w:val="bg-BG" w:eastAsia="bg-BG"/>
               </w:rPr>
               <w:tab/>
             </w:r>
@@ -1258,7 +1367,7 @@
                 <w:noProof/>
                 <w:webHidden/>
               </w:rPr>
-              <w:instrText xml:space="preserve"> PAGEREF _Toc420487184 \h </w:instrText>
+              <w:instrText xml:space="preserve"> PAGEREF _Toc435982622 \h </w:instrText>
             </w:r>
             <w:r>
               <w:rPr>
@@ -1301,9 +1410,10 @@
               <w:caps w:val="0"/>
               <w:noProof/>
               <w:spacing w:val="0"/>
+              <w:lang w:val="bg-BG" w:eastAsia="bg-BG"/>
             </w:rPr>
           </w:pPr>
-          <w:hyperlink w:anchor="_Toc420487185" w:history="1">
+          <w:hyperlink w:anchor="_Toc435982623" w:history="1">
             <w:r>
               <w:rPr>
                 <w:rStyle w:val="Hyperlink"/>
@@ -1317,6 +1427,7 @@
                 <w:caps w:val="0"/>
                 <w:noProof/>
                 <w:spacing w:val="0"/>
+                <w:lang w:val="bg-BG" w:eastAsia="bg-BG"/>
               </w:rPr>
               <w:tab/>
             </w:r>
@@ -1347,7 +1458,7 @@
                 <w:noProof/>
                 <w:webHidden/>
               </w:rPr>
-              <w:instrText xml:space="preserve"> PAGEREF _Toc420487185 \h </w:instrText>
+              <w:instrText xml:space="preserve"> PAGEREF _Toc435982623 \h </w:instrText>
             </w:r>
             <w:r>
               <w:rPr>
@@ -1388,9 +1499,10 @@
             <w:rPr>
               <w:rFonts w:asciiTheme="minorHAnsi" w:eastAsiaTheme="minorEastAsia" w:hAnsiTheme="minorHAnsi"/>
               <w:noProof/>
+              <w:lang w:val="bg-BG" w:eastAsia="bg-BG"/>
             </w:rPr>
           </w:pPr>
-          <w:hyperlink w:anchor="_Toc420487186" w:history="1">
+          <w:hyperlink w:anchor="_Toc435982624" w:history="1">
             <w:r>
               <w:rPr>
                 <w:rStyle w:val="Hyperlink"/>
@@ -1403,6 +1515,7 @@
               <w:rPr>
                 <w:rFonts w:asciiTheme="minorHAnsi" w:eastAsiaTheme="minorEastAsia" w:hAnsiTheme="minorHAnsi"/>
                 <w:noProof/>
+                <w:lang w:val="bg-BG" w:eastAsia="bg-BG"/>
               </w:rPr>
               <w:tab/>
             </w:r>
@@ -1433,7 +1546,7 @@
                 <w:noProof/>
                 <w:webHidden/>
               </w:rPr>
-              <w:instrText xml:space="preserve"> PAGEREF _Toc420487186 \h </w:instrText>
+              <w:instrText xml:space="preserve"> PAGEREF _Toc435982624 \h </w:instrText>
             </w:r>
             <w:r>
               <w:rPr>
@@ -1474,9 +1587,10 @@
             <w:rPr>
               <w:rFonts w:asciiTheme="minorHAnsi" w:eastAsiaTheme="minorEastAsia" w:hAnsiTheme="minorHAnsi"/>
               <w:noProof/>
+              <w:lang w:val="bg-BG" w:eastAsia="bg-BG"/>
             </w:rPr>
           </w:pPr>
-          <w:hyperlink w:anchor="_Toc420487187" w:history="1">
+          <w:hyperlink w:anchor="_Toc435982625" w:history="1">
             <w:r>
               <w:rPr>
                 <w:rStyle w:val="Hyperlink"/>
@@ -1489,6 +1603,7 @@
               <w:rPr>
                 <w:rFonts w:asciiTheme="minorHAnsi" w:eastAsiaTheme="minorEastAsia" w:hAnsiTheme="minorHAnsi"/>
                 <w:noProof/>
+                <w:lang w:val="bg-BG" w:eastAsia="bg-BG"/>
               </w:rPr>
               <w:tab/>
             </w:r>
@@ -1519,7 +1634,7 @@
                 <w:noProof/>
                 <w:webHidden/>
               </w:rPr>
-              <w:instrText xml:space="preserve"> PAGEREF _Toc420487187 \h </w:instrText>
+              <w:instrText xml:space="preserve"> PAGEREF _Toc435982625 \h </w:instrText>
             </w:r>
             <w:r>
               <w:rPr>
@@ -1560,9 +1675,10 @@
             <w:rPr>
               <w:rFonts w:asciiTheme="minorHAnsi" w:eastAsiaTheme="minorEastAsia" w:hAnsiTheme="minorHAnsi"/>
               <w:noProof/>
+              <w:lang w:val="bg-BG" w:eastAsia="bg-BG"/>
             </w:rPr>
           </w:pPr>
-          <w:hyperlink w:anchor="_Toc420487188" w:history="1">
+          <w:hyperlink w:anchor="_Toc435982626" w:history="1">
             <w:r>
               <w:rPr>
                 <w:rStyle w:val="Hyperlink"/>
@@ -1575,6 +1691,7 @@
               <w:rPr>
                 <w:rFonts w:asciiTheme="minorHAnsi" w:eastAsiaTheme="minorEastAsia" w:hAnsiTheme="minorHAnsi"/>
                 <w:noProof/>
+                <w:lang w:val="bg-BG" w:eastAsia="bg-BG"/>
               </w:rPr>
               <w:tab/>
             </w:r>
@@ -1605,7 +1722,7 @@
                 <w:noProof/>
                 <w:webHidden/>
               </w:rPr>
-              <w:instrText xml:space="preserve"> PAGEREF _Toc420487188 \h </w:instrText>
+              <w:instrText xml:space="preserve"> PAGEREF _Toc435982626 \h </w:instrText>
             </w:r>
             <w:r>
               <w:rPr>
@@ -1646,9 +1763,10 @@
             <w:rPr>
               <w:rFonts w:asciiTheme="minorHAnsi" w:eastAsiaTheme="minorEastAsia" w:hAnsiTheme="minorHAnsi"/>
               <w:noProof/>
+              <w:lang w:val="bg-BG" w:eastAsia="bg-BG"/>
             </w:rPr>
           </w:pPr>
-          <w:hyperlink w:anchor="_Toc420487189" w:history="1">
+          <w:hyperlink w:anchor="_Toc435982627" w:history="1">
             <w:r>
               <w:rPr>
                 <w:rStyle w:val="Hyperlink"/>
@@ -1661,6 +1779,7 @@
               <w:rPr>
                 <w:rFonts w:asciiTheme="minorHAnsi" w:eastAsiaTheme="minorEastAsia" w:hAnsiTheme="minorHAnsi"/>
                 <w:noProof/>
+                <w:lang w:val="bg-BG" w:eastAsia="bg-BG"/>
               </w:rPr>
               <w:tab/>
             </w:r>
@@ -1690,7 +1809,7 @@
                 <w:noProof/>
                 <w:webHidden/>
               </w:rPr>
-              <w:instrText xml:space="preserve"> PAGEREF _Toc420487189 \h </w:instrText>
+              <w:instrText xml:space="preserve"> PAGEREF _Toc435982627 \h </w:instrText>
             </w:r>
             <w:r>
               <w:rPr>
@@ -1731,9 +1850,10 @@
             <w:rPr>
               <w:rFonts w:asciiTheme="minorHAnsi" w:eastAsiaTheme="minorEastAsia" w:hAnsiTheme="minorHAnsi"/>
               <w:noProof/>
+              <w:lang w:val="bg-BG" w:eastAsia="bg-BG"/>
             </w:rPr>
           </w:pPr>
-          <w:hyperlink w:anchor="_Toc420487190" w:history="1">
+          <w:hyperlink w:anchor="_Toc435982628" w:history="1">
             <w:r>
               <w:rPr>
                 <w:rStyle w:val="Hyperlink"/>
@@ -1745,6 +1865,7 @@
               <w:rPr>
                 <w:rFonts w:asciiTheme="minorHAnsi" w:eastAsiaTheme="minorEastAsia" w:hAnsiTheme="minorHAnsi"/>
                 <w:noProof/>
+                <w:lang w:val="bg-BG" w:eastAsia="bg-BG"/>
               </w:rPr>
               <w:tab/>
             </w:r>
@@ -1774,7 +1895,7 @@
                 <w:noProof/>
                 <w:webHidden/>
               </w:rPr>
-              <w:instrText xml:space="preserve"> PAGEREF _Toc420487190 \h </w:instrText>
+              <w:instrText xml:space="preserve"> PAGEREF _Toc435982628 \h </w:instrText>
             </w:r>
             <w:r>
               <w:rPr>
@@ -1815,9 +1936,10 @@
             <w:rPr>
               <w:rFonts w:asciiTheme="minorHAnsi" w:eastAsiaTheme="minorEastAsia" w:hAnsiTheme="minorHAnsi"/>
               <w:noProof/>
+              <w:lang w:val="bg-BG" w:eastAsia="bg-BG"/>
             </w:rPr>
           </w:pPr>
-          <w:hyperlink w:anchor="_Toc420487191" w:history="1">
+          <w:hyperlink w:anchor="_Toc435982629" w:history="1">
             <w:r>
               <w:rPr>
                 <w:rStyle w:val="Hyperlink"/>
@@ -1830,6 +1952,7 @@
               <w:rPr>
                 <w:rFonts w:asciiTheme="minorHAnsi" w:eastAsiaTheme="minorEastAsia" w:hAnsiTheme="minorHAnsi"/>
                 <w:noProof/>
+                <w:lang w:val="bg-BG" w:eastAsia="bg-BG"/>
               </w:rPr>
               <w:tab/>
             </w:r>
@@ -1859,7 +1982,7 @@
                 <w:noProof/>
                 <w:webHidden/>
               </w:rPr>
-              <w:instrText xml:space="preserve"> PAGEREF _Toc420487191 \h </w:instrText>
+              <w:instrText xml:space="preserve"> PAGEREF _Toc435982629 \h </w:instrText>
             </w:r>
             <w:r>
               <w:rPr>
@@ -1900,9 +2023,10 @@
             <w:rPr>
               <w:rFonts w:asciiTheme="minorHAnsi" w:eastAsiaTheme="minorEastAsia" w:hAnsiTheme="minorHAnsi"/>
               <w:noProof/>
+              <w:lang w:val="bg-BG" w:eastAsia="bg-BG"/>
             </w:rPr>
           </w:pPr>
-          <w:hyperlink w:anchor="_Toc420487192" w:history="1">
+          <w:hyperlink w:anchor="_Toc435982630" w:history="1">
             <w:r>
               <w:rPr>
                 <w:rStyle w:val="Hyperlink"/>
@@ -1915,6 +2039,7 @@
               <w:rPr>
                 <w:rFonts w:asciiTheme="minorHAnsi" w:eastAsiaTheme="minorEastAsia" w:hAnsiTheme="minorHAnsi"/>
                 <w:noProof/>
+                <w:lang w:val="bg-BG" w:eastAsia="bg-BG"/>
               </w:rPr>
               <w:tab/>
             </w:r>
@@ -1944,7 +2069,7 @@
                 <w:noProof/>
                 <w:webHidden/>
               </w:rPr>
-              <w:instrText xml:space="preserve"> PAGEREF _Toc420487192 \h </w:instrText>
+              <w:instrText xml:space="preserve"> PAGEREF _Toc435982630 \h </w:instrText>
             </w:r>
             <w:r>
               <w:rPr>
@@ -1985,9 +2110,10 @@
             <w:rPr>
               <w:rFonts w:asciiTheme="minorHAnsi" w:eastAsiaTheme="minorEastAsia" w:hAnsiTheme="minorHAnsi"/>
               <w:noProof/>
+              <w:lang w:val="bg-BG" w:eastAsia="bg-BG"/>
             </w:rPr>
           </w:pPr>
-          <w:hyperlink w:anchor="_Toc420487193" w:history="1">
+          <w:hyperlink w:anchor="_Toc435982631" w:history="1">
             <w:r>
               <w:rPr>
                 <w:rStyle w:val="Hyperlink"/>
@@ -2000,6 +2126,7 @@
               <w:rPr>
                 <w:rFonts w:asciiTheme="minorHAnsi" w:eastAsiaTheme="minorEastAsia" w:hAnsiTheme="minorHAnsi"/>
                 <w:noProof/>
+                <w:lang w:val="bg-BG" w:eastAsia="bg-BG"/>
               </w:rPr>
               <w:tab/>
             </w:r>
@@ -2029,7 +2156,7 @@
                 <w:noProof/>
                 <w:webHidden/>
               </w:rPr>
-              <w:instrText xml:space="preserve"> PAGEREF _Toc420487193 \h </w:instrText>
+              <w:instrText xml:space="preserve"> PAGEREF _Toc435982631 \h </w:instrText>
             </w:r>
             <w:r>
               <w:rPr>
@@ -2070,9 +2197,10 @@
             <w:rPr>
               <w:rFonts w:asciiTheme="minorHAnsi" w:eastAsiaTheme="minorEastAsia" w:hAnsiTheme="minorHAnsi"/>
               <w:noProof/>
+              <w:lang w:val="bg-BG" w:eastAsia="bg-BG"/>
             </w:rPr>
           </w:pPr>
-          <w:hyperlink w:anchor="_Toc420487194" w:history="1">
+          <w:hyperlink w:anchor="_Toc435982632" w:history="1">
             <w:r>
               <w:rPr>
                 <w:rStyle w:val="Hyperlink"/>
@@ -2085,6 +2213,7 @@
               <w:rPr>
                 <w:rFonts w:asciiTheme="minorHAnsi" w:eastAsiaTheme="minorEastAsia" w:hAnsiTheme="minorHAnsi"/>
                 <w:noProof/>
+                <w:lang w:val="bg-BG" w:eastAsia="bg-BG"/>
               </w:rPr>
               <w:tab/>
             </w:r>
@@ -2114,7 +2243,7 @@
                 <w:noProof/>
                 <w:webHidden/>
               </w:rPr>
-              <w:instrText xml:space="preserve"> PAGEREF _Toc420487194 \h </w:instrText>
+              <w:instrText xml:space="preserve"> PAGEREF _Toc435982632 \h </w:instrText>
             </w:r>
             <w:r>
               <w:rPr>
@@ -2155,9 +2284,10 @@
             <w:rPr>
               <w:rFonts w:asciiTheme="minorHAnsi" w:eastAsiaTheme="minorEastAsia" w:hAnsiTheme="minorHAnsi"/>
               <w:noProof/>
+              <w:lang w:val="bg-BG" w:eastAsia="bg-BG"/>
             </w:rPr>
           </w:pPr>
-          <w:hyperlink w:anchor="_Toc420487195" w:history="1">
+          <w:hyperlink w:anchor="_Toc435982633" w:history="1">
             <w:r>
               <w:rPr>
                 <w:rStyle w:val="Hyperlink"/>
@@ -2170,6 +2300,7 @@
               <w:rPr>
                 <w:rFonts w:asciiTheme="minorHAnsi" w:eastAsiaTheme="minorEastAsia" w:hAnsiTheme="minorHAnsi"/>
                 <w:noProof/>
+                <w:lang w:val="bg-BG" w:eastAsia="bg-BG"/>
               </w:rPr>
               <w:tab/>
             </w:r>
@@ -2199,7 +2330,7 @@
                 <w:noProof/>
                 <w:webHidden/>
               </w:rPr>
-              <w:instrText xml:space="preserve"> PAGEREF _Toc420487195 \h </w:instrText>
+              <w:instrText xml:space="preserve"> PAGEREF _Toc435982633 \h </w:instrText>
             </w:r>
             <w:r>
               <w:rPr>
@@ -2240,9 +2371,10 @@
             <w:rPr>
               <w:rFonts w:asciiTheme="minorHAnsi" w:eastAsiaTheme="minorEastAsia" w:hAnsiTheme="minorHAnsi"/>
               <w:noProof/>
+              <w:lang w:val="bg-BG" w:eastAsia="bg-BG"/>
             </w:rPr>
           </w:pPr>
-          <w:hyperlink w:anchor="_Toc420487196" w:history="1">
+          <w:hyperlink w:anchor="_Toc435982634" w:history="1">
             <w:r>
               <w:rPr>
                 <w:rStyle w:val="Hyperlink"/>
@@ -2255,6 +2387,7 @@
               <w:rPr>
                 <w:rFonts w:asciiTheme="minorHAnsi" w:eastAsiaTheme="minorEastAsia" w:hAnsiTheme="minorHAnsi"/>
                 <w:noProof/>
+                <w:lang w:val="bg-BG" w:eastAsia="bg-BG"/>
               </w:rPr>
               <w:tab/>
             </w:r>
@@ -2284,7 +2417,7 @@
                 <w:noProof/>
                 <w:webHidden/>
               </w:rPr>
-              <w:instrText xml:space="preserve"> PAGEREF _Toc420487196 \h </w:instrText>
+              <w:instrText xml:space="preserve"> PAGEREF _Toc435982634 \h </w:instrText>
             </w:r>
             <w:r>
               <w:rPr>
@@ -2325,9 +2458,10 @@
             <w:rPr>
               <w:rFonts w:asciiTheme="minorHAnsi" w:eastAsiaTheme="minorEastAsia" w:hAnsiTheme="minorHAnsi"/>
               <w:noProof/>
+              <w:lang w:val="bg-BG" w:eastAsia="bg-BG"/>
             </w:rPr>
           </w:pPr>
-          <w:hyperlink w:anchor="_Toc420487197" w:history="1">
+          <w:hyperlink w:anchor="_Toc435982635" w:history="1">
             <w:r>
               <w:rPr>
                 <w:rStyle w:val="Hyperlink"/>
@@ -2340,6 +2474,7 @@
               <w:rPr>
                 <w:rFonts w:asciiTheme="minorHAnsi" w:eastAsiaTheme="minorEastAsia" w:hAnsiTheme="minorHAnsi"/>
                 <w:noProof/>
+                <w:lang w:val="bg-BG" w:eastAsia="bg-BG"/>
               </w:rPr>
               <w:tab/>
             </w:r>
@@ -2369,7 +2504,7 @@
                 <w:noProof/>
                 <w:webHidden/>
               </w:rPr>
-              <w:instrText xml:space="preserve"> PAGEREF _Toc420487197 \h </w:instrText>
+              <w:instrText xml:space="preserve"> PAGEREF _Toc435982635 \h </w:instrText>
             </w:r>
             <w:r>
               <w:rPr>
@@ -2390,6 +2525,633 @@
                 <w:webHidden/>
               </w:rPr>
               <w:t>17</w:t>
+            </w:r>
+            <w:r>
+              <w:rPr>
+                <w:noProof/>
+                <w:webHidden/>
+              </w:rPr>
+              <w:fldChar w:fldCharType="end"/>
+            </w:r>
+          </w:hyperlink>
+        </w:p>
+        <w:p>
+          <w:pPr>
+            <w:pStyle w:val="TOC1"/>
+            <w:tabs>
+              <w:tab w:val="left" w:pos="446"/>
+              <w:tab w:val="right" w:leader="dot" w:pos="8630"/>
+            </w:tabs>
+            <w:rPr>
+              <w:rFonts w:asciiTheme="minorHAnsi" w:eastAsiaTheme="minorEastAsia" w:hAnsiTheme="minorHAnsi"/>
+              <w:caps w:val="0"/>
+              <w:noProof/>
+              <w:spacing w:val="0"/>
+              <w:lang w:val="bg-BG" w:eastAsia="bg-BG"/>
+            </w:rPr>
+          </w:pPr>
+          <w:hyperlink w:anchor="_Toc435982636" w:history="1">
+            <w:r>
+              <w:rPr>
+                <w:rStyle w:val="Hyperlink"/>
+                <w:noProof/>
+              </w:rPr>
+              <w:t>3</w:t>
+            </w:r>
+            <w:r>
+              <w:rPr>
+                <w:rFonts w:asciiTheme="minorHAnsi" w:eastAsiaTheme="minorEastAsia" w:hAnsiTheme="minorHAnsi"/>
+                <w:caps w:val="0"/>
+                <w:noProof/>
+                <w:spacing w:val="0"/>
+                <w:lang w:val="bg-BG" w:eastAsia="bg-BG"/>
+              </w:rPr>
+              <w:tab/>
+            </w:r>
+            <w:r>
+              <w:rPr>
+                <w:rStyle w:val="Hyperlink"/>
+                <w:noProof/>
+                <w:lang w:val="bg-BG"/>
+              </w:rPr>
+              <w:t xml:space="preserve">Използване на </w:t>
+            </w:r>
+            <w:r>
+              <w:rPr>
+                <w:rStyle w:val="Hyperlink"/>
+                <w:noProof/>
+              </w:rPr>
+              <w:t>CodePro Analytix</w:t>
+            </w:r>
+            <w:r>
+              <w:rPr>
+                <w:noProof/>
+                <w:webHidden/>
+              </w:rPr>
+              <w:tab/>
+            </w:r>
+            <w:r>
+              <w:rPr>
+                <w:noProof/>
+                <w:webHidden/>
+              </w:rPr>
+              <w:fldChar w:fldCharType="begin"/>
+            </w:r>
+            <w:r>
+              <w:rPr>
+                <w:noProof/>
+                <w:webHidden/>
+              </w:rPr>
+              <w:instrText xml:space="preserve"> PAGEREF _Toc435982636 \h </w:instrText>
+            </w:r>
+            <w:r>
+              <w:rPr>
+                <w:noProof/>
+                <w:webHidden/>
+              </w:rPr>
+            </w:r>
+            <w:r>
+              <w:rPr>
+                <w:noProof/>
+                <w:webHidden/>
+              </w:rPr>
+              <w:fldChar w:fldCharType="separate"/>
+            </w:r>
+            <w:r>
+              <w:rPr>
+                <w:noProof/>
+                <w:webHidden/>
+              </w:rPr>
+              <w:t>19</w:t>
+            </w:r>
+            <w:r>
+              <w:rPr>
+                <w:noProof/>
+                <w:webHidden/>
+              </w:rPr>
+              <w:fldChar w:fldCharType="end"/>
+            </w:r>
+          </w:hyperlink>
+        </w:p>
+        <w:p>
+          <w:pPr>
+            <w:pStyle w:val="TOC2"/>
+            <w:tabs>
+              <w:tab w:val="left" w:pos="880"/>
+              <w:tab w:val="right" w:leader="dot" w:pos="8630"/>
+            </w:tabs>
+            <w:rPr>
+              <w:rFonts w:asciiTheme="minorHAnsi" w:eastAsiaTheme="minorEastAsia" w:hAnsiTheme="minorHAnsi"/>
+              <w:noProof/>
+              <w:lang w:val="bg-BG" w:eastAsia="bg-BG"/>
+            </w:rPr>
+          </w:pPr>
+          <w:hyperlink w:anchor="_Toc435982637" w:history="1">
+            <w:r>
+              <w:rPr>
+                <w:rStyle w:val="Hyperlink"/>
+                <w:noProof/>
+                <w:lang w:val="bg-BG"/>
+              </w:rPr>
+              <w:t>3.1</w:t>
+            </w:r>
+            <w:r>
+              <w:rPr>
+                <w:rFonts w:asciiTheme="minorHAnsi" w:eastAsiaTheme="minorEastAsia" w:hAnsiTheme="minorHAnsi"/>
+                <w:noProof/>
+                <w:lang w:val="bg-BG" w:eastAsia="bg-BG"/>
+              </w:rPr>
+              <w:tab/>
+            </w:r>
+            <w:r>
+              <w:rPr>
+                <w:rStyle w:val="Hyperlink"/>
+                <w:noProof/>
+                <w:lang w:val="bg-BG"/>
+              </w:rPr>
+              <w:t>Auditing</w:t>
+            </w:r>
+            <w:r>
+              <w:rPr>
+                <w:noProof/>
+                <w:webHidden/>
+              </w:rPr>
+              <w:tab/>
+            </w:r>
+            <w:r>
+              <w:rPr>
+                <w:noProof/>
+                <w:webHidden/>
+              </w:rPr>
+              <w:fldChar w:fldCharType="begin"/>
+            </w:r>
+            <w:r>
+              <w:rPr>
+                <w:noProof/>
+                <w:webHidden/>
+              </w:rPr>
+              <w:instrText xml:space="preserve"> PAGEREF _Toc435982637 \h </w:instrText>
+            </w:r>
+            <w:r>
+              <w:rPr>
+                <w:noProof/>
+                <w:webHidden/>
+              </w:rPr>
+            </w:r>
+            <w:r>
+              <w:rPr>
+                <w:noProof/>
+                <w:webHidden/>
+              </w:rPr>
+              <w:fldChar w:fldCharType="separate"/>
+            </w:r>
+            <w:r>
+              <w:rPr>
+                <w:noProof/>
+                <w:webHidden/>
+              </w:rPr>
+              <w:t>19</w:t>
+            </w:r>
+            <w:r>
+              <w:rPr>
+                <w:noProof/>
+                <w:webHidden/>
+              </w:rPr>
+              <w:fldChar w:fldCharType="end"/>
+            </w:r>
+          </w:hyperlink>
+        </w:p>
+        <w:p>
+          <w:pPr>
+            <w:pStyle w:val="TOC2"/>
+            <w:tabs>
+              <w:tab w:val="left" w:pos="880"/>
+              <w:tab w:val="right" w:leader="dot" w:pos="8630"/>
+            </w:tabs>
+            <w:rPr>
+              <w:rFonts w:asciiTheme="minorHAnsi" w:eastAsiaTheme="minorEastAsia" w:hAnsiTheme="minorHAnsi"/>
+              <w:noProof/>
+              <w:lang w:val="bg-BG" w:eastAsia="bg-BG"/>
+            </w:rPr>
+          </w:pPr>
+          <w:hyperlink w:anchor="_Toc435982638" w:history="1">
+            <w:r>
+              <w:rPr>
+                <w:rStyle w:val="Hyperlink"/>
+                <w:noProof/>
+                <w:lang w:val="bg-BG"/>
+              </w:rPr>
+              <w:t>3.2</w:t>
+            </w:r>
+            <w:r>
+              <w:rPr>
+                <w:rFonts w:asciiTheme="minorHAnsi" w:eastAsiaTheme="minorEastAsia" w:hAnsiTheme="minorHAnsi"/>
+                <w:noProof/>
+                <w:lang w:val="bg-BG" w:eastAsia="bg-BG"/>
+              </w:rPr>
+              <w:tab/>
+            </w:r>
+            <w:r>
+              <w:rPr>
+                <w:rStyle w:val="Hyperlink"/>
+                <w:noProof/>
+                <w:lang w:val="bg-BG"/>
+              </w:rPr>
+              <w:t>Прилагане на Audit върху трите тестови проекта и разглеждане на резултата</w:t>
+            </w:r>
+            <w:r>
+              <w:rPr>
+                <w:noProof/>
+                <w:webHidden/>
+              </w:rPr>
+              <w:tab/>
+            </w:r>
+            <w:r>
+              <w:rPr>
+                <w:noProof/>
+                <w:webHidden/>
+              </w:rPr>
+              <w:fldChar w:fldCharType="begin"/>
+            </w:r>
+            <w:r>
+              <w:rPr>
+                <w:noProof/>
+                <w:webHidden/>
+              </w:rPr>
+              <w:instrText xml:space="preserve"> PAGEREF _Toc435982638 \h </w:instrText>
+            </w:r>
+            <w:r>
+              <w:rPr>
+                <w:noProof/>
+                <w:webHidden/>
+              </w:rPr>
+            </w:r>
+            <w:r>
+              <w:rPr>
+                <w:noProof/>
+                <w:webHidden/>
+              </w:rPr>
+              <w:fldChar w:fldCharType="separate"/>
+            </w:r>
+            <w:r>
+              <w:rPr>
+                <w:noProof/>
+                <w:webHidden/>
+              </w:rPr>
+              <w:t>21</w:t>
+            </w:r>
+            <w:r>
+              <w:rPr>
+                <w:noProof/>
+                <w:webHidden/>
+              </w:rPr>
+              <w:fldChar w:fldCharType="end"/>
+            </w:r>
+          </w:hyperlink>
+        </w:p>
+        <w:p>
+          <w:pPr>
+            <w:pStyle w:val="TOC3"/>
+            <w:tabs>
+              <w:tab w:val="left" w:pos="1320"/>
+              <w:tab w:val="right" w:leader="dot" w:pos="8630"/>
+            </w:tabs>
+            <w:rPr>
+              <w:rFonts w:asciiTheme="minorHAnsi" w:eastAsiaTheme="minorEastAsia" w:hAnsiTheme="minorHAnsi"/>
+              <w:noProof/>
+              <w:lang w:val="bg-BG" w:eastAsia="bg-BG"/>
+            </w:rPr>
+          </w:pPr>
+          <w:hyperlink w:anchor="_Toc435982639" w:history="1">
+            <w:r>
+              <w:rPr>
+                <w:rStyle w:val="Hyperlink"/>
+                <w:noProof/>
+                <w:lang w:val="bg-BG"/>
+              </w:rPr>
+              <w:t>3.2.1</w:t>
+            </w:r>
+            <w:r>
+              <w:rPr>
+                <w:rFonts w:asciiTheme="minorHAnsi" w:eastAsiaTheme="minorEastAsia" w:hAnsiTheme="minorHAnsi"/>
+                <w:noProof/>
+                <w:lang w:val="bg-BG" w:eastAsia="bg-BG"/>
+              </w:rPr>
+              <w:tab/>
+            </w:r>
+            <w:r>
+              <w:rPr>
+                <w:rStyle w:val="Hyperlink"/>
+                <w:noProof/>
+              </w:rPr>
+              <w:t>Retrofit</w:t>
+            </w:r>
+            <w:r>
+              <w:rPr>
+                <w:noProof/>
+                <w:webHidden/>
+              </w:rPr>
+              <w:tab/>
+            </w:r>
+            <w:r>
+              <w:rPr>
+                <w:noProof/>
+                <w:webHidden/>
+              </w:rPr>
+              <w:fldChar w:fldCharType="begin"/>
+            </w:r>
+            <w:r>
+              <w:rPr>
+                <w:noProof/>
+                <w:webHidden/>
+              </w:rPr>
+              <w:instrText xml:space="preserve"> PAGEREF _Toc435982639 \h </w:instrText>
+            </w:r>
+            <w:r>
+              <w:rPr>
+                <w:noProof/>
+                <w:webHidden/>
+              </w:rPr>
+            </w:r>
+            <w:r>
+              <w:rPr>
+                <w:noProof/>
+                <w:webHidden/>
+              </w:rPr>
+              <w:fldChar w:fldCharType="separate"/>
+            </w:r>
+            <w:r>
+              <w:rPr>
+                <w:noProof/>
+                <w:webHidden/>
+              </w:rPr>
+              <w:t>21</w:t>
+            </w:r>
+            <w:r>
+              <w:rPr>
+                <w:noProof/>
+                <w:webHidden/>
+              </w:rPr>
+              <w:fldChar w:fldCharType="end"/>
+            </w:r>
+          </w:hyperlink>
+        </w:p>
+        <w:p>
+          <w:pPr>
+            <w:pStyle w:val="TOC3"/>
+            <w:tabs>
+              <w:tab w:val="left" w:pos="1320"/>
+              <w:tab w:val="right" w:leader="dot" w:pos="8630"/>
+            </w:tabs>
+            <w:rPr>
+              <w:rFonts w:asciiTheme="minorHAnsi" w:eastAsiaTheme="minorEastAsia" w:hAnsiTheme="minorHAnsi"/>
+              <w:noProof/>
+              <w:lang w:val="bg-BG" w:eastAsia="bg-BG"/>
+            </w:rPr>
+          </w:pPr>
+          <w:hyperlink w:anchor="_Toc435982640" w:history="1">
+            <w:r>
+              <w:rPr>
+                <w:rStyle w:val="Hyperlink"/>
+                <w:noProof/>
+                <w:lang w:val="bg-BG"/>
+              </w:rPr>
+              <w:t>3.2.2</w:t>
+            </w:r>
+            <w:r>
+              <w:rPr>
+                <w:rFonts w:asciiTheme="minorHAnsi" w:eastAsiaTheme="minorEastAsia" w:hAnsiTheme="minorHAnsi"/>
+                <w:noProof/>
+                <w:lang w:val="bg-BG" w:eastAsia="bg-BG"/>
+              </w:rPr>
+              <w:tab/>
+            </w:r>
+            <w:r>
+              <w:rPr>
+                <w:rStyle w:val="Hyperlink"/>
+                <w:noProof/>
+              </w:rPr>
+              <w:t>Rxjava</w:t>
+            </w:r>
+            <w:r>
+              <w:rPr>
+                <w:noProof/>
+                <w:webHidden/>
+              </w:rPr>
+              <w:tab/>
+            </w:r>
+            <w:r>
+              <w:rPr>
+                <w:noProof/>
+                <w:webHidden/>
+              </w:rPr>
+              <w:fldChar w:fldCharType="begin"/>
+            </w:r>
+            <w:r>
+              <w:rPr>
+                <w:noProof/>
+                <w:webHidden/>
+              </w:rPr>
+              <w:instrText xml:space="preserve"> PAGEREF _Toc435982640 \h </w:instrText>
+            </w:r>
+            <w:r>
+              <w:rPr>
+                <w:noProof/>
+                <w:webHidden/>
+              </w:rPr>
+            </w:r>
+            <w:r>
+              <w:rPr>
+                <w:noProof/>
+                <w:webHidden/>
+              </w:rPr>
+              <w:fldChar w:fldCharType="separate"/>
+            </w:r>
+            <w:r>
+              <w:rPr>
+                <w:noProof/>
+                <w:webHidden/>
+              </w:rPr>
+              <w:t>22</w:t>
+            </w:r>
+            <w:r>
+              <w:rPr>
+                <w:noProof/>
+                <w:webHidden/>
+              </w:rPr>
+              <w:fldChar w:fldCharType="end"/>
+            </w:r>
+          </w:hyperlink>
+        </w:p>
+        <w:p>
+          <w:pPr>
+            <w:pStyle w:val="TOC3"/>
+            <w:tabs>
+              <w:tab w:val="left" w:pos="1320"/>
+              <w:tab w:val="right" w:leader="dot" w:pos="8630"/>
+            </w:tabs>
+            <w:rPr>
+              <w:rFonts w:asciiTheme="minorHAnsi" w:eastAsiaTheme="minorEastAsia" w:hAnsiTheme="minorHAnsi"/>
+              <w:noProof/>
+              <w:lang w:val="bg-BG" w:eastAsia="bg-BG"/>
+            </w:rPr>
+          </w:pPr>
+          <w:hyperlink w:anchor="_Toc435982641" w:history="1">
+            <w:r>
+              <w:rPr>
+                <w:rStyle w:val="Hyperlink"/>
+                <w:noProof/>
+                <w:lang w:val="bg-BG"/>
+              </w:rPr>
+              <w:t>3.2.3</w:t>
+            </w:r>
+            <w:r>
+              <w:rPr>
+                <w:rFonts w:asciiTheme="minorHAnsi" w:eastAsiaTheme="minorEastAsia" w:hAnsiTheme="minorHAnsi"/>
+                <w:noProof/>
+                <w:lang w:val="bg-BG" w:eastAsia="bg-BG"/>
+              </w:rPr>
+              <w:tab/>
+            </w:r>
+            <w:r>
+              <w:rPr>
+                <w:rStyle w:val="Hyperlink"/>
+                <w:noProof/>
+              </w:rPr>
+              <w:t>Elasticsearch</w:t>
+            </w:r>
+            <w:r>
+              <w:rPr>
+                <w:noProof/>
+                <w:webHidden/>
+              </w:rPr>
+              <w:tab/>
+            </w:r>
+            <w:r>
+              <w:rPr>
+                <w:noProof/>
+                <w:webHidden/>
+              </w:rPr>
+              <w:fldChar w:fldCharType="begin"/>
+            </w:r>
+            <w:r>
+              <w:rPr>
+                <w:noProof/>
+                <w:webHidden/>
+              </w:rPr>
+              <w:instrText xml:space="preserve"> PAGEREF _Toc435982641 \h </w:instrText>
+            </w:r>
+            <w:r>
+              <w:rPr>
+                <w:noProof/>
+                <w:webHidden/>
+              </w:rPr>
+            </w:r>
+            <w:r>
+              <w:rPr>
+                <w:noProof/>
+                <w:webHidden/>
+              </w:rPr>
+              <w:fldChar w:fldCharType="separate"/>
+            </w:r>
+            <w:r>
+              <w:rPr>
+                <w:noProof/>
+                <w:webHidden/>
+              </w:rPr>
+              <w:t>24</w:t>
+            </w:r>
+            <w:r>
+              <w:rPr>
+                <w:noProof/>
+                <w:webHidden/>
+              </w:rPr>
+              <w:fldChar w:fldCharType="end"/>
+            </w:r>
+          </w:hyperlink>
+        </w:p>
+        <w:p>
+          <w:pPr>
+            <w:pStyle w:val="TOC1"/>
+            <w:tabs>
+              <w:tab w:val="left" w:pos="446"/>
+              <w:tab w:val="right" w:leader="dot" w:pos="8630"/>
+            </w:tabs>
+            <w:rPr>
+              <w:rFonts w:asciiTheme="minorHAnsi" w:eastAsiaTheme="minorEastAsia" w:hAnsiTheme="minorHAnsi"/>
+              <w:caps w:val="0"/>
+              <w:noProof/>
+              <w:spacing w:val="0"/>
+              <w:lang w:val="bg-BG" w:eastAsia="bg-BG"/>
+            </w:rPr>
+          </w:pPr>
+          <w:hyperlink w:anchor="_Toc435982642" w:history="1">
+            <w:r>
+              <w:rPr>
+                <w:rStyle w:val="Hyperlink"/>
+                <w:noProof/>
+                <w:lang w:val="bg-BG"/>
+              </w:rPr>
+              <w:t>4</w:t>
+            </w:r>
+            <w:r>
+              <w:rPr>
+                <w:rFonts w:asciiTheme="minorHAnsi" w:eastAsiaTheme="minorEastAsia" w:hAnsiTheme="minorHAnsi"/>
+                <w:caps w:val="0"/>
+                <w:noProof/>
+                <w:spacing w:val="0"/>
+                <w:lang w:val="bg-BG" w:eastAsia="bg-BG"/>
+              </w:rPr>
+              <w:tab/>
+            </w:r>
+            <w:r>
+              <w:rPr>
+                <w:rStyle w:val="Hyperlink"/>
+                <w:noProof/>
+                <w:lang w:val="bg-BG"/>
+              </w:rPr>
+              <w:t>Мнение на авторите</w:t>
+            </w:r>
+            <w:r>
+              <w:rPr>
+                <w:noProof/>
+                <w:webHidden/>
+              </w:rPr>
+              <w:tab/>
+            </w:r>
+            <w:r>
+              <w:rPr>
+                <w:noProof/>
+                <w:webHidden/>
+              </w:rPr>
+              <w:fldChar w:fldCharType="begin"/>
+            </w:r>
+            <w:r>
+              <w:rPr>
+                <w:noProof/>
+                <w:webHidden/>
+              </w:rPr>
+              <w:instrText xml:space="preserve"> PAGEREF _Toc435982642 \h </w:instrText>
+            </w:r>
+            <w:r>
+              <w:rPr>
+                <w:noProof/>
+                <w:webHidden/>
+              </w:rPr>
+            </w:r>
+            <w:r>
+              <w:rPr>
+                <w:noProof/>
+                <w:webHidden/>
+              </w:rPr>
+              <w:fldChar w:fldCharType="separate"/>
+            </w:r>
+            <w:r>
+              <w:rPr>
+                <w:noProof/>
+                <w:webHidden/>
+              </w:rPr>
+              <w:t>26</w:t>
             </w:r>
             <w:r>
               <w:rPr>
@@ -2411,9 +3173,10 @@
               <w:caps w:val="0"/>
               <w:noProof/>
               <w:spacing w:val="0"/>
+              <w:lang w:val="bg-BG" w:eastAsia="bg-BG"/>
             </w:rPr>
           </w:pPr>
-          <w:hyperlink w:anchor="_Toc420487198" w:history="1">
+          <w:hyperlink w:anchor="_Toc435982643" w:history="1">
             <w:r>
               <w:rPr>
                 <w:rStyle w:val="Hyperlink"/>
@@ -2441,7 +3204,7 @@
                 <w:noProof/>
                 <w:webHidden/>
               </w:rPr>
-              <w:instrText xml:space="preserve"> PAGEREF _Toc420487198 \h </w:instrText>
+              <w:instrText xml:space="preserve"> PAGEREF _Toc435982643 \h </w:instrText>
             </w:r>
             <w:r>
               <w:rPr>
@@ -2461,7 +3224,7 @@
                 <w:noProof/>
                 <w:webHidden/>
               </w:rPr>
-              <w:t>20</w:t>
+              <w:t>27</w:t>
             </w:r>
             <w:r>
               <w:rPr>
@@ -2497,7 +3260,7 @@
           <w:lang w:val="bg-BG"/>
         </w:rPr>
       </w:pPr>
-      <w:bookmarkStart w:id="0" w:name="_Toc420487181"/>
+      <w:bookmarkStart w:id="0" w:name="_Toc435982619"/>
       <w:r>
         <w:rPr>
           <w:lang w:val="bg-BG"/>
@@ -2528,7 +3291,7 @@
           <w:lang w:val="bg-BG"/>
         </w:rPr>
       </w:pPr>
-      <w:bookmarkStart w:id="1" w:name="_Toc420487182"/>
+      <w:bookmarkStart w:id="1" w:name="_Toc435982620"/>
       <w:r>
         <w:rPr>
           <w:lang w:val="bg-BG"/>
@@ -2550,8 +3313,21 @@
         </w:rPr>
         <w:t xml:space="preserve">В този проект ще разгледаме конкретния инструмент </w:t>
       </w:r>
-      <w:r>
-        <w:t xml:space="preserve">CodePro AnalytiX. </w:t>
+      <w:proofErr w:type="spellStart"/>
+      <w:r>
+        <w:t>CodePro</w:t>
+      </w:r>
+      <w:proofErr w:type="spellEnd"/>
+      <w:r>
+        <w:t xml:space="preserve"> </w:t>
+      </w:r>
+      <w:proofErr w:type="spellStart"/>
+      <w:r>
+        <w:t>AnalytiX</w:t>
+      </w:r>
+      <w:proofErr w:type="spellEnd"/>
+      <w:r>
+        <w:t xml:space="preserve">. </w:t>
       </w:r>
       <w:r>
         <w:rPr>
@@ -2559,8 +3335,21 @@
         </w:rPr>
         <w:t xml:space="preserve">С помощта на </w:t>
       </w:r>
-      <w:r>
-        <w:t xml:space="preserve">CodePro AnalytiX </w:t>
+      <w:proofErr w:type="spellStart"/>
+      <w:r>
+        <w:t>CodePro</w:t>
+      </w:r>
+      <w:proofErr w:type="spellEnd"/>
+      <w:r>
+        <w:t xml:space="preserve"> </w:t>
+      </w:r>
+      <w:proofErr w:type="spellStart"/>
+      <w:r>
+        <w:t>AnalytiX</w:t>
+      </w:r>
+      <w:proofErr w:type="spellEnd"/>
+      <w:r>
+        <w:t xml:space="preserve"> </w:t>
       </w:r>
       <w:r>
         <w:rPr>
@@ -2606,7 +3395,7 @@
           <w:lang w:val="bg-BG"/>
         </w:rPr>
       </w:pPr>
-      <w:bookmarkStart w:id="2" w:name="_Toc420487183"/>
+      <w:bookmarkStart w:id="2" w:name="_Toc435982621"/>
       <w:r>
         <w:rPr>
           <w:lang w:val="bg-BG"/>
@@ -2647,8 +3436,21 @@
         </w:rPr>
         <w:t xml:space="preserve"> С усилията, които положихме да се запознаем с </w:t>
       </w:r>
-      <w:r>
-        <w:t xml:space="preserve">CodePro AnalytiX </w:t>
+      <w:proofErr w:type="spellStart"/>
+      <w:r>
+        <w:t>CodePro</w:t>
+      </w:r>
+      <w:proofErr w:type="spellEnd"/>
+      <w:r>
+        <w:t xml:space="preserve"> </w:t>
+      </w:r>
+      <w:proofErr w:type="spellStart"/>
+      <w:r>
+        <w:t>AnalytiX</w:t>
+      </w:r>
+      <w:proofErr w:type="spellEnd"/>
+      <w:r>
+        <w:t xml:space="preserve"> </w:t>
       </w:r>
       <w:r>
         <w:rPr>
@@ -2664,7 +3466,7 @@
           <w:lang w:val="bg-BG"/>
         </w:rPr>
       </w:pPr>
-      <w:bookmarkStart w:id="3" w:name="_Toc420487184"/>
+      <w:bookmarkStart w:id="3" w:name="_Toc435982622"/>
       <w:r>
         <w:rPr>
           <w:lang w:val="bg-BG"/>
@@ -2773,9 +3575,19 @@
         </w:rPr>
         <w:t xml:space="preserve">Се запознае по-подробно с инструмента </w:t>
       </w:r>
-      <w:r>
-        <w:t>CodePro AnalytiX</w:t>
-      </w:r>
+      <w:proofErr w:type="spellStart"/>
+      <w:r>
+        <w:t>CodePro</w:t>
+      </w:r>
+      <w:proofErr w:type="spellEnd"/>
+      <w:r>
+        <w:t xml:space="preserve"> </w:t>
+      </w:r>
+      <w:proofErr w:type="spellStart"/>
+      <w:r>
+        <w:t>AnalytiX</w:t>
+      </w:r>
+      <w:proofErr w:type="spellEnd"/>
       <w:r>
         <w:rPr>
           <w:lang w:val="bg-BG"/>
@@ -2806,8 +3618,21 @@
         </w:rPr>
         <w:t xml:space="preserve">Види конкретно приложение на </w:t>
       </w:r>
-      <w:r>
-        <w:t>CodePro AnalytiX.</w:t>
+      <w:proofErr w:type="spellStart"/>
+      <w:r>
+        <w:t>CodePro</w:t>
+      </w:r>
+      <w:proofErr w:type="spellEnd"/>
+      <w:r>
+        <w:t xml:space="preserve"> </w:t>
+      </w:r>
+      <w:proofErr w:type="spellStart"/>
+      <w:r>
+        <w:t>AnalytiX</w:t>
+      </w:r>
+      <w:proofErr w:type="spellEnd"/>
+      <w:r>
+        <w:t>.</w:t>
       </w:r>
     </w:p>
     <w:p>
@@ -2832,9 +3657,19 @@
         </w:rPr>
         <w:t xml:space="preserve">за материали, видео, указания за работа с продукта. Също така четене, тестване и разбиране на документацията на </w:t>
       </w:r>
-      <w:r>
-        <w:t>CodePro AnalytiX</w:t>
-      </w:r>
+      <w:proofErr w:type="spellStart"/>
+      <w:r>
+        <w:t>CodePro</w:t>
+      </w:r>
+      <w:proofErr w:type="spellEnd"/>
+      <w:r>
+        <w:t xml:space="preserve"> </w:t>
+      </w:r>
+      <w:proofErr w:type="spellStart"/>
+      <w:r>
+        <w:t>AnalytiX</w:t>
+      </w:r>
+      <w:proofErr w:type="spellEnd"/>
       <w:r>
         <w:rPr>
           <w:lang w:val="bg-BG"/>
@@ -2846,7 +3681,7 @@
       <w:pPr>
         <w:pStyle w:val="Heading1"/>
       </w:pPr>
-      <w:bookmarkStart w:id="4" w:name="_Toc420487185"/>
+      <w:bookmarkStart w:id="4" w:name="_Toc435982623"/>
       <w:r>
         <w:rPr>
           <w:lang w:val="bg-BG"/>
@@ -2868,8 +3703,21 @@
         </w:rPr>
         <w:t xml:space="preserve">Като всеки софтуерен продукт и </w:t>
       </w:r>
-      <w:r>
-        <w:t xml:space="preserve">CodePro AnalytiX </w:t>
+      <w:proofErr w:type="spellStart"/>
+      <w:r>
+        <w:t>CodePro</w:t>
+      </w:r>
+      <w:proofErr w:type="spellEnd"/>
+      <w:r>
+        <w:t xml:space="preserve"> </w:t>
+      </w:r>
+      <w:proofErr w:type="spellStart"/>
+      <w:r>
+        <w:t>AnalytiX</w:t>
+      </w:r>
+      <w:proofErr w:type="spellEnd"/>
+      <w:r>
+        <w:t xml:space="preserve"> </w:t>
       </w:r>
       <w:r>
         <w:rPr>
@@ -2899,7 +3747,7 @@
           <w:lang w:val="bg-BG"/>
         </w:rPr>
       </w:pPr>
-      <w:bookmarkStart w:id="5" w:name="_Toc420487186"/>
+      <w:bookmarkStart w:id="5" w:name="_Toc435982624"/>
       <w:r>
         <w:rPr>
           <w:lang w:val="bg-BG"/>
@@ -2948,7 +3796,7 @@
           <w:lang w:val="bg-BG"/>
         </w:rPr>
       </w:pPr>
-      <w:bookmarkStart w:id="6" w:name="_Toc420487187"/>
+      <w:bookmarkStart w:id="6" w:name="_Toc435982625"/>
       <w:r>
         <w:rPr>
           <w:lang w:val="bg-BG"/>
@@ -3060,8 +3908,17 @@
         </w:rPr>
         <w:t xml:space="preserve">Стъпка 2 – Инсталиране на </w:t>
       </w:r>
-      <w:r>
-        <w:t>CodePro Anal</w:t>
+      <w:proofErr w:type="spellStart"/>
+      <w:r>
+        <w:t>CodePro</w:t>
+      </w:r>
+      <w:proofErr w:type="spellEnd"/>
+      <w:r>
+        <w:t xml:space="preserve"> </w:t>
+      </w:r>
+      <w:proofErr w:type="spellStart"/>
+      <w:r>
+        <w:t>Anal</w:t>
       </w:r>
       <w:r>
         <w:t>y</w:t>
@@ -3075,6 +3932,7 @@
       <w:r>
         <w:t>X</w:t>
       </w:r>
+      <w:proofErr w:type="spellEnd"/>
     </w:p>
     <w:p>
       <w:pPr>
@@ -3098,8 +3956,21 @@
         </w:rPr>
         <w:t xml:space="preserve">вече сме готови да инсталираме </w:t>
       </w:r>
-      <w:r>
-        <w:t xml:space="preserve">CodePro AnalytiX. </w:t>
+      <w:proofErr w:type="spellStart"/>
+      <w:r>
+        <w:t>CodePro</w:t>
+      </w:r>
+      <w:proofErr w:type="spellEnd"/>
+      <w:r>
+        <w:t xml:space="preserve"> </w:t>
+      </w:r>
+      <w:proofErr w:type="spellStart"/>
+      <w:r>
+        <w:t>AnalytiX</w:t>
+      </w:r>
+      <w:proofErr w:type="spellEnd"/>
+      <w:r>
+        <w:t xml:space="preserve">. </w:t>
       </w:r>
       <w:r>
         <w:rPr>
@@ -3259,8 +4130,21 @@
         </w:rPr>
         <w:t xml:space="preserve">ще може да свали </w:t>
       </w:r>
-      <w:r>
-        <w:t xml:space="preserve">CodePro AnalytiX. </w:t>
+      <w:proofErr w:type="spellStart"/>
+      <w:r>
+        <w:t>CodePro</w:t>
+      </w:r>
+      <w:proofErr w:type="spellEnd"/>
+      <w:r>
+        <w:t xml:space="preserve"> </w:t>
+      </w:r>
+      <w:proofErr w:type="spellStart"/>
+      <w:r>
+        <w:t>AnalytiX</w:t>
+      </w:r>
+      <w:proofErr w:type="spellEnd"/>
+      <w:r>
+        <w:t xml:space="preserve">. </w:t>
       </w:r>
       <w:r>
         <w:rPr>
@@ -3268,8 +4152,13 @@
         </w:rPr>
         <w:t xml:space="preserve">Тъй като има значение коя версия на редактора сме изтеглили, трябва да отидем на официалния сайт на </w:t>
       </w:r>
-      <w:r>
-        <w:t xml:space="preserve">CodePro </w:t>
+      <w:proofErr w:type="spellStart"/>
+      <w:r>
+        <w:t>CodePro</w:t>
+      </w:r>
+      <w:proofErr w:type="spellEnd"/>
+      <w:r>
+        <w:t xml:space="preserve"> </w:t>
       </w:r>
       <w:r>
         <w:rPr>
@@ -3286,9 +4175,11 @@
         </w:rPr>
         <w:t xml:space="preserve">След като въведем адреса за сваляне в прозореца имаме няколко опции. Чекваме опцията </w:t>
       </w:r>
+      <w:proofErr w:type="spellStart"/>
       <w:r>
         <w:t>CodePro</w:t>
       </w:r>
+      <w:proofErr w:type="spellEnd"/>
       <w:r>
         <w:t>:</w:t>
       </w:r>
@@ -3423,7 +4314,7 @@
           <w:lang w:val="bg-BG"/>
         </w:rPr>
       </w:pPr>
-      <w:bookmarkStart w:id="7" w:name="_Toc420487188"/>
+      <w:bookmarkStart w:id="7" w:name="_Toc435982626"/>
       <w:r>
         <w:rPr>
           <w:lang w:val="bg-BG"/>
@@ -3440,8 +4331,21 @@
           <w:lang w:val="bg-BG"/>
         </w:rPr>
       </w:pPr>
-      <w:r>
-        <w:t xml:space="preserve">CodePro Analytix </w:t>
+      <w:proofErr w:type="spellStart"/>
+      <w:r>
+        <w:t>CodePro</w:t>
+      </w:r>
+      <w:proofErr w:type="spellEnd"/>
+      <w:r>
+        <w:t xml:space="preserve"> </w:t>
+      </w:r>
+      <w:proofErr w:type="spellStart"/>
+      <w:r>
+        <w:t>Analytix</w:t>
+      </w:r>
+      <w:proofErr w:type="spellEnd"/>
+      <w:r>
+        <w:t xml:space="preserve"> </w:t>
       </w:r>
       <w:r>
         <w:rPr>
@@ -3469,8 +4373,21 @@
         <w:tab/>
         <w:t xml:space="preserve">Инструментите за анализ на кода могат да бъдат разглеждани като компоненти на </w:t>
       </w:r>
-      <w:r>
-        <w:t>CodePro Analytix.</w:t>
+      <w:proofErr w:type="spellStart"/>
+      <w:r>
+        <w:t>CodePro</w:t>
+      </w:r>
+      <w:proofErr w:type="spellEnd"/>
+      <w:r>
+        <w:t xml:space="preserve"> </w:t>
+      </w:r>
+      <w:proofErr w:type="spellStart"/>
+      <w:r>
+        <w:t>Analytix</w:t>
+      </w:r>
+      <w:proofErr w:type="spellEnd"/>
+      <w:r>
+        <w:t>.</w:t>
       </w:r>
     </w:p>
     <w:p>
@@ -3480,7 +4397,7 @@
           <w:lang w:val="bg-BG"/>
         </w:rPr>
       </w:pPr>
-      <w:bookmarkStart w:id="8" w:name="_Toc420487189"/>
+      <w:bookmarkStart w:id="8" w:name="_Toc435982627"/>
       <w:r>
         <w:t>Code analysis</w:t>
       </w:r>
@@ -3613,7 +4530,7 @@
       <w:pPr>
         <w:pStyle w:val="Heading3"/>
       </w:pPr>
-      <w:bookmarkStart w:id="9" w:name="_Toc420487190"/>
+      <w:bookmarkStart w:id="9" w:name="_Toc435982628"/>
       <w:r>
         <w:t>JUnit test generation</w:t>
       </w:r>
@@ -3649,8 +4566,13 @@
         </w:rPr>
         <w:t xml:space="preserve">позволява автоматизирано създаване на обширни </w:t>
       </w:r>
-      <w:r>
-        <w:t xml:space="preserve">JUnit </w:t>
+      <w:proofErr w:type="spellStart"/>
+      <w:r>
+        <w:t>JUnit</w:t>
+      </w:r>
+      <w:proofErr w:type="spellEnd"/>
+      <w:r>
+        <w:t xml:space="preserve"> </w:t>
       </w:r>
       <w:r>
         <w:rPr>
@@ -3731,7 +4653,7 @@
           <w:lang w:val="bg-BG"/>
         </w:rPr>
       </w:pPr>
-      <w:bookmarkStart w:id="10" w:name="_Toc420487191"/>
+      <w:bookmarkStart w:id="10" w:name="_Toc435982629"/>
       <w:r>
         <w:t>junit test editor</w:t>
       </w:r>
@@ -3767,7 +4689,7 @@
           <w:lang w:val="bg-BG"/>
         </w:rPr>
       </w:pPr>
-      <w:bookmarkStart w:id="11" w:name="_Toc420487192"/>
+      <w:bookmarkStart w:id="11" w:name="_Toc435982630"/>
       <w:r>
         <w:t>audit rule categories</w:t>
       </w:r>
@@ -3828,8 +4750,13 @@
         </w:rPr>
         <w:t xml:space="preserve">Група от правила, които проверяват правилното използване на коментари, които не са от тип </w:t>
       </w:r>
-      <w:r>
-        <w:t>Javadoc.</w:t>
+      <w:proofErr w:type="spellStart"/>
+      <w:r>
+        <w:t>Javadoc</w:t>
+      </w:r>
+      <w:proofErr w:type="spellEnd"/>
+      <w:r>
+        <w:t>.</w:t>
       </w:r>
     </w:p>
     <w:p>
@@ -4023,8 +4950,13 @@
         </w:rPr>
         <w:t xml:space="preserve">дали </w:t>
       </w:r>
-      <w:r>
-        <w:t xml:space="preserve">импортите </w:t>
+      <w:proofErr w:type="spellStart"/>
+      <w:r>
+        <w:t>импортите</w:t>
+      </w:r>
+      <w:proofErr w:type="spellEnd"/>
+      <w:r>
+        <w:t xml:space="preserve"> </w:t>
       </w:r>
       <w:r>
         <w:rPr>
@@ -4461,7 +5393,7 @@
           <w:lang w:val="bg-BG"/>
         </w:rPr>
       </w:pPr>
-      <w:bookmarkStart w:id="12" w:name="_Toc420487193"/>
+      <w:bookmarkStart w:id="12" w:name="_Toc435982631"/>
       <w:r>
         <w:t>metrics</w:t>
       </w:r>
@@ -4702,7 +5634,7 @@
           <w:lang w:val="bg-BG"/>
         </w:rPr>
       </w:pPr>
-      <w:bookmarkStart w:id="13" w:name="_Toc420487194"/>
+      <w:bookmarkStart w:id="13" w:name="_Toc435982632"/>
       <w:r>
         <w:t>metric categories</w:t>
       </w:r>
@@ -5139,7 +6071,7 @@
           <w:lang w:val="bg-BG"/>
         </w:rPr>
       </w:pPr>
-      <w:bookmarkStart w:id="14" w:name="_Toc420487195"/>
+      <w:bookmarkStart w:id="14" w:name="_Toc435982633"/>
       <w:r>
         <w:lastRenderedPageBreak/>
         <w:t>dependency analysis</w:t>
@@ -5783,7 +6715,7 @@
           <w:lang w:val="bg-BG"/>
         </w:rPr>
       </w:pPr>
-      <w:bookmarkStart w:id="15" w:name="_Toc420487196"/>
+      <w:bookmarkStart w:id="15" w:name="_Toc435982634"/>
       <w:r>
         <w:lastRenderedPageBreak/>
         <w:t>javadoc maintenance</w:t>
@@ -5797,8 +6729,13 @@
           <w:lang w:val="bg-BG"/>
         </w:rPr>
       </w:pPr>
-      <w:r>
-        <w:t>Javadoc Repair</w:t>
+      <w:proofErr w:type="spellStart"/>
+      <w:r>
+        <w:t>Javadoc</w:t>
+      </w:r>
+      <w:proofErr w:type="spellEnd"/>
+      <w:r>
+        <w:t xml:space="preserve"> Repair</w:t>
       </w:r>
     </w:p>
     <w:p>
@@ -5858,8 +6795,13 @@
         </w:rPr>
         <w:t xml:space="preserve">Той открива липсващи </w:t>
       </w:r>
-      <w:r>
-        <w:t xml:space="preserve">Javadoc </w:t>
+      <w:proofErr w:type="spellStart"/>
+      <w:r>
+        <w:t>Javadoc</w:t>
+      </w:r>
+      <w:proofErr w:type="spellEnd"/>
+      <w:r>
+        <w:t xml:space="preserve"> </w:t>
       </w:r>
       <w:r>
         <w:rPr>
@@ -5867,9 +6809,11 @@
         </w:rPr>
         <w:t xml:space="preserve">коментари, както и възможни корекции и подобрения на вече съществуващи такива. Резултатите се показват в </w:t>
       </w:r>
+      <w:proofErr w:type="spellStart"/>
       <w:r>
         <w:t>Javadoc</w:t>
       </w:r>
+      <w:proofErr w:type="spellEnd"/>
       <w:r>
         <w:rPr>
           <w:lang w:val="bg-BG"/>
@@ -5971,8 +6915,13 @@
         </w:rPr>
         <w:t xml:space="preserve">Дървото на компилационните единици показва компилационните единици в избрания обхват, за които има предложени </w:t>
       </w:r>
-      <w:r>
-        <w:t xml:space="preserve">Javadoc </w:t>
+      <w:proofErr w:type="spellStart"/>
+      <w:r>
+        <w:t>Javadoc</w:t>
+      </w:r>
+      <w:proofErr w:type="spellEnd"/>
+      <w:r>
+        <w:t xml:space="preserve"> </w:t>
       </w:r>
       <w:r>
         <w:rPr>
@@ -5993,7 +6942,7 @@
           <w:lang w:val="bg-BG"/>
         </w:rPr>
       </w:pPr>
-      <w:bookmarkStart w:id="16" w:name="_Toc420487197"/>
+      <w:bookmarkStart w:id="16" w:name="_Toc435982635"/>
       <w:r>
         <w:lastRenderedPageBreak/>
         <w:t>code coverage</w:t>
@@ -6337,7 +7286,15 @@
       </w:r>
       <w:r>
         <w:tab/>
-        <w:t>92,3% coverage</w:t>
+        <w:t>92</w:t>
+      </w:r>
+      <w:proofErr w:type="gramStart"/>
+      <w:r>
+        <w:t>,3</w:t>
+      </w:r>
+      <w:proofErr w:type="gramEnd"/>
+      <w:r>
+        <w:t>% coverage</w:t>
       </w:r>
     </w:p>
     <w:tbl>
@@ -7394,15 +8351,27 @@
       <w:pPr>
         <w:pStyle w:val="Heading1"/>
       </w:pPr>
+      <w:bookmarkStart w:id="17" w:name="_Toc435982636"/>
       <w:r>
         <w:rPr>
           <w:lang w:val="bg-BG"/>
         </w:rPr>
         <w:t xml:space="preserve">Използване на </w:t>
       </w:r>
-      <w:r>
-        <w:t>CodePro Analytix</w:t>
-      </w:r>
+      <w:proofErr w:type="spellStart"/>
+      <w:r>
+        <w:t>CodePro</w:t>
+      </w:r>
+      <w:proofErr w:type="spellEnd"/>
+      <w:r>
+        <w:t xml:space="preserve"> </w:t>
+      </w:r>
+      <w:proofErr w:type="spellStart"/>
+      <w:r>
+        <w:t>Analytix</w:t>
+      </w:r>
+      <w:bookmarkEnd w:id="17"/>
+      <w:proofErr w:type="spellEnd"/>
     </w:p>
     <w:p>
       <w:pPr>
@@ -7429,9 +8398,19 @@
         </w:rPr>
         <w:t xml:space="preserve"> основните начини за използване на </w:t>
       </w:r>
-      <w:r>
-        <w:t>CodePro Analytix</w:t>
-      </w:r>
+      <w:proofErr w:type="spellStart"/>
+      <w:r>
+        <w:t>CodePro</w:t>
+      </w:r>
+      <w:proofErr w:type="spellEnd"/>
+      <w:r>
+        <w:t xml:space="preserve"> </w:t>
+      </w:r>
+      <w:proofErr w:type="spellStart"/>
+      <w:r>
+        <w:t>Analytix</w:t>
+      </w:r>
+      <w:proofErr w:type="spellEnd"/>
       <w:r>
         <w:rPr>
           <w:lang w:val="bg-BG"/>
@@ -7446,12 +8425,14 @@
           <w:lang w:val="bg-BG"/>
         </w:rPr>
       </w:pPr>
+      <w:bookmarkStart w:id="18" w:name="_Toc435982637"/>
       <w:r>
         <w:rPr>
           <w:lang w:val="bg-BG"/>
         </w:rPr>
         <w:t>Auditing</w:t>
       </w:r>
+      <w:bookmarkEnd w:id="18"/>
     </w:p>
     <w:p>
       <w:pPr>
@@ -7490,12 +8471,14 @@
         </w:rPr>
         <w:t xml:space="preserve">от </w:t>
       </w:r>
+      <w:proofErr w:type="spellStart"/>
       <w:r>
         <w:rPr>
           <w:b/>
         </w:rPr>
         <w:t>CodePro</w:t>
       </w:r>
+      <w:proofErr w:type="spellEnd"/>
       <w:r>
         <w:t xml:space="preserve"> Tools </w:t>
       </w:r>
@@ -7612,9 +8595,19 @@
         </w:rPr>
         <w:t xml:space="preserve">ще се появят отделните проблеми който са доловени от </w:t>
       </w:r>
-      <w:r>
-        <w:t>CodePro Analytix</w:t>
-      </w:r>
+      <w:proofErr w:type="spellStart"/>
+      <w:r>
+        <w:t>CodePro</w:t>
+      </w:r>
+      <w:proofErr w:type="spellEnd"/>
+      <w:r>
+        <w:t xml:space="preserve"> </w:t>
+      </w:r>
+      <w:proofErr w:type="spellStart"/>
+      <w:r>
+        <w:t>Analytix</w:t>
+      </w:r>
+      <w:proofErr w:type="spellEnd"/>
       <w:r>
         <w:rPr>
           <w:lang w:val="bg-BG"/>
@@ -7858,27 +8851,27 @@
           <w:lang w:val="bg-BG"/>
         </w:rPr>
       </w:pPr>
+      <w:bookmarkStart w:id="19" w:name="_Toc435982638"/>
       <w:r>
         <w:rPr>
           <w:lang w:val="bg-BG"/>
         </w:rPr>
         <w:t>Прилагане на Audit върху трите тестови проекта и разглеждане на резултата</w:t>
       </w:r>
-    </w:p>
-    <w:p>
-      <w:pPr>
-        <w:pStyle w:val="ListParagraph"/>
-        <w:numPr>
-          <w:ilvl w:val="0"/>
-          <w:numId w:val="24"/>
-        </w:numPr>
-        <w:rPr>
-          <w:lang w:val="bg-BG"/>
-        </w:rPr>
-      </w:pPr>
+      <w:bookmarkEnd w:id="19"/>
+    </w:p>
+    <w:p>
+      <w:pPr>
+        <w:pStyle w:val="Heading3"/>
+        <w:rPr>
+          <w:lang w:val="bg-BG"/>
+        </w:rPr>
+      </w:pPr>
+      <w:bookmarkStart w:id="20" w:name="_Toc435982639"/>
       <w:r>
         <w:t>Retrofit</w:t>
       </w:r>
+      <w:bookmarkEnd w:id="20"/>
     </w:p>
     <w:p>
       <w:pPr>
@@ -7996,12 +8989,14 @@
         </w:rPr>
         <w:t xml:space="preserve">Празен </w:t>
       </w:r>
+      <w:proofErr w:type="spellStart"/>
       <w:r>
         <w:rPr>
           <w:rStyle w:val="hps"/>
         </w:rPr>
         <w:t>инициализатор</w:t>
       </w:r>
+      <w:proofErr w:type="spellEnd"/>
     </w:p>
     <w:p>
       <w:pPr>
@@ -8042,12 +9037,14 @@
         </w:rPr>
         <w:t xml:space="preserve">Клас който не може да се сериализира не може да има </w:t>
       </w:r>
+      <w:proofErr w:type="spellStart"/>
       <w:r>
         <w:rPr>
           <w:rStyle w:val="hps"/>
         </w:rPr>
         <w:t>serialVersionUID</w:t>
       </w:r>
+      <w:proofErr w:type="spellEnd"/>
     </w:p>
     <w:p>
       <w:pPr>
@@ -8123,18 +9120,16 @@
     </w:p>
     <w:p>
       <w:pPr>
-        <w:pStyle w:val="ListParagraph"/>
-        <w:numPr>
-          <w:ilvl w:val="0"/>
-          <w:numId w:val="24"/>
-        </w:numPr>
-        <w:rPr>
-          <w:lang w:val="bg-BG"/>
-        </w:rPr>
-      </w:pPr>
-      <w:r>
-        <w:t>RxJava</w:t>
-      </w:r>
+        <w:pStyle w:val="Heading3"/>
+        <w:rPr>
+          <w:lang w:val="bg-BG"/>
+        </w:rPr>
+      </w:pPr>
+      <w:bookmarkStart w:id="21" w:name="_Toc435982640"/>
+      <w:r>
+        <w:t>Rxjava</w:t>
+      </w:r>
+      <w:bookmarkEnd w:id="21"/>
     </w:p>
     <w:p>
       <w:pPr>
@@ -8270,12 +9265,14 @@
         </w:rPr>
         <w:t xml:space="preserve">Празен </w:t>
       </w:r>
+      <w:proofErr w:type="spellStart"/>
       <w:r>
         <w:rPr>
           <w:rStyle w:val="hps"/>
         </w:rPr>
         <w:t>инициализатор</w:t>
       </w:r>
+      <w:proofErr w:type="spellEnd"/>
     </w:p>
     <w:p>
       <w:pPr>
@@ -8415,12 +9412,14 @@
         </w:rPr>
         <w:t xml:space="preserve">Клас който не може да се сериализира не може да има </w:t>
       </w:r>
+      <w:proofErr w:type="spellStart"/>
       <w:r>
         <w:rPr>
           <w:rStyle w:val="hps"/>
         </w:rPr>
         <w:t>serialVersionUID</w:t>
       </w:r>
+      <w:proofErr w:type="spellEnd"/>
     </w:p>
     <w:p>
       <w:pPr>
@@ -8484,11 +9483,16 @@
         </w:rPr>
         <w:t xml:space="preserve">Ненужен </w:t>
       </w:r>
+      <w:proofErr w:type="spellStart"/>
       <w:r>
         <w:t>instanceo</w:t>
       </w:r>
       <w:r>
-        <w:t xml:space="preserve">f </w:t>
+        <w:t>f</w:t>
+      </w:r>
+      <w:proofErr w:type="spellEnd"/>
+      <w:r>
+        <w:t xml:space="preserve"> </w:t>
       </w:r>
       <w:r>
         <w:rPr>
@@ -8572,12 +9576,14 @@
         </w:rPr>
         <w:t xml:space="preserve">не трябва да бъде тествано с </w:t>
       </w:r>
+      <w:proofErr w:type="spellStart"/>
       <w:r>
         <w:t>instanceo</w:t>
       </w:r>
       <w:r>
         <w:t>f</w:t>
       </w:r>
+      <w:proofErr w:type="spellEnd"/>
     </w:p>
     <w:p>
       <w:pPr>
@@ -8611,18 +9617,16 @@
     </w:p>
     <w:p>
       <w:pPr>
-        <w:pStyle w:val="ListParagraph"/>
-        <w:numPr>
-          <w:ilvl w:val="0"/>
-          <w:numId w:val="24"/>
-        </w:numPr>
-        <w:rPr>
-          <w:lang w:val="bg-BG"/>
-        </w:rPr>
-      </w:pPr>
+        <w:pStyle w:val="Heading3"/>
+        <w:rPr>
+          <w:lang w:val="bg-BG"/>
+        </w:rPr>
+      </w:pPr>
+      <w:bookmarkStart w:id="22" w:name="_Toc435982641"/>
       <w:r>
         <w:t>Elasticsearch</w:t>
       </w:r>
+      <w:bookmarkEnd w:id="22"/>
     </w:p>
     <w:p>
       <w:pPr>
@@ -8878,10 +9882,7 @@
         <w:t xml:space="preserve">Празна </w:t>
       </w:r>
       <w:r>
-        <w:t>try</w:t>
-      </w:r>
-      <w:r>
-        <w:t xml:space="preserve"> </w:t>
+        <w:t xml:space="preserve">try </w:t>
       </w:r>
       <w:r>
         <w:rPr>
@@ -9064,12 +10065,14 @@
         </w:rPr>
         <w:t xml:space="preserve">Клас който не може да се сериализира не може да има </w:t>
       </w:r>
+      <w:proofErr w:type="spellStart"/>
       <w:r>
         <w:rPr>
           <w:rStyle w:val="hps"/>
         </w:rPr>
         <w:t>serialVersionUID</w:t>
       </w:r>
+      <w:proofErr w:type="spellEnd"/>
     </w:p>
     <w:p>
       <w:pPr>
@@ -9260,8 +10263,13 @@
         </w:rPr>
         <w:t xml:space="preserve">Класове които не импортват </w:t>
       </w:r>
-      <w:r>
-        <w:t xml:space="preserve">Serializable </w:t>
+      <w:proofErr w:type="spellStart"/>
+      <w:r>
+        <w:t>Serializable</w:t>
+      </w:r>
+      <w:proofErr w:type="spellEnd"/>
+      <w:r>
+        <w:t xml:space="preserve"> </w:t>
       </w:r>
       <w:r>
         <w:rPr>
@@ -9375,8 +10383,13 @@
         </w:rPr>
         <w:t xml:space="preserve">Метода </w:t>
       </w:r>
-      <w:r>
-        <w:t xml:space="preserve">arraycopy() </w:t>
+      <w:proofErr w:type="spellStart"/>
+      <w:r>
+        <w:t>arraycopy</w:t>
+      </w:r>
+      <w:proofErr w:type="spellEnd"/>
+      <w:r>
+        <w:t xml:space="preserve">() </w:t>
       </w:r>
       <w:r>
         <w:rPr>
@@ -9402,8 +10415,13 @@
         </w:rPr>
         <w:t xml:space="preserve">По добре да се използва </w:t>
       </w:r>
-      <w:r>
-        <w:t xml:space="preserve">charAt() </w:t>
+      <w:proofErr w:type="spellStart"/>
+      <w:r>
+        <w:t>charAt</w:t>
+      </w:r>
+      <w:proofErr w:type="spellEnd"/>
+      <w:r>
+        <w:t xml:space="preserve">() </w:t>
       </w:r>
       <w:r>
         <w:rPr>
@@ -9411,8 +10429,13 @@
         </w:rPr>
         <w:t xml:space="preserve">вместо </w:t>
       </w:r>
-      <w:r>
-        <w:t xml:space="preserve">startsWith() </w:t>
+      <w:proofErr w:type="spellStart"/>
+      <w:r>
+        <w:t>startsWith</w:t>
+      </w:r>
+      <w:proofErr w:type="spellEnd"/>
+      <w:r>
+        <w:t xml:space="preserve">() </w:t>
       </w:r>
       <w:r>
         <w:rPr>
@@ -9441,9 +10464,11 @@
         </w:rPr>
         <w:t xml:space="preserve">не трябва да бъде тествано с </w:t>
       </w:r>
+      <w:proofErr w:type="spellStart"/>
       <w:r>
         <w:t>instanceof</w:t>
       </w:r>
+      <w:proofErr w:type="spellEnd"/>
     </w:p>
     <w:p>
       <w:pPr>
@@ -9482,26 +10507,26 @@
           <w:lang w:val="bg-BG"/>
         </w:rPr>
       </w:pPr>
-      <w:r>
-        <w:rPr>
-          <w:lang w:val="bg-BG"/>
-        </w:rPr>
-        <w:t>Персонално мнение</w:t>
-      </w:r>
-    </w:p>
-    <w:p>
-      <w:pPr>
-        <w:pStyle w:val="Heading2"/>
-        <w:rPr>
-          <w:lang w:val="bg-BG"/>
-        </w:rPr>
-      </w:pPr>
-      <w:r>
-        <w:rPr>
-          <w:lang w:val="bg-BG"/>
-        </w:rPr>
-        <w:t>Антонио Николов</w:t>
-      </w:r>
+      <w:bookmarkStart w:id="23" w:name="_Toc435982642"/>
+      <w:r>
+        <w:rPr>
+          <w:lang w:val="bg-BG"/>
+        </w:rPr>
+        <w:t>М</w:t>
+      </w:r>
+      <w:r>
+        <w:rPr>
+          <w:lang w:val="bg-BG"/>
+        </w:rPr>
+        <w:t>нение</w:t>
+      </w:r>
+      <w:r>
+        <w:rPr>
+          <w:lang w:val="bg-BG"/>
+        </w:rPr>
+        <w:t xml:space="preserve"> на авторите</w:t>
+      </w:r>
+      <w:bookmarkEnd w:id="23"/>
     </w:p>
     <w:p>
       <w:pPr>
@@ -9567,8 +10592,6 @@
         </w:rPr>
         <w:t>код е нещо което подобрява качеството на кода значително. Като цяло ценен инструмент който спестява време.</w:t>
       </w:r>
-      <w:bookmarkStart w:id="17" w:name="_GoBack"/>
-      <w:bookmarkEnd w:id="17"/>
     </w:p>
     <w:p>
       <w:pPr>
@@ -9619,18 +10642,24 @@
           <w:lang w:val="bg-BG"/>
         </w:rPr>
       </w:pPr>
-      <w:bookmarkStart w:id="18" w:name="_Toc416517970"/>
-      <w:bookmarkStart w:id="19" w:name="_Toc420487198"/>
+      <w:bookmarkStart w:id="24" w:name="_Toc416517970"/>
+      <w:bookmarkStart w:id="25" w:name="_Toc435982643"/>
       <w:r>
         <w:rPr>
           <w:lang w:val="bg-BG"/>
         </w:rPr>
         <w:t>Библиография</w:t>
       </w:r>
-      <w:bookmarkEnd w:id="18"/>
-      <w:bookmarkEnd w:id="19"/>
-    </w:p>
-    <w:p/>
+      <w:bookmarkEnd w:id="24"/>
+      <w:bookmarkEnd w:id="25"/>
+    </w:p>
+    <w:p>
+      <w:r>
+        <w:t>https://developers.google.com/java-dev-tools/codepro/doc/?hl=en</w:t>
+      </w:r>
+      <w:bookmarkStart w:id="26" w:name="_GoBack"/>
+      <w:bookmarkEnd w:id="26"/>
+    </w:p>
     <w:sectPr>
       <w:headerReference w:type="default" r:id="rId34"/>
       <w:footerReference w:type="default" r:id="rId35"/>
@@ -9728,7 +10757,6 @@
                 <w:docPartUnique/>
               </w:docPartObj>
             </w:sdtPr>
-            <w:sdtEndPr/>
             <w:sdtContent>
               <w:r>
                 <w:fldChar w:fldCharType="begin"/>
@@ -9772,7 +10800,6 @@
               <w:dataBinding w:prefixMappings="xmlns:ns0='http://purl.org/dc/elements/1.1/' xmlns:ns1='http://schemas.openxmlformats.org/package/2006/metadata/core-properties' " w:xpath="/ns1:coreProperties[1]/ns0:title[1]" w:storeItemID="{6C3C8BC8-F283-45AE-878A-BAB7291924A1}"/>
               <w:text/>
             </w:sdtPr>
-            <w:sdtEndPr/>
             <w:sdtContent>
               <w:r>
                 <w:rPr>
@@ -9794,7 +10821,6 @@
             <w:calendar w:val="gregorian"/>
           </w:date>
         </w:sdtPr>
-        <w:sdtEndPr/>
         <w:sdtContent>
           <w:tc>
             <w:tcPr>
@@ -9850,7 +10876,21 @@
       <w:rPr>
         <w:color w:val="1F497D"/>
       </w:rPr>
-      <w:t>Portions of this document © 2007 Blackblot.  Used with permission.  All rights reserved.</w:t>
+      <w:t xml:space="preserve">Portions of this document © 2007 </w:t>
+    </w:r>
+    <w:proofErr w:type="spellStart"/>
+    <w:r>
+      <w:rPr>
+        <w:color w:val="1F497D"/>
+      </w:rPr>
+      <w:t>Blackblot</w:t>
+    </w:r>
+    <w:proofErr w:type="spellEnd"/>
+    <w:r>
+      <w:rPr>
+        <w:color w:val="1F497D"/>
+      </w:rPr>
+      <w:t>.  Used with permission.  All rights reserved.</w:t>
     </w:r>
   </w:p>
   <w:p>
@@ -13696,18 +14736,18 @@
 </file>
 
 <file path=customXml/item1.xml><?xml version="1.0" encoding="utf-8"?>
+<p:properties xmlns:p="http://schemas.microsoft.com/office/2006/metadata/properties" xmlns:xsi="http://www.w3.org/2001/XMLSchema-instance">
+  <documentManagement/>
+</p:properties>
+</file>
+
+<file path=customXml/item2.xml><?xml version="1.0" encoding="utf-8"?>
 <?mso-contentType ?>
 <FormTemplates xmlns="http://schemas.microsoft.com/sharepoint/v3/contenttype/forms">
   <Display>DocumentLibraryForm</Display>
   <Edit>DocumentLibraryForm</Edit>
   <New>DocumentLibraryForm</New>
 </FormTemplates>
-</file>
-
-<file path=customXml/item2.xml><?xml version="1.0" encoding="utf-8"?>
-<p:properties xmlns:p="http://schemas.microsoft.com/office/2006/metadata/properties" xmlns:xsi="http://www.w3.org/2001/XMLSchema-instance">
-  <documentManagement/>
-</p:properties>
 </file>
 
 <file path=customXml/item3.xml><?xml version="1.0" encoding="utf-8"?>
@@ -13764,17 +14804,17 @@
 </file>
 
 <file path=customXml/itemProps1.xml><?xml version="1.0" encoding="utf-8"?>
-<ds:datastoreItem xmlns:ds="http://schemas.openxmlformats.org/officeDocument/2006/customXml" ds:itemID="{A0D98242-DE2B-4678-90B2-B7FF4D367546}">
+<ds:datastoreItem xmlns:ds="http://schemas.openxmlformats.org/officeDocument/2006/customXml" ds:itemID="{12A4814F-B824-41FB-B168-AB5394E0FBF4}">
   <ds:schemaRefs>
-    <ds:schemaRef ds:uri="http://schemas.microsoft.com/sharepoint/v3/contenttype/forms"/>
+    <ds:schemaRef ds:uri="http://schemas.microsoft.com/office/2006/metadata/properties"/>
   </ds:schemaRefs>
 </ds:datastoreItem>
 </file>
 
 <file path=customXml/itemProps2.xml><?xml version="1.0" encoding="utf-8"?>
-<ds:datastoreItem xmlns:ds="http://schemas.openxmlformats.org/officeDocument/2006/customXml" ds:itemID="{12A4814F-B824-41FB-B168-AB5394E0FBF4}">
+<ds:datastoreItem xmlns:ds="http://schemas.openxmlformats.org/officeDocument/2006/customXml" ds:itemID="{A0D98242-DE2B-4678-90B2-B7FF4D367546}">
   <ds:schemaRefs>
-    <ds:schemaRef ds:uri="http://schemas.microsoft.com/office/2006/metadata/properties"/>
+    <ds:schemaRef ds:uri="http://schemas.microsoft.com/sharepoint/v3/contenttype/forms"/>
   </ds:schemaRefs>
 </ds:datastoreItem>
 </file>
@@ -13795,7 +14835,7 @@
 </file>
 
 <file path=customXml/itemProps4.xml><?xml version="1.0" encoding="utf-8"?>
-<ds:datastoreItem xmlns:ds="http://schemas.openxmlformats.org/officeDocument/2006/customXml" ds:itemID="{6B39D7AF-3F34-4305-B0C1-50CC040947DD}">
+<ds:datastoreItem xmlns:ds="http://schemas.openxmlformats.org/officeDocument/2006/customXml" ds:itemID="{44D37776-A8F3-422D-B995-BA3BC840CBE9}">
   <ds:schemaRefs>
     <ds:schemaRef ds:uri="http://schemas.openxmlformats.org/officeDocument/2006/bibliography"/>
   </ds:schemaRefs>

</xml_diff>

<commit_message>
Add missing project imports
</commit_message>
<xml_diff>
--- a/SE-proekt-CodePro-AnalytiX.docx
+++ b/SE-proekt-CodePro-AnalytiX.docx
@@ -79,7 +79,6 @@
                 <w:dataBinding w:prefixMappings="xmlns:ns0='http://purl.org/dc/elements/1.1/' xmlns:ns1='http://schemas.openxmlformats.org/package/2006/metadata/core-properties' " w:xpath="/ns1:coreProperties[1]/ns0:title[1]" w:storeItemID="{6C3C8BC8-F283-45AE-878A-BAB7291924A1}"/>
                 <w:text/>
               </w:sdtPr>
-              <w:sdtEndPr/>
               <w:sdtContent>
                 <w:tc>
                   <w:tcPr>
@@ -1006,7 +1005,6 @@
           <w:docPartUnique/>
         </w:docPartObj>
       </w:sdtPr>
-      <w:sdtEndPr/>
       <w:sdtContent>
         <w:p>
           <w:pPr>
@@ -3905,7 +3903,6 @@
       <w:r>
         <w:rPr>
           <w:noProof/>
-          <w:lang w:val="bg-BG" w:eastAsia="bg-BG"/>
         </w:rPr>
         <w:drawing>
           <wp:inline distT="0" distB="0" distL="0" distR="0">
@@ -4060,7 +4057,6 @@
       <w:r>
         <w:rPr>
           <w:noProof/>
-          <w:lang w:val="bg-BG" w:eastAsia="bg-BG"/>
         </w:rPr>
         <w:drawing>
           <wp:inline distT="0" distB="0" distL="0" distR="0">
@@ -4571,7 +4567,6 @@
       <w:r>
         <w:rPr>
           <w:noProof/>
-          <w:lang w:val="bg-BG" w:eastAsia="bg-BG"/>
         </w:rPr>
         <w:drawing>
           <wp:inline distT="0" distB="0" distL="0" distR="0" wp14:anchorId="0E62D122" wp14:editId="7FFDCF4D">
@@ -4724,7 +4719,6 @@
       <w:r>
         <w:rPr>
           <w:noProof/>
-          <w:lang w:val="bg-BG" w:eastAsia="bg-BG"/>
         </w:rPr>
         <w:drawing>
           <wp:inline distT="0" distB="0" distL="0" distR="0" wp14:anchorId="0E62D122" wp14:editId="7FFDCF4D">
@@ -4848,12 +4842,7 @@
         <w:t xml:space="preserve">обобщение), </w:t>
       </w:r>
       <w:r>
-        <w:t>HTML</w:t>
-      </w:r>
-      <w:bookmarkStart w:id="10" w:name="_GoBack"/>
-      <w:bookmarkEnd w:id="10"/>
-      <w:r>
-        <w:t xml:space="preserve"> </w:t>
+        <w:t xml:space="preserve">HTML </w:t>
       </w:r>
       <w:r>
         <w:rPr>
@@ -4888,7 +4877,6 @@
       <w:r>
         <w:rPr>
           <w:noProof/>
-          <w:lang w:val="bg-BG" w:eastAsia="bg-BG"/>
         </w:rPr>
         <w:drawing>
           <wp:inline distT="0" distB="0" distL="0" distR="0" wp14:anchorId="0E62D122" wp14:editId="7FFDCF4D">
@@ -4971,7 +4959,6 @@
       <w:r>
         <w:rPr>
           <w:noProof/>
-          <w:lang w:val="bg-BG" w:eastAsia="bg-BG"/>
         </w:rPr>
         <w:lastRenderedPageBreak/>
         <w:drawing>
@@ -5086,7 +5073,6 @@
       <w:r>
         <w:rPr>
           <w:noProof/>
-          <w:lang w:val="bg-BG" w:eastAsia="bg-BG"/>
         </w:rPr>
         <w:lastRenderedPageBreak/>
         <w:drawing>
@@ -5166,11 +5152,11 @@
       <w:pPr>
         <w:pStyle w:val="Heading3"/>
       </w:pPr>
-      <w:bookmarkStart w:id="11" w:name="_Toc437338424"/>
+      <w:bookmarkStart w:id="10" w:name="_Toc437338424"/>
       <w:r>
         <w:t>JUnit test generation</w:t>
       </w:r>
-      <w:bookmarkEnd w:id="11"/>
+      <w:bookmarkEnd w:id="10"/>
     </w:p>
     <w:p>
       <w:pPr>
@@ -6521,11 +6507,11 @@
           <w:lang w:val="bg-BG"/>
         </w:rPr>
       </w:pPr>
-      <w:bookmarkStart w:id="12" w:name="_Toc437338425"/>
+      <w:bookmarkStart w:id="11" w:name="_Toc437338425"/>
       <w:r>
         <w:t>junit test editor</w:t>
       </w:r>
-      <w:bookmarkEnd w:id="12"/>
+      <w:bookmarkEnd w:id="11"/>
     </w:p>
     <w:p>
       <w:pPr>
@@ -6656,7 +6642,6 @@
       <w:r>
         <w:rPr>
           <w:noProof/>
-          <w:lang w:val="bg-BG" w:eastAsia="bg-BG"/>
         </w:rPr>
         <w:drawing>
           <wp:inline distT="0" distB="0" distL="0" distR="0" wp14:anchorId="13BBAB92" wp14:editId="21B1BCCF">
@@ -6844,7 +6829,6 @@
       <w:r>
         <w:rPr>
           <w:noProof/>
-          <w:lang w:val="bg-BG" w:eastAsia="bg-BG"/>
         </w:rPr>
         <w:lastRenderedPageBreak/>
         <w:drawing>
@@ -6942,7 +6926,6 @@
       <w:r>
         <w:rPr>
           <w:noProof/>
-          <w:lang w:val="bg-BG" w:eastAsia="bg-BG"/>
         </w:rPr>
         <w:drawing>
           <wp:inline distT="0" distB="0" distL="0" distR="0" wp14:anchorId="13BBAB92" wp14:editId="21B1BCCF">
@@ -7027,11 +7010,11 @@
           <w:lang w:val="bg-BG"/>
         </w:rPr>
       </w:pPr>
-      <w:bookmarkStart w:id="13" w:name="_Toc437338426"/>
+      <w:bookmarkStart w:id="12" w:name="_Toc437338426"/>
       <w:r>
         <w:t>audit rule categories</w:t>
       </w:r>
-      <w:bookmarkEnd w:id="13"/>
+      <w:bookmarkEnd w:id="12"/>
     </w:p>
     <w:p>
       <w:pPr>
@@ -7168,7 +7151,6 @@
       <w:r>
         <w:rPr>
           <w:noProof/>
-          <w:lang w:val="bg-BG" w:eastAsia="bg-BG"/>
         </w:rPr>
         <w:drawing>
           <wp:inline distT="0" distB="0" distL="0" distR="0">
@@ -7313,7 +7295,6 @@
       <w:r>
         <w:rPr>
           <w:noProof/>
-          <w:lang w:val="bg-BG" w:eastAsia="bg-BG"/>
         </w:rPr>
         <w:drawing>
           <wp:inline distT="0" distB="0" distL="0" distR="0">
@@ -7408,7 +7389,6 @@
       <w:r>
         <w:rPr>
           <w:noProof/>
-          <w:lang w:val="bg-BG" w:eastAsia="bg-BG"/>
         </w:rPr>
         <w:lastRenderedPageBreak/>
         <w:drawing>
@@ -7600,7 +7580,6 @@
       <w:r>
         <w:rPr>
           <w:noProof/>
-          <w:lang w:val="bg-BG" w:eastAsia="bg-BG"/>
         </w:rPr>
         <w:lastRenderedPageBreak/>
         <w:drawing>
@@ -7737,11 +7716,11 @@
           <w:lang w:val="bg-BG"/>
         </w:rPr>
       </w:pPr>
-      <w:bookmarkStart w:id="14" w:name="_Toc437338427"/>
+      <w:bookmarkStart w:id="13" w:name="_Toc437338427"/>
       <w:r>
         <w:t>metrics</w:t>
       </w:r>
-      <w:bookmarkEnd w:id="14"/>
+      <w:bookmarkEnd w:id="13"/>
     </w:p>
     <w:p>
       <w:pPr>
@@ -7888,7 +7867,6 @@
       <w:r>
         <w:rPr>
           <w:noProof/>
-          <w:lang w:val="bg-BG" w:eastAsia="bg-BG"/>
         </w:rPr>
         <w:lastRenderedPageBreak/>
         <w:drawing>
@@ -7985,11 +7963,11 @@
           <w:lang w:val="bg-BG"/>
         </w:rPr>
       </w:pPr>
-      <w:bookmarkStart w:id="15" w:name="_Toc437338428"/>
+      <w:bookmarkStart w:id="14" w:name="_Toc437338428"/>
       <w:r>
         <w:t>metric categories</w:t>
       </w:r>
-      <w:bookmarkEnd w:id="15"/>
+      <w:bookmarkEnd w:id="14"/>
     </w:p>
     <w:p>
       <w:pPr>
@@ -8134,7 +8112,6 @@
       <w:r>
         <w:rPr>
           <w:noProof/>
-          <w:lang w:val="bg-BG" w:eastAsia="bg-BG"/>
         </w:rPr>
         <w:drawing>
           <wp:inline distT="0" distB="0" distL="0" distR="0">
@@ -8242,7 +8219,6 @@
       <w:r>
         <w:rPr>
           <w:noProof/>
-          <w:lang w:val="bg-BG" w:eastAsia="bg-BG"/>
         </w:rPr>
         <w:lastRenderedPageBreak/>
         <w:drawing>
@@ -8821,11 +8797,11 @@
           <w:lang w:val="bg-BG"/>
         </w:rPr>
       </w:pPr>
-      <w:bookmarkStart w:id="16" w:name="_Toc437338429"/>
+      <w:bookmarkStart w:id="15" w:name="_Toc437338429"/>
       <w:r>
         <w:t>dependency analysis</w:t>
       </w:r>
-      <w:bookmarkEnd w:id="16"/>
+      <w:bookmarkEnd w:id="15"/>
     </w:p>
     <w:p>
       <w:pPr>
@@ -8952,7 +8928,6 @@
       <w:r>
         <w:rPr>
           <w:noProof/>
-          <w:lang w:val="bg-BG" w:eastAsia="bg-BG"/>
         </w:rPr>
         <w:drawing>
           <wp:inline distT="0" distB="0" distL="0" distR="0" wp14:anchorId="67F54F5D" wp14:editId="48F2A17D">
@@ -9045,7 +9020,6 @@
       <w:r>
         <w:rPr>
           <w:noProof/>
-          <w:lang w:val="bg-BG" w:eastAsia="bg-BG"/>
         </w:rPr>
         <w:lastRenderedPageBreak/>
         <w:drawing>
@@ -9150,7 +9124,6 @@
       <w:r>
         <w:rPr>
           <w:noProof/>
-          <w:lang w:val="bg-BG" w:eastAsia="bg-BG"/>
         </w:rPr>
         <w:drawing>
           <wp:inline distT="0" distB="0" distL="0" distR="0" wp14:anchorId="343578EC" wp14:editId="026CB80D">
@@ -9290,7 +9263,6 @@
       <w:r>
         <w:rPr>
           <w:noProof/>
-          <w:lang w:val="bg-BG" w:eastAsia="bg-BG"/>
         </w:rPr>
         <w:lastRenderedPageBreak/>
         <w:drawing>
@@ -9383,7 +9355,6 @@
       <w:r>
         <w:rPr>
           <w:noProof/>
-          <w:lang w:val="bg-BG" w:eastAsia="bg-BG"/>
         </w:rPr>
         <w:drawing>
           <wp:inline distT="0" distB="0" distL="0" distR="0" wp14:anchorId="004C0024" wp14:editId="7EAE1E18">
@@ -9487,12 +9458,12 @@
           <w:lang w:val="bg-BG"/>
         </w:rPr>
       </w:pPr>
-      <w:bookmarkStart w:id="17" w:name="_Toc437338430"/>
+      <w:bookmarkStart w:id="16" w:name="_Toc437338430"/>
       <w:r>
         <w:lastRenderedPageBreak/>
         <w:t>javadoc maintenance</w:t>
       </w:r>
-      <w:bookmarkEnd w:id="17"/>
+      <w:bookmarkEnd w:id="16"/>
     </w:p>
     <w:p>
       <w:pPr>
@@ -9668,7 +9639,6 @@
       <w:r>
         <w:rPr>
           <w:noProof/>
-          <w:lang w:val="bg-BG" w:eastAsia="bg-BG"/>
         </w:rPr>
         <w:drawing>
           <wp:inline distT="0" distB="0" distL="0" distR="0">
@@ -10064,11 +10034,11 @@
           <w:lang w:val="bg-BG"/>
         </w:rPr>
       </w:pPr>
-      <w:bookmarkStart w:id="18" w:name="_Toc437338431"/>
+      <w:bookmarkStart w:id="17" w:name="_Toc437338431"/>
       <w:r>
         <w:t>code coverage</w:t>
       </w:r>
-      <w:bookmarkEnd w:id="18"/>
+      <w:bookmarkEnd w:id="17"/>
     </w:p>
     <w:p>
       <w:pPr>
@@ -10661,7 +10631,6 @@
       <w:r>
         <w:rPr>
           <w:noProof/>
-          <w:lang w:val="bg-BG" w:eastAsia="bg-BG"/>
         </w:rPr>
         <w:drawing>
           <wp:inline distT="0" distB="0" distL="0" distR="0" wp14:anchorId="71F93AA9" wp14:editId="014C509F">
@@ -10765,7 +10734,6 @@
       <w:r>
         <w:rPr>
           <w:noProof/>
-          <w:lang w:val="bg-BG" w:eastAsia="bg-BG"/>
         </w:rPr>
         <w:lastRenderedPageBreak/>
         <w:drawing>
@@ -11966,7 +11934,7 @@
       <w:pPr>
         <w:pStyle w:val="Heading1"/>
       </w:pPr>
-      <w:bookmarkStart w:id="19" w:name="_Toc437338432"/>
+      <w:bookmarkStart w:id="18" w:name="_Toc437338432"/>
       <w:r>
         <w:rPr>
           <w:lang w:val="bg-BG"/>
@@ -11976,6 +11944,57 @@
       <w:r>
         <w:t>CodePro Analytix</w:t>
       </w:r>
+      <w:bookmarkEnd w:id="18"/>
+    </w:p>
+    <w:p>
+      <w:pPr>
+        <w:ind w:firstLine="720"/>
+        <w:rPr>
+          <w:lang w:val="bg-BG"/>
+        </w:rPr>
+      </w:pPr>
+      <w:r>
+        <w:rPr>
+          <w:lang w:val="bg-BG"/>
+        </w:rPr>
+        <w:t xml:space="preserve">В тази точка ще </w:t>
+      </w:r>
+      <w:r>
+        <w:rPr>
+          <w:lang w:val="bg-BG"/>
+        </w:rPr>
+        <w:t>демонстрираме</w:t>
+      </w:r>
+      <w:r>
+        <w:rPr>
+          <w:lang w:val="bg-BG"/>
+        </w:rPr>
+        <w:t xml:space="preserve"> основните начини за използване на </w:t>
+      </w:r>
+      <w:r>
+        <w:t>CodePro Analytix</w:t>
+      </w:r>
+      <w:r>
+        <w:rPr>
+          <w:lang w:val="bg-BG"/>
+        </w:rPr>
+        <w:t xml:space="preserve"> чрез няколко примера.</w:t>
+      </w:r>
+    </w:p>
+    <w:p>
+      <w:pPr>
+        <w:pStyle w:val="Heading2"/>
+        <w:rPr>
+          <w:lang w:val="bg-BG"/>
+        </w:rPr>
+      </w:pPr>
+      <w:bookmarkStart w:id="19" w:name="_Toc437338433"/>
+      <w:r>
+        <w:rPr>
+          <w:lang w:val="bg-BG"/>
+        </w:rPr>
+        <w:t>Auditing</w:t>
+      </w:r>
       <w:bookmarkEnd w:id="19"/>
     </w:p>
     <w:p>
@@ -11989,113 +12008,61 @@
         <w:rPr>
           <w:lang w:val="bg-BG"/>
         </w:rPr>
-        <w:t xml:space="preserve">В тази точка ще </w:t>
-      </w:r>
-      <w:r>
-        <w:rPr>
-          <w:lang w:val="bg-BG"/>
-        </w:rPr>
-        <w:t>демонстрираме</w:t>
-      </w:r>
-      <w:r>
-        <w:rPr>
-          <w:lang w:val="bg-BG"/>
-        </w:rPr>
-        <w:t xml:space="preserve"> основните начини за използване на </w:t>
-      </w:r>
-      <w:r>
-        <w:t>CodePro Analytix</w:t>
-      </w:r>
-      <w:r>
-        <w:rPr>
-          <w:lang w:val="bg-BG"/>
-        </w:rPr>
-        <w:t xml:space="preserve"> чрез няколко примера.</w:t>
-      </w:r>
-    </w:p>
-    <w:p>
-      <w:pPr>
-        <w:pStyle w:val="Heading2"/>
-        <w:rPr>
-          <w:lang w:val="bg-BG"/>
-        </w:rPr>
-      </w:pPr>
-      <w:bookmarkStart w:id="20" w:name="_Toc437338433"/>
-      <w:r>
-        <w:rPr>
-          <w:lang w:val="bg-BG"/>
-        </w:rPr>
-        <w:t>Auditing</w:t>
-      </w:r>
-      <w:bookmarkEnd w:id="20"/>
+        <w:t xml:space="preserve">За да използваме </w:t>
+      </w:r>
+      <w:r>
+        <w:t xml:space="preserve">Code Auditing </w:t>
+      </w:r>
+      <w:r>
+        <w:rPr>
+          <w:lang w:val="bg-BG"/>
+        </w:rPr>
+        <w:t>трябва да натиснем десен бутон върху някой от пакетите или върху файл и да изберем</w:t>
+      </w:r>
+      <w:r>
+        <w:t xml:space="preserve"> </w:t>
+      </w:r>
+      <w:r>
+        <w:rPr>
+          <w:b/>
+        </w:rPr>
+        <w:t xml:space="preserve">Audit Code </w:t>
+      </w:r>
+      <w:r>
+        <w:rPr>
+          <w:lang w:val="bg-BG"/>
+        </w:rPr>
+        <w:t xml:space="preserve">от </w:t>
+      </w:r>
+      <w:r>
+        <w:rPr>
+          <w:b/>
+        </w:rPr>
+        <w:t>CodePro</w:t>
+      </w:r>
+      <w:r>
+        <w:t xml:space="preserve"> Tools </w:t>
+      </w:r>
+      <w:r>
+        <w:rPr>
+          <w:lang w:val="bg-BG"/>
+        </w:rPr>
+        <w:t>менюто</w:t>
+      </w:r>
+      <w:r>
+        <w:rPr>
+          <w:lang w:val="bg-BG"/>
+        </w:rPr>
+        <w:t>.</w:t>
+      </w:r>
     </w:p>
     <w:p>
       <w:pPr>
         <w:ind w:firstLine="720"/>
-        <w:rPr>
-          <w:lang w:val="bg-BG"/>
-        </w:rPr>
-      </w:pPr>
-      <w:r>
-        <w:rPr>
-          <w:lang w:val="bg-BG"/>
-        </w:rPr>
-        <w:t xml:space="preserve">За да използваме </w:t>
-      </w:r>
-      <w:r>
-        <w:t xml:space="preserve">Code Auditing </w:t>
-      </w:r>
-      <w:r>
-        <w:rPr>
-          <w:lang w:val="bg-BG"/>
-        </w:rPr>
-        <w:t>трябва да натиснем десен бутон върху някой от пакетите или върху файл и да изберем</w:t>
-      </w:r>
-      <w:r>
-        <w:t xml:space="preserve"> </w:t>
-      </w:r>
-      <w:r>
-        <w:rPr>
-          <w:b/>
-        </w:rPr>
-        <w:t xml:space="preserve">Audit Code </w:t>
-      </w:r>
-      <w:r>
-        <w:rPr>
-          <w:lang w:val="bg-BG"/>
-        </w:rPr>
-        <w:t xml:space="preserve">от </w:t>
-      </w:r>
-      <w:r>
-        <w:rPr>
-          <w:b/>
-        </w:rPr>
-        <w:t>CodePro</w:t>
-      </w:r>
-      <w:r>
-        <w:t xml:space="preserve"> Tools </w:t>
-      </w:r>
-      <w:r>
-        <w:rPr>
-          <w:lang w:val="bg-BG"/>
-        </w:rPr>
-        <w:t>менюто</w:t>
-      </w:r>
-      <w:r>
-        <w:rPr>
-          <w:lang w:val="bg-BG"/>
-        </w:rPr>
-        <w:t>.</w:t>
-      </w:r>
-    </w:p>
-    <w:p>
-      <w:pPr>
-        <w:ind w:firstLine="720"/>
       </w:pPr>
       <w:r>
         <w:rPr>
           <w:noProof/>
-          <w:lang w:val="bg-BG" w:eastAsia="bg-BG"/>
         </w:rPr>
         <w:lastRenderedPageBreak/>
         <w:drawing>
@@ -12236,7 +12203,6 @@
       <w:r>
         <w:rPr>
           <w:noProof/>
-          <w:lang w:val="bg-BG" w:eastAsia="bg-BG"/>
         </w:rPr>
         <w:drawing>
           <wp:inline distT="0" distB="0" distL="0" distR="0">
@@ -12347,7 +12313,6 @@
       <w:r>
         <w:rPr>
           <w:noProof/>
-          <w:lang w:val="bg-BG" w:eastAsia="bg-BG"/>
         </w:rPr>
         <w:drawing>
           <wp:inline distT="0" distB="0" distL="0" distR="0">
@@ -12440,14 +12405,550 @@
           <w:lang w:val="bg-BG"/>
         </w:rPr>
       </w:pPr>
-      <w:bookmarkStart w:id="21" w:name="_Toc437338434"/>
+      <w:bookmarkStart w:id="20" w:name="_Toc437338434"/>
+      <w:r>
+        <w:rPr>
+          <w:lang w:val="bg-BG"/>
+        </w:rPr>
+        <w:t>Избор на тестови проекти</w:t>
+      </w:r>
+    </w:p>
+    <w:p>
+      <w:pPr>
+        <w:pStyle w:val="Heading3"/>
+      </w:pPr>
+      <w:r>
+        <w:t>Retrofit</w:t>
+      </w:r>
+    </w:p>
+    <w:p>
+      <w:pPr>
+        <w:ind w:left="720"/>
+        <w:rPr>
+          <w:lang w:val="bg-BG"/>
+        </w:rPr>
+      </w:pPr>
+      <w:r>
+        <w:t>Open Source HTTP клиент за Андроид</w:t>
+      </w:r>
+      <w:r>
+        <w:rPr>
+          <w:lang w:val="bg-BG"/>
+        </w:rPr>
+        <w:t>.</w:t>
+      </w:r>
+    </w:p>
+    <w:p>
+      <w:pPr>
+        <w:ind w:left="720"/>
+        <w:rPr>
+          <w:lang w:val="bg-BG"/>
+        </w:rPr>
+      </w:pPr>
+      <w:r>
+        <w:rPr>
+          <w:lang w:val="bg-BG"/>
+        </w:rPr>
+        <w:t>Как се импортва:</w:t>
+      </w:r>
+    </w:p>
+    <w:p>
+      <w:pPr>
+        <w:pStyle w:val="ListParagraph"/>
+        <w:numPr>
+          <w:ilvl w:val="1"/>
+          <w:numId w:val="29"/>
+        </w:numPr>
+        <w:rPr>
+          <w:lang w:val="bg-BG"/>
+        </w:rPr>
+      </w:pPr>
+      <w:r>
+        <w:rPr>
+          <w:lang w:val="bg-BG"/>
+        </w:rPr>
+        <w:t xml:space="preserve">Сваля се проекта от </w:t>
+      </w:r>
+      <w:hyperlink r:id="rId39" w:history="1">
+        <w:r>
+          <w:rPr>
+            <w:rStyle w:val="Hyperlink"/>
+            <w:lang w:val="bg-BG"/>
+          </w:rPr>
+          <w:t>https://github.com/square/retrofit</w:t>
+        </w:r>
+      </w:hyperlink>
+    </w:p>
+    <w:p>
+      <w:pPr>
+        <w:pStyle w:val="ListParagraph"/>
+        <w:ind w:left="2160"/>
+        <w:rPr>
+          <w:lang w:val="bg-BG"/>
+        </w:rPr>
+      </w:pPr>
+    </w:p>
+    <w:p>
+      <w:pPr>
+        <w:pStyle w:val="ListParagraph"/>
+        <w:numPr>
+          <w:ilvl w:val="1"/>
+          <w:numId w:val="29"/>
+        </w:numPr>
+        <w:rPr>
+          <w:lang w:val="bg-BG"/>
+        </w:rPr>
+      </w:pPr>
+      <w:r>
+        <w:rPr>
+          <w:lang w:val="bg-BG"/>
+        </w:rPr>
+        <w:lastRenderedPageBreak/>
+        <w:t xml:space="preserve">В Еклипс – избираме </w:t>
+      </w:r>
+      <w:r>
+        <w:t xml:space="preserve">File -&gt; Import -&gt; Existing Projects into Workspace </w:t>
+      </w:r>
+      <w:r>
+        <w:rPr>
+          <w:lang w:val="bg-BG"/>
+        </w:rPr>
+        <w:t xml:space="preserve">и избираме </w:t>
+      </w:r>
+      <w:r>
+        <w:rPr>
+          <w:lang w:val="bg-BG"/>
+        </w:rPr>
+        <w:t>директорията</w:t>
+      </w:r>
+      <w:r>
+        <w:t>(select root)</w:t>
+      </w:r>
+      <w:r>
+        <w:rPr>
+          <w:lang w:val="bg-BG"/>
+        </w:rPr>
+        <w:t xml:space="preserve"> в която сме запазили </w:t>
+      </w:r>
+      <w:r>
+        <w:t>retrofit</w:t>
+      </w:r>
+    </w:p>
+    <w:p>
+      <w:pPr>
+        <w:pStyle w:val="ListParagraph"/>
+        <w:rPr>
+          <w:lang w:val="bg-BG"/>
+        </w:rPr>
+      </w:pPr>
+    </w:p>
+    <w:p>
+      <w:pPr>
+        <w:pStyle w:val="ListParagraph"/>
+        <w:ind w:left="2160"/>
+        <w:rPr>
+          <w:lang w:val="bg-BG"/>
+        </w:rPr>
+      </w:pPr>
+      <w:bookmarkStart w:id="21" w:name="_GoBack"/>
+      <w:bookmarkEnd w:id="21"/>
+    </w:p>
+    <w:p>
+      <w:pPr>
+        <w:pStyle w:val="ListParagraph"/>
+        <w:numPr>
+          <w:ilvl w:val="1"/>
+          <w:numId w:val="29"/>
+        </w:numPr>
+        <w:rPr>
+          <w:lang w:val="bg-BG"/>
+        </w:rPr>
+      </w:pPr>
+      <w:r>
+        <w:rPr>
+          <w:lang w:val="bg-BG"/>
+        </w:rPr>
+        <w:t xml:space="preserve">След което </w:t>
+      </w:r>
+      <w:r>
+        <w:t>Finish</w:t>
+      </w:r>
+    </w:p>
+    <w:p>
+      <w:pPr>
+        <w:pStyle w:val="ListParagraph"/>
+        <w:ind w:left="2160"/>
+        <w:rPr>
+          <w:lang w:val="bg-BG"/>
+        </w:rPr>
+      </w:pPr>
+    </w:p>
+    <w:p>
+      <w:pPr>
+        <w:pStyle w:val="Heading3"/>
+        <w:rPr>
+          <w:lang w:val="bg-BG"/>
+        </w:rPr>
+      </w:pPr>
+      <w:r>
+        <w:t>Rxjava</w:t>
+      </w:r>
+    </w:p>
+    <w:p>
+      <w:pPr>
+        <w:ind w:left="720"/>
+        <w:rPr>
+          <w:lang w:val="bg-BG"/>
+        </w:rPr>
+      </w:pPr>
+      <w:r>
+        <w:t xml:space="preserve">Java </w:t>
+      </w:r>
+      <w:r>
+        <w:rPr>
+          <w:lang w:val="bg-BG"/>
+        </w:rPr>
+        <w:t>имплементация на библиотека за асинхронни и базирани на събития програми чрез използване на наблюдаеми последователности.</w:t>
+      </w:r>
+    </w:p>
+    <w:p>
+      <w:pPr>
+        <w:ind w:left="720"/>
+        <w:rPr>
+          <w:lang w:val="bg-BG"/>
+        </w:rPr>
+      </w:pPr>
+      <w:r>
+        <w:rPr>
+          <w:lang w:val="bg-BG"/>
+        </w:rPr>
+        <w:t>Как се импортва:</w:t>
+      </w:r>
+    </w:p>
+    <w:p>
+      <w:pPr>
+        <w:pStyle w:val="ListParagraph"/>
+        <w:numPr>
+          <w:ilvl w:val="0"/>
+          <w:numId w:val="30"/>
+        </w:numPr>
+        <w:rPr>
+          <w:lang w:val="bg-BG"/>
+        </w:rPr>
+      </w:pPr>
+      <w:r>
+        <w:rPr>
+          <w:lang w:val="bg-BG"/>
+        </w:rPr>
+        <w:t>Сваля се проекта от</w:t>
+      </w:r>
+      <w:r>
+        <w:rPr>
+          <w:lang w:val="bg-BG"/>
+        </w:rPr>
+        <w:t xml:space="preserve"> </w:t>
+      </w:r>
+      <w:hyperlink r:id="rId40" w:history="1">
+        <w:r>
+          <w:rPr>
+            <w:rStyle w:val="Hyperlink"/>
+            <w:lang w:val="bg-BG"/>
+          </w:rPr>
+          <w:t>https://github.com/ReactiveX/RxJava</w:t>
+        </w:r>
+      </w:hyperlink>
+    </w:p>
+    <w:p>
+      <w:pPr>
+        <w:pStyle w:val="ListParagraph"/>
+        <w:ind w:left="2160"/>
+        <w:rPr>
+          <w:lang w:val="bg-BG"/>
+        </w:rPr>
+      </w:pPr>
+    </w:p>
+    <w:p>
+      <w:pPr>
+        <w:pStyle w:val="ListParagraph"/>
+        <w:numPr>
+          <w:ilvl w:val="0"/>
+          <w:numId w:val="30"/>
+        </w:numPr>
+        <w:rPr>
+          <w:lang w:val="bg-BG"/>
+        </w:rPr>
+      </w:pPr>
+      <w:r>
+        <w:rPr>
+          <w:lang w:val="bg-BG"/>
+        </w:rPr>
+        <w:t xml:space="preserve">В Еклипс – избираме </w:t>
+      </w:r>
+      <w:r>
+        <w:t xml:space="preserve">File -&gt; Import -&gt; Existing Projects into Workspace </w:t>
+      </w:r>
+      <w:r>
+        <w:rPr>
+          <w:lang w:val="bg-BG"/>
+        </w:rPr>
+        <w:t>и избираме директорията</w:t>
+      </w:r>
+      <w:r>
+        <w:t>(select root)</w:t>
+      </w:r>
+      <w:r>
+        <w:rPr>
+          <w:lang w:val="bg-BG"/>
+        </w:rPr>
+        <w:t xml:space="preserve"> в която сме запазили </w:t>
+      </w:r>
+      <w:r>
+        <w:t>RxJava</w:t>
+      </w:r>
+    </w:p>
+    <w:p>
+      <w:pPr>
+        <w:pStyle w:val="ListParagraph"/>
+        <w:rPr>
+          <w:lang w:val="bg-BG"/>
+        </w:rPr>
+      </w:pPr>
+    </w:p>
+    <w:p>
+      <w:pPr>
+        <w:pStyle w:val="ListParagraph"/>
+        <w:ind w:left="2160"/>
+        <w:rPr>
+          <w:lang w:val="bg-BG"/>
+        </w:rPr>
+      </w:pPr>
+    </w:p>
+    <w:p>
+      <w:pPr>
+        <w:pStyle w:val="ListParagraph"/>
+        <w:numPr>
+          <w:ilvl w:val="0"/>
+          <w:numId w:val="30"/>
+        </w:numPr>
+        <w:rPr>
+          <w:lang w:val="bg-BG"/>
+        </w:rPr>
+      </w:pPr>
+      <w:r>
+        <w:rPr>
+          <w:lang w:val="bg-BG"/>
+        </w:rPr>
+        <w:t xml:space="preserve">След което </w:t>
+      </w:r>
+      <w:r>
+        <w:t>Finish</w:t>
+      </w:r>
+    </w:p>
+    <w:p>
+      <w:pPr>
+        <w:pStyle w:val="ListParagraph"/>
+        <w:ind w:left="2160"/>
+        <w:rPr>
+          <w:lang w:val="bg-BG"/>
+        </w:rPr>
+      </w:pPr>
+    </w:p>
+    <w:p>
+      <w:pPr>
+        <w:pStyle w:val="Heading3"/>
+        <w:rPr>
+          <w:lang w:val="bg-BG"/>
+        </w:rPr>
+      </w:pPr>
+      <w:r>
+        <w:t>elasticsearch</w:t>
+      </w:r>
+    </w:p>
+    <w:p>
+      <w:pPr>
+        <w:ind w:left="720"/>
+        <w:rPr>
+          <w:lang w:val="bg-BG"/>
+        </w:rPr>
+      </w:pPr>
+      <w:r>
+        <w:rPr>
+          <w:lang w:val="bg-BG"/>
+        </w:rPr>
+        <w:t xml:space="preserve">Дистрибутирана </w:t>
+      </w:r>
+      <w:r>
+        <w:t xml:space="preserve">RESTful </w:t>
+      </w:r>
+      <w:r>
+        <w:rPr>
+          <w:lang w:val="bg-BG"/>
+        </w:rPr>
+        <w:t>търсачка, създадена за клауда.</w:t>
+      </w:r>
+    </w:p>
+    <w:p>
+      <w:pPr>
+        <w:ind w:left="720"/>
+        <w:rPr>
+          <w:lang w:val="bg-BG"/>
+        </w:rPr>
+      </w:pPr>
+      <w:r>
+        <w:rPr>
+          <w:lang w:val="bg-BG"/>
+        </w:rPr>
+        <w:t>Как се импортва:</w:t>
+      </w:r>
+    </w:p>
+    <w:p>
+      <w:pPr>
+        <w:pStyle w:val="ListParagraph"/>
+        <w:numPr>
+          <w:ilvl w:val="0"/>
+          <w:numId w:val="31"/>
+        </w:numPr>
+        <w:rPr>
+          <w:lang w:val="bg-BG"/>
+        </w:rPr>
+      </w:pPr>
+      <w:r>
+        <w:rPr>
+          <w:lang w:val="bg-BG"/>
+        </w:rPr>
+        <w:t xml:space="preserve">Сваля се проекта от </w:t>
+      </w:r>
+      <w:hyperlink r:id="rId41" w:history="1">
+        <w:r>
+          <w:rPr>
+            <w:rStyle w:val="Hyperlink"/>
+            <w:lang w:val="bg-BG"/>
+          </w:rPr>
+          <w:t>https://github.com/elastic/elasticsearch</w:t>
+        </w:r>
+      </w:hyperlink>
+    </w:p>
+    <w:p>
+      <w:pPr>
+        <w:pStyle w:val="ListParagraph"/>
+        <w:ind w:left="2520"/>
+        <w:rPr>
+          <w:lang w:val="bg-BG"/>
+        </w:rPr>
+      </w:pPr>
+    </w:p>
+    <w:p>
+      <w:pPr>
+        <w:pStyle w:val="ListParagraph"/>
+        <w:numPr>
+          <w:ilvl w:val="0"/>
+          <w:numId w:val="31"/>
+        </w:numPr>
+        <w:rPr>
+          <w:lang w:val="bg-BG"/>
+        </w:rPr>
+      </w:pPr>
+      <w:r>
+        <w:rPr>
+          <w:lang w:val="bg-BG"/>
+        </w:rPr>
+        <w:lastRenderedPageBreak/>
+        <w:t xml:space="preserve">В Еклипс – избираме </w:t>
+      </w:r>
+      <w:r>
+        <w:t xml:space="preserve">File -&gt; Import -&gt; Existing Projects into Workspace </w:t>
+      </w:r>
+      <w:r>
+        <w:rPr>
+          <w:lang w:val="bg-BG"/>
+        </w:rPr>
+        <w:t>и избираме директорията</w:t>
+      </w:r>
+      <w:r>
+        <w:t>(select root)</w:t>
+      </w:r>
+      <w:r>
+        <w:rPr>
+          <w:lang w:val="bg-BG"/>
+        </w:rPr>
+        <w:t xml:space="preserve"> в която сме запазили </w:t>
+      </w:r>
+      <w:r>
+        <w:t>elasticsearch</w:t>
+      </w:r>
+    </w:p>
+    <w:p>
+      <w:pPr>
+        <w:pStyle w:val="ListParagraph"/>
+        <w:rPr>
+          <w:lang w:val="bg-BG"/>
+        </w:rPr>
+      </w:pPr>
+    </w:p>
+    <w:p>
+      <w:pPr>
+        <w:pStyle w:val="ListParagraph"/>
+        <w:ind w:left="2520"/>
+        <w:rPr>
+          <w:lang w:val="bg-BG"/>
+        </w:rPr>
+      </w:pPr>
+    </w:p>
+    <w:p>
+      <w:pPr>
+        <w:pStyle w:val="ListParagraph"/>
+        <w:numPr>
+          <w:ilvl w:val="0"/>
+          <w:numId w:val="31"/>
+        </w:numPr>
+        <w:rPr>
+          <w:lang w:val="bg-BG"/>
+        </w:rPr>
+      </w:pPr>
+      <w:r>
+        <w:rPr>
+          <w:lang w:val="bg-BG"/>
+        </w:rPr>
+        <w:t xml:space="preserve">След което </w:t>
+      </w:r>
+      <w:r>
+        <w:t>Finish</w:t>
+      </w:r>
+    </w:p>
+    <w:p>
+      <w:pPr>
+        <w:rPr>
+          <w:lang w:val="bg-BG"/>
+        </w:rPr>
+      </w:pPr>
+    </w:p>
+    <w:p>
+      <w:pPr>
+        <w:pStyle w:val="Heading3"/>
+        <w:numPr>
+          <w:ilvl w:val="0"/>
+          <w:numId w:val="0"/>
+        </w:numPr>
+        <w:ind w:left="864"/>
+        <w:rPr>
+          <w:lang w:val="bg-BG"/>
+        </w:rPr>
+      </w:pPr>
+    </w:p>
+    <w:p>
+      <w:pPr>
+        <w:pStyle w:val="Heading2"/>
+        <w:rPr>
+          <w:lang w:val="bg-BG"/>
+        </w:rPr>
+      </w:pPr>
       <w:r>
         <w:rPr>
           <w:lang w:val="bg-BG"/>
         </w:rPr>
         <w:t>Прилагане на Audit върху трите тестови проекта и разглеждане на резултата</w:t>
       </w:r>
-      <w:bookmarkEnd w:id="21"/>
+      <w:bookmarkEnd w:id="20"/>
     </w:p>
     <w:p>
       <w:pPr>
@@ -12472,9 +12973,7 @@
       <w:r>
         <w:rPr>
           <w:noProof/>
-          <w:lang w:val="bg-BG" w:eastAsia="bg-BG"/>
-        </w:rPr>
-        <w:lastRenderedPageBreak/>
+        </w:rPr>
         <w:drawing>
           <wp:inline distT="0" distB="0" distL="0" distR="0">
             <wp:extent cx="5181600" cy="2095500"/>
@@ -12493,7 +12992,7 @@
                     </pic:cNvPicPr>
                   </pic:nvPicPr>
                   <pic:blipFill>
-                    <a:blip r:embed="rId39">
+                    <a:blip r:embed="rId42">
                       <a:extLst>
                         <a:ext uri="{28A0092B-C50C-407E-A947-70E740481C1C}">
                           <a14:useLocalDpi xmlns:a14="http://schemas.microsoft.com/office/drawing/2010/main" val="0"/>
@@ -12724,6 +13223,7 @@
         <w:rPr>
           <w:lang w:val="bg-BG"/>
         </w:rPr>
+        <w:lastRenderedPageBreak/>
         <w:t>Кастване към тип при положение, че е ненужно</w:t>
       </w:r>
     </w:p>
@@ -12750,9 +13250,7 @@
       <w:r>
         <w:rPr>
           <w:noProof/>
-          <w:lang w:val="bg-BG" w:eastAsia="bg-BG"/>
-        </w:rPr>
-        <w:lastRenderedPageBreak/>
+        </w:rPr>
         <w:drawing>
           <wp:inline distT="0" distB="0" distL="0" distR="0">
             <wp:extent cx="4810125" cy="3477412"/>
@@ -12771,7 +13269,7 @@
                     </pic:cNvPicPr>
                   </pic:nvPicPr>
                   <pic:blipFill>
-                    <a:blip r:embed="rId40">
+                    <a:blip r:embed="rId43">
                       <a:extLst>
                         <a:ext uri="{28A0092B-C50C-407E-A947-70E740481C1C}">
                           <a14:useLocalDpi xmlns:a14="http://schemas.microsoft.com/office/drawing/2010/main" val="0"/>
@@ -13071,6 +13569,7 @@
         <w:rPr>
           <w:lang w:val="bg-BG"/>
         </w:rPr>
+        <w:lastRenderedPageBreak/>
         <w:t>Грешен тип на параметъра</w:t>
       </w:r>
     </w:p>
@@ -13116,7 +13615,6 @@
         <w:rPr>
           <w:lang w:val="bg-BG"/>
         </w:rPr>
-        <w:lastRenderedPageBreak/>
         <w:t xml:space="preserve">Ненужен </w:t>
       </w:r>
       <w:r>
@@ -13266,7 +13764,6 @@
       <w:r>
         <w:rPr>
           <w:noProof/>
-          <w:lang w:val="bg-BG" w:eastAsia="bg-BG"/>
         </w:rPr>
         <w:lastRenderedPageBreak/>
         <w:drawing>
@@ -13287,7 +13784,7 @@
                     </pic:cNvPicPr>
                   </pic:nvPicPr>
                   <pic:blipFill>
-                    <a:blip r:embed="rId41">
+                    <a:blip r:embed="rId44">
                       <a:extLst>
                         <a:ext uri="{28A0092B-C50C-407E-A947-70E740481C1C}">
                           <a14:useLocalDpi xmlns:a14="http://schemas.microsoft.com/office/drawing/2010/main" val="0"/>
@@ -14302,10 +14799,10 @@
       </w:r>
     </w:p>
     <w:sectPr>
-      <w:headerReference w:type="default" r:id="rId42"/>
-      <w:footerReference w:type="default" r:id="rId43"/>
-      <w:headerReference w:type="first" r:id="rId44"/>
-      <w:footerReference w:type="first" r:id="rId45"/>
+      <w:headerReference w:type="default" r:id="rId45"/>
+      <w:footerReference w:type="default" r:id="rId46"/>
+      <w:headerReference w:type="first" r:id="rId47"/>
+      <w:footerReference w:type="first" r:id="rId48"/>
       <w:pgSz w:w="12240" w:h="15840" w:code="1"/>
       <w:pgMar w:top="1800" w:right="1224" w:bottom="1440" w:left="2376" w:header="720" w:footer="432" w:gutter="0"/>
       <w:cols w:space="720"/>
@@ -14398,7 +14895,6 @@
                 <w:docPartUnique/>
               </w:docPartObj>
             </w:sdtPr>
-            <w:sdtEndPr/>
             <w:sdtContent>
               <w:r>
                 <w:fldChar w:fldCharType="begin"/>
@@ -14410,7 +14906,7 @@
                 <w:fldChar w:fldCharType="separate"/>
               </w:r>
               <w:r>
-                <w:t>7</w:t>
+                <w:t>34</w:t>
               </w:r>
               <w:r>
                 <w:fldChar w:fldCharType="end"/>
@@ -14442,7 +14938,6 @@
               <w:dataBinding w:prefixMappings="xmlns:ns0='http://purl.org/dc/elements/1.1/' xmlns:ns1='http://schemas.openxmlformats.org/package/2006/metadata/core-properties' " w:xpath="/ns1:coreProperties[1]/ns0:title[1]" w:storeItemID="{6C3C8BC8-F283-45AE-878A-BAB7291924A1}"/>
               <w:text/>
             </w:sdtPr>
-            <w:sdtEndPr/>
             <w:sdtContent>
               <w:r>
                 <w:rPr>
@@ -14464,7 +14959,6 @@
             <w:calendar w:val="gregorian"/>
           </w:date>
         </w:sdtPr>
-        <w:sdtEndPr/>
         <w:sdtContent>
           <w:tc>
             <w:tcPr>
@@ -14530,7 +15024,6 @@
     <w:r>
       <w:rPr>
         <w:noProof/>
-        <w:lang w:val="bg-BG" w:eastAsia="bg-BG"/>
       </w:rPr>
       <w:drawing>
         <wp:anchor distT="0" distB="0" distL="114300" distR="114300" simplePos="0" relativeHeight="251669504" behindDoc="1" locked="0" layoutInCell="1" allowOverlap="1">
@@ -14616,7 +15109,6 @@
     <w:r>
       <w:rPr>
         <w:noProof/>
-        <w:lang w:val="bg-BG" w:eastAsia="bg-BG"/>
       </w:rPr>
       <w:drawing>
         <wp:anchor distT="0" distB="0" distL="114300" distR="114300" simplePos="0" relativeHeight="251670528" behindDoc="1" locked="0" layoutInCell="1" allowOverlap="1">
@@ -14683,7 +15175,6 @@
     <w:r>
       <w:rPr>
         <w:noProof/>
-        <w:lang w:val="bg-BG" w:eastAsia="bg-BG"/>
       </w:rPr>
       <w:drawing>
         <wp:anchor distT="0" distB="0" distL="114300" distR="114300" simplePos="0" relativeHeight="251668480" behindDoc="1" locked="0" layoutInCell="1" allowOverlap="1">
@@ -15581,6 +16072,95 @@
     </w:lvl>
   </w:abstractNum>
   <w:abstractNum w:abstractNumId="12" w15:restartNumberingAfterBreak="0">
+    <w:nsid w:val="23D435E0"/>
+    <w:multiLevelType w:val="hybridMultilevel"/>
+    <w:tmpl w:val="353CB13C"/>
+    <w:lvl w:ilvl="0" w:tplc="C9044498">
+      <w:start w:val="1"/>
+      <w:numFmt w:val="decimal"/>
+      <w:lvlText w:val="%1."/>
+      <w:lvlJc w:val="left"/>
+      <w:pPr>
+        <w:ind w:left="2520" w:hanging="360"/>
+      </w:pPr>
+      <w:rPr>
+        <w:rFonts w:hint="default"/>
+      </w:rPr>
+    </w:lvl>
+    <w:lvl w:ilvl="1" w:tplc="0409000F">
+      <w:start w:val="1"/>
+      <w:numFmt w:val="decimal"/>
+      <w:lvlText w:val="%2."/>
+      <w:lvlJc w:val="left"/>
+      <w:pPr>
+        <w:ind w:left="2160" w:hanging="360"/>
+      </w:pPr>
+    </w:lvl>
+    <w:lvl w:ilvl="2" w:tplc="0409001B" w:tentative="1">
+      <w:start w:val="1"/>
+      <w:numFmt w:val="lowerRoman"/>
+      <w:lvlText w:val="%3."/>
+      <w:lvlJc w:val="right"/>
+      <w:pPr>
+        <w:ind w:left="2880" w:hanging="180"/>
+      </w:pPr>
+    </w:lvl>
+    <w:lvl w:ilvl="3" w:tplc="0409000F" w:tentative="1">
+      <w:start w:val="1"/>
+      <w:numFmt w:val="decimal"/>
+      <w:lvlText w:val="%4."/>
+      <w:lvlJc w:val="left"/>
+      <w:pPr>
+        <w:ind w:left="3600" w:hanging="360"/>
+      </w:pPr>
+    </w:lvl>
+    <w:lvl w:ilvl="4" w:tplc="04090019" w:tentative="1">
+      <w:start w:val="1"/>
+      <w:numFmt w:val="lowerLetter"/>
+      <w:lvlText w:val="%5."/>
+      <w:lvlJc w:val="left"/>
+      <w:pPr>
+        <w:ind w:left="4320" w:hanging="360"/>
+      </w:pPr>
+    </w:lvl>
+    <w:lvl w:ilvl="5" w:tplc="0409001B" w:tentative="1">
+      <w:start w:val="1"/>
+      <w:numFmt w:val="lowerRoman"/>
+      <w:lvlText w:val="%6."/>
+      <w:lvlJc w:val="right"/>
+      <w:pPr>
+        <w:ind w:left="5040" w:hanging="180"/>
+      </w:pPr>
+    </w:lvl>
+    <w:lvl w:ilvl="6" w:tplc="0409000F" w:tentative="1">
+      <w:start w:val="1"/>
+      <w:numFmt w:val="decimal"/>
+      <w:lvlText w:val="%7."/>
+      <w:lvlJc w:val="left"/>
+      <w:pPr>
+        <w:ind w:left="5760" w:hanging="360"/>
+      </w:pPr>
+    </w:lvl>
+    <w:lvl w:ilvl="7" w:tplc="04090019" w:tentative="1">
+      <w:start w:val="1"/>
+      <w:numFmt w:val="lowerLetter"/>
+      <w:lvlText w:val="%8."/>
+      <w:lvlJc w:val="left"/>
+      <w:pPr>
+        <w:ind w:left="6480" w:hanging="360"/>
+      </w:pPr>
+    </w:lvl>
+    <w:lvl w:ilvl="8" w:tplc="0409001B" w:tentative="1">
+      <w:start w:val="1"/>
+      <w:numFmt w:val="lowerRoman"/>
+      <w:lvlText w:val="%9."/>
+      <w:lvlJc w:val="right"/>
+      <w:pPr>
+        <w:ind w:left="7200" w:hanging="180"/>
+      </w:pPr>
+    </w:lvl>
+  </w:abstractNum>
+  <w:abstractNum w:abstractNumId="13" w15:restartNumberingAfterBreak="0">
     <w:nsid w:val="27D2525C"/>
     <w:multiLevelType w:val="hybridMultilevel"/>
     <w:tmpl w:val="981CE7AE"/>
@@ -15666,7 +16246,7 @@
       </w:pPr>
     </w:lvl>
   </w:abstractNum>
-  <w:abstractNum w:abstractNumId="13" w15:restartNumberingAfterBreak="0">
+  <w:abstractNum w:abstractNumId="14" w15:restartNumberingAfterBreak="0">
     <w:nsid w:val="2A083431"/>
     <w:multiLevelType w:val="hybridMultilevel"/>
     <w:tmpl w:val="013009C2"/>
@@ -15779,7 +16359,7 @@
       </w:rPr>
     </w:lvl>
   </w:abstractNum>
-  <w:abstractNum w:abstractNumId="14" w15:restartNumberingAfterBreak="0">
+  <w:abstractNum w:abstractNumId="15" w15:restartNumberingAfterBreak="0">
     <w:nsid w:val="2B4831C2"/>
     <w:multiLevelType w:val="hybridMultilevel"/>
     <w:tmpl w:val="42EE165E"/>
@@ -15865,7 +16445,182 @@
       </w:pPr>
     </w:lvl>
   </w:abstractNum>
-  <w:abstractNum w:abstractNumId="15" w15:restartNumberingAfterBreak="0">
+  <w:abstractNum w:abstractNumId="16" w15:restartNumberingAfterBreak="0">
+    <w:nsid w:val="2DAD7486"/>
+    <w:multiLevelType w:val="hybridMultilevel"/>
+    <w:tmpl w:val="ECE47EA8"/>
+    <w:lvl w:ilvl="0" w:tplc="C9044498">
+      <w:start w:val="1"/>
+      <w:numFmt w:val="decimal"/>
+      <w:lvlText w:val="%1."/>
+      <w:lvlJc w:val="left"/>
+      <w:pPr>
+        <w:ind w:left="1800" w:hanging="360"/>
+      </w:pPr>
+      <w:rPr>
+        <w:rFonts w:hint="default"/>
+      </w:rPr>
+    </w:lvl>
+    <w:lvl w:ilvl="1" w:tplc="04090019" w:tentative="1">
+      <w:start w:val="1"/>
+      <w:numFmt w:val="lowerLetter"/>
+      <w:lvlText w:val="%2."/>
+      <w:lvlJc w:val="left"/>
+      <w:pPr>
+        <w:ind w:left="2520" w:hanging="360"/>
+      </w:pPr>
+    </w:lvl>
+    <w:lvl w:ilvl="2" w:tplc="0409001B" w:tentative="1">
+      <w:start w:val="1"/>
+      <w:numFmt w:val="lowerRoman"/>
+      <w:lvlText w:val="%3."/>
+      <w:lvlJc w:val="right"/>
+      <w:pPr>
+        <w:ind w:left="3240" w:hanging="180"/>
+      </w:pPr>
+    </w:lvl>
+    <w:lvl w:ilvl="3" w:tplc="0409000F" w:tentative="1">
+      <w:start w:val="1"/>
+      <w:numFmt w:val="decimal"/>
+      <w:lvlText w:val="%4."/>
+      <w:lvlJc w:val="left"/>
+      <w:pPr>
+        <w:ind w:left="3960" w:hanging="360"/>
+      </w:pPr>
+    </w:lvl>
+    <w:lvl w:ilvl="4" w:tplc="04090019" w:tentative="1">
+      <w:start w:val="1"/>
+      <w:numFmt w:val="lowerLetter"/>
+      <w:lvlText w:val="%5."/>
+      <w:lvlJc w:val="left"/>
+      <w:pPr>
+        <w:ind w:left="4680" w:hanging="360"/>
+      </w:pPr>
+    </w:lvl>
+    <w:lvl w:ilvl="5" w:tplc="0409001B" w:tentative="1">
+      <w:start w:val="1"/>
+      <w:numFmt w:val="lowerRoman"/>
+      <w:lvlText w:val="%6."/>
+      <w:lvlJc w:val="right"/>
+      <w:pPr>
+        <w:ind w:left="5400" w:hanging="180"/>
+      </w:pPr>
+    </w:lvl>
+    <w:lvl w:ilvl="6" w:tplc="0409000F" w:tentative="1">
+      <w:start w:val="1"/>
+      <w:numFmt w:val="decimal"/>
+      <w:lvlText w:val="%7."/>
+      <w:lvlJc w:val="left"/>
+      <w:pPr>
+        <w:ind w:left="6120" w:hanging="360"/>
+      </w:pPr>
+    </w:lvl>
+    <w:lvl w:ilvl="7" w:tplc="04090019" w:tentative="1">
+      <w:start w:val="1"/>
+      <w:numFmt w:val="lowerLetter"/>
+      <w:lvlText w:val="%8."/>
+      <w:lvlJc w:val="left"/>
+      <w:pPr>
+        <w:ind w:left="6840" w:hanging="360"/>
+      </w:pPr>
+    </w:lvl>
+    <w:lvl w:ilvl="8" w:tplc="0409001B" w:tentative="1">
+      <w:start w:val="1"/>
+      <w:numFmt w:val="lowerRoman"/>
+      <w:lvlText w:val="%9."/>
+      <w:lvlJc w:val="right"/>
+      <w:pPr>
+        <w:ind w:left="7560" w:hanging="180"/>
+      </w:pPr>
+    </w:lvl>
+  </w:abstractNum>
+  <w:abstractNum w:abstractNumId="17" w15:restartNumberingAfterBreak="0">
+    <w:nsid w:val="336E3ED0"/>
+    <w:multiLevelType w:val="hybridMultilevel"/>
+    <w:tmpl w:val="EB049EF6"/>
+    <w:lvl w:ilvl="0" w:tplc="0409000F">
+      <w:start w:val="1"/>
+      <w:numFmt w:val="decimal"/>
+      <w:lvlText w:val="%1."/>
+      <w:lvlJc w:val="left"/>
+      <w:pPr>
+        <w:ind w:left="2160" w:hanging="360"/>
+      </w:pPr>
+    </w:lvl>
+    <w:lvl w:ilvl="1" w:tplc="04090019" w:tentative="1">
+      <w:start w:val="1"/>
+      <w:numFmt w:val="lowerLetter"/>
+      <w:lvlText w:val="%2."/>
+      <w:lvlJc w:val="left"/>
+      <w:pPr>
+        <w:ind w:left="2880" w:hanging="360"/>
+      </w:pPr>
+    </w:lvl>
+    <w:lvl w:ilvl="2" w:tplc="0409001B" w:tentative="1">
+      <w:start w:val="1"/>
+      <w:numFmt w:val="lowerRoman"/>
+      <w:lvlText w:val="%3."/>
+      <w:lvlJc w:val="right"/>
+      <w:pPr>
+        <w:ind w:left="3600" w:hanging="180"/>
+      </w:pPr>
+    </w:lvl>
+    <w:lvl w:ilvl="3" w:tplc="0409000F" w:tentative="1">
+      <w:start w:val="1"/>
+      <w:numFmt w:val="decimal"/>
+      <w:lvlText w:val="%4."/>
+      <w:lvlJc w:val="left"/>
+      <w:pPr>
+        <w:ind w:left="4320" w:hanging="360"/>
+      </w:pPr>
+    </w:lvl>
+    <w:lvl w:ilvl="4" w:tplc="04090019" w:tentative="1">
+      <w:start w:val="1"/>
+      <w:numFmt w:val="lowerLetter"/>
+      <w:lvlText w:val="%5."/>
+      <w:lvlJc w:val="left"/>
+      <w:pPr>
+        <w:ind w:left="5040" w:hanging="360"/>
+      </w:pPr>
+    </w:lvl>
+    <w:lvl w:ilvl="5" w:tplc="0409001B" w:tentative="1">
+      <w:start w:val="1"/>
+      <w:numFmt w:val="lowerRoman"/>
+      <w:lvlText w:val="%6."/>
+      <w:lvlJc w:val="right"/>
+      <w:pPr>
+        <w:ind w:left="5760" w:hanging="180"/>
+      </w:pPr>
+    </w:lvl>
+    <w:lvl w:ilvl="6" w:tplc="0409000F" w:tentative="1">
+      <w:start w:val="1"/>
+      <w:numFmt w:val="decimal"/>
+      <w:lvlText w:val="%7."/>
+      <w:lvlJc w:val="left"/>
+      <w:pPr>
+        <w:ind w:left="6480" w:hanging="360"/>
+      </w:pPr>
+    </w:lvl>
+    <w:lvl w:ilvl="7" w:tplc="04090019" w:tentative="1">
+      <w:start w:val="1"/>
+      <w:numFmt w:val="lowerLetter"/>
+      <w:lvlText w:val="%8."/>
+      <w:lvlJc w:val="left"/>
+      <w:pPr>
+        <w:ind w:left="7200" w:hanging="360"/>
+      </w:pPr>
+    </w:lvl>
+    <w:lvl w:ilvl="8" w:tplc="0409001B" w:tentative="1">
+      <w:start w:val="1"/>
+      <w:numFmt w:val="lowerRoman"/>
+      <w:lvlText w:val="%9."/>
+      <w:lvlJc w:val="right"/>
+      <w:pPr>
+        <w:ind w:left="7920" w:hanging="180"/>
+      </w:pPr>
+    </w:lvl>
+  </w:abstractNum>
+  <w:abstractNum w:abstractNumId="18" w15:restartNumberingAfterBreak="0">
     <w:nsid w:val="36F2267C"/>
     <w:multiLevelType w:val="hybridMultilevel"/>
     <w:tmpl w:val="14D6D50C"/>
@@ -15951,7 +16706,96 @@
       </w:pPr>
     </w:lvl>
   </w:abstractNum>
-  <w:abstractNum w:abstractNumId="16" w15:restartNumberingAfterBreak="0">
+  <w:abstractNum w:abstractNumId="19" w15:restartNumberingAfterBreak="0">
+    <w:nsid w:val="396460BD"/>
+    <w:multiLevelType w:val="hybridMultilevel"/>
+    <w:tmpl w:val="ACE0917A"/>
+    <w:lvl w:ilvl="0" w:tplc="149E684C">
+      <w:start w:val="1"/>
+      <w:numFmt w:val="decimal"/>
+      <w:lvlText w:val="%1."/>
+      <w:lvlJc w:val="left"/>
+      <w:pPr>
+        <w:ind w:left="2520" w:hanging="360"/>
+      </w:pPr>
+      <w:rPr>
+        <w:rFonts w:hint="default"/>
+      </w:rPr>
+    </w:lvl>
+    <w:lvl w:ilvl="1" w:tplc="04090019" w:tentative="1">
+      <w:start w:val="1"/>
+      <w:numFmt w:val="lowerLetter"/>
+      <w:lvlText w:val="%2."/>
+      <w:lvlJc w:val="left"/>
+      <w:pPr>
+        <w:ind w:left="3240" w:hanging="360"/>
+      </w:pPr>
+    </w:lvl>
+    <w:lvl w:ilvl="2" w:tplc="0409001B" w:tentative="1">
+      <w:start w:val="1"/>
+      <w:numFmt w:val="lowerRoman"/>
+      <w:lvlText w:val="%3."/>
+      <w:lvlJc w:val="right"/>
+      <w:pPr>
+        <w:ind w:left="3960" w:hanging="180"/>
+      </w:pPr>
+    </w:lvl>
+    <w:lvl w:ilvl="3" w:tplc="0409000F" w:tentative="1">
+      <w:start w:val="1"/>
+      <w:numFmt w:val="decimal"/>
+      <w:lvlText w:val="%4."/>
+      <w:lvlJc w:val="left"/>
+      <w:pPr>
+        <w:ind w:left="4680" w:hanging="360"/>
+      </w:pPr>
+    </w:lvl>
+    <w:lvl w:ilvl="4" w:tplc="04090019" w:tentative="1">
+      <w:start w:val="1"/>
+      <w:numFmt w:val="lowerLetter"/>
+      <w:lvlText w:val="%5."/>
+      <w:lvlJc w:val="left"/>
+      <w:pPr>
+        <w:ind w:left="5400" w:hanging="360"/>
+      </w:pPr>
+    </w:lvl>
+    <w:lvl w:ilvl="5" w:tplc="0409001B" w:tentative="1">
+      <w:start w:val="1"/>
+      <w:numFmt w:val="lowerRoman"/>
+      <w:lvlText w:val="%6."/>
+      <w:lvlJc w:val="right"/>
+      <w:pPr>
+        <w:ind w:left="6120" w:hanging="180"/>
+      </w:pPr>
+    </w:lvl>
+    <w:lvl w:ilvl="6" w:tplc="0409000F" w:tentative="1">
+      <w:start w:val="1"/>
+      <w:numFmt w:val="decimal"/>
+      <w:lvlText w:val="%7."/>
+      <w:lvlJc w:val="left"/>
+      <w:pPr>
+        <w:ind w:left="6840" w:hanging="360"/>
+      </w:pPr>
+    </w:lvl>
+    <w:lvl w:ilvl="7" w:tplc="04090019" w:tentative="1">
+      <w:start w:val="1"/>
+      <w:numFmt w:val="lowerLetter"/>
+      <w:lvlText w:val="%8."/>
+      <w:lvlJc w:val="left"/>
+      <w:pPr>
+        <w:ind w:left="7560" w:hanging="360"/>
+      </w:pPr>
+    </w:lvl>
+    <w:lvl w:ilvl="8" w:tplc="0409001B" w:tentative="1">
+      <w:start w:val="1"/>
+      <w:numFmt w:val="lowerRoman"/>
+      <w:lvlText w:val="%9."/>
+      <w:lvlJc w:val="right"/>
+      <w:pPr>
+        <w:ind w:left="8280" w:hanging="180"/>
+      </w:pPr>
+    </w:lvl>
+  </w:abstractNum>
+  <w:abstractNum w:abstractNumId="20" w15:restartNumberingAfterBreak="0">
     <w:nsid w:val="3E2836F3"/>
     <w:multiLevelType w:val="hybridMultilevel"/>
     <w:tmpl w:val="7D280F64"/>
@@ -16064,7 +16908,7 @@
       </w:rPr>
     </w:lvl>
   </w:abstractNum>
-  <w:abstractNum w:abstractNumId="17" w15:restartNumberingAfterBreak="0">
+  <w:abstractNum w:abstractNumId="21" w15:restartNumberingAfterBreak="0">
     <w:nsid w:val="4FD2731F"/>
     <w:multiLevelType w:val="hybridMultilevel"/>
     <w:tmpl w:val="671AEB34"/>
@@ -16177,7 +17021,7 @@
       </w:rPr>
     </w:lvl>
   </w:abstractNum>
-  <w:abstractNum w:abstractNumId="18" w15:restartNumberingAfterBreak="0">
+  <w:abstractNum w:abstractNumId="22" w15:restartNumberingAfterBreak="0">
     <w:nsid w:val="57EF3B3B"/>
     <w:multiLevelType w:val="hybridMultilevel"/>
     <w:tmpl w:val="0F14BC58"/>
@@ -16263,7 +17107,7 @@
       </w:pPr>
     </w:lvl>
   </w:abstractNum>
-  <w:abstractNum w:abstractNumId="19" w15:restartNumberingAfterBreak="0">
+  <w:abstractNum w:abstractNumId="23" w15:restartNumberingAfterBreak="0">
     <w:nsid w:val="5C062E1C"/>
     <w:multiLevelType w:val="hybridMultilevel"/>
     <w:tmpl w:val="0EEE2CEA"/>
@@ -16376,7 +17220,7 @@
       </w:rPr>
     </w:lvl>
   </w:abstractNum>
-  <w:abstractNum w:abstractNumId="20" w15:restartNumberingAfterBreak="0">
+  <w:abstractNum w:abstractNumId="24" w15:restartNumberingAfterBreak="0">
     <w:nsid w:val="66353B0D"/>
     <w:multiLevelType w:val="hybridMultilevel"/>
     <w:tmpl w:val="1284BE9A"/>
@@ -16462,7 +17306,7 @@
       </w:pPr>
     </w:lvl>
   </w:abstractNum>
-  <w:abstractNum w:abstractNumId="21" w15:restartNumberingAfterBreak="0">
+  <w:abstractNum w:abstractNumId="25" w15:restartNumberingAfterBreak="0">
     <w:nsid w:val="68E44242"/>
     <w:multiLevelType w:val="hybridMultilevel"/>
     <w:tmpl w:val="2E70C8B2"/>
@@ -16551,7 +17395,7 @@
       </w:pPr>
     </w:lvl>
   </w:abstractNum>
-  <w:abstractNum w:abstractNumId="22" w15:restartNumberingAfterBreak="0">
+  <w:abstractNum w:abstractNumId="26" w15:restartNumberingAfterBreak="0">
     <w:nsid w:val="727410EA"/>
     <w:multiLevelType w:val="multilevel"/>
     <w:tmpl w:val="A68A8DF4"/>
@@ -16669,7 +17513,7 @@
       </w:rPr>
     </w:lvl>
   </w:abstractNum>
-  <w:abstractNum w:abstractNumId="23" w15:restartNumberingAfterBreak="0">
+  <w:abstractNum w:abstractNumId="27" w15:restartNumberingAfterBreak="0">
     <w:nsid w:val="7C0E7DD2"/>
     <w:multiLevelType w:val="hybridMultilevel"/>
     <w:tmpl w:val="AEBA8190"/>
@@ -16758,7 +17602,7 @@
       </w:pPr>
     </w:lvl>
   </w:abstractNum>
-  <w:abstractNum w:abstractNumId="24" w15:restartNumberingAfterBreak="0">
+  <w:abstractNum w:abstractNumId="28" w15:restartNumberingAfterBreak="0">
     <w:nsid w:val="7E136720"/>
     <w:multiLevelType w:val="hybridMultilevel"/>
     <w:tmpl w:val="EA2C5EC8"/>
@@ -16869,22 +17713,108 @@
       <w:rPr>
         <w:rFonts w:ascii="Wingdings" w:hAnsi="Wingdings" w:hint="default"/>
       </w:rPr>
+    </w:lvl>
+  </w:abstractNum>
+  <w:abstractNum w:abstractNumId="29" w15:restartNumberingAfterBreak="0">
+    <w:nsid w:val="7EE577FC"/>
+    <w:multiLevelType w:val="hybridMultilevel"/>
+    <w:tmpl w:val="B170C6BE"/>
+    <w:lvl w:ilvl="0" w:tplc="0409000F">
+      <w:start w:val="1"/>
+      <w:numFmt w:val="decimal"/>
+      <w:lvlText w:val="%1."/>
+      <w:lvlJc w:val="left"/>
+      <w:pPr>
+        <w:ind w:left="1440" w:hanging="360"/>
+      </w:pPr>
+    </w:lvl>
+    <w:lvl w:ilvl="1" w:tplc="04090019" w:tentative="1">
+      <w:start w:val="1"/>
+      <w:numFmt w:val="lowerLetter"/>
+      <w:lvlText w:val="%2."/>
+      <w:lvlJc w:val="left"/>
+      <w:pPr>
+        <w:ind w:left="2160" w:hanging="360"/>
+      </w:pPr>
+    </w:lvl>
+    <w:lvl w:ilvl="2" w:tplc="0409001B" w:tentative="1">
+      <w:start w:val="1"/>
+      <w:numFmt w:val="lowerRoman"/>
+      <w:lvlText w:val="%3."/>
+      <w:lvlJc w:val="right"/>
+      <w:pPr>
+        <w:ind w:left="2880" w:hanging="180"/>
+      </w:pPr>
+    </w:lvl>
+    <w:lvl w:ilvl="3" w:tplc="0409000F" w:tentative="1">
+      <w:start w:val="1"/>
+      <w:numFmt w:val="decimal"/>
+      <w:lvlText w:val="%4."/>
+      <w:lvlJc w:val="left"/>
+      <w:pPr>
+        <w:ind w:left="3600" w:hanging="360"/>
+      </w:pPr>
+    </w:lvl>
+    <w:lvl w:ilvl="4" w:tplc="04090019" w:tentative="1">
+      <w:start w:val="1"/>
+      <w:numFmt w:val="lowerLetter"/>
+      <w:lvlText w:val="%5."/>
+      <w:lvlJc w:val="left"/>
+      <w:pPr>
+        <w:ind w:left="4320" w:hanging="360"/>
+      </w:pPr>
+    </w:lvl>
+    <w:lvl w:ilvl="5" w:tplc="0409001B" w:tentative="1">
+      <w:start w:val="1"/>
+      <w:numFmt w:val="lowerRoman"/>
+      <w:lvlText w:val="%6."/>
+      <w:lvlJc w:val="right"/>
+      <w:pPr>
+        <w:ind w:left="5040" w:hanging="180"/>
+      </w:pPr>
+    </w:lvl>
+    <w:lvl w:ilvl="6" w:tplc="0409000F" w:tentative="1">
+      <w:start w:val="1"/>
+      <w:numFmt w:val="decimal"/>
+      <w:lvlText w:val="%7."/>
+      <w:lvlJc w:val="left"/>
+      <w:pPr>
+        <w:ind w:left="5760" w:hanging="360"/>
+      </w:pPr>
+    </w:lvl>
+    <w:lvl w:ilvl="7" w:tplc="04090019" w:tentative="1">
+      <w:start w:val="1"/>
+      <w:numFmt w:val="lowerLetter"/>
+      <w:lvlText w:val="%8."/>
+      <w:lvlJc w:val="left"/>
+      <w:pPr>
+        <w:ind w:left="6480" w:hanging="360"/>
+      </w:pPr>
+    </w:lvl>
+    <w:lvl w:ilvl="8" w:tplc="0409001B" w:tentative="1">
+      <w:start w:val="1"/>
+      <w:numFmt w:val="lowerRoman"/>
+      <w:lvlText w:val="%9."/>
+      <w:lvlJc w:val="right"/>
+      <w:pPr>
+        <w:ind w:left="7200" w:hanging="180"/>
+      </w:pPr>
     </w:lvl>
   </w:abstractNum>
   <w:num w:numId="1">
     <w:abstractNumId w:val="4"/>
   </w:num>
   <w:num w:numId="2">
-    <w:abstractNumId w:val="17"/>
+    <w:abstractNumId w:val="21"/>
   </w:num>
   <w:num w:numId="3">
-    <w:abstractNumId w:val="23"/>
+    <w:abstractNumId w:val="27"/>
   </w:num>
   <w:num w:numId="4">
     <w:abstractNumId w:val="8"/>
   </w:num>
   <w:num w:numId="5">
-    <w:abstractNumId w:val="20"/>
+    <w:abstractNumId w:val="24"/>
   </w:num>
   <w:num w:numId="6">
     <w:abstractNumId w:val="2"/>
@@ -16899,10 +17829,10 @@
     <w:abstractNumId w:val="0"/>
   </w:num>
   <w:num w:numId="10">
-    <w:abstractNumId w:val="22"/>
+    <w:abstractNumId w:val="26"/>
   </w:num>
   <w:num w:numId="11">
-    <w:abstractNumId w:val="13"/>
+    <w:abstractNumId w:val="14"/>
   </w:num>
   <w:num w:numId="12">
     <w:abstractNumId w:val="10"/>
@@ -16911,31 +17841,31 @@
     <w:abstractNumId w:val="7"/>
   </w:num>
   <w:num w:numId="14">
-    <w:abstractNumId w:val="21"/>
+    <w:abstractNumId w:val="25"/>
   </w:num>
   <w:num w:numId="15">
     <w:abstractNumId w:val="6"/>
   </w:num>
   <w:num w:numId="16">
-    <w:abstractNumId w:val="16"/>
+    <w:abstractNumId w:val="20"/>
   </w:num>
   <w:num w:numId="17">
-    <w:abstractNumId w:val="18"/>
+    <w:abstractNumId w:val="22"/>
   </w:num>
   <w:num w:numId="18">
-    <w:abstractNumId w:val="14"/>
+    <w:abstractNumId w:val="15"/>
   </w:num>
   <w:num w:numId="19">
-    <w:abstractNumId w:val="12"/>
+    <w:abstractNumId w:val="13"/>
   </w:num>
   <w:num w:numId="20">
-    <w:abstractNumId w:val="15"/>
+    <w:abstractNumId w:val="18"/>
   </w:num>
   <w:num w:numId="21">
     <w:abstractNumId w:val="5"/>
   </w:num>
   <w:num w:numId="22">
-    <w:abstractNumId w:val="22"/>
+    <w:abstractNumId w:val="26"/>
     <w:lvlOverride w:ilvl="0">
       <w:startOverride w:val="1"/>
     </w:lvlOverride>
@@ -16968,13 +17898,28 @@
     <w:abstractNumId w:val="11"/>
   </w:num>
   <w:num w:numId="24">
-    <w:abstractNumId w:val="19"/>
+    <w:abstractNumId w:val="23"/>
   </w:num>
   <w:num w:numId="25">
-    <w:abstractNumId w:val="24"/>
+    <w:abstractNumId w:val="28"/>
   </w:num>
   <w:num w:numId="26">
     <w:abstractNumId w:val="9"/>
+  </w:num>
+  <w:num w:numId="27">
+    <w:abstractNumId w:val="29"/>
+  </w:num>
+  <w:num w:numId="28">
+    <w:abstractNumId w:val="16"/>
+  </w:num>
+  <w:num w:numId="29">
+    <w:abstractNumId w:val="12"/>
+  </w:num>
+  <w:num w:numId="30">
+    <w:abstractNumId w:val="17"/>
+  </w:num>
+  <w:num w:numId="31">
+    <w:abstractNumId w:val="19"/>
   </w:num>
   <w:numIdMacAtCleanup w:val="4"/>
 </w:numbering>
@@ -18520,6 +19465,21 @@
 </file>
 
 <file path=customXml/item1.xml><?xml version="1.0" encoding="utf-8"?>
+<p:properties xmlns:p="http://schemas.microsoft.com/office/2006/metadata/properties" xmlns:xsi="http://www.w3.org/2001/XMLSchema-instance">
+  <documentManagement/>
+</p:properties>
+</file>
+
+<file path=customXml/item2.xml><?xml version="1.0" encoding="utf-8"?>
+<?mso-contentType ?>
+<FormTemplates xmlns="http://schemas.microsoft.com/sharepoint/v3/contenttype/forms">
+  <Display>DocumentLibraryForm</Display>
+  <Edit>DocumentLibraryForm</Edit>
+  <New>DocumentLibraryForm</New>
+</FormTemplates>
+</file>
+
+<file path=customXml/item3.xml><?xml version="1.0" encoding="utf-8"?>
 <ct:contentTypeSchema xmlns:ct="http://schemas.microsoft.com/office/2006/metadata/contentType" xmlns:ma="http://schemas.microsoft.com/office/2006/metadata/properties/metaAttributes" ct:_="" ma:_="" ma:contentTypeName="Document" ma:contentTypeID="0x010100C67EE4F701BAD649A763E7A0DE880176" ma:contentTypeVersion="0" ma:contentTypeDescription="Create a new document." ma:contentTypeScope="" ma:versionID="87a24148261dbce20c297b6d320f44ce">
   <xsd:schema xmlns:xsd="http://www.w3.org/2001/XMLSchema" xmlns:p="http://schemas.microsoft.com/office/2006/metadata/properties" targetNamespace="http://schemas.microsoft.com/office/2006/metadata/properties" ma:root="true" ma:fieldsID="e8169617fb8cad36348bbb5280768497">
     <xsd:element name="properties">
@@ -18568,26 +19528,27 @@
 </ct:contentTypeSchema>
 </file>
 
-<file path=customXml/item2.xml><?xml version="1.0" encoding="utf-8"?>
-<?mso-contentType ?>
-<FormTemplates xmlns="http://schemas.microsoft.com/sharepoint/v3/contenttype/forms">
-  <Display>DocumentLibraryForm</Display>
-  <Edit>DocumentLibraryForm</Edit>
-  <New>DocumentLibraryForm</New>
-</FormTemplates>
-</file>
-
-<file path=customXml/item3.xml><?xml version="1.0" encoding="utf-8"?>
-<p:properties xmlns:p="http://schemas.microsoft.com/office/2006/metadata/properties" xmlns:xsi="http://www.w3.org/2001/XMLSchema-instance">
-  <documentManagement/>
-</p:properties>
-</file>
-
 <file path=customXml/item4.xml><?xml version="1.0" encoding="utf-8"?>
 <b:Sources xmlns:b="http://schemas.openxmlformats.org/officeDocument/2006/bibliography"/>
 </file>
 
 <file path=customXml/itemProps1.xml><?xml version="1.0" encoding="utf-8"?>
+<ds:datastoreItem xmlns:ds="http://schemas.openxmlformats.org/officeDocument/2006/customXml" ds:itemID="{12A4814F-B824-41FB-B168-AB5394E0FBF4}">
+  <ds:schemaRefs>
+    <ds:schemaRef ds:uri="http://schemas.microsoft.com/office/2006/metadata/properties"/>
+  </ds:schemaRefs>
+</ds:datastoreItem>
+</file>
+
+<file path=customXml/itemProps2.xml><?xml version="1.0" encoding="utf-8"?>
+<ds:datastoreItem xmlns:ds="http://schemas.openxmlformats.org/officeDocument/2006/customXml" ds:itemID="{A0D98242-DE2B-4678-90B2-B7FF4D367546}">
+  <ds:schemaRefs>
+    <ds:schemaRef ds:uri="http://schemas.microsoft.com/sharepoint/v3/contenttype/forms"/>
+  </ds:schemaRefs>
+</ds:datastoreItem>
+</file>
+
+<file path=customXml/itemProps3.xml><?xml version="1.0" encoding="utf-8"?>
 <ds:datastoreItem xmlns:ds="http://schemas.openxmlformats.org/officeDocument/2006/customXml" ds:itemID="{F65D5479-5BBC-452E-A320-5BA29F7CFF23}">
   <ds:schemaRefs>
     <ds:schemaRef ds:uri="http://schemas.microsoft.com/office/2006/metadata/contentType"/>
@@ -18602,24 +19563,8 @@
 </ds:datastoreItem>
 </file>
 
-<file path=customXml/itemProps2.xml><?xml version="1.0" encoding="utf-8"?>
-<ds:datastoreItem xmlns:ds="http://schemas.openxmlformats.org/officeDocument/2006/customXml" ds:itemID="{A0D98242-DE2B-4678-90B2-B7FF4D367546}">
-  <ds:schemaRefs>
-    <ds:schemaRef ds:uri="http://schemas.microsoft.com/sharepoint/v3/contenttype/forms"/>
-  </ds:schemaRefs>
-</ds:datastoreItem>
-</file>
-
-<file path=customXml/itemProps3.xml><?xml version="1.0" encoding="utf-8"?>
-<ds:datastoreItem xmlns:ds="http://schemas.openxmlformats.org/officeDocument/2006/customXml" ds:itemID="{12A4814F-B824-41FB-B168-AB5394E0FBF4}">
-  <ds:schemaRefs>
-    <ds:schemaRef ds:uri="http://schemas.microsoft.com/office/2006/metadata/properties"/>
-  </ds:schemaRefs>
-</ds:datastoreItem>
-</file>
-
 <file path=customXml/itemProps4.xml><?xml version="1.0" encoding="utf-8"?>
-<ds:datastoreItem xmlns:ds="http://schemas.openxmlformats.org/officeDocument/2006/customXml" ds:itemID="{D56634BD-24D1-47F8-91A8-7CD22BFC8AF3}">
+<ds:datastoreItem xmlns:ds="http://schemas.openxmlformats.org/officeDocument/2006/customXml" ds:itemID="{2F74EE14-D1E5-4E3C-8C88-3C935E9A6E52}">
   <ds:schemaRefs>
     <ds:schemaRef ds:uri="http://schemas.openxmlformats.org/officeDocument/2006/bibliography"/>
   </ds:schemaRefs>

</xml_diff>

<commit_message>
Extend code analysis and junit testing
</commit_message>
<xml_diff>
--- a/SE-proekt-CodePro-AnalytiX.docx
+++ b/SE-proekt-CodePro-AnalytiX.docx
@@ -33,6 +33,7 @@
             <w:dataBinding w:prefixMappings="xmlns:ns0='http://purl.org/dc/elements/1.1/' xmlns:ns1='http://schemas.openxmlformats.org/package/2006/metadata/core-properties' " w:xpath="/ns1:coreProperties[1]/ns0:title[1]" w:storeItemID="{6C3C8BC8-F283-45AE-878A-BAB7291924A1}"/>
             <w:text/>
           </w:sdtPr>
+          <w:sdtEndPr/>
           <w:sdtContent>
             <w:tc>
               <w:tcPr>
@@ -50,21 +51,8 @@
                 <w:pPr>
                   <w:pStyle w:val="Title"/>
                 </w:pPr>
-                <w:proofErr w:type="spellStart"/>
                 <w:r>
-                  <w:t>CodePro</w:t>
-                </w:r>
-                <w:proofErr w:type="spellEnd"/>
-                <w:r>
-                  <w:t xml:space="preserve"> </w:t>
-                </w:r>
-                <w:proofErr w:type="spellStart"/>
-                <w:r>
-                  <w:t>AnalytiX</w:t>
-                </w:r>
-                <w:proofErr w:type="spellEnd"/>
-                <w:r>
-                  <w:t xml:space="preserve"> </w:t>
+                  <w:t xml:space="preserve">CodePro AnalytiX </w:t>
                 </w:r>
                 <w:r>
                   <w:rPr>
@@ -1031,6 +1019,7 @@
           <w:docPartUnique/>
         </w:docPartObj>
       </w:sdtPr>
+      <w:sdtEndPr/>
       <w:sdtContent>
         <w:p>
           <w:pPr>
@@ -3344,21 +3333,8 @@
         </w:rPr>
         <w:t xml:space="preserve"> </w:t>
       </w:r>
-      <w:proofErr w:type="spellStart"/>
-      <w:r>
-        <w:t>CodePro</w:t>
-      </w:r>
-      <w:proofErr w:type="spellEnd"/>
-      <w:r>
-        <w:t xml:space="preserve"> </w:t>
-      </w:r>
-      <w:proofErr w:type="spellStart"/>
-      <w:r>
-        <w:t>AnalytiX</w:t>
-      </w:r>
-      <w:proofErr w:type="spellEnd"/>
-      <w:r>
-        <w:t xml:space="preserve">. </w:t>
+      <w:r>
+        <w:t xml:space="preserve">CodePro AnalytiX. </w:t>
       </w:r>
       <w:r>
         <w:rPr>
@@ -3366,21 +3342,8 @@
         </w:rPr>
         <w:t xml:space="preserve">С помощта на </w:t>
       </w:r>
-      <w:proofErr w:type="spellStart"/>
-      <w:r>
-        <w:t>CodePro</w:t>
-      </w:r>
-      <w:proofErr w:type="spellEnd"/>
-      <w:r>
-        <w:t xml:space="preserve"> </w:t>
-      </w:r>
-      <w:proofErr w:type="spellStart"/>
-      <w:r>
-        <w:t>AnalytiX</w:t>
-      </w:r>
-      <w:proofErr w:type="spellEnd"/>
-      <w:r>
-        <w:t xml:space="preserve"> </w:t>
+      <w:r>
+        <w:t xml:space="preserve">CodePro AnalytiX </w:t>
       </w:r>
       <w:r>
         <w:rPr>
@@ -3662,19 +3625,9 @@
         </w:rPr>
         <w:t xml:space="preserve">Се запознае по-подробно с инструмента </w:t>
       </w:r>
-      <w:proofErr w:type="spellStart"/>
-      <w:r>
-        <w:t>CodePro</w:t>
-      </w:r>
-      <w:proofErr w:type="spellEnd"/>
-      <w:r>
-        <w:t xml:space="preserve"> </w:t>
-      </w:r>
-      <w:proofErr w:type="spellStart"/>
-      <w:r>
-        <w:t>AnalytiX</w:t>
-      </w:r>
-      <w:proofErr w:type="spellEnd"/>
+      <w:r>
+        <w:t>CodePro AnalytiX</w:t>
+      </w:r>
       <w:r>
         <w:rPr>
           <w:lang w:val="bg-BG"/>
@@ -3740,19 +3693,9 @@
         </w:rPr>
         <w:t xml:space="preserve"> и разбиране на  </w:t>
       </w:r>
-      <w:proofErr w:type="spellStart"/>
-      <w:r>
-        <w:t>CodePro</w:t>
-      </w:r>
-      <w:proofErr w:type="spellEnd"/>
-      <w:r>
-        <w:t xml:space="preserve"> </w:t>
-      </w:r>
-      <w:proofErr w:type="spellStart"/>
-      <w:r>
-        <w:t>AnalytiX</w:t>
-      </w:r>
-      <w:proofErr w:type="spellEnd"/>
+      <w:r>
+        <w:t>CodePro AnalytiX</w:t>
+      </w:r>
       <w:r>
         <w:rPr>
           <w:lang w:val="bg-BG"/>
@@ -3786,21 +3729,8 @@
         </w:rPr>
         <w:t xml:space="preserve">Като всеки софтуерен продукт и </w:t>
       </w:r>
-      <w:proofErr w:type="spellStart"/>
-      <w:r>
-        <w:t>CodePro</w:t>
-      </w:r>
-      <w:proofErr w:type="spellEnd"/>
-      <w:r>
-        <w:t xml:space="preserve"> </w:t>
-      </w:r>
-      <w:proofErr w:type="spellStart"/>
-      <w:r>
-        <w:t>AnalytiX</w:t>
-      </w:r>
-      <w:proofErr w:type="spellEnd"/>
-      <w:r>
-        <w:t xml:space="preserve"> </w:t>
+      <w:r>
+        <w:t xml:space="preserve">CodePro AnalytiX </w:t>
       </w:r>
       <w:r>
         <w:rPr>
@@ -3991,17 +3921,8 @@
         </w:rPr>
         <w:t xml:space="preserve">Стъпка 2 – Инсталиране на </w:t>
       </w:r>
-      <w:proofErr w:type="spellStart"/>
-      <w:r>
-        <w:t>CodePro</w:t>
-      </w:r>
-      <w:proofErr w:type="spellEnd"/>
-      <w:r>
-        <w:t xml:space="preserve"> </w:t>
-      </w:r>
-      <w:proofErr w:type="spellStart"/>
-      <w:r>
-        <w:t>Anal</w:t>
+      <w:r>
+        <w:t>CodePro Anal</w:t>
       </w:r>
       <w:r>
         <w:t>y</w:t>
@@ -4015,7 +3936,6 @@
       <w:r>
         <w:t>X</w:t>
       </w:r>
-      <w:proofErr w:type="spellEnd"/>
     </w:p>
     <w:p>
       <w:pPr>
@@ -4039,21 +3959,8 @@
         </w:rPr>
         <w:t xml:space="preserve">вече сме готови да инсталираме </w:t>
       </w:r>
-      <w:proofErr w:type="spellStart"/>
-      <w:r>
-        <w:t>CodePro</w:t>
-      </w:r>
-      <w:proofErr w:type="spellEnd"/>
-      <w:r>
-        <w:t xml:space="preserve"> </w:t>
-      </w:r>
-      <w:proofErr w:type="spellStart"/>
-      <w:r>
-        <w:t>AnalytiX</w:t>
-      </w:r>
-      <w:proofErr w:type="spellEnd"/>
-      <w:r>
-        <w:t xml:space="preserve">. </w:t>
+      <w:r>
+        <w:t xml:space="preserve">CodePro AnalytiX. </w:t>
       </w:r>
       <w:r>
         <w:rPr>
@@ -4107,7 +4014,6 @@
       <w:r>
         <w:rPr>
           <w:noProof/>
-          <w:lang w:val="bg-BG" w:eastAsia="bg-BG"/>
         </w:rPr>
         <w:drawing>
           <wp:inline distT="0" distB="0" distL="0" distR="0">
@@ -4220,56 +4126,36 @@
         </w:rPr>
         <w:t xml:space="preserve">ще може да свали </w:t>
       </w:r>
-      <w:proofErr w:type="spellStart"/>
+      <w:r>
+        <w:t xml:space="preserve">CodePro AnalytiX. </w:t>
+      </w:r>
+      <w:r>
+        <w:rPr>
+          <w:lang w:val="bg-BG"/>
+        </w:rPr>
+        <w:t xml:space="preserve">Тъй като има значение коя версия на редактора сме изтеглили, трябва да отидем на официалния сайт на </w:t>
+      </w:r>
+      <w:r>
+        <w:t xml:space="preserve">CodePro </w:t>
+      </w:r>
+      <w:r>
+        <w:rPr>
+          <w:lang w:val="bg-BG"/>
+        </w:rPr>
+        <w:t xml:space="preserve">и да вземем линк за сваляне на плъгина, съответстващ на нашата версия на </w:t>
+      </w:r>
+      <w:r>
+        <w:t xml:space="preserve">Eclipse. </w:t>
+      </w:r>
+      <w:r>
+        <w:rPr>
+          <w:lang w:val="bg-BG"/>
+        </w:rPr>
+        <w:t xml:space="preserve">След като въведем адреса за сваляне в прозореца имаме няколко опции. Чекваме опцията </w:t>
+      </w:r>
       <w:r>
         <w:t>CodePro</w:t>
       </w:r>
-      <w:proofErr w:type="spellEnd"/>
-      <w:r>
-        <w:t xml:space="preserve"> </w:t>
-      </w:r>
-      <w:proofErr w:type="spellStart"/>
-      <w:r>
-        <w:t>AnalytiX</w:t>
-      </w:r>
-      <w:proofErr w:type="spellEnd"/>
-      <w:r>
-        <w:t xml:space="preserve">. </w:t>
-      </w:r>
-      <w:r>
-        <w:rPr>
-          <w:lang w:val="bg-BG"/>
-        </w:rPr>
-        <w:t xml:space="preserve">Тъй като има значение коя версия на редактора сме изтеглили, трябва да отидем на официалния сайт на </w:t>
-      </w:r>
-      <w:proofErr w:type="spellStart"/>
-      <w:r>
-        <w:t>CodePro</w:t>
-      </w:r>
-      <w:proofErr w:type="spellEnd"/>
-      <w:r>
-        <w:t xml:space="preserve"> </w:t>
-      </w:r>
-      <w:r>
-        <w:rPr>
-          <w:lang w:val="bg-BG"/>
-        </w:rPr>
-        <w:t xml:space="preserve">и да вземем линк за сваляне на плъгина, съответстващ на нашата версия на </w:t>
-      </w:r>
-      <w:r>
-        <w:t xml:space="preserve">Eclipse. </w:t>
-      </w:r>
-      <w:r>
-        <w:rPr>
-          <w:lang w:val="bg-BG"/>
-        </w:rPr>
-        <w:t xml:space="preserve">След като въведем адреса за сваляне в прозореца имаме няколко опции. Чекваме опцията </w:t>
-      </w:r>
-      <w:proofErr w:type="spellStart"/>
-      <w:r>
-        <w:t>CodePro</w:t>
-      </w:r>
-      <w:proofErr w:type="spellEnd"/>
       <w:r>
         <w:t>:</w:t>
       </w:r>
@@ -4282,7 +4168,6 @@
       <w:r>
         <w:rPr>
           <w:noProof/>
-          <w:lang w:val="bg-BG" w:eastAsia="bg-BG"/>
         </w:rPr>
         <w:drawing>
           <wp:inline distT="0" distB="0" distL="0" distR="0">
@@ -4428,21 +4313,8 @@
           <w:lang w:val="bg-BG"/>
         </w:rPr>
       </w:pPr>
-      <w:proofErr w:type="spellStart"/>
-      <w:r>
-        <w:t>CodePro</w:t>
-      </w:r>
-      <w:proofErr w:type="spellEnd"/>
-      <w:r>
-        <w:t xml:space="preserve"> </w:t>
-      </w:r>
-      <w:proofErr w:type="spellStart"/>
-      <w:r>
-        <w:t>Analytix</w:t>
-      </w:r>
-      <w:proofErr w:type="spellEnd"/>
-      <w:r>
-        <w:t xml:space="preserve"> </w:t>
+      <w:r>
+        <w:t xml:space="preserve">CodePro Analytix </w:t>
       </w:r>
       <w:r>
         <w:rPr>
@@ -4454,7 +4326,49 @@
         <w:rPr>
           <w:lang w:val="bg-BG"/>
         </w:rPr>
-        <w:t xml:space="preserve"> Целта е да се подобри качеството му. Това се постига, като се анализира кода и инструментът открива ненужни усложнения, грешки и др.</w:t>
+        <w:t xml:space="preserve"> Цел</w:t>
+      </w:r>
+      <w:r>
+        <w:rPr>
+          <w:lang w:val="bg-BG"/>
+        </w:rPr>
+        <w:t>та е да се подобри качеството на архитектурата</w:t>
+      </w:r>
+      <w:r>
+        <w:rPr>
+          <w:lang w:val="bg-BG"/>
+        </w:rPr>
+        <w:t xml:space="preserve">, като се анализира кода и инструментът открива </w:t>
+      </w:r>
+      <w:r>
+        <w:rPr>
+          <w:lang w:val="bg-BG"/>
+        </w:rPr>
+        <w:t xml:space="preserve">ненужни усложнения, грешки, дупки в сигурността и други пропуски, важни за така наречените нефункционални изисквания на заинтересованите страни, като например обратна </w:t>
+      </w:r>
+      <w:r>
+        <w:rPr>
+          <w:lang w:val="bg-BG"/>
+        </w:rPr>
+        <w:t>съвместимост, разширяемост,</w:t>
+      </w:r>
+      <w:r>
+        <w:rPr>
+          <w:lang w:val="bg-BG"/>
+        </w:rPr>
+        <w:t xml:space="preserve"> надеждност, лесна поддръжка, </w:t>
+      </w:r>
+      <w:r>
+        <w:rPr>
+          <w:lang w:val="bg-BG"/>
+        </w:rPr>
+        <w:t>достъ</w:t>
+      </w:r>
+      <w:r>
+        <w:rPr>
+          <w:lang w:val="bg-BG"/>
+        </w:rPr>
+        <w:t>пност, сигурност, използваемост.</w:t>
       </w:r>
     </w:p>
     <w:p>
@@ -4470,186 +4384,174 @@
         <w:tab/>
         <w:t xml:space="preserve">Инструментите за анализ на кода могат да бъдат разглеждани като компоненти на </w:t>
       </w:r>
-      <w:proofErr w:type="spellStart"/>
-      <w:r>
-        <w:t>CodePro</w:t>
-      </w:r>
-      <w:proofErr w:type="spellEnd"/>
-      <w:r>
+      <w:r>
+        <w:t>CodePro Analytix.</w:t>
+      </w:r>
+    </w:p>
+    <w:p>
+      <w:pPr>
+        <w:pStyle w:val="Heading3"/>
+        <w:rPr>
+          <w:lang w:val="bg-BG"/>
+        </w:rPr>
+      </w:pPr>
+      <w:bookmarkStart w:id="8" w:name="_Toc437338423"/>
+      <w:r>
+        <w:t>Code analysis</w:t>
+      </w:r>
+      <w:bookmarkEnd w:id="8"/>
+    </w:p>
+    <w:p>
+      <w:pPr>
+        <w:pStyle w:val="Heading4"/>
+        <w:rPr>
+          <w:lang w:val="bg-BG"/>
+        </w:rPr>
+      </w:pPr>
+      <w:r>
+        <w:t>Code Audit</w:t>
+      </w:r>
+    </w:p>
+    <w:p>
+      <w:pPr>
+        <w:ind w:firstLine="720"/>
+        <w:rPr>
+          <w:lang w:val="bg-BG"/>
+        </w:rPr>
+      </w:pPr>
+      <w:r>
+        <w:rPr>
+          <w:lang w:val="bg-BG"/>
+        </w:rPr>
+        <w:t xml:space="preserve">Чрез </w:t>
+      </w:r>
+      <w:r>
+        <w:t xml:space="preserve">Code Audit </w:t>
+      </w:r>
+      <w:r>
+        <w:rPr>
+          <w:lang w:val="bg-BG"/>
+        </w:rPr>
+        <w:t>се прави проверка на програмния код дали отговаря на дадени правила. Инструмента съдържа много вградени правила, но могат да бъдат добавяни и нови такива.</w:t>
+      </w:r>
+    </w:p>
+    <w:p>
+      <w:pPr>
+        <w:pStyle w:val="Heading4"/>
+        <w:rPr>
+          <w:lang w:val="bg-BG"/>
+        </w:rPr>
+      </w:pPr>
+      <w:r>
+        <w:t>Audit Explorer</w:t>
+      </w:r>
+    </w:p>
+    <w:p>
+      <w:pPr>
+        <w:ind w:firstLine="720"/>
+        <w:rPr>
+          <w:lang w:val="bg-BG"/>
+        </w:rPr>
+      </w:pPr>
+      <w:r>
+        <w:t>Audit Explorer-</w:t>
+      </w:r>
+      <w:r>
+        <w:rPr>
+          <w:lang w:val="bg-BG"/>
+        </w:rPr>
+        <w:t xml:space="preserve">ът показва ресурсите, които са създадени от и свързани с </w:t>
+      </w:r>
+      <w:r>
+        <w:t xml:space="preserve">Code Audit </w:t>
+      </w:r>
+      <w:r>
+        <w:rPr>
+          <w:lang w:val="bg-BG"/>
+        </w:rPr>
+        <w:t xml:space="preserve">функционалността. Два вида ресурси се показват: </w:t>
+      </w:r>
+      <w:r>
+        <w:t xml:space="preserve">Audit Result Set </w:t>
+      </w:r>
+      <w:r>
+        <w:rPr>
+          <w:lang w:val="bg-BG"/>
+        </w:rPr>
+        <w:t xml:space="preserve">– показват се нарушенията, установени при проверката; </w:t>
+      </w:r>
+      <w:r>
+        <w:t xml:space="preserve">Audit Series – </w:t>
+      </w:r>
+      <w:r>
+        <w:rPr>
+          <w:lang w:val="bg-BG"/>
+        </w:rPr>
+        <w:t xml:space="preserve">показва се отчет, базиран на серия от </w:t>
+      </w:r>
+      <w:r>
+        <w:t>Audit Result Set</w:t>
+      </w:r>
+      <w:r>
+        <w:rPr>
+          <w:lang w:val="bg-BG"/>
+        </w:rPr>
+        <w:t>-ове.</w:t>
+      </w:r>
+    </w:p>
+    <w:p>
+      <w:pPr>
+        <w:pStyle w:val="Heading4"/>
+        <w:rPr>
+          <w:lang w:val="bg-BG"/>
+        </w:rPr>
+      </w:pPr>
+      <w:r>
+        <w:t>Audit Rule Sets</w:t>
+      </w:r>
+    </w:p>
+    <w:p>
+      <w:pPr>
+        <w:ind w:firstLine="720"/>
+        <w:rPr>
+          <w:lang w:val="bg-BG"/>
+        </w:rPr>
+      </w:pPr>
+      <w:r>
+        <w:rPr>
+          <w:lang w:val="bg-BG"/>
+        </w:rPr>
+        <w:t>Тук се показва избраният набор от правила за проверка, както и всички достъпни правила за проверка.</w:t>
+      </w:r>
+    </w:p>
+    <w:p>
+      <w:pPr>
+        <w:pStyle w:val="Heading4"/>
+      </w:pPr>
+      <w:r>
+        <w:t>Dynamic Code Auditing</w:t>
+      </w:r>
+    </w:p>
+    <w:p>
+      <w:pPr>
+        <w:ind w:firstLine="720"/>
+        <w:rPr>
+          <w:lang w:val="bg-BG"/>
+        </w:rPr>
+      </w:pPr>
+      <w:r>
+        <w:rPr>
+          <w:lang w:val="bg-BG"/>
+        </w:rPr>
+        <w:lastRenderedPageBreak/>
+        <w:t>Възможно е</w:t>
+      </w:r>
+      <w:r>
+        <w:rPr>
+          <w:lang w:val="bg-BG"/>
+        </w:rPr>
         <w:t xml:space="preserve"> </w:t>
       </w:r>
-      <w:proofErr w:type="spellStart"/>
-      <w:r>
-        <w:t>Analytix</w:t>
-      </w:r>
-      <w:proofErr w:type="spellEnd"/>
-      <w:r>
-        <w:t>.</w:t>
-      </w:r>
-    </w:p>
-    <w:p>
-      <w:pPr>
-        <w:pStyle w:val="Heading3"/>
-        <w:rPr>
-          <w:lang w:val="bg-BG"/>
-        </w:rPr>
-      </w:pPr>
-      <w:bookmarkStart w:id="8" w:name="_Toc437338423"/>
-      <w:r>
-        <w:t>Code analysis</w:t>
-      </w:r>
-      <w:bookmarkEnd w:id="8"/>
-    </w:p>
-    <w:p>
-      <w:pPr>
-        <w:pStyle w:val="Heading4"/>
-        <w:rPr>
-          <w:lang w:val="bg-BG"/>
-        </w:rPr>
-      </w:pPr>
-      <w:r>
-        <w:t>Code Audit</w:t>
-      </w:r>
-    </w:p>
-    <w:p>
-      <w:pPr>
-        <w:ind w:firstLine="720"/>
-        <w:rPr>
-          <w:lang w:val="bg-BG"/>
-        </w:rPr>
-      </w:pPr>
-      <w:r>
-        <w:rPr>
-          <w:lang w:val="bg-BG"/>
-        </w:rPr>
-        <w:t xml:space="preserve">Чрез </w:t>
-      </w:r>
-      <w:r>
-        <w:t xml:space="preserve">Code Audit </w:t>
-      </w:r>
-      <w:r>
-        <w:rPr>
-          <w:lang w:val="bg-BG"/>
-        </w:rPr>
-        <w:t>се прави проверка на програмния код дали отговаря на дадени правила. Инструмента съдържа много вградени правила, но могат да бъдат добавяни и нови такива.</w:t>
-      </w:r>
-    </w:p>
-    <w:p>
-      <w:pPr>
-        <w:pStyle w:val="Heading4"/>
-        <w:rPr>
-          <w:lang w:val="bg-BG"/>
-        </w:rPr>
-      </w:pPr>
-      <w:r>
-        <w:t>Audit Explorer</w:t>
-      </w:r>
-    </w:p>
-    <w:p>
-      <w:pPr>
-        <w:ind w:firstLine="720"/>
-        <w:rPr>
-          <w:lang w:val="bg-BG"/>
-        </w:rPr>
-      </w:pPr>
-      <w:r>
-        <w:t>Audit Explorer-</w:t>
-      </w:r>
-      <w:r>
-        <w:rPr>
-          <w:lang w:val="bg-BG"/>
-        </w:rPr>
-        <w:t xml:space="preserve">ът показва ресурсите, които са създадени от и свързани с </w:t>
-      </w:r>
-      <w:r>
-        <w:t xml:space="preserve">Code Audit </w:t>
-      </w:r>
-      <w:r>
-        <w:rPr>
-          <w:lang w:val="bg-BG"/>
-        </w:rPr>
-        <w:t xml:space="preserve">функционалността. Два вида ресурси се показват: </w:t>
-      </w:r>
-      <w:r>
-        <w:t xml:space="preserve">Audit Result Set </w:t>
-      </w:r>
-      <w:r>
-        <w:rPr>
-          <w:lang w:val="bg-BG"/>
-        </w:rPr>
-        <w:t xml:space="preserve">– показват се нарушенията, установени при проверката; </w:t>
-      </w:r>
-      <w:r>
-        <w:t xml:space="preserve">Audit Series – </w:t>
-      </w:r>
-      <w:r>
-        <w:rPr>
-          <w:lang w:val="bg-BG"/>
-        </w:rPr>
-        <w:t xml:space="preserve">показва се отчет, базиран на серия от </w:t>
-      </w:r>
-      <w:r>
-        <w:t>Audit Result Set</w:t>
-      </w:r>
-      <w:r>
-        <w:rPr>
-          <w:lang w:val="bg-BG"/>
-        </w:rPr>
-        <w:t>-ове.</w:t>
-      </w:r>
-    </w:p>
-    <w:p>
-      <w:pPr>
-        <w:pStyle w:val="Heading4"/>
-        <w:rPr>
-          <w:lang w:val="bg-BG"/>
-        </w:rPr>
-      </w:pPr>
-      <w:r>
-        <w:t>Audit Rule Sets</w:t>
-      </w:r>
-    </w:p>
-    <w:p>
-      <w:pPr>
-        <w:ind w:firstLine="720"/>
-        <w:rPr>
-          <w:lang w:val="bg-BG"/>
-        </w:rPr>
-      </w:pPr>
-      <w:r>
-        <w:rPr>
-          <w:lang w:val="bg-BG"/>
-        </w:rPr>
-        <w:t>Тук се показва избраният набор от правила за проверка, както и всички достъпни правила за проверка.</w:t>
-      </w:r>
-    </w:p>
-    <w:p>
-      <w:pPr>
-        <w:pStyle w:val="Heading4"/>
-      </w:pPr>
-      <w:r>
-        <w:t>Dynamic Code Auditing</w:t>
-      </w:r>
-    </w:p>
-    <w:p>
-      <w:pPr>
-        <w:ind w:firstLine="720"/>
-        <w:rPr>
-          <w:lang w:val="bg-BG"/>
-        </w:rPr>
-      </w:pPr>
-      <w:r>
-        <w:rPr>
-          <w:lang w:val="bg-BG"/>
-        </w:rPr>
-        <w:t>Възможно е</w:t>
-      </w:r>
-      <w:r>
-        <w:rPr>
-          <w:lang w:val="bg-BG"/>
-        </w:rPr>
-        <w:t xml:space="preserve"> </w:t>
-      </w:r>
       <w:r>
         <w:rPr>
           <w:lang w:val="bg-BG"/>
@@ -4678,14 +4580,7 @@
         <w:rPr>
           <w:lang w:val="bg-BG"/>
         </w:rPr>
-        <w:t xml:space="preserve">Когато е включен динамичният одит за даден пакет, отварянето на клас в този пакет резултира в автоматично сканиране за одит </w:t>
-      </w:r>
-      <w:r>
-        <w:rPr>
-          <w:lang w:val="bg-BG"/>
-        </w:rPr>
-        <w:lastRenderedPageBreak/>
-        <w:t xml:space="preserve">нарушения в този клас и резултатите се добавят в </w:t>
+        <w:t xml:space="preserve">Когато е включен динамичният одит за даден пакет, отварянето на клас в този пакет резултира в автоматично сканиране за одит нарушения в този клас и резултатите се добавят в </w:t>
       </w:r>
       <w:r>
         <w:t xml:space="preserve">Audit </w:t>
@@ -4819,8 +4714,8 @@
       <w:r>
         <w:rPr>
           <w:noProof/>
-          <w:lang w:val="bg-BG" w:eastAsia="bg-BG"/>
-        </w:rPr>
+        </w:rPr>
+        <w:lastRenderedPageBreak/>
         <w:drawing>
           <wp:inline distT="0" distB="0" distL="0" distR="0">
             <wp:extent cx="5486400" cy="1853817"/>
@@ -4905,7 +4800,6 @@
         <w:pStyle w:val="Heading4"/>
       </w:pPr>
       <w:r>
-        <w:lastRenderedPageBreak/>
         <w:t>Generating Reports</w:t>
       </w:r>
     </w:p>
@@ -4972,7 +4866,6 @@
       <w:r>
         <w:rPr>
           <w:noProof/>
-          <w:lang w:val="bg-BG" w:eastAsia="bg-BG"/>
         </w:rPr>
         <w:drawing>
           <wp:inline distT="0" distB="0" distL="0" distR="0">
@@ -5095,13 +4988,8 @@
         </w:rPr>
         <w:t xml:space="preserve">обобщение), </w:t>
       </w:r>
-      <w:proofErr w:type="gramStart"/>
-      <w:r>
-        <w:t>HTML</w:t>
-      </w:r>
-      <w:proofErr w:type="gramEnd"/>
-      <w:r>
-        <w:t xml:space="preserve"> </w:t>
+      <w:r>
+        <w:t xml:space="preserve">HTML </w:t>
       </w:r>
       <w:r>
         <w:rPr>
@@ -5136,8 +5024,8 @@
       <w:r>
         <w:rPr>
           <w:noProof/>
-          <w:lang w:val="bg-BG" w:eastAsia="bg-BG"/>
-        </w:rPr>
+        </w:rPr>
+        <w:lastRenderedPageBreak/>
         <w:drawing>
           <wp:inline distT="0" distB="0" distL="0" distR="0">
             <wp:extent cx="2167200" cy="1026000"/>
@@ -5219,9 +5107,7 @@
       <w:r>
         <w:rPr>
           <w:noProof/>
-          <w:lang w:val="bg-BG" w:eastAsia="bg-BG"/>
-        </w:rPr>
-        <w:lastRenderedPageBreak/>
+        </w:rPr>
         <w:drawing>
           <wp:inline distT="0" distB="0" distL="0" distR="0">
             <wp:extent cx="5237952" cy="3714750"/>
@@ -5323,7 +5209,14 @@
         <w:rPr>
           <w:lang w:val="bg-BG"/>
         </w:rPr>
-        <w:t xml:space="preserve"> Избиране на решение прилага решението върху избрани нарушения. В някои случаи, игнорирането на нарушения е правилният избор на действие. Затова са предоставени и няколко опции за локално изключване на правилата. Някои решения може да се приложат едновременно на няколко нарушения, докато други могат да се прилагат само на едно нарушение.</w:t>
+        <w:t xml:space="preserve"> Избиране на решение прилага решението върху избрани нарушения. В някои случаи, игнорирането на нарушения е правилният избор на действие. Затова са предоставени и няколко опции за локално изключване на </w:t>
+      </w:r>
+      <w:r>
+        <w:rPr>
+          <w:lang w:val="bg-BG"/>
+        </w:rPr>
+        <w:lastRenderedPageBreak/>
+        <w:t>правилата. Някои решения може да се приложат едновременно на няколко нарушения, докато други могат да се прилагат само на едно нарушение.</w:t>
       </w:r>
     </w:p>
     <w:p>
@@ -5334,9 +5227,7 @@
       <w:r>
         <w:rPr>
           <w:noProof/>
-          <w:lang w:val="bg-BG" w:eastAsia="bg-BG"/>
-        </w:rPr>
-        <w:lastRenderedPageBreak/>
+        </w:rPr>
         <w:drawing>
           <wp:inline distT="0" distB="0" distL="0" distR="0">
             <wp:extent cx="1591200" cy="954000"/>
@@ -5422,10 +5313,60 @@
     </w:p>
     <w:p>
       <w:pPr>
+        <w:ind w:firstLine="567"/>
+        <w:rPr>
+          <w:lang w:val="bg-BG"/>
+        </w:rPr>
+      </w:pPr>
+      <w:r>
+        <w:rPr>
+          <w:lang w:val="bg-BG"/>
+        </w:rPr>
+        <w:t xml:space="preserve">Идеята на </w:t>
+      </w:r>
+      <w:r>
+        <w:rPr>
+          <w:lang w:val="bg-BG"/>
+        </w:rPr>
+        <w:t xml:space="preserve">Unit </w:t>
+      </w:r>
+      <w:r>
+        <w:rPr>
+          <w:lang w:val="bg-BG"/>
+        </w:rPr>
+        <w:t>тестването е да се тестват малки парчета</w:t>
+      </w:r>
+      <w:r>
+        <w:rPr>
+          <w:lang w:val="bg-BG"/>
+        </w:rPr>
+        <w:t xml:space="preserve">(units) </w:t>
+      </w:r>
+      <w:r>
+        <w:rPr>
+          <w:lang w:val="bg-BG"/>
+        </w:rPr>
+        <w:t>код, например методи.</w:t>
+      </w:r>
+      <w:r>
+        <w:rPr>
+          <w:lang w:val="bg-BG"/>
+        </w:rPr>
+        <w:t xml:space="preserve"> Намира се между дебъгването и класическото интеграционно тестване. Писането на </w:t>
+      </w:r>
+      <w:r>
+        <w:t xml:space="preserve">unit </w:t>
+      </w:r>
+      <w:r>
+        <w:rPr>
+          <w:lang w:val="bg-BG"/>
+        </w:rPr>
+        <w:t>тестове има позитивно влияние върху архитектурата и дизайна на софтуера.</w:t>
+      </w:r>
+    </w:p>
+    <w:p>
+      <w:pPr>
         <w:pStyle w:val="Heading4"/>
-        <w:rPr>
-          <w:lang w:val="bg-BG"/>
-        </w:rPr>
       </w:pPr>
       <w:r>
         <w:t>Test Case Generation</w:t>
@@ -5450,13 +5391,14 @@
         </w:rPr>
         <w:t xml:space="preserve">позволява автоматизирано създаване на обширни </w:t>
       </w:r>
-      <w:proofErr w:type="spellStart"/>
-      <w:r>
-        <w:t>JUnit</w:t>
-      </w:r>
-      <w:proofErr w:type="spellEnd"/>
-      <w:r>
-        <w:t xml:space="preserve"> </w:t>
+      <w:r>
+        <w:rPr>
+          <w:lang w:val="bg-BG"/>
+        </w:rPr>
+        <w:t>J</w:t>
+      </w:r>
+      <w:r>
+        <w:t xml:space="preserve">Unit </w:t>
       </w:r>
       <w:r>
         <w:rPr>
@@ -5570,31 +5512,40 @@
           <w:sz w:val="22"/>
           <w:szCs w:val="22"/>
         </w:rPr>
-        <w:t>и кодът, който се извиква. По-конкретно, искаме да уточним: какво трябва да бъде вярно за една инстанция на клас (инварианта), за да бъде в консистентно състояние; какво трябва да бъде вярно преди даден метод да може да бъде извикан (предпоставка), което включва както състоянието на обекта, така и ограниченията над стойностите на аргументите; какво трябва да бъде вярно след като методът е приключил, което включва както състоянието на обекта, така и ограниченията над върнатата стойност.</w:t>
-      </w:r>
-    </w:p>
-    <w:p>
-      <w:pPr>
-        <w:pStyle w:val="NormalWeb"/>
-        <w:spacing w:before="240" w:beforeAutospacing="0" w:after="240" w:afterAutospacing="0" w:line="360" w:lineRule="atLeast"/>
-        <w:ind w:firstLine="720"/>
+        <w:t xml:space="preserve">и кодът, който се извиква. По-конкретно, искаме да уточним: какво трябва да бъде вярно за една инстанция на клас (инварианта), за да бъде в консистентно състояние; какво трябва да бъде вярно преди даден метод да може да бъде извикан (предпоставка), което включва както </w:t>
+      </w:r>
+      <w:r>
         <w:rPr>
           <w:rFonts w:asciiTheme="minorHAnsi" w:hAnsiTheme="minorHAnsi" w:cs="Arial"/>
           <w:color w:val="212121"/>
           <w:sz w:val="22"/>
           <w:szCs w:val="22"/>
         </w:rPr>
-      </w:pPr>
-      <w:r>
+        <w:lastRenderedPageBreak/>
+        <w:t>състоянието на обекта, така и ограниченията над стойностите на аргументите; какво трябва да бъде вярно след като методът е приключил, което включва както състоянието на обекта, така и ограниченията над върнатата стойност.</w:t>
+      </w:r>
+    </w:p>
+    <w:p>
+      <w:pPr>
+        <w:pStyle w:val="NormalWeb"/>
+        <w:spacing w:before="240" w:beforeAutospacing="0" w:after="240" w:afterAutospacing="0" w:line="360" w:lineRule="atLeast"/>
+        <w:ind w:firstLine="720"/>
         <w:rPr>
           <w:rFonts w:asciiTheme="minorHAnsi" w:hAnsiTheme="minorHAnsi" w:cs="Arial"/>
           <w:color w:val="212121"/>
           <w:sz w:val="22"/>
           <w:szCs w:val="22"/>
         </w:rPr>
+      </w:pPr>
+      <w:r>
+        <w:rPr>
+          <w:rFonts w:asciiTheme="minorHAnsi" w:hAnsiTheme="minorHAnsi" w:cs="Arial"/>
+          <w:color w:val="212121"/>
+          <w:sz w:val="22"/>
+          <w:szCs w:val="22"/>
+        </w:rPr>
         <w:t xml:space="preserve">В Java, поддръжката на design by contract има две форми. Първата е чрез използването на допълнителни Javadoc тагове. Този подход не е стандартизиран, но има няколко конвенции, които са по-популярни от останалите и </w:t>
       </w:r>
-      <w:proofErr w:type="spellStart"/>
       <w:r>
         <w:rPr>
           <w:rFonts w:asciiTheme="minorHAnsi" w:hAnsiTheme="minorHAnsi" w:cs="Arial"/>
@@ -5603,9 +5554,17 @@
           <w:szCs w:val="22"/>
           <w:lang w:val="en-US"/>
         </w:rPr>
-        <w:t>CodePro</w:t>
-      </w:r>
-      <w:proofErr w:type="spellEnd"/>
+        <w:t>CodePro AnalytiX</w:t>
+      </w:r>
+      <w:r>
+        <w:rPr>
+          <w:rFonts w:asciiTheme="minorHAnsi" w:hAnsiTheme="minorHAnsi" w:cs="Arial"/>
+          <w:color w:val="212121"/>
+          <w:sz w:val="22"/>
+          <w:szCs w:val="22"/>
+        </w:rPr>
+        <w:t xml:space="preserve"> поддържа по-известните форми. Втората е чрез използване на </w:t>
+      </w:r>
       <w:r>
         <w:rPr>
           <w:rFonts w:asciiTheme="minorHAnsi" w:hAnsiTheme="minorHAnsi" w:cs="Arial"/>
@@ -5614,9 +5573,17 @@
           <w:szCs w:val="22"/>
           <w:lang w:val="en-US"/>
         </w:rPr>
-        <w:t xml:space="preserve"> </w:t>
-      </w:r>
-      <w:proofErr w:type="spellStart"/>
+        <w:t xml:space="preserve">assert </w:t>
+      </w:r>
+      <w:r>
+        <w:rPr>
+          <w:rFonts w:asciiTheme="minorHAnsi" w:hAnsiTheme="minorHAnsi" w:cs="Arial"/>
+          <w:color w:val="212121"/>
+          <w:sz w:val="22"/>
+          <w:szCs w:val="22"/>
+        </w:rPr>
+        <w:t xml:space="preserve">изявление. Тя е достъпна в </w:t>
+      </w:r>
       <w:r>
         <w:rPr>
           <w:rFonts w:asciiTheme="minorHAnsi" w:hAnsiTheme="minorHAnsi" w:cs="Arial"/>
@@ -5625,9 +5592,8 @@
           <w:szCs w:val="22"/>
           <w:lang w:val="en-US"/>
         </w:rPr>
-        <w:t>AnalytiX</w:t>
-      </w:r>
-      <w:proofErr w:type="spellEnd"/>
+        <w:t>JDK 3.0</w:t>
+      </w:r>
       <w:r>
         <w:rPr>
           <w:rFonts w:asciiTheme="minorHAnsi" w:hAnsiTheme="minorHAnsi" w:cs="Arial"/>
@@ -5635,7 +5601,7 @@
           <w:sz w:val="22"/>
           <w:szCs w:val="22"/>
         </w:rPr>
-        <w:t xml:space="preserve"> поддържа по-известните форми. Втората е чрез използване на </w:t>
+        <w:t xml:space="preserve"> и нататък. Освен това, </w:t>
       </w:r>
       <w:r>
         <w:rPr>
@@ -5645,7 +5611,7 @@
           <w:szCs w:val="22"/>
           <w:lang w:val="en-US"/>
         </w:rPr>
-        <w:t xml:space="preserve">assert </w:t>
+        <w:t>assert</w:t>
       </w:r>
       <w:r>
         <w:rPr>
@@ -5654,17 +5620,7 @@
           <w:sz w:val="22"/>
           <w:szCs w:val="22"/>
         </w:rPr>
-        <w:t xml:space="preserve">изявление. Тя е </w:t>
-      </w:r>
-      <w:r>
-        <w:rPr>
-          <w:rFonts w:asciiTheme="minorHAnsi" w:hAnsiTheme="minorHAnsi" w:cs="Arial"/>
-          <w:color w:val="212121"/>
-          <w:sz w:val="22"/>
-          <w:szCs w:val="22"/>
-        </w:rPr>
-        <w:lastRenderedPageBreak/>
-        <w:t xml:space="preserve">достъпна в </w:t>
+        <w:t xml:space="preserve"> изявленията могат да бъдат използвани и по други причини, освен да изразяват договори и интерпретацията на </w:t>
       </w:r>
       <w:r>
         <w:rPr>
@@ -5674,7 +5630,7 @@
           <w:szCs w:val="22"/>
           <w:lang w:val="en-US"/>
         </w:rPr>
-        <w:t>JDK 3.0</w:t>
+        <w:t xml:space="preserve">assert </w:t>
       </w:r>
       <w:r>
         <w:rPr>
@@ -5683,7 +5639,7 @@
           <w:sz w:val="22"/>
           <w:szCs w:val="22"/>
         </w:rPr>
-        <w:t xml:space="preserve"> и нататък. Освен това, </w:t>
+        <w:t xml:space="preserve">изявление не е винаги очевидна. Приемаме, че </w:t>
       </w:r>
       <w:r>
         <w:rPr>
@@ -5693,7 +5649,7 @@
           <w:szCs w:val="22"/>
           <w:lang w:val="en-US"/>
         </w:rPr>
-        <w:t>assert</w:t>
+        <w:t xml:space="preserve">assert </w:t>
       </w:r>
       <w:r>
         <w:rPr>
@@ -5702,7 +5658,7 @@
           <w:sz w:val="22"/>
           <w:szCs w:val="22"/>
         </w:rPr>
-        <w:t xml:space="preserve"> изявленията могат да бъдат използвани и по други причини, освен да изразяват договори и интерпретацията на </w:t>
+        <w:t xml:space="preserve">изявления, които се намират в началото на метод, представляват предпоставки, а </w:t>
       </w:r>
       <w:r>
         <w:rPr>
@@ -5712,7 +5668,7 @@
           <w:szCs w:val="22"/>
           <w:lang w:val="en-US"/>
         </w:rPr>
-        <w:t xml:space="preserve">assert </w:t>
+        <w:t>assert</w:t>
       </w:r>
       <w:r>
         <w:rPr>
@@ -5721,7 +5677,7 @@
           <w:sz w:val="22"/>
           <w:szCs w:val="22"/>
         </w:rPr>
-        <w:t xml:space="preserve">изявление не е винаги очевидна. Приемаме, че </w:t>
+        <w:t xml:space="preserve"> изявления, които се намират в края на метод, представляват ограничения над връщаната стойност на метода, въпреки че те могат да представляват и инварианти, но </w:t>
       </w:r>
       <w:r>
         <w:rPr>
@@ -5731,7 +5687,7 @@
           <w:szCs w:val="22"/>
           <w:lang w:val="en-US"/>
         </w:rPr>
-        <w:t xml:space="preserve">assert </w:t>
+        <w:t>CodePro AnalytiX</w:t>
       </w:r>
       <w:r>
         <w:rPr>
@@ -5740,7 +5696,383 @@
           <w:sz w:val="22"/>
           <w:szCs w:val="22"/>
         </w:rPr>
-        <w:t xml:space="preserve">изявления, които се намират в началото на метод, представляват предпоставки, а </w:t>
+        <w:t xml:space="preserve"> не може да ги различи.</w:t>
+      </w:r>
+    </w:p>
+    <w:p>
+      <w:pPr>
+        <w:pStyle w:val="NormalWeb"/>
+        <w:spacing w:before="240" w:beforeAutospacing="0" w:after="240" w:afterAutospacing="0" w:line="360" w:lineRule="atLeast"/>
+        <w:ind w:firstLine="720"/>
+        <w:rPr>
+          <w:rFonts w:asciiTheme="minorHAnsi" w:hAnsiTheme="minorHAnsi" w:cs="Arial"/>
+          <w:color w:val="212121"/>
+          <w:sz w:val="22"/>
+          <w:szCs w:val="22"/>
+        </w:rPr>
+      </w:pPr>
+      <w:r>
+        <w:rPr>
+          <w:rFonts w:asciiTheme="minorHAnsi" w:hAnsiTheme="minorHAnsi"/>
+          <w:color w:val="212121"/>
+          <w:sz w:val="22"/>
+          <w:szCs w:val="22"/>
+        </w:rPr>
+        <w:t>Чрез</w:t>
+      </w:r>
+      <w:r>
+        <w:rPr>
+          <w:rFonts w:asciiTheme="minorHAnsi" w:hAnsiTheme="minorHAnsi"/>
+          <w:color w:val="212121"/>
+          <w:sz w:val="22"/>
+          <w:szCs w:val="22"/>
+        </w:rPr>
+        <w:t xml:space="preserve"> настройките, които са достъпни през </w:t>
+      </w:r>
+      <w:r>
+        <w:rPr>
+          <w:rFonts w:asciiTheme="minorHAnsi" w:hAnsiTheme="minorHAnsi"/>
+          <w:color w:val="212121"/>
+          <w:sz w:val="22"/>
+          <w:szCs w:val="22"/>
+          <w:lang w:val="en-US"/>
+        </w:rPr>
+        <w:t xml:space="preserve">CodePro -&gt; JUnit -&gt; Design by Contract </w:t>
+      </w:r>
+      <w:r>
+        <w:rPr>
+          <w:rFonts w:asciiTheme="minorHAnsi" w:hAnsiTheme="minorHAnsi"/>
+          <w:color w:val="212121"/>
+          <w:sz w:val="22"/>
+          <w:szCs w:val="22"/>
+        </w:rPr>
+        <w:t>потребителят може да контролира как се борави</w:t>
+      </w:r>
+      <w:r>
+        <w:rPr>
+          <w:rFonts w:asciiTheme="minorHAnsi" w:hAnsiTheme="minorHAnsi"/>
+          <w:color w:val="212121"/>
+          <w:sz w:val="22"/>
+          <w:szCs w:val="22"/>
+        </w:rPr>
+        <w:t xml:space="preserve"> с </w:t>
+      </w:r>
+      <w:r>
+        <w:rPr>
+          <w:rFonts w:asciiTheme="minorHAnsi" w:hAnsiTheme="minorHAnsi"/>
+          <w:color w:val="212121"/>
+          <w:sz w:val="22"/>
+          <w:szCs w:val="22"/>
+        </w:rPr>
+        <w:t xml:space="preserve">design by contract </w:t>
+      </w:r>
+      <w:r>
+        <w:rPr>
+          <w:rFonts w:asciiTheme="minorHAnsi" w:hAnsiTheme="minorHAnsi"/>
+          <w:color w:val="212121"/>
+          <w:sz w:val="22"/>
+          <w:szCs w:val="22"/>
+        </w:rPr>
+        <w:t>информацията</w:t>
+      </w:r>
+      <w:r>
+        <w:rPr>
+          <w:rFonts w:asciiTheme="minorHAnsi" w:hAnsiTheme="minorHAnsi"/>
+          <w:color w:val="212121"/>
+          <w:sz w:val="22"/>
+          <w:szCs w:val="22"/>
+        </w:rPr>
+        <w:t>.</w:t>
+      </w:r>
+    </w:p>
+    <w:p>
+      <w:pPr>
+        <w:pStyle w:val="NormalWeb"/>
+        <w:spacing w:before="240" w:beforeAutospacing="0" w:after="240" w:afterAutospacing="0" w:line="360" w:lineRule="atLeast"/>
+        <w:ind w:firstLine="720"/>
+        <w:rPr>
+          <w:rFonts w:asciiTheme="minorHAnsi" w:hAnsiTheme="minorHAnsi" w:cs="Arial"/>
+          <w:color w:val="212121"/>
+          <w:sz w:val="22"/>
+          <w:szCs w:val="22"/>
+        </w:rPr>
+      </w:pPr>
+      <w:r>
+        <w:rPr>
+          <w:rFonts w:asciiTheme="minorHAnsi" w:hAnsiTheme="minorHAnsi" w:cs="Arial"/>
+          <w:color w:val="212121"/>
+          <w:sz w:val="22"/>
+          <w:szCs w:val="22"/>
+        </w:rPr>
+        <w:t>Има три основни вида тагове: инварианти, предпоставки и постусловия. При всеки от тези видове, тагът се следва от текст, който трябва да бъде в един от следните формати:</w:t>
+      </w:r>
+    </w:p>
+    <w:p>
+      <w:pPr>
+        <w:pStyle w:val="NormalWeb"/>
+        <w:spacing w:before="240" w:beforeAutospacing="0" w:after="240" w:afterAutospacing="0" w:line="360" w:lineRule="atLeast"/>
+        <w:rPr>
+          <w:rFonts w:asciiTheme="minorHAnsi" w:hAnsiTheme="minorHAnsi" w:cs="Arial"/>
+          <w:color w:val="212121"/>
+          <w:sz w:val="22"/>
+          <w:szCs w:val="22"/>
+        </w:rPr>
+      </w:pPr>
+      <w:r>
+        <w:rPr>
+          <w:rStyle w:val="code0"/>
+          <w:rFonts w:asciiTheme="minorHAnsi" w:eastAsiaTheme="minorHAnsi" w:hAnsiTheme="minorHAnsi" w:cs="Courier New"/>
+          <w:color w:val="212121"/>
+          <w:sz w:val="22"/>
+          <w:szCs w:val="22"/>
+        </w:rPr>
+        <w:t>     </w:t>
+      </w:r>
+      <w:r>
+        <w:rPr>
+          <w:rStyle w:val="apple-converted-space"/>
+          <w:rFonts w:asciiTheme="minorHAnsi" w:eastAsiaTheme="minorHAnsi" w:hAnsiTheme="minorHAnsi" w:cs="Courier New"/>
+          <w:color w:val="212121"/>
+          <w:sz w:val="22"/>
+          <w:szCs w:val="22"/>
+        </w:rPr>
+        <w:t> </w:t>
+      </w:r>
+      <w:r>
+        <w:rPr>
+          <w:rStyle w:val="code0"/>
+          <w:rFonts w:asciiTheme="minorHAnsi" w:eastAsiaTheme="minorHAnsi" w:hAnsiTheme="minorHAnsi" w:cs="Courier New"/>
+          <w:color w:val="212121"/>
+          <w:sz w:val="22"/>
+          <w:szCs w:val="22"/>
+        </w:rPr>
+        <w:t>&lt;booleanExpression&gt;</w:t>
+      </w:r>
+    </w:p>
+    <w:p>
+      <w:pPr>
+        <w:pStyle w:val="NormalWeb"/>
+        <w:spacing w:before="240" w:beforeAutospacing="0" w:after="240" w:afterAutospacing="0" w:line="360" w:lineRule="atLeast"/>
+        <w:rPr>
+          <w:rFonts w:asciiTheme="minorHAnsi" w:hAnsiTheme="minorHAnsi" w:cs="Arial"/>
+          <w:color w:val="212121"/>
+          <w:sz w:val="22"/>
+          <w:szCs w:val="22"/>
+        </w:rPr>
+      </w:pPr>
+      <w:r>
+        <w:rPr>
+          <w:rStyle w:val="code0"/>
+          <w:rFonts w:asciiTheme="minorHAnsi" w:eastAsiaTheme="minorHAnsi" w:hAnsiTheme="minorHAnsi" w:cs="Courier New"/>
+          <w:color w:val="212121"/>
+          <w:sz w:val="22"/>
+          <w:szCs w:val="22"/>
+        </w:rPr>
+        <w:t>     </w:t>
+      </w:r>
+      <w:r>
+        <w:rPr>
+          <w:rStyle w:val="apple-converted-space"/>
+          <w:rFonts w:asciiTheme="minorHAnsi" w:eastAsiaTheme="minorHAnsi" w:hAnsiTheme="minorHAnsi" w:cs="Courier New"/>
+          <w:color w:val="212121"/>
+          <w:sz w:val="22"/>
+          <w:szCs w:val="22"/>
+        </w:rPr>
+        <w:t> </w:t>
+      </w:r>
+      <w:r>
+        <w:rPr>
+          <w:rStyle w:val="code0"/>
+          <w:rFonts w:asciiTheme="minorHAnsi" w:eastAsiaTheme="minorHAnsi" w:hAnsiTheme="minorHAnsi" w:cs="Courier New"/>
+          <w:color w:val="212121"/>
+          <w:sz w:val="22"/>
+          <w:szCs w:val="22"/>
+        </w:rPr>
+        <w:t>( &lt;booleanExpression&gt; , &lt;messageExpression&gt; )</w:t>
+      </w:r>
+    </w:p>
+    <w:p>
+      <w:pPr>
+        <w:pStyle w:val="NormalWeb"/>
+        <w:spacing w:before="240" w:beforeAutospacing="0" w:after="240" w:afterAutospacing="0" w:line="360" w:lineRule="atLeast"/>
+        <w:rPr>
+          <w:rFonts w:asciiTheme="minorHAnsi" w:hAnsiTheme="minorHAnsi" w:cs="Arial"/>
+          <w:color w:val="212121"/>
+          <w:sz w:val="22"/>
+          <w:szCs w:val="22"/>
+        </w:rPr>
+      </w:pPr>
+      <w:r>
+        <w:rPr>
+          <w:rFonts w:asciiTheme="minorHAnsi" w:hAnsiTheme="minorHAnsi" w:cs="Arial"/>
+          <w:color w:val="212121"/>
+          <w:sz w:val="22"/>
+          <w:szCs w:val="22"/>
+        </w:rPr>
+        <w:t xml:space="preserve">Инвариантите се появяват вътре в </w:t>
+      </w:r>
+      <w:r>
+        <w:rPr>
+          <w:rFonts w:asciiTheme="minorHAnsi" w:hAnsiTheme="minorHAnsi" w:cs="Arial"/>
+          <w:color w:val="212121"/>
+          <w:sz w:val="22"/>
+          <w:szCs w:val="22"/>
+        </w:rPr>
+        <w:t xml:space="preserve">Javadoc </w:t>
+      </w:r>
+      <w:r>
+        <w:rPr>
+          <w:rFonts w:asciiTheme="minorHAnsi" w:hAnsiTheme="minorHAnsi" w:cs="Arial"/>
+          <w:color w:val="212121"/>
+          <w:sz w:val="22"/>
+          <w:szCs w:val="22"/>
+        </w:rPr>
+        <w:t>за клас</w:t>
+      </w:r>
+      <w:r>
+        <w:rPr>
+          <w:rFonts w:asciiTheme="minorHAnsi" w:hAnsiTheme="minorHAnsi" w:cs="Arial"/>
+          <w:color w:val="212121"/>
+          <w:sz w:val="22"/>
+          <w:szCs w:val="22"/>
+        </w:rPr>
+        <w:t>.</w:t>
+      </w:r>
+      <w:r>
+        <w:rPr>
+          <w:rFonts w:asciiTheme="minorHAnsi" w:hAnsiTheme="minorHAnsi" w:cs="Arial"/>
+          <w:color w:val="212121"/>
+          <w:sz w:val="22"/>
+          <w:szCs w:val="22"/>
+        </w:rPr>
+        <w:t xml:space="preserve"> Има две обичайни форми за инвариантните тагове - </w:t>
+      </w:r>
+      <w:r>
+        <w:rPr>
+          <w:rStyle w:val="code0"/>
+          <w:rFonts w:asciiTheme="minorHAnsi" w:eastAsiaTheme="minorHAnsi" w:hAnsiTheme="minorHAnsi" w:cs="Courier New"/>
+          <w:color w:val="212121"/>
+          <w:sz w:val="22"/>
+          <w:szCs w:val="22"/>
+        </w:rPr>
+        <w:t>@invariant</w:t>
+      </w:r>
+      <w:r>
+        <w:rPr>
+          <w:rStyle w:val="apple-converted-space"/>
+          <w:rFonts w:asciiTheme="minorHAnsi" w:eastAsiaTheme="minorHAnsi" w:hAnsiTheme="minorHAnsi" w:cs="Arial"/>
+          <w:color w:val="212121"/>
+          <w:sz w:val="22"/>
+          <w:szCs w:val="22"/>
+        </w:rPr>
+        <w:t> </w:t>
+      </w:r>
+      <w:r>
+        <w:rPr>
+          <w:rStyle w:val="apple-converted-space"/>
+          <w:rFonts w:asciiTheme="minorHAnsi" w:eastAsiaTheme="minorHAnsi" w:hAnsiTheme="minorHAnsi" w:cs="Arial"/>
+          <w:color w:val="212121"/>
+          <w:sz w:val="22"/>
+          <w:szCs w:val="22"/>
+        </w:rPr>
+        <w:t>и</w:t>
+      </w:r>
+      <w:r>
+        <w:rPr>
+          <w:rStyle w:val="apple-converted-space"/>
+          <w:rFonts w:asciiTheme="minorHAnsi" w:eastAsiaTheme="minorHAnsi" w:hAnsiTheme="minorHAnsi" w:cs="Arial"/>
+          <w:color w:val="212121"/>
+          <w:sz w:val="22"/>
+          <w:szCs w:val="22"/>
+        </w:rPr>
+        <w:t> </w:t>
+      </w:r>
+      <w:r>
+        <w:rPr>
+          <w:rStyle w:val="code0"/>
+          <w:rFonts w:asciiTheme="minorHAnsi" w:eastAsiaTheme="minorHAnsi" w:hAnsiTheme="minorHAnsi" w:cs="Courier New"/>
+          <w:color w:val="212121"/>
+          <w:sz w:val="22"/>
+          <w:szCs w:val="22"/>
+        </w:rPr>
+        <w:t>@inv</w:t>
+      </w:r>
+      <w:r>
+        <w:rPr>
+          <w:rFonts w:asciiTheme="minorHAnsi" w:hAnsiTheme="minorHAnsi" w:cs="Arial"/>
+          <w:color w:val="212121"/>
+          <w:sz w:val="22"/>
+          <w:szCs w:val="22"/>
+        </w:rPr>
+        <w:t xml:space="preserve">, </w:t>
+      </w:r>
+      <w:r>
+        <w:rPr>
+          <w:rFonts w:asciiTheme="minorHAnsi" w:hAnsiTheme="minorHAnsi" w:cs="Arial"/>
+          <w:color w:val="212121"/>
+          <w:sz w:val="22"/>
+          <w:szCs w:val="22"/>
+        </w:rPr>
+        <w:t>като и двете се разпознават</w:t>
+      </w:r>
+      <w:r>
+        <w:rPr>
+          <w:rFonts w:asciiTheme="minorHAnsi" w:hAnsiTheme="minorHAnsi" w:cs="Arial"/>
+          <w:color w:val="212121"/>
+          <w:sz w:val="22"/>
+          <w:szCs w:val="22"/>
+        </w:rPr>
+        <w:t>.</w:t>
+      </w:r>
+      <w:r>
+        <w:rPr>
+          <w:rFonts w:asciiTheme="minorHAnsi" w:hAnsiTheme="minorHAnsi" w:cs="Arial"/>
+          <w:color w:val="212121"/>
+          <w:sz w:val="22"/>
+          <w:szCs w:val="22"/>
+        </w:rPr>
+        <w:t xml:space="preserve"> Кодът в инвариантен таг може да се отнася към кои да е видими типове и към кои да е полета или методи, дефинирани от конкретния клас.</w:t>
+      </w:r>
+      <w:r>
+        <w:rPr>
+          <w:rFonts w:asciiTheme="minorHAnsi" w:hAnsiTheme="minorHAnsi" w:cs="Arial"/>
+          <w:color w:val="212121"/>
+          <w:sz w:val="22"/>
+          <w:szCs w:val="22"/>
+        </w:rPr>
+        <w:t xml:space="preserve"> </w:t>
+      </w:r>
+      <w:r>
+        <w:rPr>
+          <w:rFonts w:asciiTheme="minorHAnsi" w:hAnsiTheme="minorHAnsi" w:cs="Arial"/>
+          <w:color w:val="212121"/>
+          <w:sz w:val="22"/>
+          <w:szCs w:val="22"/>
+        </w:rPr>
+        <w:t>Потребителят може да специфицира дали инвариантите трябва да бъдат проверявани във всеки тестов метод, но това не е задължително.</w:t>
+      </w:r>
+    </w:p>
+    <w:p>
+      <w:pPr>
+        <w:pStyle w:val="NormalWeb"/>
+        <w:spacing w:before="240" w:beforeAutospacing="0" w:after="240" w:afterAutospacing="0" w:line="360" w:lineRule="atLeast"/>
+        <w:rPr>
+          <w:rFonts w:asciiTheme="minorHAnsi" w:hAnsiTheme="minorHAnsi" w:cs="Arial"/>
+          <w:color w:val="212121"/>
+          <w:sz w:val="22"/>
+          <w:szCs w:val="22"/>
+        </w:rPr>
+      </w:pPr>
+      <w:r>
+        <w:rPr>
+          <w:rFonts w:asciiTheme="minorHAnsi" w:hAnsiTheme="minorHAnsi" w:cs="Arial"/>
+          <w:color w:val="212121"/>
+          <w:sz w:val="22"/>
+          <w:szCs w:val="22"/>
+        </w:rPr>
+        <w:lastRenderedPageBreak/>
+        <w:tab/>
+        <w:t xml:space="preserve">Например, ако имаме клас, който представлява стек от цели числа, в който стойностите в стека са запаметени в масив с име </w:t>
       </w:r>
       <w:r>
         <w:rPr>
@@ -5750,7 +6082,7 @@
           <w:szCs w:val="22"/>
           <w:lang w:val="en-US"/>
         </w:rPr>
-        <w:t>assert</w:t>
+        <w:t xml:space="preserve">elements </w:t>
       </w:r>
       <w:r>
         <w:rPr>
@@ -5759,9 +6091,8 @@
           <w:sz w:val="22"/>
           <w:szCs w:val="22"/>
         </w:rPr>
-        <w:t xml:space="preserve"> изявления, които се намират в края на метод, представляват ограничения над връщаната стойност на метода, въпреки че те могат да представляват и инварианти, но </w:t>
-      </w:r>
-      <w:proofErr w:type="spellStart"/>
+        <w:t xml:space="preserve">с </w:t>
+      </w:r>
       <w:r>
         <w:rPr>
           <w:rFonts w:asciiTheme="minorHAnsi" w:hAnsiTheme="minorHAnsi" w:cs="Arial"/>
@@ -5770,9 +6101,17 @@
           <w:szCs w:val="22"/>
           <w:lang w:val="en-US"/>
         </w:rPr>
-        <w:t>CodePro</w:t>
-      </w:r>
-      <w:proofErr w:type="spellEnd"/>
+        <w:t xml:space="preserve">integer </w:t>
+      </w:r>
+      <w:r>
+        <w:rPr>
+          <w:rFonts w:asciiTheme="minorHAnsi" w:hAnsiTheme="minorHAnsi" w:cs="Arial"/>
+          <w:color w:val="212121"/>
+          <w:sz w:val="22"/>
+          <w:szCs w:val="22"/>
+        </w:rPr>
+        <w:t xml:space="preserve">поле с име </w:t>
+      </w:r>
       <w:r>
         <w:rPr>
           <w:rFonts w:asciiTheme="minorHAnsi" w:hAnsiTheme="minorHAnsi" w:cs="Arial"/>
@@ -5781,9 +6120,217 @@
           <w:szCs w:val="22"/>
           <w:lang w:val="en-US"/>
         </w:rPr>
-        <w:t xml:space="preserve"> </w:t>
-      </w:r>
-      <w:proofErr w:type="spellStart"/>
+        <w:t>index</w:t>
+      </w:r>
+      <w:r>
+        <w:rPr>
+          <w:rFonts w:asciiTheme="minorHAnsi" w:hAnsiTheme="minorHAnsi" w:cs="Arial"/>
+          <w:color w:val="212121"/>
+          <w:sz w:val="22"/>
+          <w:szCs w:val="22"/>
+        </w:rPr>
+        <w:t>, чиято стойност е индекса на слота след главата на стека, може да напишем инварианта по следния начин:</w:t>
+      </w:r>
+    </w:p>
+    <w:p>
+      <w:pPr>
+        <w:pStyle w:val="NormalWeb"/>
+        <w:spacing w:before="240" w:beforeAutospacing="0" w:after="240" w:afterAutospacing="0" w:line="360" w:lineRule="atLeast"/>
+        <w:rPr>
+          <w:rFonts w:asciiTheme="minorHAnsi" w:hAnsiTheme="minorHAnsi" w:cs="Arial"/>
+          <w:color w:val="212121"/>
+          <w:sz w:val="22"/>
+          <w:szCs w:val="22"/>
+        </w:rPr>
+      </w:pPr>
+      <w:r>
+        <w:rPr>
+          <w:rStyle w:val="code0"/>
+          <w:rFonts w:asciiTheme="minorHAnsi" w:eastAsiaTheme="minorHAnsi" w:hAnsiTheme="minorHAnsi" w:cs="Courier New"/>
+          <w:color w:val="212121"/>
+          <w:sz w:val="22"/>
+          <w:szCs w:val="22"/>
+        </w:rPr>
+        <w:t>     </w:t>
+      </w:r>
+      <w:r>
+        <w:rPr>
+          <w:rStyle w:val="apple-converted-space"/>
+          <w:rFonts w:asciiTheme="minorHAnsi" w:eastAsiaTheme="minorHAnsi" w:hAnsiTheme="minorHAnsi" w:cs="Courier New"/>
+          <w:color w:val="212121"/>
+          <w:sz w:val="22"/>
+          <w:szCs w:val="22"/>
+        </w:rPr>
+        <w:t> </w:t>
+      </w:r>
+      <w:r>
+        <w:rPr>
+          <w:rStyle w:val="code0"/>
+          <w:rFonts w:asciiTheme="minorHAnsi" w:eastAsiaTheme="minorHAnsi" w:hAnsiTheme="minorHAnsi" w:cs="Courier New"/>
+          <w:color w:val="212121"/>
+          <w:sz w:val="22"/>
+          <w:szCs w:val="22"/>
+        </w:rPr>
+        <w:t>@invariant (index &gt;= 0) &amp;&amp; (index &lt;= elements.length)</w:t>
+      </w:r>
+    </w:p>
+    <w:p>
+      <w:pPr>
+        <w:pStyle w:val="NormalWeb"/>
+        <w:spacing w:before="240" w:beforeAutospacing="0" w:after="240" w:afterAutospacing="0" w:line="360" w:lineRule="atLeast"/>
+        <w:rPr>
+          <w:rFonts w:asciiTheme="minorHAnsi" w:hAnsiTheme="minorHAnsi" w:cs="Arial"/>
+          <w:color w:val="212121"/>
+          <w:sz w:val="22"/>
+          <w:szCs w:val="22"/>
+        </w:rPr>
+      </w:pPr>
+      <w:r>
+        <w:rPr>
+          <w:rFonts w:asciiTheme="minorHAnsi" w:hAnsiTheme="minorHAnsi" w:cs="Arial"/>
+          <w:color w:val="212121"/>
+          <w:sz w:val="22"/>
+          <w:szCs w:val="22"/>
+        </w:rPr>
+        <w:t xml:space="preserve">Както предпоставките, така и постусловията се появяват вътре в </w:t>
+      </w:r>
+      <w:r>
+        <w:rPr>
+          <w:rFonts w:asciiTheme="minorHAnsi" w:hAnsiTheme="minorHAnsi" w:cs="Arial"/>
+          <w:color w:val="212121"/>
+          <w:sz w:val="22"/>
+          <w:szCs w:val="22"/>
+        </w:rPr>
+        <w:t xml:space="preserve">Javadoc </w:t>
+      </w:r>
+      <w:r>
+        <w:rPr>
+          <w:rFonts w:asciiTheme="minorHAnsi" w:hAnsiTheme="minorHAnsi" w:cs="Arial"/>
+          <w:color w:val="212121"/>
+          <w:sz w:val="22"/>
+          <w:szCs w:val="22"/>
+        </w:rPr>
+        <w:t xml:space="preserve">за методи и конструктори. Предпоставките са представени чрез </w:t>
+      </w:r>
+      <w:r>
+        <w:rPr>
+          <w:rStyle w:val="code0"/>
+          <w:rFonts w:asciiTheme="minorHAnsi" w:eastAsiaTheme="minorHAnsi" w:hAnsiTheme="minorHAnsi" w:cs="Courier New"/>
+          <w:color w:val="212121"/>
+          <w:sz w:val="22"/>
+          <w:szCs w:val="22"/>
+        </w:rPr>
+        <w:t>@pre</w:t>
+      </w:r>
+      <w:r>
+        <w:rPr>
+          <w:rStyle w:val="apple-converted-space"/>
+          <w:rFonts w:asciiTheme="minorHAnsi" w:eastAsiaTheme="minorHAnsi" w:hAnsiTheme="minorHAnsi" w:cs="Arial"/>
+          <w:color w:val="212121"/>
+          <w:sz w:val="22"/>
+          <w:szCs w:val="22"/>
+        </w:rPr>
+        <w:t> </w:t>
+      </w:r>
+      <w:r>
+        <w:rPr>
+          <w:rStyle w:val="apple-converted-space"/>
+          <w:rFonts w:asciiTheme="minorHAnsi" w:eastAsiaTheme="minorHAnsi" w:hAnsiTheme="minorHAnsi" w:cs="Arial"/>
+          <w:color w:val="212121"/>
+          <w:sz w:val="22"/>
+          <w:szCs w:val="22"/>
+        </w:rPr>
+        <w:t>тага</w:t>
+      </w:r>
+      <w:r>
+        <w:rPr>
+          <w:rFonts w:asciiTheme="minorHAnsi" w:hAnsiTheme="minorHAnsi" w:cs="Arial"/>
+          <w:color w:val="212121"/>
+          <w:sz w:val="22"/>
+          <w:szCs w:val="22"/>
+        </w:rPr>
+        <w:t xml:space="preserve">; </w:t>
+      </w:r>
+      <w:r>
+        <w:rPr>
+          <w:rFonts w:asciiTheme="minorHAnsi" w:hAnsiTheme="minorHAnsi" w:cs="Arial"/>
+          <w:color w:val="212121"/>
+          <w:sz w:val="22"/>
+          <w:szCs w:val="22"/>
+        </w:rPr>
+        <w:t>постусловията са представени чрез</w:t>
+      </w:r>
+      <w:r>
+        <w:rPr>
+          <w:rStyle w:val="apple-converted-space"/>
+          <w:rFonts w:asciiTheme="minorHAnsi" w:eastAsiaTheme="minorHAnsi" w:hAnsiTheme="minorHAnsi" w:cs="Arial"/>
+          <w:color w:val="212121"/>
+          <w:sz w:val="22"/>
+          <w:szCs w:val="22"/>
+        </w:rPr>
+        <w:t> </w:t>
+      </w:r>
+      <w:r>
+        <w:rPr>
+          <w:rStyle w:val="code0"/>
+          <w:rFonts w:asciiTheme="minorHAnsi" w:eastAsiaTheme="minorHAnsi" w:hAnsiTheme="minorHAnsi" w:cs="Courier New"/>
+          <w:color w:val="212121"/>
+          <w:sz w:val="22"/>
+          <w:szCs w:val="22"/>
+        </w:rPr>
+        <w:t>@post</w:t>
+      </w:r>
+      <w:r>
+        <w:rPr>
+          <w:rStyle w:val="apple-converted-space"/>
+          <w:rFonts w:asciiTheme="minorHAnsi" w:eastAsiaTheme="minorHAnsi" w:hAnsiTheme="minorHAnsi" w:cs="Arial"/>
+          <w:color w:val="212121"/>
+          <w:sz w:val="22"/>
+          <w:szCs w:val="22"/>
+        </w:rPr>
+        <w:t> </w:t>
+      </w:r>
+      <w:r>
+        <w:rPr>
+          <w:rStyle w:val="apple-converted-space"/>
+          <w:rFonts w:asciiTheme="minorHAnsi" w:eastAsiaTheme="minorHAnsi" w:hAnsiTheme="minorHAnsi" w:cs="Arial"/>
+          <w:color w:val="212121"/>
+          <w:sz w:val="22"/>
+          <w:szCs w:val="22"/>
+        </w:rPr>
+        <w:t>тага</w:t>
+      </w:r>
+      <w:r>
+        <w:rPr>
+          <w:rFonts w:asciiTheme="minorHAnsi" w:hAnsiTheme="minorHAnsi" w:cs="Arial"/>
+          <w:color w:val="212121"/>
+          <w:sz w:val="22"/>
+          <w:szCs w:val="22"/>
+        </w:rPr>
+        <w:t>. Кодът в предпоставките може да реферира към всичко, към което може инварианта да реферира, както и към параметрите за метода или конструктора, с изключение, че предпоставките за конструктори не могат да реферират полета или методи на инстанци – само статични елементи.</w:t>
+      </w:r>
+    </w:p>
+    <w:p>
+      <w:pPr>
+        <w:pStyle w:val="NormalWeb"/>
+        <w:spacing w:before="240" w:beforeAutospacing="0" w:after="240" w:afterAutospacing="0" w:line="360" w:lineRule="atLeast"/>
+        <w:ind w:firstLine="720"/>
+        <w:rPr>
+          <w:rFonts w:asciiTheme="minorHAnsi" w:hAnsiTheme="minorHAnsi" w:cs="Arial"/>
+          <w:color w:val="212121"/>
+          <w:sz w:val="22"/>
+          <w:szCs w:val="22"/>
+        </w:rPr>
+      </w:pPr>
+      <w:r>
+        <w:rPr>
+          <w:rFonts w:asciiTheme="minorHAnsi" w:hAnsiTheme="minorHAnsi" w:cs="Arial"/>
+          <w:color w:val="212121"/>
+          <w:sz w:val="22"/>
+          <w:szCs w:val="22"/>
+        </w:rPr>
+        <w:t xml:space="preserve">Например, ако пишем клас, който представя работник и искаме да осигурим, че името на работника е винаги непразен символен низ, може да добавим предпоставка към </w:t>
+      </w:r>
       <w:r>
         <w:rPr>
           <w:rFonts w:asciiTheme="minorHAnsi" w:hAnsiTheme="minorHAnsi" w:cs="Arial"/>
@@ -5792,9 +6339,8 @@
           <w:szCs w:val="22"/>
           <w:lang w:val="en-US"/>
         </w:rPr>
-        <w:t>AnalytiX</w:t>
-      </w:r>
-      <w:proofErr w:type="spellEnd"/>
+        <w:t xml:space="preserve">setName </w:t>
+      </w:r>
       <w:r>
         <w:rPr>
           <w:rFonts w:asciiTheme="minorHAnsi" w:hAnsiTheme="minorHAnsi" w:cs="Arial"/>
@@ -5802,162 +6348,8 @@
           <w:sz w:val="22"/>
           <w:szCs w:val="22"/>
         </w:rPr>
-        <w:t xml:space="preserve"> не може да ги различи.</w:t>
-      </w:r>
-    </w:p>
-    <w:p>
-      <w:pPr>
-        <w:pStyle w:val="NormalWeb"/>
-        <w:spacing w:before="240" w:beforeAutospacing="0" w:after="240" w:afterAutospacing="0" w:line="360" w:lineRule="atLeast"/>
-        <w:ind w:firstLine="720"/>
-        <w:rPr>
-          <w:rFonts w:asciiTheme="minorHAnsi" w:hAnsiTheme="minorHAnsi" w:cs="Arial"/>
-          <w:color w:val="212121"/>
-          <w:sz w:val="22"/>
-          <w:szCs w:val="22"/>
-        </w:rPr>
-      </w:pPr>
-      <w:r>
-        <w:rPr>
-          <w:rFonts w:asciiTheme="minorHAnsi" w:hAnsiTheme="minorHAnsi"/>
-          <w:color w:val="212121"/>
-          <w:sz w:val="22"/>
-          <w:szCs w:val="22"/>
-        </w:rPr>
-        <w:t>Чрез</w:t>
-      </w:r>
-      <w:r>
-        <w:rPr>
-          <w:rFonts w:asciiTheme="minorHAnsi" w:hAnsiTheme="minorHAnsi"/>
-          <w:color w:val="212121"/>
-          <w:sz w:val="22"/>
-          <w:szCs w:val="22"/>
-        </w:rPr>
-        <w:t xml:space="preserve"> настройките, които са достъпни през </w:t>
-      </w:r>
-      <w:proofErr w:type="spellStart"/>
-      <w:r>
-        <w:rPr>
-          <w:rFonts w:asciiTheme="minorHAnsi" w:hAnsiTheme="minorHAnsi"/>
-          <w:color w:val="212121"/>
-          <w:sz w:val="22"/>
-          <w:szCs w:val="22"/>
-          <w:lang w:val="en-US"/>
-        </w:rPr>
-        <w:t>CodePro</w:t>
-      </w:r>
-      <w:proofErr w:type="spellEnd"/>
-      <w:r>
-        <w:rPr>
-          <w:rFonts w:asciiTheme="minorHAnsi" w:hAnsiTheme="minorHAnsi"/>
-          <w:color w:val="212121"/>
-          <w:sz w:val="22"/>
-          <w:szCs w:val="22"/>
-          <w:lang w:val="en-US"/>
-        </w:rPr>
-        <w:t xml:space="preserve"> -&gt; </w:t>
-      </w:r>
-      <w:proofErr w:type="spellStart"/>
-      <w:r>
-        <w:rPr>
-          <w:rFonts w:asciiTheme="minorHAnsi" w:hAnsiTheme="minorHAnsi"/>
-          <w:color w:val="212121"/>
-          <w:sz w:val="22"/>
-          <w:szCs w:val="22"/>
-          <w:lang w:val="en-US"/>
-        </w:rPr>
-        <w:t>JUnit</w:t>
-      </w:r>
-      <w:proofErr w:type="spellEnd"/>
-      <w:r>
-        <w:rPr>
-          <w:rFonts w:asciiTheme="minorHAnsi" w:hAnsiTheme="minorHAnsi"/>
-          <w:color w:val="212121"/>
-          <w:sz w:val="22"/>
-          <w:szCs w:val="22"/>
-          <w:lang w:val="en-US"/>
-        </w:rPr>
-        <w:t xml:space="preserve"> -&gt; Design by Contract </w:t>
-      </w:r>
-      <w:r>
-        <w:rPr>
-          <w:rFonts w:asciiTheme="minorHAnsi" w:hAnsiTheme="minorHAnsi"/>
-          <w:color w:val="212121"/>
-          <w:sz w:val="22"/>
-          <w:szCs w:val="22"/>
-        </w:rPr>
-        <w:t>потребителят може да контролира как се борави</w:t>
-      </w:r>
-      <w:r>
-        <w:rPr>
-          <w:rFonts w:asciiTheme="minorHAnsi" w:hAnsiTheme="minorHAnsi"/>
-          <w:color w:val="212121"/>
-          <w:sz w:val="22"/>
-          <w:szCs w:val="22"/>
-        </w:rPr>
-        <w:t xml:space="preserve"> с </w:t>
-      </w:r>
-      <w:r>
-        <w:rPr>
-          <w:rFonts w:asciiTheme="minorHAnsi" w:hAnsiTheme="minorHAnsi"/>
-          <w:color w:val="212121"/>
-          <w:sz w:val="22"/>
-          <w:szCs w:val="22"/>
-        </w:rPr>
-        <w:t xml:space="preserve">design by contract </w:t>
-      </w:r>
-      <w:r>
-        <w:rPr>
-          <w:rFonts w:asciiTheme="minorHAnsi" w:hAnsiTheme="minorHAnsi"/>
-          <w:color w:val="212121"/>
-          <w:sz w:val="22"/>
-          <w:szCs w:val="22"/>
-        </w:rPr>
-        <w:t>информацията</w:t>
-      </w:r>
-      <w:r>
-        <w:rPr>
-          <w:rFonts w:asciiTheme="minorHAnsi" w:hAnsiTheme="minorHAnsi"/>
-          <w:color w:val="212121"/>
-          <w:sz w:val="22"/>
-          <w:szCs w:val="22"/>
-        </w:rPr>
-        <w:t>.</w:t>
-      </w:r>
-    </w:p>
-    <w:p>
-      <w:pPr>
-        <w:pStyle w:val="NormalWeb"/>
-        <w:spacing w:before="240" w:beforeAutospacing="0" w:after="240" w:afterAutospacing="0" w:line="360" w:lineRule="atLeast"/>
-        <w:ind w:firstLine="720"/>
-        <w:rPr>
-          <w:rFonts w:asciiTheme="minorHAnsi" w:hAnsiTheme="minorHAnsi" w:cs="Arial"/>
-          <w:color w:val="212121"/>
-          <w:sz w:val="22"/>
-          <w:szCs w:val="22"/>
-        </w:rPr>
-      </w:pPr>
-      <w:r>
-        <w:rPr>
-          <w:rFonts w:asciiTheme="minorHAnsi" w:hAnsiTheme="minorHAnsi" w:cs="Arial"/>
-          <w:color w:val="212121"/>
-          <w:sz w:val="22"/>
-          <w:szCs w:val="22"/>
-        </w:rPr>
-        <w:t>Има три основни вида тагове: инварианти, предпоставки и постусловия. При всеки от тези видове, тагът се следва от текст, който трябва да бъде в един от следните формати:</w:t>
-      </w:r>
-    </w:p>
-    <w:p>
-      <w:pPr>
-        <w:pStyle w:val="NormalWeb"/>
-        <w:spacing w:before="240" w:beforeAutospacing="0" w:after="240" w:afterAutospacing="0" w:line="360" w:lineRule="atLeast"/>
-        <w:rPr>
-          <w:rFonts w:asciiTheme="minorHAnsi" w:hAnsiTheme="minorHAnsi" w:cs="Arial"/>
-          <w:color w:val="212121"/>
-          <w:sz w:val="22"/>
-          <w:szCs w:val="22"/>
-        </w:rPr>
-      </w:pPr>
+        <w:t xml:space="preserve">метода, чийто параметър е символен низ с име </w:t>
+      </w:r>
       <w:r>
         <w:rPr>
           <w:rStyle w:val="code0"/>
@@ -5966,6 +6358,37 @@
           <w:sz w:val="22"/>
           <w:szCs w:val="22"/>
         </w:rPr>
+        <w:t>newName</w:t>
+      </w:r>
+      <w:r>
+        <w:rPr>
+          <w:rFonts w:asciiTheme="minorHAnsi" w:hAnsiTheme="minorHAnsi" w:cs="Arial"/>
+          <w:color w:val="212121"/>
+          <w:sz w:val="22"/>
+          <w:szCs w:val="22"/>
+        </w:rPr>
+        <w:t>, по следния начин:</w:t>
+      </w:r>
+    </w:p>
+    <w:p>
+      <w:pPr>
+        <w:pStyle w:val="NormalWeb"/>
+        <w:spacing w:before="240" w:beforeAutospacing="0" w:after="240" w:afterAutospacing="0" w:line="360" w:lineRule="atLeast"/>
+        <w:rPr>
+          <w:rFonts w:asciiTheme="minorHAnsi" w:hAnsiTheme="minorHAnsi" w:cs="Arial"/>
+          <w:color w:val="212121"/>
+          <w:sz w:val="22"/>
+          <w:szCs w:val="22"/>
+        </w:rPr>
+      </w:pPr>
+      <w:r>
+        <w:rPr>
+          <w:rStyle w:val="code0"/>
+          <w:rFonts w:asciiTheme="minorHAnsi" w:eastAsiaTheme="minorHAnsi" w:hAnsiTheme="minorHAnsi" w:cs="Courier New"/>
+          <w:color w:val="212121"/>
+          <w:sz w:val="22"/>
+          <w:szCs w:val="22"/>
+        </w:rPr>
         <w:t>     </w:t>
       </w:r>
       <w:r>
@@ -5986,7 +6409,7 @@
           <w:sz w:val="22"/>
           <w:szCs w:val="22"/>
         </w:rPr>
-        <w:t>&lt;booleanExpression&gt;</w:t>
+        <w:t>@pre newName != null &amp;&amp; newName.length() &gt; 0</w:t>
       </w:r>
     </w:p>
     <w:p>
@@ -6000,6 +6423,25 @@
           <w:szCs w:val="22"/>
         </w:rPr>
       </w:pPr>
+      <w:r>
+        <w:rPr>
+          <w:rFonts w:asciiTheme="minorHAnsi" w:hAnsiTheme="minorHAnsi" w:cs="Arial"/>
+          <w:color w:val="212121"/>
+          <w:sz w:val="22"/>
+          <w:szCs w:val="22"/>
+        </w:rPr>
+        <w:t>В допълнение, кодът за постусловия мжое да съдържа два специални текста. Текстът</w:t>
+      </w:r>
+      <w:r>
+        <w:rPr>
+          <w:rStyle w:val="apple-converted-space"/>
+          <w:rFonts w:asciiTheme="minorHAnsi" w:eastAsiaTheme="minorHAnsi" w:hAnsiTheme="minorHAnsi" w:cs="Arial"/>
+          <w:color w:val="212121"/>
+          <w:sz w:val="22"/>
+          <w:szCs w:val="22"/>
+        </w:rPr>
+        <w:t> </w:t>
+      </w:r>
       <w:r>
         <w:rPr>
           <w:rStyle w:val="code0"/>
@@ -6008,6 +6450,47 @@
           <w:sz w:val="22"/>
           <w:szCs w:val="22"/>
         </w:rPr>
+        <w:t>$result</w:t>
+      </w:r>
+      <w:r>
+        <w:rPr>
+          <w:rStyle w:val="code0"/>
+          <w:rFonts w:asciiTheme="minorHAnsi" w:eastAsiaTheme="minorHAnsi" w:hAnsiTheme="minorHAnsi" w:cs="Courier New"/>
+          <w:color w:val="212121"/>
+          <w:sz w:val="22"/>
+          <w:szCs w:val="22"/>
+        </w:rPr>
+        <w:t xml:space="preserve"> може да бъде включен към постусловие за всеки метод с тип на връщаната стойност, различен от </w:t>
+      </w:r>
+      <w:r>
+        <w:rPr>
+          <w:rFonts w:asciiTheme="minorHAnsi" w:hAnsiTheme="minorHAnsi" w:cs="Arial"/>
+          <w:color w:val="212121"/>
+          <w:sz w:val="22"/>
+          <w:szCs w:val="22"/>
+        </w:rPr>
+        <w:t>void, за да реферира към резултатът от извикване на метода. Текст във формата</w:t>
+      </w:r>
+    </w:p>
+    <w:p>
+      <w:pPr>
+        <w:pStyle w:val="NormalWeb"/>
+        <w:spacing w:before="240" w:beforeAutospacing="0" w:after="240" w:afterAutospacing="0" w:line="360" w:lineRule="atLeast"/>
+        <w:rPr>
+          <w:rFonts w:asciiTheme="minorHAnsi" w:hAnsiTheme="minorHAnsi" w:cs="Arial"/>
+          <w:color w:val="212121"/>
+          <w:sz w:val="22"/>
+          <w:szCs w:val="22"/>
+        </w:rPr>
+      </w:pPr>
+      <w:r>
+        <w:rPr>
+          <w:rStyle w:val="code0"/>
+          <w:rFonts w:asciiTheme="minorHAnsi" w:eastAsiaTheme="minorHAnsi" w:hAnsiTheme="minorHAnsi" w:cs="Courier New"/>
+          <w:color w:val="212121"/>
+          <w:sz w:val="22"/>
+          <w:szCs w:val="22"/>
+        </w:rPr>
         <w:t>     </w:t>
       </w:r>
       <w:r>
@@ -6028,7 +6511,7 @@
           <w:sz w:val="22"/>
           <w:szCs w:val="22"/>
         </w:rPr>
-        <w:t>( &lt;booleanExpression&gt; , &lt;messageExpression&gt; )</w:t>
+        <w:t>$pre ( &lt;type&gt; , &lt;expression&gt; )</w:t>
       </w:r>
     </w:p>
     <w:p>
@@ -6049,7 +6532,7 @@
           <w:sz w:val="22"/>
           <w:szCs w:val="22"/>
         </w:rPr>
-        <w:t xml:space="preserve">Инвариантите се появяват вътре в </w:t>
+        <w:t>също може да бъде добавен</w:t>
       </w:r>
       <w:r>
         <w:rPr>
@@ -6058,7 +6541,7 @@
           <w:sz w:val="22"/>
           <w:szCs w:val="22"/>
         </w:rPr>
-        <w:t xml:space="preserve">Javadoc </w:t>
+        <w:t>.</w:t>
       </w:r>
       <w:r>
         <w:rPr>
@@ -6067,7 +6550,7 @@
           <w:sz w:val="22"/>
           <w:szCs w:val="22"/>
         </w:rPr>
-        <w:t>за клас</w:t>
+        <w:t xml:space="preserve"> Този текст се интерпретира като референция към стойността на</w:t>
       </w:r>
       <w:r>
         <w:rPr>
@@ -6076,7 +6559,7 @@
           <w:sz w:val="22"/>
           <w:szCs w:val="22"/>
         </w:rPr>
-        <w:t>.</w:t>
+        <w:t xml:space="preserve"> </w:t>
       </w:r>
       <w:r>
         <w:rPr>
@@ -6085,8 +6568,39 @@
           <w:sz w:val="22"/>
           <w:szCs w:val="22"/>
         </w:rPr>
-        <w:t xml:space="preserve"> Има две обичайни форми за инвариантните тагове - </w:t>
-      </w:r>
+        <w:t xml:space="preserve">израз, който трябва да бъде от даден тип, преди извикването на метода. Като пример, нека имаме метод, който увеличава стойността на поле с име </w:t>
+      </w:r>
+      <w:r>
+        <w:rPr>
+          <w:rFonts w:asciiTheme="minorHAnsi" w:hAnsiTheme="minorHAnsi" w:cs="Arial"/>
+          <w:color w:val="212121"/>
+          <w:sz w:val="22"/>
+          <w:szCs w:val="22"/>
+          <w:lang w:val="en-US"/>
+        </w:rPr>
+        <w:t>counter</w:t>
+      </w:r>
+      <w:r>
+        <w:rPr>
+          <w:rFonts w:asciiTheme="minorHAnsi" w:hAnsiTheme="minorHAnsi" w:cs="Arial"/>
+          <w:color w:val="212121"/>
+          <w:sz w:val="22"/>
+          <w:szCs w:val="22"/>
+        </w:rPr>
+        <w:t xml:space="preserve"> с 1. Този метод може да има постусловие във формата:</w:t>
+      </w:r>
+    </w:p>
+    <w:p>
+      <w:pPr>
+        <w:pStyle w:val="NormalWeb"/>
+        <w:spacing w:before="240" w:beforeAutospacing="0" w:after="240" w:afterAutospacing="0" w:line="360" w:lineRule="atLeast"/>
+        <w:rPr>
+          <w:rFonts w:asciiTheme="minorHAnsi" w:hAnsiTheme="minorHAnsi" w:cs="Arial"/>
+          <w:color w:val="212121"/>
+          <w:sz w:val="22"/>
+          <w:szCs w:val="22"/>
+        </w:rPr>
+      </w:pPr>
       <w:r>
         <w:rPr>
           <w:rStyle w:val="code0"/>
@@ -6095,32 +6609,12 @@
           <w:sz w:val="22"/>
           <w:szCs w:val="22"/>
         </w:rPr>
-        <w:t>@invariant</w:t>
+        <w:t>     </w:t>
       </w:r>
       <w:r>
         <w:rPr>
           <w:rStyle w:val="apple-converted-space"/>
-          <w:rFonts w:asciiTheme="minorHAnsi" w:eastAsiaTheme="minorHAnsi" w:hAnsiTheme="minorHAnsi" w:cs="Arial"/>
-          <w:color w:val="212121"/>
-          <w:sz w:val="22"/>
-          <w:szCs w:val="22"/>
-        </w:rPr>
-        <w:t> </w:t>
-      </w:r>
-      <w:r>
-        <w:rPr>
-          <w:rStyle w:val="apple-converted-space"/>
-          <w:rFonts w:asciiTheme="minorHAnsi" w:eastAsiaTheme="minorHAnsi" w:hAnsiTheme="minorHAnsi" w:cs="Arial"/>
-          <w:color w:val="212121"/>
-          <w:sz w:val="22"/>
-          <w:szCs w:val="22"/>
-        </w:rPr>
-        <w:t>и</w:t>
-      </w:r>
-      <w:r>
-        <w:rPr>
-          <w:rStyle w:val="apple-converted-space"/>
-          <w:rFonts w:asciiTheme="minorHAnsi" w:eastAsiaTheme="minorHAnsi" w:hAnsiTheme="minorHAnsi" w:cs="Arial"/>
+          <w:rFonts w:asciiTheme="minorHAnsi" w:eastAsiaTheme="minorHAnsi" w:hAnsiTheme="minorHAnsi" w:cs="Courier New"/>
           <w:color w:val="212121"/>
           <w:sz w:val="22"/>
           <w:szCs w:val="22"/>
@@ -6135,17 +6629,21 @@
           <w:sz w:val="22"/>
           <w:szCs w:val="22"/>
         </w:rPr>
-        <w:t>@inv</w:t>
-      </w:r>
-      <w:r>
+        <w:t>@post counter == $pre(int, counter) + 1</w:t>
+      </w:r>
+    </w:p>
+    <w:p>
+      <w:pPr>
+        <w:pStyle w:val="NormalWeb"/>
+        <w:spacing w:before="240" w:beforeAutospacing="0" w:after="240" w:afterAutospacing="0" w:line="360" w:lineRule="atLeast"/>
+        <w:ind w:firstLine="720"/>
         <w:rPr>
           <w:rFonts w:asciiTheme="minorHAnsi" w:hAnsiTheme="minorHAnsi" w:cs="Arial"/>
           <w:color w:val="212121"/>
           <w:sz w:val="22"/>
           <w:szCs w:val="22"/>
         </w:rPr>
-        <w:t xml:space="preserve">, </w:t>
-      </w:r>
+      </w:pPr>
       <w:r>
         <w:rPr>
           <w:rFonts w:asciiTheme="minorHAnsi" w:hAnsiTheme="minorHAnsi" w:cs="Arial"/>
@@ -6153,739 +6651,80 @@
           <w:sz w:val="22"/>
           <w:szCs w:val="22"/>
         </w:rPr>
-        <w:t>като и двете се разпознават</w:t>
-      </w:r>
-      <w:r>
-        <w:rPr>
-          <w:rFonts w:asciiTheme="minorHAnsi" w:hAnsiTheme="minorHAnsi" w:cs="Arial"/>
-          <w:color w:val="212121"/>
-          <w:sz w:val="22"/>
-          <w:szCs w:val="22"/>
-        </w:rPr>
-        <w:t>.</w:t>
-      </w:r>
-      <w:r>
-        <w:rPr>
-          <w:rFonts w:asciiTheme="minorHAnsi" w:hAnsiTheme="minorHAnsi" w:cs="Arial"/>
-          <w:color w:val="212121"/>
-          <w:sz w:val="22"/>
-          <w:szCs w:val="22"/>
-        </w:rPr>
-        <w:t xml:space="preserve"> Кодът в инвариантен таг може да се отнася към кои да е видими типове и към кои да е полета или методи, дефинирани от конкретния клас.</w:t>
-      </w:r>
-      <w:r>
-        <w:rPr>
-          <w:rFonts w:asciiTheme="minorHAnsi" w:hAnsiTheme="minorHAnsi" w:cs="Arial"/>
-          <w:color w:val="212121"/>
-          <w:sz w:val="22"/>
-          <w:szCs w:val="22"/>
+        <w:lastRenderedPageBreak/>
+        <w:t>Потребителят може да специфицира дали постусловията трябва да бъдат проверявани във всеки тестов метод за дадения целеви метод, но това не е задължително.</w:t>
+      </w:r>
+    </w:p>
+    <w:p>
+      <w:pPr>
+        <w:pStyle w:val="Heading4"/>
+        <w:rPr>
+          <w:lang w:val="bg-BG"/>
+        </w:rPr>
+      </w:pPr>
+      <w:r>
+        <w:rPr>
+          <w:lang w:val="bg-BG"/>
+        </w:rPr>
+        <w:t>Test Suite Generation</w:t>
+      </w:r>
+    </w:p>
+    <w:p>
+      <w:pPr>
+        <w:ind w:firstLine="720"/>
+        <w:rPr>
+          <w:lang w:val="bg-BG"/>
+        </w:rPr>
+      </w:pPr>
+      <w:r>
+        <w:rPr>
+          <w:lang w:val="bg-BG"/>
+        </w:rPr>
+        <w:t>Потребителят може да избере дали тест суити да бъдат генерирани, и ако да, дали да автоматично да включват в себе си тестовете от тест суитите дефинирани в подпакети.</w:t>
+      </w:r>
+      <w:r>
+        <w:rPr>
+          <w:lang w:val="bg-BG"/>
         </w:rPr>
         <w:t xml:space="preserve"> </w:t>
       </w:r>
       <w:r>
         <w:rPr>
-          <w:rFonts w:asciiTheme="minorHAnsi" w:hAnsiTheme="minorHAnsi" w:cs="Arial"/>
-          <w:color w:val="212121"/>
-          <w:sz w:val="22"/>
-          <w:szCs w:val="22"/>
-        </w:rPr>
-        <w:t>Потребителят може да специфицира дали инвариантите трябва да бъдат проверявани във всеки тестов метод, но това не е задължително.</w:t>
-      </w:r>
-    </w:p>
-    <w:p>
-      <w:pPr>
-        <w:pStyle w:val="NormalWeb"/>
-        <w:spacing w:before="240" w:beforeAutospacing="0" w:after="240" w:afterAutospacing="0" w:line="360" w:lineRule="atLeast"/>
-        <w:rPr>
-          <w:rFonts w:asciiTheme="minorHAnsi" w:hAnsiTheme="minorHAnsi" w:cs="Arial"/>
-          <w:color w:val="212121"/>
-          <w:sz w:val="22"/>
-          <w:szCs w:val="22"/>
-        </w:rPr>
-      </w:pPr>
-      <w:r>
-        <w:rPr>
-          <w:rFonts w:asciiTheme="minorHAnsi" w:hAnsiTheme="minorHAnsi" w:cs="Arial"/>
-          <w:color w:val="212121"/>
-          <w:sz w:val="22"/>
-          <w:szCs w:val="22"/>
+          <w:lang w:val="bg-BG"/>
+        </w:rPr>
+        <w:t>Потребителят може също да избере името на тест суитите.</w:t>
+      </w:r>
+      <w:r>
+        <w:rPr>
+          <w:lang w:val="bg-BG"/>
         </w:rPr>
         <w:tab/>
-        <w:t xml:space="preserve">Например, ако имаме клас, който представлява стек от цели числа, в който стойностите в стека са запаметени в масив с име </w:t>
-      </w:r>
-      <w:r>
-        <w:rPr>
-          <w:rFonts w:asciiTheme="minorHAnsi" w:hAnsiTheme="minorHAnsi" w:cs="Arial"/>
-          <w:color w:val="212121"/>
-          <w:sz w:val="22"/>
-          <w:szCs w:val="22"/>
-          <w:lang w:val="en-US"/>
-        </w:rPr>
-        <w:t xml:space="preserve">elements </w:t>
-      </w:r>
-      <w:r>
-        <w:rPr>
-          <w:rFonts w:asciiTheme="minorHAnsi" w:hAnsiTheme="minorHAnsi" w:cs="Arial"/>
-          <w:color w:val="212121"/>
-          <w:sz w:val="22"/>
-          <w:szCs w:val="22"/>
-        </w:rPr>
-        <w:t xml:space="preserve">с </w:t>
-      </w:r>
-      <w:r>
-        <w:rPr>
-          <w:rFonts w:asciiTheme="minorHAnsi" w:hAnsiTheme="minorHAnsi" w:cs="Arial"/>
-          <w:color w:val="212121"/>
-          <w:sz w:val="22"/>
-          <w:szCs w:val="22"/>
-          <w:lang w:val="en-US"/>
-        </w:rPr>
-        <w:t xml:space="preserve">integer </w:t>
-      </w:r>
-      <w:r>
-        <w:rPr>
-          <w:rFonts w:asciiTheme="minorHAnsi" w:hAnsiTheme="minorHAnsi" w:cs="Arial"/>
-          <w:color w:val="212121"/>
-          <w:sz w:val="22"/>
-          <w:szCs w:val="22"/>
-        </w:rPr>
-        <w:t xml:space="preserve">поле с име </w:t>
-      </w:r>
-      <w:r>
-        <w:rPr>
-          <w:rFonts w:asciiTheme="minorHAnsi" w:hAnsiTheme="minorHAnsi" w:cs="Arial"/>
-          <w:color w:val="212121"/>
-          <w:sz w:val="22"/>
-          <w:szCs w:val="22"/>
-          <w:lang w:val="en-US"/>
-        </w:rPr>
-        <w:t>index</w:t>
-      </w:r>
-      <w:r>
-        <w:rPr>
-          <w:rFonts w:asciiTheme="minorHAnsi" w:hAnsiTheme="minorHAnsi" w:cs="Arial"/>
-          <w:color w:val="212121"/>
-          <w:sz w:val="22"/>
-          <w:szCs w:val="22"/>
-        </w:rPr>
-        <w:t>, чиято стойност е индекса на слота след главата на стека, може да напишем инварианта по следния начин:</w:t>
-      </w:r>
-    </w:p>
-    <w:p>
-      <w:pPr>
-        <w:pStyle w:val="NormalWeb"/>
-        <w:spacing w:before="240" w:beforeAutospacing="0" w:after="240" w:afterAutospacing="0" w:line="360" w:lineRule="atLeast"/>
-        <w:rPr>
-          <w:rFonts w:asciiTheme="minorHAnsi" w:hAnsiTheme="minorHAnsi" w:cs="Arial"/>
-          <w:color w:val="212121"/>
-          <w:sz w:val="22"/>
-          <w:szCs w:val="22"/>
-        </w:rPr>
-      </w:pPr>
-      <w:r>
-        <w:rPr>
-          <w:rStyle w:val="code0"/>
-          <w:rFonts w:asciiTheme="minorHAnsi" w:eastAsiaTheme="minorHAnsi" w:hAnsiTheme="minorHAnsi" w:cs="Courier New"/>
-          <w:color w:val="212121"/>
-          <w:sz w:val="22"/>
-          <w:szCs w:val="22"/>
-        </w:rPr>
-        <w:t>     </w:t>
-      </w:r>
-      <w:r>
-        <w:rPr>
-          <w:rStyle w:val="apple-converted-space"/>
-          <w:rFonts w:asciiTheme="minorHAnsi" w:eastAsiaTheme="minorHAnsi" w:hAnsiTheme="minorHAnsi" w:cs="Courier New"/>
-          <w:color w:val="212121"/>
-          <w:sz w:val="22"/>
-          <w:szCs w:val="22"/>
-        </w:rPr>
-        <w:t> </w:t>
-      </w:r>
-      <w:r>
-        <w:rPr>
-          <w:rStyle w:val="code0"/>
-          <w:rFonts w:asciiTheme="minorHAnsi" w:eastAsiaTheme="minorHAnsi" w:hAnsiTheme="minorHAnsi" w:cs="Courier New"/>
-          <w:color w:val="212121"/>
-          <w:sz w:val="22"/>
-          <w:szCs w:val="22"/>
-        </w:rPr>
-        <w:t>@invariant (index &gt;= 0) &amp;&amp; (index &lt;= elements.length)</w:t>
-      </w:r>
-    </w:p>
-    <w:p>
-      <w:pPr>
-        <w:pStyle w:val="NormalWeb"/>
-        <w:spacing w:before="240" w:beforeAutospacing="0" w:after="240" w:afterAutospacing="0" w:line="360" w:lineRule="atLeast"/>
-        <w:rPr>
-          <w:rFonts w:asciiTheme="minorHAnsi" w:hAnsiTheme="minorHAnsi" w:cs="Arial"/>
-          <w:color w:val="212121"/>
-          <w:sz w:val="22"/>
-          <w:szCs w:val="22"/>
-        </w:rPr>
-      </w:pPr>
-      <w:r>
-        <w:rPr>
-          <w:rFonts w:asciiTheme="minorHAnsi" w:hAnsiTheme="minorHAnsi" w:cs="Arial"/>
-          <w:color w:val="212121"/>
-          <w:sz w:val="22"/>
-          <w:szCs w:val="22"/>
-        </w:rPr>
-        <w:t xml:space="preserve">Както предпоставките, така и постусловията се появяват вътре в </w:t>
-      </w:r>
-      <w:r>
-        <w:rPr>
-          <w:rFonts w:asciiTheme="minorHAnsi" w:hAnsiTheme="minorHAnsi" w:cs="Arial"/>
-          <w:color w:val="212121"/>
-          <w:sz w:val="22"/>
-          <w:szCs w:val="22"/>
-        </w:rPr>
-        <w:t xml:space="preserve">Javadoc </w:t>
-      </w:r>
-      <w:r>
-        <w:rPr>
-          <w:rFonts w:asciiTheme="minorHAnsi" w:hAnsiTheme="minorHAnsi" w:cs="Arial"/>
-          <w:color w:val="212121"/>
-          <w:sz w:val="22"/>
-          <w:szCs w:val="22"/>
-        </w:rPr>
-        <w:t xml:space="preserve">за методи и конструктори. Предпоставките са представени чрез </w:t>
-      </w:r>
-      <w:r>
-        <w:rPr>
-          <w:rStyle w:val="code0"/>
-          <w:rFonts w:asciiTheme="minorHAnsi" w:eastAsiaTheme="minorHAnsi" w:hAnsiTheme="minorHAnsi" w:cs="Courier New"/>
-          <w:color w:val="212121"/>
-          <w:sz w:val="22"/>
-          <w:szCs w:val="22"/>
-        </w:rPr>
-        <w:t>@pre</w:t>
-      </w:r>
-      <w:r>
-        <w:rPr>
-          <w:rStyle w:val="apple-converted-space"/>
-          <w:rFonts w:asciiTheme="minorHAnsi" w:eastAsiaTheme="minorHAnsi" w:hAnsiTheme="minorHAnsi" w:cs="Arial"/>
-          <w:color w:val="212121"/>
-          <w:sz w:val="22"/>
-          <w:szCs w:val="22"/>
-        </w:rPr>
-        <w:t> </w:t>
-      </w:r>
-      <w:r>
-        <w:rPr>
-          <w:rStyle w:val="apple-converted-space"/>
-          <w:rFonts w:asciiTheme="minorHAnsi" w:eastAsiaTheme="minorHAnsi" w:hAnsiTheme="minorHAnsi" w:cs="Arial"/>
-          <w:color w:val="212121"/>
-          <w:sz w:val="22"/>
-          <w:szCs w:val="22"/>
-        </w:rPr>
-        <w:t>тага</w:t>
-      </w:r>
-      <w:r>
-        <w:rPr>
-          <w:rFonts w:asciiTheme="minorHAnsi" w:hAnsiTheme="minorHAnsi" w:cs="Arial"/>
-          <w:color w:val="212121"/>
-          <w:sz w:val="22"/>
-          <w:szCs w:val="22"/>
-        </w:rPr>
-        <w:t xml:space="preserve">; </w:t>
-      </w:r>
-      <w:r>
-        <w:rPr>
-          <w:rFonts w:asciiTheme="minorHAnsi" w:hAnsiTheme="minorHAnsi" w:cs="Arial"/>
-          <w:color w:val="212121"/>
-          <w:sz w:val="22"/>
-          <w:szCs w:val="22"/>
-        </w:rPr>
-        <w:t xml:space="preserve">постусловията са </w:t>
-      </w:r>
-      <w:r>
-        <w:rPr>
-          <w:rFonts w:asciiTheme="minorHAnsi" w:hAnsiTheme="minorHAnsi" w:cs="Arial"/>
-          <w:color w:val="212121"/>
-          <w:sz w:val="22"/>
-          <w:szCs w:val="22"/>
-        </w:rPr>
-        <w:lastRenderedPageBreak/>
-        <w:t>представени чрез</w:t>
-      </w:r>
-      <w:r>
-        <w:rPr>
-          <w:rStyle w:val="apple-converted-space"/>
-          <w:rFonts w:asciiTheme="minorHAnsi" w:eastAsiaTheme="minorHAnsi" w:hAnsiTheme="minorHAnsi" w:cs="Arial"/>
-          <w:color w:val="212121"/>
-          <w:sz w:val="22"/>
-          <w:szCs w:val="22"/>
-        </w:rPr>
-        <w:t> </w:t>
-      </w:r>
-      <w:r>
-        <w:rPr>
-          <w:rStyle w:val="code0"/>
-          <w:rFonts w:asciiTheme="minorHAnsi" w:eastAsiaTheme="minorHAnsi" w:hAnsiTheme="minorHAnsi" w:cs="Courier New"/>
-          <w:color w:val="212121"/>
-          <w:sz w:val="22"/>
-          <w:szCs w:val="22"/>
-        </w:rPr>
-        <w:t>@post</w:t>
-      </w:r>
-      <w:r>
-        <w:rPr>
-          <w:rStyle w:val="apple-converted-space"/>
-          <w:rFonts w:asciiTheme="minorHAnsi" w:eastAsiaTheme="minorHAnsi" w:hAnsiTheme="minorHAnsi" w:cs="Arial"/>
-          <w:color w:val="212121"/>
-          <w:sz w:val="22"/>
-          <w:szCs w:val="22"/>
-        </w:rPr>
-        <w:t> </w:t>
-      </w:r>
-      <w:r>
-        <w:rPr>
-          <w:rStyle w:val="apple-converted-space"/>
-          <w:rFonts w:asciiTheme="minorHAnsi" w:eastAsiaTheme="minorHAnsi" w:hAnsiTheme="minorHAnsi" w:cs="Arial"/>
-          <w:color w:val="212121"/>
-          <w:sz w:val="22"/>
-          <w:szCs w:val="22"/>
-        </w:rPr>
-        <w:t>тага</w:t>
-      </w:r>
-      <w:r>
-        <w:rPr>
-          <w:rFonts w:asciiTheme="minorHAnsi" w:hAnsiTheme="minorHAnsi" w:cs="Arial"/>
-          <w:color w:val="212121"/>
-          <w:sz w:val="22"/>
-          <w:szCs w:val="22"/>
-        </w:rPr>
-        <w:t>. Кодът в предпоставките може да реферира към всичко, към което може инварианта да реферира, както и към параметрите за метода или конструктора, с изключение, че предпоставките за конструктори не могат да реферират полета или методи на инстанци – само статични елементи.</w:t>
-      </w:r>
-    </w:p>
-    <w:p>
-      <w:pPr>
-        <w:pStyle w:val="NormalWeb"/>
-        <w:spacing w:before="240" w:beforeAutospacing="0" w:after="240" w:afterAutospacing="0" w:line="360" w:lineRule="atLeast"/>
+      </w:r>
+    </w:p>
+    <w:p>
+      <w:pPr>
+        <w:pStyle w:val="Heading3"/>
+        <w:rPr>
+          <w:lang w:val="bg-BG"/>
+        </w:rPr>
+      </w:pPr>
+      <w:bookmarkStart w:id="11" w:name="_Toc437338425"/>
+      <w:r>
+        <w:t>junit test editor</w:t>
+      </w:r>
+      <w:bookmarkEnd w:id="11"/>
+    </w:p>
+    <w:p>
+      <w:pPr>
         <w:ind w:firstLine="720"/>
         <w:rPr>
-          <w:rFonts w:asciiTheme="minorHAnsi" w:hAnsiTheme="minorHAnsi" w:cs="Arial"/>
-          <w:color w:val="212121"/>
-          <w:sz w:val="22"/>
-          <w:szCs w:val="22"/>
-        </w:rPr>
-      </w:pPr>
-      <w:r>
-        <w:rPr>
-          <w:rFonts w:asciiTheme="minorHAnsi" w:hAnsiTheme="minorHAnsi" w:cs="Arial"/>
-          <w:color w:val="212121"/>
-          <w:sz w:val="22"/>
-          <w:szCs w:val="22"/>
-        </w:rPr>
-        <w:t xml:space="preserve">Например, ако пишем клас, който представя работник и искаме да осигурим, че името на работника е винаги непразен символен низ, може да добавим предпоставка към </w:t>
-      </w:r>
-      <w:proofErr w:type="spellStart"/>
-      <w:r>
-        <w:rPr>
-          <w:rFonts w:asciiTheme="minorHAnsi" w:hAnsiTheme="minorHAnsi" w:cs="Arial"/>
-          <w:color w:val="212121"/>
-          <w:sz w:val="22"/>
-          <w:szCs w:val="22"/>
-          <w:lang w:val="en-US"/>
-        </w:rPr>
-        <w:t>setName</w:t>
-      </w:r>
-      <w:proofErr w:type="spellEnd"/>
-      <w:r>
-        <w:rPr>
-          <w:rFonts w:asciiTheme="minorHAnsi" w:hAnsiTheme="minorHAnsi" w:cs="Arial"/>
-          <w:color w:val="212121"/>
-          <w:sz w:val="22"/>
-          <w:szCs w:val="22"/>
-          <w:lang w:val="en-US"/>
-        </w:rPr>
-        <w:t xml:space="preserve"> </w:t>
-      </w:r>
-      <w:r>
-        <w:rPr>
-          <w:rFonts w:asciiTheme="minorHAnsi" w:hAnsiTheme="minorHAnsi" w:cs="Arial"/>
-          <w:color w:val="212121"/>
-          <w:sz w:val="22"/>
-          <w:szCs w:val="22"/>
-        </w:rPr>
-        <w:t xml:space="preserve">метода, чийто параметър е символен низ с име </w:t>
-      </w:r>
-      <w:r>
-        <w:rPr>
-          <w:rStyle w:val="code0"/>
-          <w:rFonts w:asciiTheme="minorHAnsi" w:eastAsiaTheme="minorHAnsi" w:hAnsiTheme="minorHAnsi" w:cs="Courier New"/>
-          <w:color w:val="212121"/>
-          <w:sz w:val="22"/>
-          <w:szCs w:val="22"/>
-        </w:rPr>
-        <w:t>newName</w:t>
-      </w:r>
-      <w:r>
-        <w:rPr>
-          <w:rFonts w:asciiTheme="minorHAnsi" w:hAnsiTheme="minorHAnsi" w:cs="Arial"/>
-          <w:color w:val="212121"/>
-          <w:sz w:val="22"/>
-          <w:szCs w:val="22"/>
-        </w:rPr>
-        <w:t>, по следния начин:</w:t>
-      </w:r>
-    </w:p>
-    <w:p>
-      <w:pPr>
-        <w:pStyle w:val="NormalWeb"/>
-        <w:spacing w:before="240" w:beforeAutospacing="0" w:after="240" w:afterAutospacing="0" w:line="360" w:lineRule="atLeast"/>
-        <w:rPr>
-          <w:rFonts w:asciiTheme="minorHAnsi" w:hAnsiTheme="minorHAnsi" w:cs="Arial"/>
-          <w:color w:val="212121"/>
-          <w:sz w:val="22"/>
-          <w:szCs w:val="22"/>
-        </w:rPr>
-      </w:pPr>
-      <w:r>
-        <w:rPr>
-          <w:rStyle w:val="code0"/>
-          <w:rFonts w:asciiTheme="minorHAnsi" w:eastAsiaTheme="minorHAnsi" w:hAnsiTheme="minorHAnsi" w:cs="Courier New"/>
-          <w:color w:val="212121"/>
-          <w:sz w:val="22"/>
-          <w:szCs w:val="22"/>
-        </w:rPr>
-        <w:t>     </w:t>
-      </w:r>
-      <w:r>
-        <w:rPr>
-          <w:rStyle w:val="apple-converted-space"/>
-          <w:rFonts w:asciiTheme="minorHAnsi" w:eastAsiaTheme="minorHAnsi" w:hAnsiTheme="minorHAnsi" w:cs="Courier New"/>
-          <w:color w:val="212121"/>
-          <w:sz w:val="22"/>
-          <w:szCs w:val="22"/>
-        </w:rPr>
-        <w:t> </w:t>
-      </w:r>
-      <w:r>
-        <w:rPr>
-          <w:rStyle w:val="code0"/>
-          <w:rFonts w:asciiTheme="minorHAnsi" w:eastAsiaTheme="minorHAnsi" w:hAnsiTheme="minorHAnsi" w:cs="Courier New"/>
-          <w:color w:val="212121"/>
-          <w:sz w:val="22"/>
-          <w:szCs w:val="22"/>
-        </w:rPr>
-        <w:t>@pre newName != null &amp;&amp; newName.length() &gt; 0</w:t>
-      </w:r>
-    </w:p>
-    <w:p>
-      <w:pPr>
-        <w:pStyle w:val="NormalWeb"/>
-        <w:spacing w:before="240" w:beforeAutospacing="0" w:after="240" w:afterAutospacing="0" w:line="360" w:lineRule="atLeast"/>
-        <w:rPr>
-          <w:rFonts w:asciiTheme="minorHAnsi" w:hAnsiTheme="minorHAnsi" w:cs="Arial"/>
-          <w:color w:val="212121"/>
-          <w:sz w:val="22"/>
-          <w:szCs w:val="22"/>
-        </w:rPr>
-      </w:pPr>
-      <w:r>
-        <w:rPr>
-          <w:rFonts w:asciiTheme="minorHAnsi" w:hAnsiTheme="minorHAnsi" w:cs="Arial"/>
-          <w:color w:val="212121"/>
-          <w:sz w:val="22"/>
-          <w:szCs w:val="22"/>
-        </w:rPr>
-        <w:t>В допълнение, кодът за постусловия мжое да съдържа два специални текста. Текстът</w:t>
-      </w:r>
-      <w:r>
-        <w:rPr>
-          <w:rStyle w:val="apple-converted-space"/>
-          <w:rFonts w:asciiTheme="minorHAnsi" w:eastAsiaTheme="minorHAnsi" w:hAnsiTheme="minorHAnsi" w:cs="Arial"/>
-          <w:color w:val="212121"/>
-          <w:sz w:val="22"/>
-          <w:szCs w:val="22"/>
-        </w:rPr>
-        <w:t> </w:t>
-      </w:r>
-      <w:r>
-        <w:rPr>
-          <w:rStyle w:val="code0"/>
-          <w:rFonts w:asciiTheme="minorHAnsi" w:eastAsiaTheme="minorHAnsi" w:hAnsiTheme="minorHAnsi" w:cs="Courier New"/>
-          <w:color w:val="212121"/>
-          <w:sz w:val="22"/>
-          <w:szCs w:val="22"/>
-        </w:rPr>
-        <w:t>$result</w:t>
-      </w:r>
-      <w:r>
-        <w:rPr>
-          <w:rStyle w:val="code0"/>
-          <w:rFonts w:asciiTheme="minorHAnsi" w:eastAsiaTheme="minorHAnsi" w:hAnsiTheme="minorHAnsi" w:cs="Courier New"/>
-          <w:color w:val="212121"/>
-          <w:sz w:val="22"/>
-          <w:szCs w:val="22"/>
-        </w:rPr>
-        <w:t xml:space="preserve"> може да бъде включен към постусловие за всеки метод с тип на връщаната стойност, различен от </w:t>
-      </w:r>
-      <w:r>
-        <w:rPr>
-          <w:rFonts w:asciiTheme="minorHAnsi" w:hAnsiTheme="minorHAnsi" w:cs="Arial"/>
-          <w:color w:val="212121"/>
-          <w:sz w:val="22"/>
-          <w:szCs w:val="22"/>
-        </w:rPr>
-        <w:t>void, за да реферира към резултатът от извикване на метода. Текст във формата</w:t>
-      </w:r>
-    </w:p>
-    <w:p>
-      <w:pPr>
-        <w:pStyle w:val="NormalWeb"/>
-        <w:spacing w:before="240" w:beforeAutospacing="0" w:after="240" w:afterAutospacing="0" w:line="360" w:lineRule="atLeast"/>
-        <w:rPr>
-          <w:rFonts w:asciiTheme="minorHAnsi" w:hAnsiTheme="minorHAnsi" w:cs="Arial"/>
-          <w:color w:val="212121"/>
-          <w:sz w:val="22"/>
-          <w:szCs w:val="22"/>
-        </w:rPr>
-      </w:pPr>
-      <w:r>
-        <w:rPr>
-          <w:rStyle w:val="code0"/>
-          <w:rFonts w:asciiTheme="minorHAnsi" w:eastAsiaTheme="minorHAnsi" w:hAnsiTheme="minorHAnsi" w:cs="Courier New"/>
-          <w:color w:val="212121"/>
-          <w:sz w:val="22"/>
-          <w:szCs w:val="22"/>
-        </w:rPr>
-        <w:t>     </w:t>
-      </w:r>
-      <w:r>
-        <w:rPr>
-          <w:rStyle w:val="apple-converted-space"/>
-          <w:rFonts w:asciiTheme="minorHAnsi" w:eastAsiaTheme="minorHAnsi" w:hAnsiTheme="minorHAnsi" w:cs="Courier New"/>
-          <w:color w:val="212121"/>
-          <w:sz w:val="22"/>
-          <w:szCs w:val="22"/>
-        </w:rPr>
-        <w:t> </w:t>
-      </w:r>
-      <w:r>
-        <w:rPr>
-          <w:rStyle w:val="code0"/>
-          <w:rFonts w:asciiTheme="minorHAnsi" w:eastAsiaTheme="minorHAnsi" w:hAnsiTheme="minorHAnsi" w:cs="Courier New"/>
-          <w:color w:val="212121"/>
-          <w:sz w:val="22"/>
-          <w:szCs w:val="22"/>
-        </w:rPr>
-        <w:t>$pre ( &lt;type&gt; , &lt;expression&gt; )</w:t>
-      </w:r>
-    </w:p>
-    <w:p>
-      <w:pPr>
-        <w:pStyle w:val="NormalWeb"/>
-        <w:spacing w:before="240" w:beforeAutospacing="0" w:after="240" w:afterAutospacing="0" w:line="360" w:lineRule="atLeast"/>
-        <w:rPr>
-          <w:rFonts w:asciiTheme="minorHAnsi" w:hAnsiTheme="minorHAnsi" w:cs="Arial"/>
-          <w:color w:val="212121"/>
-          <w:sz w:val="22"/>
-          <w:szCs w:val="22"/>
-        </w:rPr>
-      </w:pPr>
-      <w:r>
-        <w:rPr>
-          <w:rFonts w:asciiTheme="minorHAnsi" w:hAnsiTheme="minorHAnsi" w:cs="Arial"/>
-          <w:color w:val="212121"/>
-          <w:sz w:val="22"/>
-          <w:szCs w:val="22"/>
-        </w:rPr>
-        <w:t>също може да бъде добавен</w:t>
-      </w:r>
-      <w:r>
-        <w:rPr>
-          <w:rFonts w:asciiTheme="minorHAnsi" w:hAnsiTheme="minorHAnsi" w:cs="Arial"/>
-          <w:color w:val="212121"/>
-          <w:sz w:val="22"/>
-          <w:szCs w:val="22"/>
-        </w:rPr>
-        <w:t>.</w:t>
-      </w:r>
-      <w:r>
-        <w:rPr>
-          <w:rFonts w:asciiTheme="minorHAnsi" w:hAnsiTheme="minorHAnsi" w:cs="Arial"/>
-          <w:color w:val="212121"/>
-          <w:sz w:val="22"/>
-          <w:szCs w:val="22"/>
-        </w:rPr>
-        <w:t xml:space="preserve"> Този текст се интерпретира като референция към стойността на</w:t>
-      </w:r>
-      <w:r>
-        <w:rPr>
-          <w:rFonts w:asciiTheme="minorHAnsi" w:hAnsiTheme="minorHAnsi" w:cs="Arial"/>
-          <w:color w:val="212121"/>
-          <w:sz w:val="22"/>
-          <w:szCs w:val="22"/>
-        </w:rPr>
-        <w:t xml:space="preserve"> </w:t>
-      </w:r>
-      <w:r>
-        <w:rPr>
-          <w:rFonts w:asciiTheme="minorHAnsi" w:hAnsiTheme="minorHAnsi" w:cs="Arial"/>
-          <w:color w:val="212121"/>
-          <w:sz w:val="22"/>
-          <w:szCs w:val="22"/>
-        </w:rPr>
-        <w:t xml:space="preserve">израз, който трябва да бъде от даден тип, преди извикването на метода. Като пример, нека имаме метод, който увеличава стойността на поле с име </w:t>
-      </w:r>
-      <w:r>
-        <w:rPr>
-          <w:rFonts w:asciiTheme="minorHAnsi" w:hAnsiTheme="minorHAnsi" w:cs="Arial"/>
-          <w:color w:val="212121"/>
-          <w:sz w:val="22"/>
-          <w:szCs w:val="22"/>
-          <w:lang w:val="en-US"/>
-        </w:rPr>
-        <w:t>counter</w:t>
-      </w:r>
-      <w:r>
-        <w:rPr>
-          <w:rFonts w:asciiTheme="minorHAnsi" w:hAnsiTheme="minorHAnsi" w:cs="Arial"/>
-          <w:color w:val="212121"/>
-          <w:sz w:val="22"/>
-          <w:szCs w:val="22"/>
-        </w:rPr>
-        <w:t xml:space="preserve"> с 1. Този метод може да има постусловие във формата:</w:t>
-      </w:r>
-    </w:p>
-    <w:p>
-      <w:pPr>
-        <w:pStyle w:val="NormalWeb"/>
-        <w:spacing w:before="240" w:beforeAutospacing="0" w:after="240" w:afterAutospacing="0" w:line="360" w:lineRule="atLeast"/>
-        <w:rPr>
-          <w:rFonts w:asciiTheme="minorHAnsi" w:hAnsiTheme="minorHAnsi" w:cs="Arial"/>
-          <w:color w:val="212121"/>
-          <w:sz w:val="22"/>
-          <w:szCs w:val="22"/>
-        </w:rPr>
-      </w:pPr>
-      <w:r>
-        <w:rPr>
-          <w:rStyle w:val="code0"/>
-          <w:rFonts w:asciiTheme="minorHAnsi" w:eastAsiaTheme="minorHAnsi" w:hAnsiTheme="minorHAnsi" w:cs="Courier New"/>
-          <w:color w:val="212121"/>
-          <w:sz w:val="22"/>
-          <w:szCs w:val="22"/>
-        </w:rPr>
-        <w:t>     </w:t>
-      </w:r>
-      <w:r>
-        <w:rPr>
-          <w:rStyle w:val="apple-converted-space"/>
-          <w:rFonts w:asciiTheme="minorHAnsi" w:eastAsiaTheme="minorHAnsi" w:hAnsiTheme="minorHAnsi" w:cs="Courier New"/>
-          <w:color w:val="212121"/>
-          <w:sz w:val="22"/>
-          <w:szCs w:val="22"/>
-        </w:rPr>
-        <w:t> </w:t>
-      </w:r>
-      <w:r>
-        <w:rPr>
-          <w:rStyle w:val="code0"/>
-          <w:rFonts w:asciiTheme="minorHAnsi" w:eastAsiaTheme="minorHAnsi" w:hAnsiTheme="minorHAnsi" w:cs="Courier New"/>
-          <w:color w:val="212121"/>
-          <w:sz w:val="22"/>
-          <w:szCs w:val="22"/>
-        </w:rPr>
-        <w:t>@post counter == $pre(int, counter) + 1</w:t>
-      </w:r>
-    </w:p>
-    <w:p>
-      <w:pPr>
-        <w:pStyle w:val="NormalWeb"/>
-        <w:spacing w:before="240" w:beforeAutospacing="0" w:after="240" w:afterAutospacing="0" w:line="360" w:lineRule="atLeast"/>
-        <w:ind w:firstLine="720"/>
-        <w:rPr>
-          <w:rFonts w:asciiTheme="minorHAnsi" w:hAnsiTheme="minorHAnsi" w:cs="Arial"/>
-          <w:color w:val="212121"/>
-          <w:sz w:val="22"/>
-          <w:szCs w:val="22"/>
-        </w:rPr>
-      </w:pPr>
-      <w:r>
-        <w:rPr>
-          <w:rFonts w:asciiTheme="minorHAnsi" w:hAnsiTheme="minorHAnsi" w:cs="Arial"/>
-          <w:color w:val="212121"/>
-          <w:sz w:val="22"/>
-          <w:szCs w:val="22"/>
-        </w:rPr>
-        <w:t>Потребителят може да специфицира дали постусловията трябва да бъдат проверявани във всеки тестов метод за дадения целеви метод, но това не е задължително.</w:t>
-      </w:r>
-    </w:p>
-    <w:p>
-      <w:pPr>
-        <w:pStyle w:val="Heading4"/>
-        <w:rPr>
-          <w:lang w:val="bg-BG"/>
-        </w:rPr>
-      </w:pPr>
-      <w:r>
-        <w:rPr>
-          <w:lang w:val="bg-BG"/>
-        </w:rPr>
-        <w:t>Test Suite Generation</w:t>
-      </w:r>
-    </w:p>
-    <w:p>
-      <w:pPr>
-        <w:ind w:firstLine="720"/>
-        <w:rPr>
-          <w:lang w:val="bg-BG"/>
-        </w:rPr>
-      </w:pPr>
-      <w:r>
-        <w:rPr>
-          <w:lang w:val="bg-BG"/>
-        </w:rPr>
-        <w:t>Потребителят може да избере дали тест суити да бъдат генерирани, и ако да, дали да автоматично да включват в себе си тестовете от тест суитите дефинирани в подпакети.</w:t>
-      </w:r>
-      <w:r>
-        <w:rPr>
-          <w:lang w:val="bg-BG"/>
-        </w:rPr>
-        <w:t xml:space="preserve"> </w:t>
-      </w:r>
-      <w:r>
-        <w:rPr>
-          <w:lang w:val="bg-BG"/>
-        </w:rPr>
-        <w:t>Потребителят може също да избере името на тест суитите.</w:t>
-      </w:r>
-      <w:r>
-        <w:rPr>
-          <w:lang w:val="bg-BG"/>
-        </w:rPr>
-        <w:tab/>
-      </w:r>
-    </w:p>
-    <w:p>
-      <w:pPr>
-        <w:pStyle w:val="Heading3"/>
-        <w:rPr>
-          <w:lang w:val="bg-BG"/>
-        </w:rPr>
-      </w:pPr>
-      <w:bookmarkStart w:id="11" w:name="_Toc437338425"/>
-      <w:r>
-        <w:t>junit test editor</w:t>
-      </w:r>
-      <w:bookmarkEnd w:id="11"/>
-    </w:p>
-    <w:p>
-      <w:pPr>
-        <w:ind w:firstLine="720"/>
-        <w:rPr>
-          <w:lang w:val="bg-BG"/>
-        </w:rPr>
-      </w:pPr>
-      <w:r>
-        <w:rPr>
-          <w:lang w:val="bg-BG"/>
-        </w:rPr>
-        <w:lastRenderedPageBreak/>
+          <w:lang w:val="bg-BG"/>
+        </w:rPr>
+      </w:pPr>
+      <w:r>
+        <w:rPr>
+          <w:lang w:val="bg-BG"/>
+        </w:rPr>
         <w:t xml:space="preserve">Чрез едитора могат да се добавят тестове и </w:t>
       </w:r>
       <w:r>
@@ -7003,7 +6842,6 @@
       <w:r>
         <w:rPr>
           <w:noProof/>
-          <w:lang w:val="bg-BG" w:eastAsia="bg-BG"/>
         </w:rPr>
         <w:drawing>
           <wp:inline distT="0" distB="0" distL="0" distR="0">
@@ -7102,6 +6940,7 @@
         <w:rPr>
           <w:lang w:val="bg-BG"/>
         </w:rPr>
+        <w:lastRenderedPageBreak/>
         <w:t xml:space="preserve">Допълнителни </w:t>
       </w:r>
       <w:r>
@@ -7191,9 +7030,7 @@
       <w:r>
         <w:rPr>
           <w:noProof/>
-          <w:lang w:val="bg-BG" w:eastAsia="bg-BG"/>
-        </w:rPr>
-        <w:lastRenderedPageBreak/>
+        </w:rPr>
         <w:drawing>
           <wp:inline distT="0" distB="0" distL="0" distR="0">
             <wp:extent cx="4844595" cy="1352550"/>
@@ -7244,19 +7081,11 @@
           <w:i/>
         </w:rPr>
       </w:pPr>
-      <w:proofErr w:type="spellStart"/>
       <w:r>
         <w:rPr>
           <w:b/>
         </w:rPr>
-        <w:t>Фиг</w:t>
-      </w:r>
-      <w:proofErr w:type="spellEnd"/>
-      <w:r>
-        <w:rPr>
-          <w:b/>
-        </w:rPr>
-        <w:t>.</w:t>
+        <w:t>Фиг.</w:t>
       </w:r>
       <w:r>
         <w:rPr>
@@ -7297,7 +7126,6 @@
       <w:r>
         <w:rPr>
           <w:noProof/>
-          <w:lang w:val="bg-BG" w:eastAsia="bg-BG"/>
         </w:rPr>
         <w:drawing>
           <wp:inline distT="0" distB="0" distL="0" distR="0">
@@ -7427,6 +7255,7 @@
         <w:rPr>
           <w:lang w:val="bg-BG"/>
         </w:rPr>
+        <w:lastRenderedPageBreak/>
         <w:t>Comments</w:t>
       </w:r>
     </w:p>
@@ -7472,7 +7301,6 @@
         <w:rPr>
           <w:lang w:val="bg-BG"/>
         </w:rPr>
-        <w:lastRenderedPageBreak/>
         <w:t>Група от правила, които търсят код, който не се използва или не може да бъде достигнат (мъртъв код).</w:t>
       </w:r>
       <w:r>
@@ -7523,7 +7351,6 @@
       <w:r>
         <w:rPr>
           <w:noProof/>
-          <w:lang w:val="bg-BG" w:eastAsia="bg-BG"/>
         </w:rPr>
         <w:drawing>
           <wp:inline distT="0" distB="0" distL="0" distR="0">
@@ -7639,11 +7466,15 @@
         </w:rPr>
         <w:t xml:space="preserve">дали </w:t>
       </w:r>
-      <w:proofErr w:type="spellStart"/>
-      <w:r>
-        <w:t>импортите</w:t>
-      </w:r>
-      <w:proofErr w:type="spellEnd"/>
+      <w:r>
+        <w:t xml:space="preserve">импортите </w:t>
+      </w:r>
+      <w:r>
+        <w:rPr>
+          <w:lang w:val="bg-BG"/>
+        </w:rPr>
+        <w:t>отговарят на</w:t>
+      </w:r>
       <w:r>
         <w:t xml:space="preserve"> </w:t>
       </w:r>
@@ -7651,15 +7482,6 @@
         <w:rPr>
           <w:lang w:val="bg-BG"/>
         </w:rPr>
-        <w:t>отговарят на</w:t>
-      </w:r>
-      <w:r>
-        <w:t xml:space="preserve"> </w:t>
-      </w:r>
-      <w:r>
-        <w:rPr>
-          <w:lang w:val="bg-BG"/>
-        </w:rPr>
         <w:t>общоприетите практики за писане на код.</w:t>
       </w:r>
     </w:p>
@@ -7673,7 +7495,6 @@
       <w:r>
         <w:rPr>
           <w:noProof/>
-          <w:lang w:val="bg-BG" w:eastAsia="bg-BG"/>
         </w:rPr>
         <w:drawing>
           <wp:inline distT="0" distB="0" distL="0" distR="0">
@@ -7736,6 +7557,7 @@
           <w:b/>
           <w:lang w:val="bg-BG"/>
         </w:rPr>
+        <w:lastRenderedPageBreak/>
         <w:t>Фиг.</w:t>
       </w:r>
       <w:r>
@@ -7768,9 +7590,7 @@
       <w:r>
         <w:rPr>
           <w:noProof/>
-          <w:lang w:val="bg-BG" w:eastAsia="bg-BG"/>
-        </w:rPr>
-        <w:lastRenderedPageBreak/>
+        </w:rPr>
         <w:drawing>
           <wp:inline distT="0" distB="0" distL="0" distR="0">
             <wp:extent cx="3248025" cy="1713997"/>
@@ -7960,7 +7780,6 @@
       <w:r>
         <w:rPr>
           <w:noProof/>
-          <w:lang w:val="bg-BG" w:eastAsia="bg-BG"/>
         </w:rPr>
         <w:lastRenderedPageBreak/>
         <w:drawing>
@@ -8097,24 +7916,22 @@
         </w:rPr>
         <w:t>Всички тези правила водят до опростяването на архитектурата на дадения проект и правят поддържането му много по лесно като анулират ненужния код, поправят проблеми в иерархията от класове и повишават сигурността.</w:t>
       </w:r>
-      <w:bookmarkStart w:id="13" w:name="_GoBack"/>
+    </w:p>
+    <w:p>
+      <w:pPr>
+        <w:pStyle w:val="Heading3"/>
+        <w:rPr>
+          <w:lang w:val="bg-BG"/>
+        </w:rPr>
+      </w:pPr>
+      <w:bookmarkStart w:id="13" w:name="_Toc437338427"/>
+      <w:r>
+        <w:t>metrics</w:t>
+      </w:r>
       <w:bookmarkEnd w:id="13"/>
     </w:p>
     <w:p>
       <w:pPr>
-        <w:pStyle w:val="Heading3"/>
-        <w:rPr>
-          <w:lang w:val="bg-BG"/>
-        </w:rPr>
-      </w:pPr>
-      <w:bookmarkStart w:id="14" w:name="_Toc437338427"/>
-      <w:r>
-        <w:t>metrics</w:t>
-      </w:r>
-      <w:bookmarkEnd w:id="14"/>
-    </w:p>
-    <w:p>
-      <w:pPr>
         <w:ind w:firstLine="720"/>
         <w:rPr>
           <w:lang w:val="bg-BG"/>
@@ -8258,7 +8075,6 @@
       <w:r>
         <w:rPr>
           <w:noProof/>
-          <w:lang w:val="bg-BG" w:eastAsia="bg-BG"/>
         </w:rPr>
         <w:lastRenderedPageBreak/>
         <w:drawing>
@@ -8355,11 +8171,11 @@
           <w:lang w:val="bg-BG"/>
         </w:rPr>
       </w:pPr>
-      <w:bookmarkStart w:id="15" w:name="_Toc437338428"/>
+      <w:bookmarkStart w:id="14" w:name="_Toc437338428"/>
       <w:r>
         <w:t>metric categories</w:t>
       </w:r>
-      <w:bookmarkEnd w:id="15"/>
+      <w:bookmarkEnd w:id="14"/>
     </w:p>
     <w:p>
       <w:pPr>
@@ -8504,7 +8320,6 @@
       <w:r>
         <w:rPr>
           <w:noProof/>
-          <w:lang w:val="bg-BG" w:eastAsia="bg-BG"/>
         </w:rPr>
         <w:drawing>
           <wp:inline distT="0" distB="0" distL="0" distR="0">
@@ -8612,7 +8427,6 @@
       <w:r>
         <w:rPr>
           <w:noProof/>
-          <w:lang w:val="bg-BG" w:eastAsia="bg-BG"/>
         </w:rPr>
         <w:lastRenderedPageBreak/>
         <w:drawing>
@@ -9191,11 +9005,11 @@
           <w:lang w:val="bg-BG"/>
         </w:rPr>
       </w:pPr>
-      <w:bookmarkStart w:id="16" w:name="_Toc437338429"/>
+      <w:bookmarkStart w:id="15" w:name="_Toc437338429"/>
       <w:r>
         <w:t>dependency analysis</w:t>
       </w:r>
-      <w:bookmarkEnd w:id="16"/>
+      <w:bookmarkEnd w:id="15"/>
     </w:p>
     <w:p>
       <w:pPr>
@@ -9322,7 +9136,6 @@
       <w:r>
         <w:rPr>
           <w:noProof/>
-          <w:lang w:val="bg-BG" w:eastAsia="bg-BG"/>
         </w:rPr>
         <w:drawing>
           <wp:inline distT="0" distB="0" distL="0" distR="0">
@@ -9415,7 +9228,6 @@
       <w:r>
         <w:rPr>
           <w:noProof/>
-          <w:lang w:val="bg-BG" w:eastAsia="bg-BG"/>
         </w:rPr>
         <w:lastRenderedPageBreak/>
         <w:drawing>
@@ -9520,7 +9332,6 @@
       <w:r>
         <w:rPr>
           <w:noProof/>
-          <w:lang w:val="bg-BG" w:eastAsia="bg-BG"/>
         </w:rPr>
         <w:drawing>
           <wp:inline distT="0" distB="0" distL="0" distR="0">
@@ -9660,7 +9471,6 @@
       <w:r>
         <w:rPr>
           <w:noProof/>
-          <w:lang w:val="bg-BG" w:eastAsia="bg-BG"/>
         </w:rPr>
         <w:lastRenderedPageBreak/>
         <w:drawing>
@@ -9753,7 +9563,6 @@
       <w:r>
         <w:rPr>
           <w:noProof/>
-          <w:lang w:val="bg-BG" w:eastAsia="bg-BG"/>
         </w:rPr>
         <w:drawing>
           <wp:inline distT="0" distB="0" distL="0" distR="0">
@@ -9857,12 +9666,12 @@
           <w:lang w:val="bg-BG"/>
         </w:rPr>
       </w:pPr>
-      <w:bookmarkStart w:id="17" w:name="_Toc437338430"/>
+      <w:bookmarkStart w:id="16" w:name="_Toc437338430"/>
       <w:r>
         <w:lastRenderedPageBreak/>
         <w:t>javadoc maintenance</w:t>
       </w:r>
-      <w:bookmarkEnd w:id="17"/>
+      <w:bookmarkEnd w:id="16"/>
     </w:p>
     <w:p>
       <w:pPr>
@@ -10038,7 +9847,6 @@
       <w:r>
         <w:rPr>
           <w:noProof/>
-          <w:lang w:val="bg-BG" w:eastAsia="bg-BG"/>
         </w:rPr>
         <w:drawing>
           <wp:inline distT="0" distB="0" distL="0" distR="0">
@@ -10434,11 +10242,11 @@
           <w:lang w:val="bg-BG"/>
         </w:rPr>
       </w:pPr>
-      <w:bookmarkStart w:id="18" w:name="_Toc437338431"/>
+      <w:bookmarkStart w:id="17" w:name="_Toc437338431"/>
       <w:r>
         <w:t>code coverage</w:t>
       </w:r>
-      <w:bookmarkEnd w:id="18"/>
+      <w:bookmarkEnd w:id="17"/>
     </w:p>
     <w:p>
       <w:pPr>
@@ -10572,23 +10380,10 @@
         <w:t xml:space="preserve"> </w:t>
       </w:r>
       <w:r>
-        <w:t xml:space="preserve">"Run Code Coverage" </w:t>
-      </w:r>
-      <w:proofErr w:type="spellStart"/>
-      <w:r>
-        <w:t>от</w:t>
-      </w:r>
-      <w:proofErr w:type="spellEnd"/>
-      <w:r>
-        <w:t xml:space="preserve"> "</w:t>
-      </w:r>
-      <w:proofErr w:type="spellStart"/>
-      <w:r>
-        <w:t>CodePro</w:t>
-      </w:r>
-      <w:proofErr w:type="spellEnd"/>
-      <w:r>
-        <w:t xml:space="preserve"> Tools" </w:t>
+        <w:t>"Run Code Coverage" от</w:t>
+      </w:r>
+      <w:r>
+        <w:t xml:space="preserve"> "CodePro Tools" </w:t>
       </w:r>
       <w:r>
         <w:rPr>
@@ -10842,43 +10637,38 @@
         <w:t>Алтернативата е да се оркестрира кода статично преди изпълнение на програмата</w:t>
       </w:r>
       <w:r>
+        <w:t>. CodePro</w:t>
+      </w:r>
+      <w:r>
+        <w:rPr>
+          <w:lang w:val="bg-BG"/>
+        </w:rPr>
+        <w:t xml:space="preserve"> доставя поддръжка за оркестриране на кода на база проект-за-проект.</w:t>
+      </w:r>
+      <w:r>
+        <w:t xml:space="preserve"> </w:t>
+      </w:r>
+      <w:r>
+        <w:rPr>
+          <w:lang w:val="bg-BG"/>
+        </w:rPr>
+        <w:t xml:space="preserve">Всеки проект има страница за </w:t>
+      </w:r>
+      <w:r>
+        <w:t>Code Covera</w:t>
+      </w:r>
+      <w:r>
+        <w:t>ge</w:t>
+      </w:r>
+      <w:r>
+        <w:rPr>
+          <w:lang w:val="bg-BG"/>
+        </w:rPr>
+        <w:t xml:space="preserve"> свойства</w:t>
+      </w:r>
+      <w:r>
         <w:t xml:space="preserve">. </w:t>
       </w:r>
-      <w:proofErr w:type="spellStart"/>
-      <w:r>
-        <w:t>CodePro</w:t>
-      </w:r>
-      <w:proofErr w:type="spellEnd"/>
-      <w:r>
-        <w:rPr>
-          <w:lang w:val="bg-BG"/>
-        </w:rPr>
-        <w:t xml:space="preserve"> доставя поддръжка за оркестриране на кода на база проект-за-проект.</w:t>
-      </w:r>
-      <w:r>
-        <w:t xml:space="preserve"> </w:t>
-      </w:r>
-      <w:r>
-        <w:rPr>
-          <w:lang w:val="bg-BG"/>
-        </w:rPr>
-        <w:t xml:space="preserve">Всеки проект има страница за </w:t>
-      </w:r>
-      <w:r>
-        <w:t>Code Covera</w:t>
-      </w:r>
-      <w:r>
-        <w:t>ge</w:t>
-      </w:r>
-      <w:r>
-        <w:rPr>
-          <w:lang w:val="bg-BG"/>
-        </w:rPr>
-        <w:t xml:space="preserve"> свойства</w:t>
-      </w:r>
-      <w:r>
-        <w:t xml:space="preserve">. </w:t>
-      </w:r>
       <w:r>
         <w:rPr>
           <w:lang w:val="bg-BG"/>
@@ -10895,15 +10685,7 @@
         <w:t>и</w:t>
       </w:r>
       <w:r>
-        <w:t xml:space="preserve"> "</w:t>
-      </w:r>
-      <w:proofErr w:type="spellStart"/>
-      <w:r>
-        <w:t>Uninstrument</w:t>
-      </w:r>
-      <w:proofErr w:type="spellEnd"/>
-      <w:r>
-        <w:t xml:space="preserve"> Code" </w:t>
+        <w:t xml:space="preserve"> "Uninstrument Code" </w:t>
       </w:r>
       <w:r>
         <w:rPr>
@@ -10912,15 +10694,7 @@
         <w:t>опциите в</w:t>
       </w:r>
       <w:r>
-        <w:t xml:space="preserve"> "</w:t>
-      </w:r>
-      <w:proofErr w:type="spellStart"/>
-      <w:r>
-        <w:t>CodePro</w:t>
-      </w:r>
-      <w:proofErr w:type="spellEnd"/>
-      <w:r>
-        <w:t xml:space="preserve"> Tools" </w:t>
+        <w:t xml:space="preserve"> "CodePro Tools" </w:t>
       </w:r>
       <w:r>
         <w:rPr>
@@ -11065,7 +10839,6 @@
       <w:r>
         <w:rPr>
           <w:noProof/>
-          <w:lang w:val="bg-BG" w:eastAsia="bg-BG"/>
         </w:rPr>
         <w:drawing>
           <wp:inline distT="0" distB="0" distL="0" distR="0">
@@ -11169,7 +10942,6 @@
       <w:r>
         <w:rPr>
           <w:noProof/>
-          <w:lang w:val="bg-BG" w:eastAsia="bg-BG"/>
         </w:rPr>
         <w:lastRenderedPageBreak/>
         <w:drawing>
@@ -11313,15 +11085,7 @@
       </w:r>
       <w:r>
         <w:tab/>
-        <w:t>92</w:t>
-      </w:r>
-      <w:proofErr w:type="gramStart"/>
-      <w:r>
-        <w:t>,3</w:t>
-      </w:r>
-      <w:proofErr w:type="gramEnd"/>
-      <w:r>
-        <w:t>% coverage</w:t>
+        <w:t>92,3% coverage</w:t>
       </w:r>
     </w:p>
     <w:tbl>
@@ -12378,158 +12142,135 @@
       <w:pPr>
         <w:pStyle w:val="Heading1"/>
       </w:pPr>
-      <w:bookmarkStart w:id="19" w:name="_Toc437338432"/>
+      <w:bookmarkStart w:id="18" w:name="_Toc437338432"/>
       <w:r>
         <w:rPr>
           <w:lang w:val="bg-BG"/>
         </w:rPr>
         <w:t xml:space="preserve">Използване на </w:t>
       </w:r>
-      <w:proofErr w:type="spellStart"/>
-      <w:r>
+      <w:r>
+        <w:t>CodePro Analytix</w:t>
+      </w:r>
+      <w:bookmarkEnd w:id="18"/>
+    </w:p>
+    <w:p>
+      <w:pPr>
+        <w:ind w:firstLine="720"/>
+        <w:rPr>
+          <w:lang w:val="bg-BG"/>
+        </w:rPr>
+      </w:pPr>
+      <w:r>
+        <w:rPr>
+          <w:lang w:val="bg-BG"/>
+        </w:rPr>
+        <w:t xml:space="preserve">В тази точка ще </w:t>
+      </w:r>
+      <w:r>
+        <w:rPr>
+          <w:lang w:val="bg-BG"/>
+        </w:rPr>
+        <w:t>демонстрираме</w:t>
+      </w:r>
+      <w:r>
+        <w:rPr>
+          <w:lang w:val="bg-BG"/>
+        </w:rPr>
+        <w:t xml:space="preserve"> основните начини за използване на </w:t>
+      </w:r>
+      <w:r>
+        <w:t>CodePro Analytix</w:t>
+      </w:r>
+      <w:r>
+        <w:rPr>
+          <w:lang w:val="bg-BG"/>
+        </w:rPr>
+        <w:t xml:space="preserve"> чрез няколко примера.</w:t>
+      </w:r>
+    </w:p>
+    <w:p>
+      <w:pPr>
+        <w:pStyle w:val="Heading2"/>
+        <w:rPr>
+          <w:lang w:val="bg-BG"/>
+        </w:rPr>
+      </w:pPr>
+      <w:bookmarkStart w:id="19" w:name="_Toc437338433"/>
+      <w:r>
+        <w:rPr>
+          <w:lang w:val="bg-BG"/>
+        </w:rPr>
+        <w:t>Auditing</w:t>
+      </w:r>
+      <w:bookmarkEnd w:id="19"/>
+    </w:p>
+    <w:p>
+      <w:pPr>
+        <w:ind w:firstLine="720"/>
+        <w:rPr>
+          <w:lang w:val="bg-BG"/>
+        </w:rPr>
+      </w:pPr>
+      <w:r>
+        <w:rPr>
+          <w:lang w:val="bg-BG"/>
+        </w:rPr>
+        <w:t xml:space="preserve">За да използваме </w:t>
+      </w:r>
+      <w:r>
+        <w:t xml:space="preserve">Code Auditing </w:t>
+      </w:r>
+      <w:r>
+        <w:rPr>
+          <w:lang w:val="bg-BG"/>
+        </w:rPr>
+        <w:t>трябва да натиснем десен бутон върху някой от пакетите или върху файл и да изберем</w:t>
+      </w:r>
+      <w:r>
+        <w:t xml:space="preserve"> </w:t>
+      </w:r>
+      <w:r>
+        <w:rPr>
+          <w:b/>
+        </w:rPr>
+        <w:t xml:space="preserve">Audit Code </w:t>
+      </w:r>
+      <w:r>
+        <w:rPr>
+          <w:lang w:val="bg-BG"/>
+        </w:rPr>
+        <w:t xml:space="preserve">от </w:t>
+      </w:r>
+      <w:r>
+        <w:rPr>
+          <w:b/>
+        </w:rPr>
         <w:t>CodePro</w:t>
       </w:r>
-      <w:proofErr w:type="spellEnd"/>
-      <w:r>
-        <w:t xml:space="preserve"> </w:t>
-      </w:r>
-      <w:proofErr w:type="spellStart"/>
-      <w:r>
-        <w:t>Analytix</w:t>
-      </w:r>
-      <w:bookmarkEnd w:id="19"/>
-      <w:proofErr w:type="spellEnd"/>
+      <w:r>
+        <w:t xml:space="preserve"> Tools </w:t>
+      </w:r>
+      <w:r>
+        <w:rPr>
+          <w:lang w:val="bg-BG"/>
+        </w:rPr>
+        <w:t>менюто</w:t>
+      </w:r>
+      <w:r>
+        <w:rPr>
+          <w:lang w:val="bg-BG"/>
+        </w:rPr>
+        <w:t>.</w:t>
+      </w:r>
     </w:p>
     <w:p>
       <w:pPr>
         <w:ind w:firstLine="720"/>
-        <w:rPr>
-          <w:lang w:val="bg-BG"/>
-        </w:rPr>
-      </w:pPr>
-      <w:r>
-        <w:rPr>
-          <w:lang w:val="bg-BG"/>
-        </w:rPr>
-        <w:t xml:space="preserve">В тази точка ще </w:t>
-      </w:r>
-      <w:r>
-        <w:rPr>
-          <w:lang w:val="bg-BG"/>
-        </w:rPr>
-        <w:t>демонстрираме</w:t>
-      </w:r>
-      <w:r>
-        <w:rPr>
-          <w:lang w:val="bg-BG"/>
-        </w:rPr>
-        <w:t xml:space="preserve"> основните начини за използване на </w:t>
-      </w:r>
-      <w:proofErr w:type="spellStart"/>
-      <w:r>
-        <w:t>CodePro</w:t>
-      </w:r>
-      <w:proofErr w:type="spellEnd"/>
-      <w:r>
-        <w:t xml:space="preserve"> </w:t>
-      </w:r>
-      <w:proofErr w:type="spellStart"/>
-      <w:r>
-        <w:t>Analytix</w:t>
-      </w:r>
-      <w:proofErr w:type="spellEnd"/>
-      <w:r>
-        <w:rPr>
-          <w:lang w:val="bg-BG"/>
-        </w:rPr>
-        <w:t xml:space="preserve"> чрез няколко примера.</w:t>
-      </w:r>
-    </w:p>
-    <w:p>
-      <w:pPr>
-        <w:pStyle w:val="Heading2"/>
-        <w:rPr>
-          <w:lang w:val="bg-BG"/>
-        </w:rPr>
-      </w:pPr>
-      <w:bookmarkStart w:id="20" w:name="_Toc437338433"/>
-      <w:r>
-        <w:rPr>
-          <w:lang w:val="bg-BG"/>
-        </w:rPr>
-        <w:t>Auditing</w:t>
-      </w:r>
-      <w:bookmarkEnd w:id="20"/>
-    </w:p>
-    <w:p>
-      <w:pPr>
-        <w:ind w:firstLine="720"/>
-        <w:rPr>
-          <w:lang w:val="bg-BG"/>
-        </w:rPr>
-      </w:pPr>
-      <w:r>
-        <w:rPr>
-          <w:lang w:val="bg-BG"/>
-        </w:rPr>
-        <w:t xml:space="preserve">За да използваме </w:t>
-      </w:r>
-      <w:r>
-        <w:t xml:space="preserve">Code Auditing </w:t>
-      </w:r>
-      <w:r>
-        <w:rPr>
-          <w:lang w:val="bg-BG"/>
-        </w:rPr>
-        <w:t>трябва да натиснем десен бутон върху някой от пакетите или върху файл и да изберем</w:t>
-      </w:r>
-      <w:r>
-        <w:t xml:space="preserve"> </w:t>
-      </w:r>
-      <w:r>
-        <w:rPr>
-          <w:b/>
-        </w:rPr>
-        <w:t xml:space="preserve">Audit Code </w:t>
-      </w:r>
-      <w:r>
-        <w:rPr>
-          <w:lang w:val="bg-BG"/>
-        </w:rPr>
-        <w:t xml:space="preserve">от </w:t>
-      </w:r>
-      <w:proofErr w:type="spellStart"/>
-      <w:r>
-        <w:rPr>
-          <w:b/>
-        </w:rPr>
-        <w:t>CodePro</w:t>
-      </w:r>
-      <w:proofErr w:type="spellEnd"/>
-      <w:r>
-        <w:t xml:space="preserve"> Tools </w:t>
-      </w:r>
-      <w:r>
-        <w:rPr>
-          <w:lang w:val="bg-BG"/>
-        </w:rPr>
-        <w:t>менюто</w:t>
-      </w:r>
-      <w:r>
-        <w:rPr>
-          <w:lang w:val="bg-BG"/>
-        </w:rPr>
-        <w:t>.</w:t>
-      </w:r>
-    </w:p>
-    <w:p>
-      <w:pPr>
-        <w:ind w:firstLine="720"/>
       </w:pPr>
       <w:r>
         <w:rPr>
           <w:noProof/>
-          <w:lang w:val="bg-BG" w:eastAsia="bg-BG"/>
         </w:rPr>
         <w:lastRenderedPageBreak/>
         <w:drawing>
@@ -12635,19 +12376,9 @@
         </w:rPr>
         <w:t xml:space="preserve">ще се появят отделните проблеми който са доловени от </w:t>
       </w:r>
-      <w:proofErr w:type="spellStart"/>
-      <w:r>
-        <w:t>CodePro</w:t>
-      </w:r>
-      <w:proofErr w:type="spellEnd"/>
-      <w:r>
-        <w:t xml:space="preserve"> </w:t>
-      </w:r>
-      <w:proofErr w:type="spellStart"/>
-      <w:r>
-        <w:t>Analytix</w:t>
-      </w:r>
-      <w:proofErr w:type="spellEnd"/>
+      <w:r>
+        <w:t>CodePro Analytix</w:t>
+      </w:r>
       <w:r>
         <w:rPr>
           <w:lang w:val="bg-BG"/>
@@ -12680,7 +12411,6 @@
       <w:r>
         <w:rPr>
           <w:noProof/>
-          <w:lang w:val="bg-BG" w:eastAsia="bg-BG"/>
         </w:rPr>
         <w:drawing>
           <wp:inline distT="0" distB="0" distL="0" distR="0">
@@ -12791,7 +12521,6 @@
       <w:r>
         <w:rPr>
           <w:noProof/>
-          <w:lang w:val="bg-BG" w:eastAsia="bg-BG"/>
         </w:rPr>
         <w:drawing>
           <wp:inline distT="0" distB="0" distL="0" distR="0">
@@ -12884,7 +12613,7 @@
           <w:lang w:val="bg-BG"/>
         </w:rPr>
       </w:pPr>
-      <w:bookmarkStart w:id="21" w:name="_Toc437338434"/>
+      <w:bookmarkStart w:id="20" w:name="_Toc437338434"/>
       <w:r>
         <w:rPr>
           <w:lang w:val="bg-BG"/>
@@ -12908,29 +12637,8 @@
         </w:rPr>
       </w:pPr>
       <w:r>
-        <w:t xml:space="preserve">Open Source HTTP </w:t>
-      </w:r>
-      <w:proofErr w:type="spellStart"/>
-      <w:r>
-        <w:t>клиент</w:t>
-      </w:r>
-      <w:proofErr w:type="spellEnd"/>
-      <w:r>
-        <w:t xml:space="preserve"> </w:t>
-      </w:r>
-      <w:proofErr w:type="spellStart"/>
-      <w:r>
-        <w:t>за</w:t>
-      </w:r>
-      <w:proofErr w:type="spellEnd"/>
-      <w:r>
-        <w:t xml:space="preserve"> </w:t>
-      </w:r>
-      <w:proofErr w:type="spellStart"/>
-      <w:r>
-        <w:t>Андроид</w:t>
-      </w:r>
-      <w:proofErr w:type="spellEnd"/>
+        <w:t>Open Source HTTP клиент за Андроид</w:t>
+      </w:r>
       <w:r>
         <w:rPr>
           <w:lang w:val="bg-BG"/>
@@ -13200,11 +12908,9 @@
         </w:rPr>
         <w:t xml:space="preserve"> в която сме запазили </w:t>
       </w:r>
-      <w:proofErr w:type="spellStart"/>
       <w:r>
         <w:t>RxJava</w:t>
       </w:r>
-      <w:proofErr w:type="spellEnd"/>
     </w:p>
     <w:p>
       <w:pPr>
@@ -13277,13 +12983,8 @@
         </w:rPr>
         <w:t xml:space="preserve">Дистрибутирана </w:t>
       </w:r>
-      <w:proofErr w:type="spellStart"/>
-      <w:r>
-        <w:t>RESTful</w:t>
-      </w:r>
-      <w:proofErr w:type="spellEnd"/>
-      <w:r>
-        <w:t xml:space="preserve"> </w:t>
+      <w:r>
+        <w:t xml:space="preserve">RESTful </w:t>
       </w:r>
       <w:r>
         <w:rPr>
@@ -13378,11 +13079,9 @@
         </w:rPr>
         <w:t xml:space="preserve"> в която сме запазили </w:t>
       </w:r>
-      <w:proofErr w:type="spellStart"/>
       <w:r>
         <w:t>elasticsearch</w:t>
       </w:r>
-      <w:proofErr w:type="spellEnd"/>
     </w:p>
     <w:p>
       <w:pPr>
@@ -13455,23 +13154,23 @@
         </w:rPr>
         <w:t>Прилагане на Audit върху трите тестови проекта и разглеждане на резултата</w:t>
       </w:r>
+      <w:bookmarkEnd w:id="20"/>
+    </w:p>
+    <w:p>
+      <w:pPr>
+        <w:pStyle w:val="Heading3"/>
+        <w:rPr>
+          <w:lang w:val="bg-BG"/>
+        </w:rPr>
+      </w:pPr>
+      <w:bookmarkStart w:id="21" w:name="_Toc437338435"/>
+      <w:r>
+        <w:t>Retrofit</w:t>
+      </w:r>
       <w:bookmarkEnd w:id="21"/>
     </w:p>
     <w:p>
       <w:pPr>
-        <w:pStyle w:val="Heading3"/>
-        <w:rPr>
-          <w:lang w:val="bg-BG"/>
-        </w:rPr>
-      </w:pPr>
-      <w:bookmarkStart w:id="22" w:name="_Toc437338435"/>
-      <w:r>
-        <w:t>Retrofit</w:t>
-      </w:r>
-      <w:bookmarkEnd w:id="22"/>
-    </w:p>
-    <w:p>
-      <w:pPr>
         <w:pStyle w:val="ListParagraph"/>
         <w:rPr>
           <w:lang w:val="bg-BG"/>
@@ -13480,7 +13179,6 @@
       <w:r>
         <w:rPr>
           <w:noProof/>
-          <w:lang w:val="bg-BG" w:eastAsia="bg-BG"/>
         </w:rPr>
         <w:drawing>
           <wp:inline distT="0" distB="0" distL="0" distR="0">
@@ -13609,14 +13307,12 @@
         </w:rPr>
         <w:t xml:space="preserve">Празен </w:t>
       </w:r>
-      <w:proofErr w:type="spellStart"/>
       <w:r>
         <w:rPr>
           <w:rStyle w:val="hps"/>
         </w:rPr>
         <w:t>инициализатор</w:t>
       </w:r>
-      <w:proofErr w:type="spellEnd"/>
     </w:p>
     <w:p>
       <w:pPr>
@@ -13658,14 +13354,12 @@
         <w:lastRenderedPageBreak/>
         <w:t xml:space="preserve">Клас който не може да се сериализира не може да има </w:t>
       </w:r>
-      <w:proofErr w:type="spellStart"/>
       <w:r>
         <w:rPr>
           <w:rStyle w:val="hps"/>
         </w:rPr>
         <w:t>serialVersionUID</w:t>
       </w:r>
-      <w:proofErr w:type="spellEnd"/>
     </w:p>
     <w:p>
       <w:pPr>
@@ -13746,11 +13440,11 @@
           <w:lang w:val="bg-BG"/>
         </w:rPr>
       </w:pPr>
-      <w:bookmarkStart w:id="23" w:name="_Toc437338436"/>
+      <w:bookmarkStart w:id="22" w:name="_Toc437338436"/>
       <w:r>
         <w:t>Rxjava</w:t>
       </w:r>
-      <w:bookmarkEnd w:id="23"/>
+      <w:bookmarkEnd w:id="22"/>
     </w:p>
     <w:p>
       <w:pPr>
@@ -13762,7 +13456,6 @@
       <w:r>
         <w:rPr>
           <w:noProof/>
-          <w:lang w:val="bg-BG" w:eastAsia="bg-BG"/>
         </w:rPr>
         <w:drawing>
           <wp:inline distT="0" distB="0" distL="0" distR="0">
@@ -13831,14 +13524,12 @@
         </w:rPr>
         <w:t xml:space="preserve">. </w:t>
       </w:r>
-      <w:proofErr w:type="spellStart"/>
       <w:r>
         <w:rPr>
           <w:i/>
         </w:rPr>
         <w:t>RxJava</w:t>
       </w:r>
-      <w:proofErr w:type="spellEnd"/>
       <w:r>
         <w:rPr>
           <w:i/>
@@ -13917,14 +13608,12 @@
         </w:rPr>
         <w:t xml:space="preserve">Празен </w:t>
       </w:r>
-      <w:proofErr w:type="spellStart"/>
       <w:r>
         <w:rPr>
           <w:rStyle w:val="hps"/>
         </w:rPr>
         <w:t>инициализатор</w:t>
       </w:r>
-      <w:proofErr w:type="spellEnd"/>
     </w:p>
     <w:p>
       <w:pPr>
@@ -14065,14 +13754,12 @@
         </w:rPr>
         <w:t xml:space="preserve">Клас който не може да се сериализира не може да има </w:t>
       </w:r>
-      <w:proofErr w:type="spellStart"/>
       <w:r>
         <w:rPr>
           <w:rStyle w:val="hps"/>
         </w:rPr>
         <w:t>serialVersionUID</w:t>
       </w:r>
-      <w:proofErr w:type="spellEnd"/>
     </w:p>
     <w:p>
       <w:pPr>
@@ -14136,16 +13823,11 @@
         </w:rPr>
         <w:t xml:space="preserve">Ненужен </w:t>
       </w:r>
-      <w:proofErr w:type="spellStart"/>
       <w:r>
         <w:t>instanceo</w:t>
       </w:r>
       <w:r>
-        <w:t>f</w:t>
-      </w:r>
-      <w:proofErr w:type="spellEnd"/>
-      <w:r>
-        <w:t xml:space="preserve"> </w:t>
+        <w:t xml:space="preserve">f </w:t>
       </w:r>
       <w:r>
         <w:rPr>
@@ -14228,14 +13910,12 @@
         </w:rPr>
         <w:t xml:space="preserve">не трябва да бъде тествано с </w:t>
       </w:r>
-      <w:proofErr w:type="spellStart"/>
       <w:r>
         <w:t>instanceo</w:t>
       </w:r>
       <w:r>
         <w:t>f</w:t>
       </w:r>
-      <w:proofErr w:type="spellEnd"/>
     </w:p>
     <w:p>
       <w:pPr>
@@ -14274,11 +13954,11 @@
           <w:lang w:val="bg-BG"/>
         </w:rPr>
       </w:pPr>
-      <w:bookmarkStart w:id="24" w:name="_Toc437338437"/>
+      <w:bookmarkStart w:id="23" w:name="_Toc437338437"/>
       <w:r>
         <w:t>Elasticsearch</w:t>
       </w:r>
-      <w:bookmarkEnd w:id="24"/>
+      <w:bookmarkEnd w:id="23"/>
     </w:p>
     <w:p>
       <w:pPr>
@@ -14290,7 +13970,6 @@
       <w:r>
         <w:rPr>
           <w:noProof/>
-          <w:lang w:val="bg-BG" w:eastAsia="bg-BG"/>
         </w:rPr>
         <w:lastRenderedPageBreak/>
         <w:drawing>
@@ -14367,14 +14046,12 @@
         </w:rPr>
         <w:t xml:space="preserve">. </w:t>
       </w:r>
-      <w:proofErr w:type="spellStart"/>
       <w:r>
         <w:rPr>
           <w:i/>
         </w:rPr>
         <w:t>ElasticSearch</w:t>
       </w:r>
-      <w:proofErr w:type="spellEnd"/>
       <w:r>
         <w:rPr>
           <w:i/>
@@ -14757,14 +14434,12 @@
         </w:rPr>
         <w:t xml:space="preserve">Клас който не може да се сериализира не може да има </w:t>
       </w:r>
-      <w:proofErr w:type="spellStart"/>
       <w:r>
         <w:rPr>
           <w:rStyle w:val="hps"/>
         </w:rPr>
         <w:t>serialVersionUID</w:t>
       </w:r>
-      <w:proofErr w:type="spellEnd"/>
     </w:p>
     <w:p>
       <w:pPr>
@@ -14955,13 +14630,8 @@
         </w:rPr>
         <w:t xml:space="preserve">Класове които не импортват </w:t>
       </w:r>
-      <w:proofErr w:type="spellStart"/>
-      <w:r>
-        <w:t>Serializable</w:t>
-      </w:r>
-      <w:proofErr w:type="spellEnd"/>
-      <w:r>
-        <w:t xml:space="preserve"> </w:t>
+      <w:r>
+        <w:t xml:space="preserve">Serializable </w:t>
       </w:r>
       <w:r>
         <w:rPr>
@@ -15075,13 +14745,8 @@
         <w:lastRenderedPageBreak/>
         <w:t xml:space="preserve">Метода </w:t>
       </w:r>
-      <w:proofErr w:type="spellStart"/>
-      <w:r>
-        <w:t>arraycopy</w:t>
-      </w:r>
-      <w:proofErr w:type="spellEnd"/>
-      <w:r>
-        <w:t xml:space="preserve">() </w:t>
+      <w:r>
+        <w:t xml:space="preserve">arraycopy() </w:t>
       </w:r>
       <w:r>
         <w:rPr>
@@ -15107,13 +14772,8 @@
         </w:rPr>
         <w:t xml:space="preserve">По добре да се използва </w:t>
       </w:r>
-      <w:proofErr w:type="spellStart"/>
-      <w:r>
-        <w:t>charAt</w:t>
-      </w:r>
-      <w:proofErr w:type="spellEnd"/>
-      <w:r>
-        <w:t xml:space="preserve">() </w:t>
+      <w:r>
+        <w:t xml:space="preserve">charAt() </w:t>
       </w:r>
       <w:r>
         <w:rPr>
@@ -15121,13 +14781,8 @@
         </w:rPr>
         <w:t xml:space="preserve">вместо </w:t>
       </w:r>
-      <w:proofErr w:type="spellStart"/>
-      <w:r>
-        <w:t>startsWith</w:t>
-      </w:r>
-      <w:proofErr w:type="spellEnd"/>
-      <w:r>
-        <w:t xml:space="preserve">() </w:t>
+      <w:r>
+        <w:t xml:space="preserve">startsWith() </w:t>
       </w:r>
       <w:r>
         <w:rPr>
@@ -15156,11 +14811,9 @@
         </w:rPr>
         <w:t xml:space="preserve">не трябва да бъде тествано с </w:t>
       </w:r>
-      <w:proofErr w:type="spellStart"/>
       <w:r>
         <w:t>instanceof</w:t>
       </w:r>
-      <w:proofErr w:type="spellEnd"/>
     </w:p>
     <w:p>
       <w:pPr>
@@ -15199,7 +14852,7 @@
           <w:lang w:val="bg-BG"/>
         </w:rPr>
       </w:pPr>
-      <w:bookmarkStart w:id="25" w:name="_Toc437338438"/>
+      <w:bookmarkStart w:id="24" w:name="_Toc437338438"/>
       <w:r>
         <w:rPr>
           <w:lang w:val="bg-BG"/>
@@ -15218,6 +14871,111 @@
         </w:rPr>
         <w:t xml:space="preserve"> на авторите</w:t>
       </w:r>
+      <w:bookmarkEnd w:id="24"/>
+    </w:p>
+    <w:p>
+      <w:pPr>
+        <w:autoSpaceDE w:val="0"/>
+        <w:autoSpaceDN w:val="0"/>
+        <w:spacing w:after="0" w:line="240" w:lineRule="auto"/>
+        <w:rPr>
+          <w:rFonts w:ascii="Calibri" w:eastAsia="Times New Roman" w:hAnsi="Calibri" w:cs="Times New Roman"/>
+        </w:rPr>
+      </w:pPr>
+      <w:r>
+        <w:rPr>
+          <w:lang w:val="bg-BG"/>
+        </w:rPr>
+        <w:t xml:space="preserve">Инструмента е доста полезен за контролиране на качеството на кода и за проследяването на начина на писане на код особено при големи проекти където е трудно да се проследи всичко. Понякога </w:t>
+      </w:r>
+      <w:r>
+        <w:t>Audit-</w:t>
+      </w:r>
+      <w:r>
+        <w:rPr>
+          <w:lang w:val="bg-BG"/>
+        </w:rPr>
+        <w:t>а хваща грешки които е нямало как да се избегнат по</w:t>
+      </w:r>
+      <w:r>
+        <w:rPr>
+          <w:lang w:val="bg-BG"/>
+        </w:rPr>
+        <w:t xml:space="preserve">ради една или друга причина, но това би трябвало да се случва рядко ако кода се пише качествено. Също така спестява писане при генерирането на </w:t>
+      </w:r>
+      <w:r>
+        <w:t xml:space="preserve">Factory </w:t>
+      </w:r>
+      <w:r>
+        <w:rPr>
+          <w:lang w:val="bg-BG"/>
+        </w:rPr>
+        <w:t xml:space="preserve">класове и </w:t>
+      </w:r>
+      <w:r>
+        <w:t xml:space="preserve">Test </w:t>
+      </w:r>
+      <w:r>
+        <w:rPr>
+          <w:lang w:val="bg-BG"/>
+        </w:rPr>
+        <w:t xml:space="preserve">класове. Откриването на </w:t>
+      </w:r>
+      <w:r>
+        <w:t xml:space="preserve">Dead </w:t>
+      </w:r>
+      <w:r>
+        <w:rPr>
+          <w:lang w:val="bg-BG"/>
+        </w:rPr>
+        <w:t xml:space="preserve">и </w:t>
+      </w:r>
+      <w:r>
+        <w:t xml:space="preserve">Similar </w:t>
+      </w:r>
+      <w:r>
+        <w:rPr>
+          <w:lang w:val="bg-BG"/>
+        </w:rPr>
+        <w:t xml:space="preserve">код е нещо което подобрява качеството на кода значително. Като цяло ценен </w:t>
+      </w:r>
+      <w:r>
+        <w:rPr>
+          <w:lang w:val="bg-BG"/>
+        </w:rPr>
+        <w:t xml:space="preserve">инструмент който спестява време и помага за по-лесно удовлетворяване на изискванията на заинтересованите страни в разработката на един продукт, като </w:t>
+      </w:r>
+      <w:r>
+        <w:rPr>
+          <w:rFonts w:ascii="Segoe UI" w:hAnsi="Segoe UI" w:cs="Segoe UI"/>
+          <w:color w:val="000000"/>
+          <w:sz w:val="20"/>
+          <w:szCs w:val="20"/>
+          <w:lang w:val="bg-BG"/>
+        </w:rPr>
+        <w:t xml:space="preserve">поддръжка на по-стари версии, разширяемост, надеждност, възможност за поддръжка, </w:t>
+      </w:r>
+      <w:r>
+        <w:rPr>
+          <w:rFonts w:ascii="Segoe UI" w:hAnsi="Segoe UI" w:cs="Segoe UI"/>
+          <w:color w:val="000000"/>
+          <w:sz w:val="20"/>
+          <w:szCs w:val="20"/>
+          <w:lang w:val="bg-BG"/>
+        </w:rPr>
+        <w:t>достъпност, сигурност, използваемост и потребителско из</w:t>
+      </w:r>
+      <w:r>
+        <w:rPr>
+          <w:rFonts w:ascii="Segoe UI" w:hAnsi="Segoe UI" w:cs="Segoe UI"/>
+          <w:color w:val="000000"/>
+          <w:sz w:val="20"/>
+          <w:szCs w:val="20"/>
+          <w:lang w:val="bg-BG"/>
+        </w:rPr>
+        <w:t>живяване – все важни нефункционални изисквания, които трябва да се вземат предви при създаването на една добра софтуерна архитектура.</w:t>
+      </w:r>
+      <w:bookmarkStart w:id="25" w:name="_GoBack"/>
       <w:bookmarkEnd w:id="25"/>
     </w:p>
     <w:p>
@@ -15227,63 +14985,6 @@
           <w:lang w:val="bg-BG"/>
         </w:rPr>
       </w:pPr>
-      <w:r>
-        <w:rPr>
-          <w:lang w:val="bg-BG"/>
-        </w:rPr>
-        <w:t xml:space="preserve">Инструмента е доста полезен за контролиране на качеството на кода и за проследяването на начина на писане на код особено при големи проекти където е трудно да се проследи всичко. Понякога </w:t>
-      </w:r>
-      <w:r>
-        <w:t>Audit-</w:t>
-      </w:r>
-      <w:r>
-        <w:rPr>
-          <w:lang w:val="bg-BG"/>
-        </w:rPr>
-        <w:t>а хваща грешки които е нямало как да се избегнат по</w:t>
-      </w:r>
-      <w:r>
-        <w:rPr>
-          <w:lang w:val="bg-BG"/>
-        </w:rPr>
-        <w:t xml:space="preserve">ради една или друга причина, но това би трябвало да се случва рядко ако кода се пише качествено. Също така спестява писане при генерирането на </w:t>
-      </w:r>
-      <w:r>
-        <w:t xml:space="preserve">Factory </w:t>
-      </w:r>
-      <w:r>
-        <w:rPr>
-          <w:lang w:val="bg-BG"/>
-        </w:rPr>
-        <w:t xml:space="preserve">класове и </w:t>
-      </w:r>
-      <w:r>
-        <w:t xml:space="preserve">Test </w:t>
-      </w:r>
-      <w:r>
-        <w:rPr>
-          <w:lang w:val="bg-BG"/>
-        </w:rPr>
-        <w:t xml:space="preserve">класове. Откриването на </w:t>
-      </w:r>
-      <w:r>
-        <w:t xml:space="preserve">Dead </w:t>
-      </w:r>
-      <w:r>
-        <w:rPr>
-          <w:lang w:val="bg-BG"/>
-        </w:rPr>
-        <w:t xml:space="preserve">и </w:t>
-      </w:r>
-      <w:r>
-        <w:t xml:space="preserve">Similar </w:t>
-      </w:r>
-      <w:r>
-        <w:rPr>
-          <w:lang w:val="bg-BG"/>
-        </w:rPr>
-        <w:t>код е нещо което подобрява качеството на кода значително. Като цяло ценен инструмент който спестява време.</w:t>
-      </w:r>
     </w:p>
     <w:p>
       <w:pPr>
@@ -15347,7 +15048,6 @@
     </w:p>
     <w:p>
       <w:r>
-        <w:lastRenderedPageBreak/>
         <w:t>https://developers.google.com/java-dev-tools/codepro/doc/?hl=en</w:t>
       </w:r>
     </w:p>
@@ -15448,6 +15148,7 @@
                 <w:docPartUnique/>
               </w:docPartObj>
             </w:sdtPr>
+            <w:sdtEndPr/>
             <w:sdtContent>
               <w:r>
                 <w:fldChar w:fldCharType="begin"/>
@@ -15459,7 +15160,7 @@
                 <w:fldChar w:fldCharType="separate"/>
               </w:r>
               <w:r>
-                <w:t>20</w:t>
+                <w:t>39</w:t>
               </w:r>
               <w:r>
                 <w:fldChar w:fldCharType="end"/>
@@ -15491,6 +15192,7 @@
               <w:dataBinding w:prefixMappings="xmlns:ns0='http://purl.org/dc/elements/1.1/' xmlns:ns1='http://schemas.openxmlformats.org/package/2006/metadata/core-properties' " w:xpath="/ns1:coreProperties[1]/ns0:title[1]" w:storeItemID="{6C3C8BC8-F283-45AE-878A-BAB7291924A1}"/>
               <w:text/>
             </w:sdtPr>
+            <w:sdtEndPr/>
             <w:sdtContent>
               <w:r>
                 <w:rPr>
@@ -15512,6 +15214,7 @@
             <w:calendar w:val="gregorian"/>
           </w:date>
         </w:sdtPr>
+        <w:sdtEndPr/>
         <w:sdtContent>
           <w:tc>
             <w:tcPr>
@@ -15568,21 +15271,7 @@
       <w:rPr>
         <w:color w:val="1F497D"/>
       </w:rPr>
-      <w:t xml:space="preserve">Portions of this document © 2007 </w:t>
-    </w:r>
-    <w:proofErr w:type="spellStart"/>
-    <w:r>
-      <w:rPr>
-        <w:color w:val="1F497D"/>
-      </w:rPr>
-      <w:t>Blackblot</w:t>
-    </w:r>
-    <w:proofErr w:type="spellEnd"/>
-    <w:r>
-      <w:rPr>
-        <w:color w:val="1F497D"/>
-      </w:rPr>
-      <w:t>.  Used with permission.  All rights reserved.</w:t>
+      <w:t>Portions of this document © 2007 Blackblot.  Used with permission.  All rights reserved.</w:t>
     </w:r>
   </w:p>
   <w:p>
@@ -15592,7 +15281,6 @@
     <w:r>
       <w:rPr>
         <w:noProof/>
-        <w:lang w:val="bg-BG" w:eastAsia="bg-BG"/>
       </w:rPr>
       <w:drawing>
         <wp:anchor distT="0" distB="0" distL="114300" distR="114300" simplePos="0" relativeHeight="251669504" behindDoc="1" locked="0" layoutInCell="1" allowOverlap="1">
@@ -15678,7 +15366,6 @@
     <w:r>
       <w:rPr>
         <w:noProof/>
-        <w:lang w:val="bg-BG" w:eastAsia="bg-BG"/>
       </w:rPr>
       <w:drawing>
         <wp:anchor distT="0" distB="0" distL="114300" distR="114300" simplePos="0" relativeHeight="251670528" behindDoc="1" locked="0" layoutInCell="1" allowOverlap="1">
@@ -15745,7 +15432,6 @@
     <w:r>
       <w:rPr>
         <w:noProof/>
-        <w:lang w:val="bg-BG" w:eastAsia="bg-BG"/>
       </w:rPr>
       <w:drawing>
         <wp:anchor distT="0" distB="0" distL="114300" distR="114300" simplePos="0" relativeHeight="251668480" behindDoc="1" locked="0" layoutInCell="1" allowOverlap="1">
@@ -15805,7 +15491,7 @@
 
 <file path=word/numbering.xml><?xml version="1.0" encoding="utf-8"?>
 <w:numbering xmlns:wpc="http://schemas.microsoft.com/office/word/2010/wordprocessingCanvas" xmlns:mc="http://schemas.openxmlformats.org/markup-compatibility/2006" xmlns:o="urn:schemas-microsoft-com:office:office" xmlns:r="http://schemas.openxmlformats.org/officeDocument/2006/relationships" xmlns:m="http://schemas.openxmlformats.org/officeDocument/2006/math" xmlns:v="urn:schemas-microsoft-com:vml" xmlns:wp14="http://schemas.microsoft.com/office/word/2010/wordprocessingDrawing" xmlns:wp="http://schemas.openxmlformats.org/drawingml/2006/wordprocessingDrawing" xmlns:w10="urn:schemas-microsoft-com:office:word" xmlns:w="http://schemas.openxmlformats.org/wordprocessingml/2006/main" xmlns:w14="http://schemas.microsoft.com/office/word/2010/wordml" xmlns:w15="http://schemas.microsoft.com/office/word/2012/wordml" xmlns:wpg="http://schemas.microsoft.com/office/word/2010/wordprocessingGroup" xmlns:wpi="http://schemas.microsoft.com/office/word/2010/wordprocessingInk" xmlns:wne="http://schemas.microsoft.com/office/word/2006/wordml" xmlns:wps="http://schemas.microsoft.com/office/word/2010/wordprocessingShape" mc:Ignorable="w14 w15 wp14">
-  <w:abstractNum w:abstractNumId="0">
+  <w:abstractNum w:abstractNumId="0" w15:restartNumberingAfterBreak="0">
     <w:nsid w:val="FFFFFF7F"/>
     <w:multiLevelType w:val="singleLevel"/>
     <w:tmpl w:val="62DE4E7A"/>
@@ -15822,7 +15508,7 @@
       </w:pPr>
     </w:lvl>
   </w:abstractNum>
-  <w:abstractNum w:abstractNumId="1">
+  <w:abstractNum w:abstractNumId="1" w15:restartNumberingAfterBreak="0">
     <w:nsid w:val="FFFFFF82"/>
     <w:multiLevelType w:val="singleLevel"/>
     <w:tmpl w:val="CF3E1EC4"/>
@@ -15842,7 +15528,7 @@
       </w:rPr>
     </w:lvl>
   </w:abstractNum>
-  <w:abstractNum w:abstractNumId="2">
+  <w:abstractNum w:abstractNumId="2" w15:restartNumberingAfterBreak="0">
     <w:nsid w:val="FFFFFF83"/>
     <w:multiLevelType w:val="singleLevel"/>
     <w:tmpl w:val="DE748FBE"/>
@@ -15860,7 +15546,7 @@
       </w:rPr>
     </w:lvl>
   </w:abstractNum>
-  <w:abstractNum w:abstractNumId="3">
+  <w:abstractNum w:abstractNumId="3" w15:restartNumberingAfterBreak="0">
     <w:nsid w:val="FFFFFF88"/>
     <w:multiLevelType w:val="singleLevel"/>
     <w:tmpl w:val="5B880300"/>
@@ -15875,7 +15561,7 @@
       </w:pPr>
     </w:lvl>
   </w:abstractNum>
-  <w:abstractNum w:abstractNumId="4">
+  <w:abstractNum w:abstractNumId="4" w15:restartNumberingAfterBreak="0">
     <w:nsid w:val="FFFFFF89"/>
     <w:multiLevelType w:val="singleLevel"/>
     <w:tmpl w:val="9D205FD6"/>
@@ -15893,7 +15579,7 @@
       </w:rPr>
     </w:lvl>
   </w:abstractNum>
-  <w:abstractNum w:abstractNumId="5">
+  <w:abstractNum w:abstractNumId="5" w15:restartNumberingAfterBreak="0">
     <w:nsid w:val="08C36083"/>
     <w:multiLevelType w:val="hybridMultilevel"/>
     <w:tmpl w:val="A570274E"/>
@@ -15979,7 +15665,7 @@
       </w:pPr>
     </w:lvl>
   </w:abstractNum>
-  <w:abstractNum w:abstractNumId="6">
+  <w:abstractNum w:abstractNumId="6" w15:restartNumberingAfterBreak="0">
     <w:nsid w:val="0D3E3E47"/>
     <w:multiLevelType w:val="hybridMultilevel"/>
     <w:tmpl w:val="DBFC0BB8"/>
@@ -16092,7 +15778,7 @@
       </w:rPr>
     </w:lvl>
   </w:abstractNum>
-  <w:abstractNum w:abstractNumId="7">
+  <w:abstractNum w:abstractNumId="7" w15:restartNumberingAfterBreak="0">
     <w:nsid w:val="13C92E09"/>
     <w:multiLevelType w:val="hybridMultilevel"/>
     <w:tmpl w:val="BA96B4FA"/>
@@ -16205,7 +15891,7 @@
       </w:rPr>
     </w:lvl>
   </w:abstractNum>
-  <w:abstractNum w:abstractNumId="8">
+  <w:abstractNum w:abstractNumId="8" w15:restartNumberingAfterBreak="0">
     <w:nsid w:val="15533FE5"/>
     <w:multiLevelType w:val="hybridMultilevel"/>
     <w:tmpl w:val="DA046C9C"/>
@@ -16294,7 +15980,7 @@
       </w:pPr>
     </w:lvl>
   </w:abstractNum>
-  <w:abstractNum w:abstractNumId="9">
+  <w:abstractNum w:abstractNumId="9" w15:restartNumberingAfterBreak="0">
     <w:nsid w:val="19AF14E7"/>
     <w:multiLevelType w:val="multilevel"/>
     <w:tmpl w:val="20E2DF20"/>
@@ -16443,7 +16129,7 @@
       </w:rPr>
     </w:lvl>
   </w:abstractNum>
-  <w:abstractNum w:abstractNumId="10">
+  <w:abstractNum w:abstractNumId="10" w15:restartNumberingAfterBreak="0">
     <w:nsid w:val="1A7417E3"/>
     <w:multiLevelType w:val="hybridMultilevel"/>
     <w:tmpl w:val="38A0CF08"/>
@@ -16556,7 +16242,7 @@
       </w:rPr>
     </w:lvl>
   </w:abstractNum>
-  <w:abstractNum w:abstractNumId="11">
+  <w:abstractNum w:abstractNumId="11" w15:restartNumberingAfterBreak="0">
     <w:nsid w:val="1D0C1756"/>
     <w:multiLevelType w:val="hybridMultilevel"/>
     <w:tmpl w:val="EAD0C7BE"/>
@@ -16642,7 +16328,7 @@
       </w:pPr>
     </w:lvl>
   </w:abstractNum>
-  <w:abstractNum w:abstractNumId="12">
+  <w:abstractNum w:abstractNumId="12" w15:restartNumberingAfterBreak="0">
     <w:nsid w:val="23D435E0"/>
     <w:multiLevelType w:val="hybridMultilevel"/>
     <w:tmpl w:val="353CB13C"/>
@@ -16731,7 +16417,7 @@
       </w:pPr>
     </w:lvl>
   </w:abstractNum>
-  <w:abstractNum w:abstractNumId="13">
+  <w:abstractNum w:abstractNumId="13" w15:restartNumberingAfterBreak="0">
     <w:nsid w:val="27D2525C"/>
     <w:multiLevelType w:val="hybridMultilevel"/>
     <w:tmpl w:val="981CE7AE"/>
@@ -16817,7 +16503,7 @@
       </w:pPr>
     </w:lvl>
   </w:abstractNum>
-  <w:abstractNum w:abstractNumId="14">
+  <w:abstractNum w:abstractNumId="14" w15:restartNumberingAfterBreak="0">
     <w:nsid w:val="2A083431"/>
     <w:multiLevelType w:val="hybridMultilevel"/>
     <w:tmpl w:val="013009C2"/>
@@ -16930,7 +16616,7 @@
       </w:rPr>
     </w:lvl>
   </w:abstractNum>
-  <w:abstractNum w:abstractNumId="15">
+  <w:abstractNum w:abstractNumId="15" w15:restartNumberingAfterBreak="0">
     <w:nsid w:val="2B4831C2"/>
     <w:multiLevelType w:val="hybridMultilevel"/>
     <w:tmpl w:val="42EE165E"/>
@@ -17016,7 +16702,7 @@
       </w:pPr>
     </w:lvl>
   </w:abstractNum>
-  <w:abstractNum w:abstractNumId="16">
+  <w:abstractNum w:abstractNumId="16" w15:restartNumberingAfterBreak="0">
     <w:nsid w:val="2DAD7486"/>
     <w:multiLevelType w:val="hybridMultilevel"/>
     <w:tmpl w:val="ECE47EA8"/>
@@ -17105,7 +16791,7 @@
       </w:pPr>
     </w:lvl>
   </w:abstractNum>
-  <w:abstractNum w:abstractNumId="17">
+  <w:abstractNum w:abstractNumId="17" w15:restartNumberingAfterBreak="0">
     <w:nsid w:val="336E3ED0"/>
     <w:multiLevelType w:val="hybridMultilevel"/>
     <w:tmpl w:val="EB049EF6"/>
@@ -17191,7 +16877,7 @@
       </w:pPr>
     </w:lvl>
   </w:abstractNum>
-  <w:abstractNum w:abstractNumId="18">
+  <w:abstractNum w:abstractNumId="18" w15:restartNumberingAfterBreak="0">
     <w:nsid w:val="36F2267C"/>
     <w:multiLevelType w:val="hybridMultilevel"/>
     <w:tmpl w:val="14D6D50C"/>
@@ -17277,7 +16963,7 @@
       </w:pPr>
     </w:lvl>
   </w:abstractNum>
-  <w:abstractNum w:abstractNumId="19">
+  <w:abstractNum w:abstractNumId="19" w15:restartNumberingAfterBreak="0">
     <w:nsid w:val="396460BD"/>
     <w:multiLevelType w:val="hybridMultilevel"/>
     <w:tmpl w:val="ACE0917A"/>
@@ -17366,7 +17052,7 @@
       </w:pPr>
     </w:lvl>
   </w:abstractNum>
-  <w:abstractNum w:abstractNumId="20">
+  <w:abstractNum w:abstractNumId="20" w15:restartNumberingAfterBreak="0">
     <w:nsid w:val="3E2836F3"/>
     <w:multiLevelType w:val="hybridMultilevel"/>
     <w:tmpl w:val="7D280F64"/>
@@ -17479,7 +17165,7 @@
       </w:rPr>
     </w:lvl>
   </w:abstractNum>
-  <w:abstractNum w:abstractNumId="21">
+  <w:abstractNum w:abstractNumId="21" w15:restartNumberingAfterBreak="0">
     <w:nsid w:val="4FD2731F"/>
     <w:multiLevelType w:val="hybridMultilevel"/>
     <w:tmpl w:val="671AEB34"/>
@@ -17592,7 +17278,7 @@
       </w:rPr>
     </w:lvl>
   </w:abstractNum>
-  <w:abstractNum w:abstractNumId="22">
+  <w:abstractNum w:abstractNumId="22" w15:restartNumberingAfterBreak="0">
     <w:nsid w:val="57EF3B3B"/>
     <w:multiLevelType w:val="hybridMultilevel"/>
     <w:tmpl w:val="0F14BC58"/>
@@ -17678,7 +17364,7 @@
       </w:pPr>
     </w:lvl>
   </w:abstractNum>
-  <w:abstractNum w:abstractNumId="23">
+  <w:abstractNum w:abstractNumId="23" w15:restartNumberingAfterBreak="0">
     <w:nsid w:val="5C062E1C"/>
     <w:multiLevelType w:val="hybridMultilevel"/>
     <w:tmpl w:val="0EEE2CEA"/>
@@ -17791,7 +17477,7 @@
       </w:rPr>
     </w:lvl>
   </w:abstractNum>
-  <w:abstractNum w:abstractNumId="24">
+  <w:abstractNum w:abstractNumId="24" w15:restartNumberingAfterBreak="0">
     <w:nsid w:val="66353B0D"/>
     <w:multiLevelType w:val="hybridMultilevel"/>
     <w:tmpl w:val="1284BE9A"/>
@@ -17877,7 +17563,7 @@
       </w:pPr>
     </w:lvl>
   </w:abstractNum>
-  <w:abstractNum w:abstractNumId="25">
+  <w:abstractNum w:abstractNumId="25" w15:restartNumberingAfterBreak="0">
     <w:nsid w:val="68E44242"/>
     <w:multiLevelType w:val="hybridMultilevel"/>
     <w:tmpl w:val="2E70C8B2"/>
@@ -17966,7 +17652,7 @@
       </w:pPr>
     </w:lvl>
   </w:abstractNum>
-  <w:abstractNum w:abstractNumId="26">
+  <w:abstractNum w:abstractNumId="26" w15:restartNumberingAfterBreak="0">
     <w:nsid w:val="727410EA"/>
     <w:multiLevelType w:val="multilevel"/>
     <w:tmpl w:val="A68A8DF4"/>
@@ -18084,7 +17770,7 @@
       </w:rPr>
     </w:lvl>
   </w:abstractNum>
-  <w:abstractNum w:abstractNumId="27">
+  <w:abstractNum w:abstractNumId="27" w15:restartNumberingAfterBreak="0">
     <w:nsid w:val="7C0E7DD2"/>
     <w:multiLevelType w:val="hybridMultilevel"/>
     <w:tmpl w:val="AEBA8190"/>
@@ -18173,7 +17859,7 @@
       </w:pPr>
     </w:lvl>
   </w:abstractNum>
-  <w:abstractNum w:abstractNumId="28">
+  <w:abstractNum w:abstractNumId="28" w15:restartNumberingAfterBreak="0">
     <w:nsid w:val="7E136720"/>
     <w:multiLevelType w:val="hybridMultilevel"/>
     <w:tmpl w:val="EA2C5EC8"/>
@@ -18286,7 +17972,7 @@
       </w:rPr>
     </w:lvl>
   </w:abstractNum>
-  <w:abstractNum w:abstractNumId="29">
+  <w:abstractNum w:abstractNumId="29" w15:restartNumberingAfterBreak="0">
     <w:nsid w:val="7EE577FC"/>
     <w:multiLevelType w:val="hybridMultilevel"/>
     <w:tmpl w:val="B170C6BE"/>
@@ -19488,7 +19174,6 @@
       <w:spacing w:after="0" w:line="240" w:lineRule="auto"/>
     </w:pPr>
     <w:tblPr>
-      <w:tblInd w:w="0" w:type="dxa"/>
       <w:tblBorders>
         <w:top w:val="single" w:sz="4" w:space="0" w:color="000000" w:themeColor="text1"/>
         <w:left w:val="single" w:sz="4" w:space="0" w:color="000000" w:themeColor="text1"/>
@@ -19497,12 +19182,6 @@
         <w:insideH w:val="single" w:sz="4" w:space="0" w:color="000000" w:themeColor="text1"/>
         <w:insideV w:val="single" w:sz="4" w:space="0" w:color="000000" w:themeColor="text1"/>
       </w:tblBorders>
-      <w:tblCellMar>
-        <w:top w:w="0" w:type="dxa"/>
-        <w:left w:w="108" w:type="dxa"/>
-        <w:bottom w:w="0" w:type="dxa"/>
-        <w:right w:w="108" w:type="dxa"/>
-      </w:tblCellMar>
     </w:tblPr>
   </w:style>
   <w:style w:type="paragraph" w:styleId="BodyText2">
@@ -20043,12 +19722,9 @@
 </file>
 
 <file path=customXml/item1.xml><?xml version="1.0" encoding="utf-8"?>
-<?mso-contentType ?>
-<FormTemplates xmlns="http://schemas.microsoft.com/sharepoint/v3/contenttype/forms">
-  <Display>DocumentLibraryForm</Display>
-  <Edit>DocumentLibraryForm</Edit>
-  <New>DocumentLibraryForm</New>
-</FormTemplates>
+<p:properties xmlns:p="http://schemas.microsoft.com/office/2006/metadata/properties" xmlns:xsi="http://www.w3.org/2001/XMLSchema-instance">
+  <documentManagement/>
+</p:properties>
 </file>
 
 <file path=customXml/item2.xml><?xml version="1.0" encoding="utf-8"?>
@@ -20101,9 +19777,12 @@
 </file>
 
 <file path=customXml/item3.xml><?xml version="1.0" encoding="utf-8"?>
-<p:properties xmlns:p="http://schemas.microsoft.com/office/2006/metadata/properties" xmlns:xsi="http://www.w3.org/2001/XMLSchema-instance">
-  <documentManagement/>
-</p:properties>
+<?mso-contentType ?>
+<FormTemplates xmlns="http://schemas.microsoft.com/sharepoint/v3/contenttype/forms">
+  <Display>DocumentLibraryForm</Display>
+  <Edit>DocumentLibraryForm</Edit>
+  <New>DocumentLibraryForm</New>
+</FormTemplates>
 </file>
 
 <file path=customXml/item4.xml><?xml version="1.0" encoding="utf-8"?>
@@ -20111,9 +19790,9 @@
 </file>
 
 <file path=customXml/itemProps1.xml><?xml version="1.0" encoding="utf-8"?>
-<ds:datastoreItem xmlns:ds="http://schemas.openxmlformats.org/officeDocument/2006/customXml" ds:itemID="{A0D98242-DE2B-4678-90B2-B7FF4D367546}">
+<ds:datastoreItem xmlns:ds="http://schemas.openxmlformats.org/officeDocument/2006/customXml" ds:itemID="{12A4814F-B824-41FB-B168-AB5394E0FBF4}">
   <ds:schemaRefs>
-    <ds:schemaRef ds:uri="http://schemas.microsoft.com/sharepoint/v3/contenttype/forms"/>
+    <ds:schemaRef ds:uri="http://schemas.microsoft.com/office/2006/metadata/properties"/>
   </ds:schemaRefs>
 </ds:datastoreItem>
 </file>
@@ -20134,15 +19813,15 @@
 </file>
 
 <file path=customXml/itemProps3.xml><?xml version="1.0" encoding="utf-8"?>
-<ds:datastoreItem xmlns:ds="http://schemas.openxmlformats.org/officeDocument/2006/customXml" ds:itemID="{12A4814F-B824-41FB-B168-AB5394E0FBF4}">
+<ds:datastoreItem xmlns:ds="http://schemas.openxmlformats.org/officeDocument/2006/customXml" ds:itemID="{A0D98242-DE2B-4678-90B2-B7FF4D367546}">
   <ds:schemaRefs>
-    <ds:schemaRef ds:uri="http://schemas.microsoft.com/office/2006/metadata/properties"/>
+    <ds:schemaRef ds:uri="http://schemas.microsoft.com/sharepoint/v3/contenttype/forms"/>
   </ds:schemaRefs>
 </ds:datastoreItem>
 </file>
 
 <file path=customXml/itemProps4.xml><?xml version="1.0" encoding="utf-8"?>
-<ds:datastoreItem xmlns:ds="http://schemas.openxmlformats.org/officeDocument/2006/customXml" ds:itemID="{CB9C17B6-498E-4398-AC68-142266735FC9}">
+<ds:datastoreItem xmlns:ds="http://schemas.openxmlformats.org/officeDocument/2006/customXml" ds:itemID="{5607CA73-4631-4663-8AF8-88D1FF0A664A}">
   <ds:schemaRefs>
     <ds:schemaRef ds:uri="http://schemas.openxmlformats.org/officeDocument/2006/bibliography"/>
   </ds:schemaRefs>

</xml_diff>

<commit_message>
Adds more slides for metrics component
</commit_message>
<xml_diff>
--- a/SE-proekt-CodePro-AnalytiX.docx
+++ b/SE-proekt-CodePro-AnalytiX.docx
@@ -51,21 +51,8 @@
                 <w:pPr>
                   <w:pStyle w:val="Title"/>
                 </w:pPr>
-                <w:proofErr w:type="spellStart"/>
                 <w:r>
-                  <w:t>CodePro</w:t>
-                </w:r>
-                <w:proofErr w:type="spellEnd"/>
-                <w:r>
-                  <w:t xml:space="preserve"> </w:t>
-                </w:r>
-                <w:proofErr w:type="spellStart"/>
-                <w:r>
-                  <w:t>AnalytiX</w:t>
-                </w:r>
-                <w:proofErr w:type="spellEnd"/>
-                <w:r>
-                  <w:t xml:space="preserve"> </w:t>
+                  <w:t xml:space="preserve">CodePro AnalytiX </w:t>
                 </w:r>
                 <w:r>
                   <w:rPr>
@@ -3346,21 +3333,8 @@
         </w:rPr>
         <w:t xml:space="preserve"> </w:t>
       </w:r>
-      <w:proofErr w:type="spellStart"/>
-      <w:r>
-        <w:t>CodePro</w:t>
-      </w:r>
-      <w:proofErr w:type="spellEnd"/>
-      <w:r>
-        <w:t xml:space="preserve"> </w:t>
-      </w:r>
-      <w:proofErr w:type="spellStart"/>
-      <w:r>
-        <w:t>AnalytiX</w:t>
-      </w:r>
-      <w:proofErr w:type="spellEnd"/>
-      <w:r>
-        <w:t xml:space="preserve">. </w:t>
+      <w:r>
+        <w:t xml:space="preserve">CodePro AnalytiX. </w:t>
       </w:r>
       <w:r>
         <w:rPr>
@@ -3368,21 +3342,8 @@
         </w:rPr>
         <w:t xml:space="preserve">С помощта на </w:t>
       </w:r>
-      <w:proofErr w:type="spellStart"/>
-      <w:r>
-        <w:t>CodePro</w:t>
-      </w:r>
-      <w:proofErr w:type="spellEnd"/>
-      <w:r>
-        <w:t xml:space="preserve"> </w:t>
-      </w:r>
-      <w:proofErr w:type="spellStart"/>
-      <w:r>
-        <w:t>AnalytiX</w:t>
-      </w:r>
-      <w:proofErr w:type="spellEnd"/>
-      <w:r>
-        <w:t xml:space="preserve"> </w:t>
+      <w:r>
+        <w:t xml:space="preserve">CodePro AnalytiX </w:t>
       </w:r>
       <w:r>
         <w:rPr>
@@ -3664,19 +3625,9 @@
         </w:rPr>
         <w:t xml:space="preserve">Се запознае по-подробно с инструмента </w:t>
       </w:r>
-      <w:proofErr w:type="spellStart"/>
-      <w:r>
-        <w:t>CodePro</w:t>
-      </w:r>
-      <w:proofErr w:type="spellEnd"/>
-      <w:r>
-        <w:t xml:space="preserve"> </w:t>
-      </w:r>
-      <w:proofErr w:type="spellStart"/>
-      <w:r>
-        <w:t>AnalytiX</w:t>
-      </w:r>
-      <w:proofErr w:type="spellEnd"/>
+      <w:r>
+        <w:t>CodePro AnalytiX</w:t>
+      </w:r>
       <w:r>
         <w:rPr>
           <w:lang w:val="bg-BG"/>
@@ -3742,19 +3693,9 @@
         </w:rPr>
         <w:t xml:space="preserve"> и разбиране на  </w:t>
       </w:r>
-      <w:proofErr w:type="spellStart"/>
-      <w:r>
-        <w:t>CodePro</w:t>
-      </w:r>
-      <w:proofErr w:type="spellEnd"/>
-      <w:r>
-        <w:t xml:space="preserve"> </w:t>
-      </w:r>
-      <w:proofErr w:type="spellStart"/>
-      <w:r>
-        <w:t>AnalytiX</w:t>
-      </w:r>
-      <w:proofErr w:type="spellEnd"/>
+      <w:r>
+        <w:t>CodePro AnalytiX</w:t>
+      </w:r>
       <w:r>
         <w:rPr>
           <w:lang w:val="bg-BG"/>
@@ -3788,21 +3729,8 @@
         </w:rPr>
         <w:t xml:space="preserve">Като всеки софтуерен продукт и </w:t>
       </w:r>
-      <w:proofErr w:type="spellStart"/>
-      <w:r>
-        <w:t>CodePro</w:t>
-      </w:r>
-      <w:proofErr w:type="spellEnd"/>
-      <w:r>
-        <w:t xml:space="preserve"> </w:t>
-      </w:r>
-      <w:proofErr w:type="spellStart"/>
-      <w:r>
-        <w:t>AnalytiX</w:t>
-      </w:r>
-      <w:proofErr w:type="spellEnd"/>
-      <w:r>
-        <w:t xml:space="preserve"> </w:t>
+      <w:r>
+        <w:t xml:space="preserve">CodePro AnalytiX </w:t>
       </w:r>
       <w:r>
         <w:rPr>
@@ -3993,17 +3921,8 @@
         </w:rPr>
         <w:t xml:space="preserve">Стъпка 2 – Инсталиране на </w:t>
       </w:r>
-      <w:proofErr w:type="spellStart"/>
-      <w:r>
-        <w:t>CodePro</w:t>
-      </w:r>
-      <w:proofErr w:type="spellEnd"/>
-      <w:r>
-        <w:t xml:space="preserve"> </w:t>
-      </w:r>
-      <w:proofErr w:type="spellStart"/>
-      <w:r>
-        <w:t>Anal</w:t>
+      <w:r>
+        <w:t>CodePro Anal</w:t>
       </w:r>
       <w:r>
         <w:t>y</w:t>
@@ -4017,7 +3936,6 @@
       <w:r>
         <w:t>X</w:t>
       </w:r>
-      <w:proofErr w:type="spellEnd"/>
     </w:p>
     <w:p>
       <w:pPr>
@@ -4041,21 +3959,8 @@
         </w:rPr>
         <w:t xml:space="preserve">вече сме готови да инсталираме </w:t>
       </w:r>
-      <w:proofErr w:type="spellStart"/>
-      <w:r>
-        <w:t>CodePro</w:t>
-      </w:r>
-      <w:proofErr w:type="spellEnd"/>
-      <w:r>
-        <w:t xml:space="preserve"> </w:t>
-      </w:r>
-      <w:proofErr w:type="spellStart"/>
-      <w:r>
-        <w:t>AnalytiX</w:t>
-      </w:r>
-      <w:proofErr w:type="spellEnd"/>
-      <w:r>
-        <w:t xml:space="preserve">. </w:t>
+      <w:r>
+        <w:t xml:space="preserve">CodePro AnalytiX. </w:t>
       </w:r>
       <w:r>
         <w:rPr>
@@ -4222,56 +4127,36 @@
         </w:rPr>
         <w:t xml:space="preserve">ще може да свали </w:t>
       </w:r>
-      <w:proofErr w:type="spellStart"/>
+      <w:r>
+        <w:t xml:space="preserve">CodePro AnalytiX. </w:t>
+      </w:r>
+      <w:r>
+        <w:rPr>
+          <w:lang w:val="bg-BG"/>
+        </w:rPr>
+        <w:t xml:space="preserve">Тъй като има значение коя версия на редактора сме изтеглили, трябва да отидем на официалния сайт на </w:t>
+      </w:r>
+      <w:r>
+        <w:t xml:space="preserve">CodePro </w:t>
+      </w:r>
+      <w:r>
+        <w:rPr>
+          <w:lang w:val="bg-BG"/>
+        </w:rPr>
+        <w:t xml:space="preserve">и да вземем линк за сваляне на плъгина, съответстващ на нашата версия на </w:t>
+      </w:r>
+      <w:r>
+        <w:t xml:space="preserve">Eclipse. </w:t>
+      </w:r>
+      <w:r>
+        <w:rPr>
+          <w:lang w:val="bg-BG"/>
+        </w:rPr>
+        <w:t xml:space="preserve">След като въведем адреса за сваляне в прозореца имаме няколко опции. Чекваме опцията </w:t>
+      </w:r>
       <w:r>
         <w:t>CodePro</w:t>
       </w:r>
-      <w:proofErr w:type="spellEnd"/>
-      <w:r>
-        <w:t xml:space="preserve"> </w:t>
-      </w:r>
-      <w:proofErr w:type="spellStart"/>
-      <w:r>
-        <w:t>AnalytiX</w:t>
-      </w:r>
-      <w:proofErr w:type="spellEnd"/>
-      <w:r>
-        <w:t xml:space="preserve">. </w:t>
-      </w:r>
-      <w:r>
-        <w:rPr>
-          <w:lang w:val="bg-BG"/>
-        </w:rPr>
-        <w:t xml:space="preserve">Тъй като има значение коя версия на редактора сме изтеглили, трябва да отидем на официалния сайт на </w:t>
-      </w:r>
-      <w:proofErr w:type="spellStart"/>
-      <w:r>
-        <w:t>CodePro</w:t>
-      </w:r>
-      <w:proofErr w:type="spellEnd"/>
-      <w:r>
-        <w:t xml:space="preserve"> </w:t>
-      </w:r>
-      <w:r>
-        <w:rPr>
-          <w:lang w:val="bg-BG"/>
-        </w:rPr>
-        <w:t xml:space="preserve">и да вземем линк за сваляне на плъгина, съответстващ на нашата версия на </w:t>
-      </w:r>
-      <w:r>
-        <w:t xml:space="preserve">Eclipse. </w:t>
-      </w:r>
-      <w:r>
-        <w:rPr>
-          <w:lang w:val="bg-BG"/>
-        </w:rPr>
-        <w:t xml:space="preserve">След като въведем адреса за сваляне в прозореца имаме няколко опции. Чекваме опцията </w:t>
-      </w:r>
-      <w:proofErr w:type="spellStart"/>
-      <w:r>
-        <w:t>CodePro</w:t>
-      </w:r>
-      <w:proofErr w:type="spellEnd"/>
       <w:r>
         <w:t>:</w:t>
       </w:r>
@@ -4430,21 +4315,8 @@
           <w:lang w:val="bg-BG"/>
         </w:rPr>
       </w:pPr>
-      <w:proofErr w:type="spellStart"/>
-      <w:r>
-        <w:t>CodePro</w:t>
-      </w:r>
-      <w:proofErr w:type="spellEnd"/>
-      <w:r>
-        <w:t xml:space="preserve"> </w:t>
-      </w:r>
-      <w:proofErr w:type="spellStart"/>
-      <w:r>
-        <w:t>Analytix</w:t>
-      </w:r>
-      <w:proofErr w:type="spellEnd"/>
-      <w:r>
-        <w:t xml:space="preserve"> </w:t>
+      <w:r>
+        <w:t xml:space="preserve">CodePro Analytix </w:t>
       </w:r>
       <w:r>
         <w:rPr>
@@ -4514,21 +4386,8 @@
         <w:tab/>
         <w:t xml:space="preserve">Инструментите за анализ на кода могат да бъдат разглеждани като компоненти на </w:t>
       </w:r>
-      <w:proofErr w:type="spellStart"/>
-      <w:r>
-        <w:t>CodePro</w:t>
-      </w:r>
-      <w:proofErr w:type="spellEnd"/>
-      <w:r>
-        <w:t xml:space="preserve"> </w:t>
-      </w:r>
-      <w:proofErr w:type="spellStart"/>
-      <w:r>
-        <w:t>Analytix</w:t>
-      </w:r>
-      <w:proofErr w:type="spellEnd"/>
-      <w:r>
-        <w:t>.</w:t>
+      <w:r>
+        <w:t>CodePro Analytix.</w:t>
       </w:r>
     </w:p>
     <w:p>
@@ -5133,13 +4992,8 @@
         </w:rPr>
         <w:t xml:space="preserve">обобщение), </w:t>
       </w:r>
-      <w:proofErr w:type="gramStart"/>
-      <w:r>
-        <w:t>HTML</w:t>
-      </w:r>
-      <w:proofErr w:type="gramEnd"/>
-      <w:r>
-        <w:t xml:space="preserve"> </w:t>
+      <w:r>
+        <w:t xml:space="preserve">HTML </w:t>
       </w:r>
       <w:r>
         <w:rPr>
@@ -5693,7 +5547,6 @@
         </w:rPr>
         <w:t xml:space="preserve">В Java, поддръжката на design by contract има две форми. Първата е чрез използването на допълнителни Javadoc тагове. Този подход не е стандартизиран, но има няколко конвенции, които са по-популярни от останалите и </w:t>
       </w:r>
-      <w:proofErr w:type="spellStart"/>
       <w:r>
         <w:rPr>
           <w:rFonts w:asciiTheme="minorHAnsi" w:hAnsiTheme="minorHAnsi" w:cs="Arial"/>
@@ -5702,9 +5555,17 @@
           <w:szCs w:val="22"/>
           <w:lang w:val="en-US"/>
         </w:rPr>
-        <w:t>CodePro</w:t>
-      </w:r>
-      <w:proofErr w:type="spellEnd"/>
+        <w:t>CodePro AnalytiX</w:t>
+      </w:r>
+      <w:r>
+        <w:rPr>
+          <w:rFonts w:asciiTheme="minorHAnsi" w:hAnsiTheme="minorHAnsi" w:cs="Arial"/>
+          <w:color w:val="212121"/>
+          <w:sz w:val="22"/>
+          <w:szCs w:val="22"/>
+        </w:rPr>
+        <w:t xml:space="preserve"> поддържа по-известните форми. Втората е чрез използване на </w:t>
+      </w:r>
       <w:r>
         <w:rPr>
           <w:rFonts w:asciiTheme="minorHAnsi" w:hAnsiTheme="minorHAnsi" w:cs="Arial"/>
@@ -5713,9 +5574,17 @@
           <w:szCs w:val="22"/>
           <w:lang w:val="en-US"/>
         </w:rPr>
-        <w:t xml:space="preserve"> </w:t>
-      </w:r>
-      <w:proofErr w:type="spellStart"/>
+        <w:t xml:space="preserve">assert </w:t>
+      </w:r>
+      <w:r>
+        <w:rPr>
+          <w:rFonts w:asciiTheme="minorHAnsi" w:hAnsiTheme="minorHAnsi" w:cs="Arial"/>
+          <w:color w:val="212121"/>
+          <w:sz w:val="22"/>
+          <w:szCs w:val="22"/>
+        </w:rPr>
+        <w:t xml:space="preserve">изявление. Тя е достъпна в </w:t>
+      </w:r>
       <w:r>
         <w:rPr>
           <w:rFonts w:asciiTheme="minorHAnsi" w:hAnsiTheme="minorHAnsi" w:cs="Arial"/>
@@ -5724,9 +5593,8 @@
           <w:szCs w:val="22"/>
           <w:lang w:val="en-US"/>
         </w:rPr>
-        <w:t>AnalytiX</w:t>
-      </w:r>
-      <w:proofErr w:type="spellEnd"/>
+        <w:t>JDK 3.0</w:t>
+      </w:r>
       <w:r>
         <w:rPr>
           <w:rFonts w:asciiTheme="minorHAnsi" w:hAnsiTheme="minorHAnsi" w:cs="Arial"/>
@@ -5734,7 +5602,7 @@
           <w:sz w:val="22"/>
           <w:szCs w:val="22"/>
         </w:rPr>
-        <w:t xml:space="preserve"> поддържа по-известните форми. Втората е чрез използване на </w:t>
+        <w:t xml:space="preserve"> и нататък. Освен това, </w:t>
       </w:r>
       <w:r>
         <w:rPr>
@@ -5744,7 +5612,7 @@
           <w:szCs w:val="22"/>
           <w:lang w:val="en-US"/>
         </w:rPr>
-        <w:t xml:space="preserve">assert </w:t>
+        <w:t>assert</w:t>
       </w:r>
       <w:r>
         <w:rPr>
@@ -5753,7 +5621,7 @@
           <w:sz w:val="22"/>
           <w:szCs w:val="22"/>
         </w:rPr>
-        <w:t xml:space="preserve">изявление. Тя е достъпна в </w:t>
+        <w:t xml:space="preserve"> изявленията могат да бъдат използвани и по други причини, освен да изразяват договори и интерпретацията на </w:t>
       </w:r>
       <w:r>
         <w:rPr>
@@ -5763,7 +5631,7 @@
           <w:szCs w:val="22"/>
           <w:lang w:val="en-US"/>
         </w:rPr>
-        <w:t>JDK 3.0</w:t>
+        <w:t xml:space="preserve">assert </w:t>
       </w:r>
       <w:r>
         <w:rPr>
@@ -5772,7 +5640,7 @@
           <w:sz w:val="22"/>
           <w:szCs w:val="22"/>
         </w:rPr>
-        <w:t xml:space="preserve"> и нататък. Освен това, </w:t>
+        <w:t xml:space="preserve">изявление не е винаги очевидна. Приемаме, че </w:t>
       </w:r>
       <w:r>
         <w:rPr>
@@ -5782,7 +5650,7 @@
           <w:szCs w:val="22"/>
           <w:lang w:val="en-US"/>
         </w:rPr>
-        <w:t>assert</w:t>
+        <w:t xml:space="preserve">assert </w:t>
       </w:r>
       <w:r>
         <w:rPr>
@@ -5791,7 +5659,7 @@
           <w:sz w:val="22"/>
           <w:szCs w:val="22"/>
         </w:rPr>
-        <w:t xml:space="preserve"> изявленията могат да бъдат използвани и по други причини, освен да изразяват договори и интерпретацията на </w:t>
+        <w:t xml:space="preserve">изявления, които се намират в началото на метод, представляват предпоставки, а </w:t>
       </w:r>
       <w:r>
         <w:rPr>
@@ -5801,7 +5669,7 @@
           <w:szCs w:val="22"/>
           <w:lang w:val="en-US"/>
         </w:rPr>
-        <w:t xml:space="preserve">assert </w:t>
+        <w:t>assert</w:t>
       </w:r>
       <w:r>
         <w:rPr>
@@ -5810,7 +5678,7 @@
           <w:sz w:val="22"/>
           <w:szCs w:val="22"/>
         </w:rPr>
-        <w:t xml:space="preserve">изявление не е винаги очевидна. Приемаме, че </w:t>
+        <w:t xml:space="preserve"> изявления, които се намират в края на метод, представляват ограничения над връщаната стойност на метода, въпреки че те могат да представляват и инварианти, но </w:t>
       </w:r>
       <w:r>
         <w:rPr>
@@ -5820,7 +5688,7 @@
           <w:szCs w:val="22"/>
           <w:lang w:val="en-US"/>
         </w:rPr>
-        <w:t xml:space="preserve">assert </w:t>
+        <w:t>CodePro AnalytiX</w:t>
       </w:r>
       <w:r>
         <w:rPr>
@@ -5829,7 +5697,383 @@
           <w:sz w:val="22"/>
           <w:szCs w:val="22"/>
         </w:rPr>
-        <w:t xml:space="preserve">изявления, които се намират в началото на метод, представляват предпоставки, а </w:t>
+        <w:t xml:space="preserve"> не може да ги различи.</w:t>
+      </w:r>
+    </w:p>
+    <w:p>
+      <w:pPr>
+        <w:pStyle w:val="NormalWeb"/>
+        <w:spacing w:before="240" w:beforeAutospacing="0" w:after="240" w:afterAutospacing="0" w:line="360" w:lineRule="atLeast"/>
+        <w:ind w:firstLine="720"/>
+        <w:rPr>
+          <w:rFonts w:asciiTheme="minorHAnsi" w:hAnsiTheme="minorHAnsi" w:cs="Arial"/>
+          <w:color w:val="212121"/>
+          <w:sz w:val="22"/>
+          <w:szCs w:val="22"/>
+        </w:rPr>
+      </w:pPr>
+      <w:r>
+        <w:rPr>
+          <w:rFonts w:asciiTheme="minorHAnsi" w:hAnsiTheme="minorHAnsi"/>
+          <w:color w:val="212121"/>
+          <w:sz w:val="22"/>
+          <w:szCs w:val="22"/>
+        </w:rPr>
+        <w:t>Чрез</w:t>
+      </w:r>
+      <w:r>
+        <w:rPr>
+          <w:rFonts w:asciiTheme="minorHAnsi" w:hAnsiTheme="minorHAnsi"/>
+          <w:color w:val="212121"/>
+          <w:sz w:val="22"/>
+          <w:szCs w:val="22"/>
+        </w:rPr>
+        <w:t xml:space="preserve"> настройките, които са достъпни през </w:t>
+      </w:r>
+      <w:r>
+        <w:rPr>
+          <w:rFonts w:asciiTheme="minorHAnsi" w:hAnsiTheme="minorHAnsi"/>
+          <w:color w:val="212121"/>
+          <w:sz w:val="22"/>
+          <w:szCs w:val="22"/>
+          <w:lang w:val="en-US"/>
+        </w:rPr>
+        <w:t xml:space="preserve">CodePro -&gt; JUnit -&gt; Design by Contract </w:t>
+      </w:r>
+      <w:r>
+        <w:rPr>
+          <w:rFonts w:asciiTheme="minorHAnsi" w:hAnsiTheme="minorHAnsi"/>
+          <w:color w:val="212121"/>
+          <w:sz w:val="22"/>
+          <w:szCs w:val="22"/>
+        </w:rPr>
+        <w:t>потребителят може да контролира как се борави</w:t>
+      </w:r>
+      <w:r>
+        <w:rPr>
+          <w:rFonts w:asciiTheme="minorHAnsi" w:hAnsiTheme="minorHAnsi"/>
+          <w:color w:val="212121"/>
+          <w:sz w:val="22"/>
+          <w:szCs w:val="22"/>
+        </w:rPr>
+        <w:t xml:space="preserve"> с </w:t>
+      </w:r>
+      <w:r>
+        <w:rPr>
+          <w:rFonts w:asciiTheme="minorHAnsi" w:hAnsiTheme="minorHAnsi"/>
+          <w:color w:val="212121"/>
+          <w:sz w:val="22"/>
+          <w:szCs w:val="22"/>
+        </w:rPr>
+        <w:t xml:space="preserve">design by contract </w:t>
+      </w:r>
+      <w:r>
+        <w:rPr>
+          <w:rFonts w:asciiTheme="minorHAnsi" w:hAnsiTheme="minorHAnsi"/>
+          <w:color w:val="212121"/>
+          <w:sz w:val="22"/>
+          <w:szCs w:val="22"/>
+        </w:rPr>
+        <w:t>информацията</w:t>
+      </w:r>
+      <w:r>
+        <w:rPr>
+          <w:rFonts w:asciiTheme="minorHAnsi" w:hAnsiTheme="minorHAnsi"/>
+          <w:color w:val="212121"/>
+          <w:sz w:val="22"/>
+          <w:szCs w:val="22"/>
+        </w:rPr>
+        <w:t>.</w:t>
+      </w:r>
+    </w:p>
+    <w:p>
+      <w:pPr>
+        <w:pStyle w:val="NormalWeb"/>
+        <w:spacing w:before="240" w:beforeAutospacing="0" w:after="240" w:afterAutospacing="0" w:line="360" w:lineRule="atLeast"/>
+        <w:ind w:firstLine="720"/>
+        <w:rPr>
+          <w:rFonts w:asciiTheme="minorHAnsi" w:hAnsiTheme="minorHAnsi" w:cs="Arial"/>
+          <w:color w:val="212121"/>
+          <w:sz w:val="22"/>
+          <w:szCs w:val="22"/>
+        </w:rPr>
+      </w:pPr>
+      <w:r>
+        <w:rPr>
+          <w:rFonts w:asciiTheme="minorHAnsi" w:hAnsiTheme="minorHAnsi" w:cs="Arial"/>
+          <w:color w:val="212121"/>
+          <w:sz w:val="22"/>
+          <w:szCs w:val="22"/>
+        </w:rPr>
+        <w:t>Има три основни вида тагове: инварианти, предпоставки и постусловия. При всеки от тези видове, тагът се следва от текст, който трябва да бъде в един от следните формати:</w:t>
+      </w:r>
+    </w:p>
+    <w:p>
+      <w:pPr>
+        <w:pStyle w:val="NormalWeb"/>
+        <w:spacing w:before="240" w:beforeAutospacing="0" w:after="240" w:afterAutospacing="0" w:line="360" w:lineRule="atLeast"/>
+        <w:rPr>
+          <w:rFonts w:asciiTheme="minorHAnsi" w:hAnsiTheme="minorHAnsi" w:cs="Arial"/>
+          <w:color w:val="212121"/>
+          <w:sz w:val="22"/>
+          <w:szCs w:val="22"/>
+        </w:rPr>
+      </w:pPr>
+      <w:r>
+        <w:rPr>
+          <w:rStyle w:val="code0"/>
+          <w:rFonts w:asciiTheme="minorHAnsi" w:eastAsiaTheme="minorHAnsi" w:hAnsiTheme="minorHAnsi" w:cs="Courier New"/>
+          <w:color w:val="212121"/>
+          <w:sz w:val="22"/>
+          <w:szCs w:val="22"/>
+        </w:rPr>
+        <w:t>     </w:t>
+      </w:r>
+      <w:r>
+        <w:rPr>
+          <w:rStyle w:val="apple-converted-space"/>
+          <w:rFonts w:asciiTheme="minorHAnsi" w:eastAsiaTheme="minorHAnsi" w:hAnsiTheme="minorHAnsi" w:cs="Courier New"/>
+          <w:color w:val="212121"/>
+          <w:sz w:val="22"/>
+          <w:szCs w:val="22"/>
+        </w:rPr>
+        <w:t> </w:t>
+      </w:r>
+      <w:r>
+        <w:rPr>
+          <w:rStyle w:val="code0"/>
+          <w:rFonts w:asciiTheme="minorHAnsi" w:eastAsiaTheme="minorHAnsi" w:hAnsiTheme="minorHAnsi" w:cs="Courier New"/>
+          <w:color w:val="212121"/>
+          <w:sz w:val="22"/>
+          <w:szCs w:val="22"/>
+        </w:rPr>
+        <w:t>&lt;booleanExpression&gt;</w:t>
+      </w:r>
+    </w:p>
+    <w:p>
+      <w:pPr>
+        <w:pStyle w:val="NormalWeb"/>
+        <w:spacing w:before="240" w:beforeAutospacing="0" w:after="240" w:afterAutospacing="0" w:line="360" w:lineRule="atLeast"/>
+        <w:rPr>
+          <w:rFonts w:asciiTheme="minorHAnsi" w:hAnsiTheme="minorHAnsi" w:cs="Arial"/>
+          <w:color w:val="212121"/>
+          <w:sz w:val="22"/>
+          <w:szCs w:val="22"/>
+        </w:rPr>
+      </w:pPr>
+      <w:r>
+        <w:rPr>
+          <w:rStyle w:val="code0"/>
+          <w:rFonts w:asciiTheme="minorHAnsi" w:eastAsiaTheme="minorHAnsi" w:hAnsiTheme="minorHAnsi" w:cs="Courier New"/>
+          <w:color w:val="212121"/>
+          <w:sz w:val="22"/>
+          <w:szCs w:val="22"/>
+        </w:rPr>
+        <w:t>     </w:t>
+      </w:r>
+      <w:r>
+        <w:rPr>
+          <w:rStyle w:val="apple-converted-space"/>
+          <w:rFonts w:asciiTheme="minorHAnsi" w:eastAsiaTheme="minorHAnsi" w:hAnsiTheme="minorHAnsi" w:cs="Courier New"/>
+          <w:color w:val="212121"/>
+          <w:sz w:val="22"/>
+          <w:szCs w:val="22"/>
+        </w:rPr>
+        <w:t> </w:t>
+      </w:r>
+      <w:r>
+        <w:rPr>
+          <w:rStyle w:val="code0"/>
+          <w:rFonts w:asciiTheme="minorHAnsi" w:eastAsiaTheme="minorHAnsi" w:hAnsiTheme="minorHAnsi" w:cs="Courier New"/>
+          <w:color w:val="212121"/>
+          <w:sz w:val="22"/>
+          <w:szCs w:val="22"/>
+        </w:rPr>
+        <w:t>( &lt;booleanExpression&gt; , &lt;messageExpression&gt; )</w:t>
+      </w:r>
+    </w:p>
+    <w:p>
+      <w:pPr>
+        <w:pStyle w:val="NormalWeb"/>
+        <w:spacing w:before="240" w:beforeAutospacing="0" w:after="240" w:afterAutospacing="0" w:line="360" w:lineRule="atLeast"/>
+        <w:rPr>
+          <w:rFonts w:asciiTheme="minorHAnsi" w:hAnsiTheme="minorHAnsi" w:cs="Arial"/>
+          <w:color w:val="212121"/>
+          <w:sz w:val="22"/>
+          <w:szCs w:val="22"/>
+        </w:rPr>
+      </w:pPr>
+      <w:r>
+        <w:rPr>
+          <w:rFonts w:asciiTheme="minorHAnsi" w:hAnsiTheme="minorHAnsi" w:cs="Arial"/>
+          <w:color w:val="212121"/>
+          <w:sz w:val="22"/>
+          <w:szCs w:val="22"/>
+        </w:rPr>
+        <w:t xml:space="preserve">Инвариантите се появяват вътре в </w:t>
+      </w:r>
+      <w:r>
+        <w:rPr>
+          <w:rFonts w:asciiTheme="minorHAnsi" w:hAnsiTheme="minorHAnsi" w:cs="Arial"/>
+          <w:color w:val="212121"/>
+          <w:sz w:val="22"/>
+          <w:szCs w:val="22"/>
+        </w:rPr>
+        <w:t xml:space="preserve">Javadoc </w:t>
+      </w:r>
+      <w:r>
+        <w:rPr>
+          <w:rFonts w:asciiTheme="minorHAnsi" w:hAnsiTheme="minorHAnsi" w:cs="Arial"/>
+          <w:color w:val="212121"/>
+          <w:sz w:val="22"/>
+          <w:szCs w:val="22"/>
+        </w:rPr>
+        <w:t>за клас</w:t>
+      </w:r>
+      <w:r>
+        <w:rPr>
+          <w:rFonts w:asciiTheme="minorHAnsi" w:hAnsiTheme="minorHAnsi" w:cs="Arial"/>
+          <w:color w:val="212121"/>
+          <w:sz w:val="22"/>
+          <w:szCs w:val="22"/>
+        </w:rPr>
+        <w:t>.</w:t>
+      </w:r>
+      <w:r>
+        <w:rPr>
+          <w:rFonts w:asciiTheme="minorHAnsi" w:hAnsiTheme="minorHAnsi" w:cs="Arial"/>
+          <w:color w:val="212121"/>
+          <w:sz w:val="22"/>
+          <w:szCs w:val="22"/>
+        </w:rPr>
+        <w:t xml:space="preserve"> Има две обичайни форми за инвариантните тагове - </w:t>
+      </w:r>
+      <w:r>
+        <w:rPr>
+          <w:rStyle w:val="code0"/>
+          <w:rFonts w:asciiTheme="minorHAnsi" w:eastAsiaTheme="minorHAnsi" w:hAnsiTheme="minorHAnsi" w:cs="Courier New"/>
+          <w:color w:val="212121"/>
+          <w:sz w:val="22"/>
+          <w:szCs w:val="22"/>
+        </w:rPr>
+        <w:t>@invariant</w:t>
+      </w:r>
+      <w:r>
+        <w:rPr>
+          <w:rStyle w:val="apple-converted-space"/>
+          <w:rFonts w:asciiTheme="minorHAnsi" w:eastAsiaTheme="minorHAnsi" w:hAnsiTheme="minorHAnsi" w:cs="Arial"/>
+          <w:color w:val="212121"/>
+          <w:sz w:val="22"/>
+          <w:szCs w:val="22"/>
+        </w:rPr>
+        <w:t> </w:t>
+      </w:r>
+      <w:r>
+        <w:rPr>
+          <w:rStyle w:val="apple-converted-space"/>
+          <w:rFonts w:asciiTheme="minorHAnsi" w:eastAsiaTheme="minorHAnsi" w:hAnsiTheme="minorHAnsi" w:cs="Arial"/>
+          <w:color w:val="212121"/>
+          <w:sz w:val="22"/>
+          <w:szCs w:val="22"/>
+        </w:rPr>
+        <w:t>и</w:t>
+      </w:r>
+      <w:r>
+        <w:rPr>
+          <w:rStyle w:val="apple-converted-space"/>
+          <w:rFonts w:asciiTheme="minorHAnsi" w:eastAsiaTheme="minorHAnsi" w:hAnsiTheme="minorHAnsi" w:cs="Arial"/>
+          <w:color w:val="212121"/>
+          <w:sz w:val="22"/>
+          <w:szCs w:val="22"/>
+        </w:rPr>
+        <w:t> </w:t>
+      </w:r>
+      <w:r>
+        <w:rPr>
+          <w:rStyle w:val="code0"/>
+          <w:rFonts w:asciiTheme="minorHAnsi" w:eastAsiaTheme="minorHAnsi" w:hAnsiTheme="minorHAnsi" w:cs="Courier New"/>
+          <w:color w:val="212121"/>
+          <w:sz w:val="22"/>
+          <w:szCs w:val="22"/>
+        </w:rPr>
+        <w:t>@inv</w:t>
+      </w:r>
+      <w:r>
+        <w:rPr>
+          <w:rFonts w:asciiTheme="minorHAnsi" w:hAnsiTheme="minorHAnsi" w:cs="Arial"/>
+          <w:color w:val="212121"/>
+          <w:sz w:val="22"/>
+          <w:szCs w:val="22"/>
+        </w:rPr>
+        <w:t xml:space="preserve">, </w:t>
+      </w:r>
+      <w:r>
+        <w:rPr>
+          <w:rFonts w:asciiTheme="minorHAnsi" w:hAnsiTheme="minorHAnsi" w:cs="Arial"/>
+          <w:color w:val="212121"/>
+          <w:sz w:val="22"/>
+          <w:szCs w:val="22"/>
+        </w:rPr>
+        <w:t>като и двете се разпознават</w:t>
+      </w:r>
+      <w:r>
+        <w:rPr>
+          <w:rFonts w:asciiTheme="minorHAnsi" w:hAnsiTheme="minorHAnsi" w:cs="Arial"/>
+          <w:color w:val="212121"/>
+          <w:sz w:val="22"/>
+          <w:szCs w:val="22"/>
+        </w:rPr>
+        <w:t>.</w:t>
+      </w:r>
+      <w:r>
+        <w:rPr>
+          <w:rFonts w:asciiTheme="minorHAnsi" w:hAnsiTheme="minorHAnsi" w:cs="Arial"/>
+          <w:color w:val="212121"/>
+          <w:sz w:val="22"/>
+          <w:szCs w:val="22"/>
+        </w:rPr>
+        <w:t xml:space="preserve"> Кодът в инвариантен таг може да се отнася към кои да е видими типове и към кои да е полета или методи, дефинирани от конкретния клас.</w:t>
+      </w:r>
+      <w:r>
+        <w:rPr>
+          <w:rFonts w:asciiTheme="minorHAnsi" w:hAnsiTheme="minorHAnsi" w:cs="Arial"/>
+          <w:color w:val="212121"/>
+          <w:sz w:val="22"/>
+          <w:szCs w:val="22"/>
+        </w:rPr>
+        <w:t xml:space="preserve"> </w:t>
+      </w:r>
+      <w:r>
+        <w:rPr>
+          <w:rFonts w:asciiTheme="minorHAnsi" w:hAnsiTheme="minorHAnsi" w:cs="Arial"/>
+          <w:color w:val="212121"/>
+          <w:sz w:val="22"/>
+          <w:szCs w:val="22"/>
+        </w:rPr>
+        <w:t>Потребителят може да специфицира дали инвариантите трябва да бъдат проверявани във всеки тестов метод, но това не е задължително.</w:t>
+      </w:r>
+    </w:p>
+    <w:p>
+      <w:pPr>
+        <w:pStyle w:val="NormalWeb"/>
+        <w:spacing w:before="240" w:beforeAutospacing="0" w:after="240" w:afterAutospacing="0" w:line="360" w:lineRule="atLeast"/>
+        <w:rPr>
+          <w:rFonts w:asciiTheme="minorHAnsi" w:hAnsiTheme="minorHAnsi" w:cs="Arial"/>
+          <w:color w:val="212121"/>
+          <w:sz w:val="22"/>
+          <w:szCs w:val="22"/>
+        </w:rPr>
+      </w:pPr>
+      <w:r>
+        <w:rPr>
+          <w:rFonts w:asciiTheme="minorHAnsi" w:hAnsiTheme="minorHAnsi" w:cs="Arial"/>
+          <w:color w:val="212121"/>
+          <w:sz w:val="22"/>
+          <w:szCs w:val="22"/>
+        </w:rPr>
+        <w:lastRenderedPageBreak/>
+        <w:tab/>
+        <w:t xml:space="preserve">Например, ако имаме клас, който представлява стек от цели числа, в който стойностите в стека са запаметени в масив с име </w:t>
       </w:r>
       <w:r>
         <w:rPr>
@@ -5839,7 +6083,7 @@
           <w:szCs w:val="22"/>
           <w:lang w:val="en-US"/>
         </w:rPr>
-        <w:t>assert</w:t>
+        <w:t xml:space="preserve">elements </w:t>
       </w:r>
       <w:r>
         <w:rPr>
@@ -5848,9 +6092,8 @@
           <w:sz w:val="22"/>
           <w:szCs w:val="22"/>
         </w:rPr>
-        <w:t xml:space="preserve"> изявления, които се намират в края на метод, представляват ограничения над връщаната стойност на метода, въпреки че те могат да представляват и инварианти, но </w:t>
-      </w:r>
-      <w:proofErr w:type="spellStart"/>
+        <w:t xml:space="preserve">с </w:t>
+      </w:r>
       <w:r>
         <w:rPr>
           <w:rFonts w:asciiTheme="minorHAnsi" w:hAnsiTheme="minorHAnsi" w:cs="Arial"/>
@@ -5859,9 +6102,17 @@
           <w:szCs w:val="22"/>
           <w:lang w:val="en-US"/>
         </w:rPr>
-        <w:t>CodePro</w:t>
-      </w:r>
-      <w:proofErr w:type="spellEnd"/>
+        <w:t xml:space="preserve">integer </w:t>
+      </w:r>
+      <w:r>
+        <w:rPr>
+          <w:rFonts w:asciiTheme="minorHAnsi" w:hAnsiTheme="minorHAnsi" w:cs="Arial"/>
+          <w:color w:val="212121"/>
+          <w:sz w:val="22"/>
+          <w:szCs w:val="22"/>
+        </w:rPr>
+        <w:t xml:space="preserve">поле с име </w:t>
+      </w:r>
       <w:r>
         <w:rPr>
           <w:rFonts w:asciiTheme="minorHAnsi" w:hAnsiTheme="minorHAnsi" w:cs="Arial"/>
@@ -5870,9 +6121,217 @@
           <w:szCs w:val="22"/>
           <w:lang w:val="en-US"/>
         </w:rPr>
-        <w:t xml:space="preserve"> </w:t>
-      </w:r>
-      <w:proofErr w:type="spellStart"/>
+        <w:t>index</w:t>
+      </w:r>
+      <w:r>
+        <w:rPr>
+          <w:rFonts w:asciiTheme="minorHAnsi" w:hAnsiTheme="minorHAnsi" w:cs="Arial"/>
+          <w:color w:val="212121"/>
+          <w:sz w:val="22"/>
+          <w:szCs w:val="22"/>
+        </w:rPr>
+        <w:t>, чиято стойност е индекса на слота след главата на стека, може да напишем инварианта по следния начин:</w:t>
+      </w:r>
+    </w:p>
+    <w:p>
+      <w:pPr>
+        <w:pStyle w:val="NormalWeb"/>
+        <w:spacing w:before="240" w:beforeAutospacing="0" w:after="240" w:afterAutospacing="0" w:line="360" w:lineRule="atLeast"/>
+        <w:rPr>
+          <w:rFonts w:asciiTheme="minorHAnsi" w:hAnsiTheme="minorHAnsi" w:cs="Arial"/>
+          <w:color w:val="212121"/>
+          <w:sz w:val="22"/>
+          <w:szCs w:val="22"/>
+        </w:rPr>
+      </w:pPr>
+      <w:r>
+        <w:rPr>
+          <w:rStyle w:val="code0"/>
+          <w:rFonts w:asciiTheme="minorHAnsi" w:eastAsiaTheme="minorHAnsi" w:hAnsiTheme="minorHAnsi" w:cs="Courier New"/>
+          <w:color w:val="212121"/>
+          <w:sz w:val="22"/>
+          <w:szCs w:val="22"/>
+        </w:rPr>
+        <w:t>     </w:t>
+      </w:r>
+      <w:r>
+        <w:rPr>
+          <w:rStyle w:val="apple-converted-space"/>
+          <w:rFonts w:asciiTheme="minorHAnsi" w:eastAsiaTheme="minorHAnsi" w:hAnsiTheme="minorHAnsi" w:cs="Courier New"/>
+          <w:color w:val="212121"/>
+          <w:sz w:val="22"/>
+          <w:szCs w:val="22"/>
+        </w:rPr>
+        <w:t> </w:t>
+      </w:r>
+      <w:r>
+        <w:rPr>
+          <w:rStyle w:val="code0"/>
+          <w:rFonts w:asciiTheme="minorHAnsi" w:eastAsiaTheme="minorHAnsi" w:hAnsiTheme="minorHAnsi" w:cs="Courier New"/>
+          <w:color w:val="212121"/>
+          <w:sz w:val="22"/>
+          <w:szCs w:val="22"/>
+        </w:rPr>
+        <w:t>@invariant (index &gt;= 0) &amp;&amp; (index &lt;= elements.length)</w:t>
+      </w:r>
+    </w:p>
+    <w:p>
+      <w:pPr>
+        <w:pStyle w:val="NormalWeb"/>
+        <w:spacing w:before="240" w:beforeAutospacing="0" w:after="240" w:afterAutospacing="0" w:line="360" w:lineRule="atLeast"/>
+        <w:rPr>
+          <w:rFonts w:asciiTheme="minorHAnsi" w:hAnsiTheme="minorHAnsi" w:cs="Arial"/>
+          <w:color w:val="212121"/>
+          <w:sz w:val="22"/>
+          <w:szCs w:val="22"/>
+        </w:rPr>
+      </w:pPr>
+      <w:r>
+        <w:rPr>
+          <w:rFonts w:asciiTheme="minorHAnsi" w:hAnsiTheme="minorHAnsi" w:cs="Arial"/>
+          <w:color w:val="212121"/>
+          <w:sz w:val="22"/>
+          <w:szCs w:val="22"/>
+        </w:rPr>
+        <w:t xml:space="preserve">Както предпоставките, така и постусловията се появяват вътре в </w:t>
+      </w:r>
+      <w:r>
+        <w:rPr>
+          <w:rFonts w:asciiTheme="minorHAnsi" w:hAnsiTheme="minorHAnsi" w:cs="Arial"/>
+          <w:color w:val="212121"/>
+          <w:sz w:val="22"/>
+          <w:szCs w:val="22"/>
+        </w:rPr>
+        <w:t xml:space="preserve">Javadoc </w:t>
+      </w:r>
+      <w:r>
+        <w:rPr>
+          <w:rFonts w:asciiTheme="minorHAnsi" w:hAnsiTheme="minorHAnsi" w:cs="Arial"/>
+          <w:color w:val="212121"/>
+          <w:sz w:val="22"/>
+          <w:szCs w:val="22"/>
+        </w:rPr>
+        <w:t xml:space="preserve">за методи и конструктори. Предпоставките са представени чрез </w:t>
+      </w:r>
+      <w:r>
+        <w:rPr>
+          <w:rStyle w:val="code0"/>
+          <w:rFonts w:asciiTheme="minorHAnsi" w:eastAsiaTheme="minorHAnsi" w:hAnsiTheme="minorHAnsi" w:cs="Courier New"/>
+          <w:color w:val="212121"/>
+          <w:sz w:val="22"/>
+          <w:szCs w:val="22"/>
+        </w:rPr>
+        <w:t>@pre</w:t>
+      </w:r>
+      <w:r>
+        <w:rPr>
+          <w:rStyle w:val="apple-converted-space"/>
+          <w:rFonts w:asciiTheme="minorHAnsi" w:eastAsiaTheme="minorHAnsi" w:hAnsiTheme="minorHAnsi" w:cs="Arial"/>
+          <w:color w:val="212121"/>
+          <w:sz w:val="22"/>
+          <w:szCs w:val="22"/>
+        </w:rPr>
+        <w:t> </w:t>
+      </w:r>
+      <w:r>
+        <w:rPr>
+          <w:rStyle w:val="apple-converted-space"/>
+          <w:rFonts w:asciiTheme="minorHAnsi" w:eastAsiaTheme="minorHAnsi" w:hAnsiTheme="minorHAnsi" w:cs="Arial"/>
+          <w:color w:val="212121"/>
+          <w:sz w:val="22"/>
+          <w:szCs w:val="22"/>
+        </w:rPr>
+        <w:t>тага</w:t>
+      </w:r>
+      <w:r>
+        <w:rPr>
+          <w:rFonts w:asciiTheme="minorHAnsi" w:hAnsiTheme="minorHAnsi" w:cs="Arial"/>
+          <w:color w:val="212121"/>
+          <w:sz w:val="22"/>
+          <w:szCs w:val="22"/>
+        </w:rPr>
+        <w:t xml:space="preserve">; </w:t>
+      </w:r>
+      <w:r>
+        <w:rPr>
+          <w:rFonts w:asciiTheme="minorHAnsi" w:hAnsiTheme="minorHAnsi" w:cs="Arial"/>
+          <w:color w:val="212121"/>
+          <w:sz w:val="22"/>
+          <w:szCs w:val="22"/>
+        </w:rPr>
+        <w:t>постусловията са представени чрез</w:t>
+      </w:r>
+      <w:r>
+        <w:rPr>
+          <w:rStyle w:val="apple-converted-space"/>
+          <w:rFonts w:asciiTheme="minorHAnsi" w:eastAsiaTheme="minorHAnsi" w:hAnsiTheme="minorHAnsi" w:cs="Arial"/>
+          <w:color w:val="212121"/>
+          <w:sz w:val="22"/>
+          <w:szCs w:val="22"/>
+        </w:rPr>
+        <w:t> </w:t>
+      </w:r>
+      <w:r>
+        <w:rPr>
+          <w:rStyle w:val="code0"/>
+          <w:rFonts w:asciiTheme="minorHAnsi" w:eastAsiaTheme="minorHAnsi" w:hAnsiTheme="minorHAnsi" w:cs="Courier New"/>
+          <w:color w:val="212121"/>
+          <w:sz w:val="22"/>
+          <w:szCs w:val="22"/>
+        </w:rPr>
+        <w:t>@post</w:t>
+      </w:r>
+      <w:r>
+        <w:rPr>
+          <w:rStyle w:val="apple-converted-space"/>
+          <w:rFonts w:asciiTheme="minorHAnsi" w:eastAsiaTheme="minorHAnsi" w:hAnsiTheme="minorHAnsi" w:cs="Arial"/>
+          <w:color w:val="212121"/>
+          <w:sz w:val="22"/>
+          <w:szCs w:val="22"/>
+        </w:rPr>
+        <w:t> </w:t>
+      </w:r>
+      <w:r>
+        <w:rPr>
+          <w:rStyle w:val="apple-converted-space"/>
+          <w:rFonts w:asciiTheme="minorHAnsi" w:eastAsiaTheme="minorHAnsi" w:hAnsiTheme="minorHAnsi" w:cs="Arial"/>
+          <w:color w:val="212121"/>
+          <w:sz w:val="22"/>
+          <w:szCs w:val="22"/>
+        </w:rPr>
+        <w:t>тага</w:t>
+      </w:r>
+      <w:r>
+        <w:rPr>
+          <w:rFonts w:asciiTheme="minorHAnsi" w:hAnsiTheme="minorHAnsi" w:cs="Arial"/>
+          <w:color w:val="212121"/>
+          <w:sz w:val="22"/>
+          <w:szCs w:val="22"/>
+        </w:rPr>
+        <w:t>. Кодът в предпоставките може да реферира към всичко, към което може инварианта да реферира, както и към параметрите за метода или конструктора, с изключение, че предпоставките за конструктори не могат да реферират полета или методи на инстанци – само статични елементи.</w:t>
+      </w:r>
+    </w:p>
+    <w:p>
+      <w:pPr>
+        <w:pStyle w:val="NormalWeb"/>
+        <w:spacing w:before="240" w:beforeAutospacing="0" w:after="240" w:afterAutospacing="0" w:line="360" w:lineRule="atLeast"/>
+        <w:ind w:firstLine="720"/>
+        <w:rPr>
+          <w:rFonts w:asciiTheme="minorHAnsi" w:hAnsiTheme="minorHAnsi" w:cs="Arial"/>
+          <w:color w:val="212121"/>
+          <w:sz w:val="22"/>
+          <w:szCs w:val="22"/>
+        </w:rPr>
+      </w:pPr>
+      <w:r>
+        <w:rPr>
+          <w:rFonts w:asciiTheme="minorHAnsi" w:hAnsiTheme="minorHAnsi" w:cs="Arial"/>
+          <w:color w:val="212121"/>
+          <w:sz w:val="22"/>
+          <w:szCs w:val="22"/>
+        </w:rPr>
+        <w:t xml:space="preserve">Например, ако пишем клас, който представя работник и искаме да осигурим, че името на работника е винаги непразен символен низ, може да добавим предпоставка към </w:t>
+      </w:r>
       <w:r>
         <w:rPr>
           <w:rFonts w:asciiTheme="minorHAnsi" w:hAnsiTheme="minorHAnsi" w:cs="Arial"/>
@@ -5881,684 +6340,7 @@
           <w:szCs w:val="22"/>
           <w:lang w:val="en-US"/>
         </w:rPr>
-        <w:t>AnalytiX</w:t>
-      </w:r>
-      <w:proofErr w:type="spellEnd"/>
-      <w:r>
-        <w:rPr>
-          <w:rFonts w:asciiTheme="minorHAnsi" w:hAnsiTheme="minorHAnsi" w:cs="Arial"/>
-          <w:color w:val="212121"/>
-          <w:sz w:val="22"/>
-          <w:szCs w:val="22"/>
-        </w:rPr>
-        <w:t xml:space="preserve"> не може да ги различи.</w:t>
-      </w:r>
-    </w:p>
-    <w:p>
-      <w:pPr>
-        <w:pStyle w:val="NormalWeb"/>
-        <w:spacing w:before="240" w:beforeAutospacing="0" w:after="240" w:afterAutospacing="0" w:line="360" w:lineRule="atLeast"/>
-        <w:ind w:firstLine="720"/>
-        <w:rPr>
-          <w:rFonts w:asciiTheme="minorHAnsi" w:hAnsiTheme="minorHAnsi" w:cs="Arial"/>
-          <w:color w:val="212121"/>
-          <w:sz w:val="22"/>
-          <w:szCs w:val="22"/>
-        </w:rPr>
-      </w:pPr>
-      <w:r>
-        <w:rPr>
-          <w:rFonts w:asciiTheme="minorHAnsi" w:hAnsiTheme="minorHAnsi"/>
-          <w:color w:val="212121"/>
-          <w:sz w:val="22"/>
-          <w:szCs w:val="22"/>
-        </w:rPr>
-        <w:t>Чрез</w:t>
-      </w:r>
-      <w:r>
-        <w:rPr>
-          <w:rFonts w:asciiTheme="minorHAnsi" w:hAnsiTheme="minorHAnsi"/>
-          <w:color w:val="212121"/>
-          <w:sz w:val="22"/>
-          <w:szCs w:val="22"/>
-        </w:rPr>
-        <w:t xml:space="preserve"> настройките, които са достъпни през </w:t>
-      </w:r>
-      <w:proofErr w:type="spellStart"/>
-      <w:r>
-        <w:rPr>
-          <w:rFonts w:asciiTheme="minorHAnsi" w:hAnsiTheme="minorHAnsi"/>
-          <w:color w:val="212121"/>
-          <w:sz w:val="22"/>
-          <w:szCs w:val="22"/>
-          <w:lang w:val="en-US"/>
-        </w:rPr>
-        <w:t>CodePro</w:t>
-      </w:r>
-      <w:proofErr w:type="spellEnd"/>
-      <w:r>
-        <w:rPr>
-          <w:rFonts w:asciiTheme="minorHAnsi" w:hAnsiTheme="minorHAnsi"/>
-          <w:color w:val="212121"/>
-          <w:sz w:val="22"/>
-          <w:szCs w:val="22"/>
-          <w:lang w:val="en-US"/>
-        </w:rPr>
-        <w:t xml:space="preserve"> -&gt; JUnit -&gt; Design by Contract </w:t>
-      </w:r>
-      <w:r>
-        <w:rPr>
-          <w:rFonts w:asciiTheme="minorHAnsi" w:hAnsiTheme="minorHAnsi"/>
-          <w:color w:val="212121"/>
-          <w:sz w:val="22"/>
-          <w:szCs w:val="22"/>
-        </w:rPr>
-        <w:t>потребителят може да контролира как се борави</w:t>
-      </w:r>
-      <w:r>
-        <w:rPr>
-          <w:rFonts w:asciiTheme="minorHAnsi" w:hAnsiTheme="minorHAnsi"/>
-          <w:color w:val="212121"/>
-          <w:sz w:val="22"/>
-          <w:szCs w:val="22"/>
-        </w:rPr>
-        <w:t xml:space="preserve"> с </w:t>
-      </w:r>
-      <w:r>
-        <w:rPr>
-          <w:rFonts w:asciiTheme="minorHAnsi" w:hAnsiTheme="minorHAnsi"/>
-          <w:color w:val="212121"/>
-          <w:sz w:val="22"/>
-          <w:szCs w:val="22"/>
-        </w:rPr>
-        <w:t xml:space="preserve">design by contract </w:t>
-      </w:r>
-      <w:r>
-        <w:rPr>
-          <w:rFonts w:asciiTheme="minorHAnsi" w:hAnsiTheme="minorHAnsi"/>
-          <w:color w:val="212121"/>
-          <w:sz w:val="22"/>
-          <w:szCs w:val="22"/>
-        </w:rPr>
-        <w:t>информацията</w:t>
-      </w:r>
-      <w:r>
-        <w:rPr>
-          <w:rFonts w:asciiTheme="minorHAnsi" w:hAnsiTheme="minorHAnsi"/>
-          <w:color w:val="212121"/>
-          <w:sz w:val="22"/>
-          <w:szCs w:val="22"/>
-        </w:rPr>
-        <w:t>.</w:t>
-      </w:r>
-    </w:p>
-    <w:p>
-      <w:pPr>
-        <w:pStyle w:val="NormalWeb"/>
-        <w:spacing w:before="240" w:beforeAutospacing="0" w:after="240" w:afterAutospacing="0" w:line="360" w:lineRule="atLeast"/>
-        <w:ind w:firstLine="720"/>
-        <w:rPr>
-          <w:rFonts w:asciiTheme="minorHAnsi" w:hAnsiTheme="minorHAnsi" w:cs="Arial"/>
-          <w:color w:val="212121"/>
-          <w:sz w:val="22"/>
-          <w:szCs w:val="22"/>
-        </w:rPr>
-      </w:pPr>
-      <w:r>
-        <w:rPr>
-          <w:rFonts w:asciiTheme="minorHAnsi" w:hAnsiTheme="minorHAnsi" w:cs="Arial"/>
-          <w:color w:val="212121"/>
-          <w:sz w:val="22"/>
-          <w:szCs w:val="22"/>
-        </w:rPr>
-        <w:t>Има три основни вида тагове: инварианти, предпоставки и постусловия. При всеки от тези видове, тагът се следва от текст, който трябва да бъде в един от следните формати:</w:t>
-      </w:r>
-    </w:p>
-    <w:p>
-      <w:pPr>
-        <w:pStyle w:val="NormalWeb"/>
-        <w:spacing w:before="240" w:beforeAutospacing="0" w:after="240" w:afterAutospacing="0" w:line="360" w:lineRule="atLeast"/>
-        <w:rPr>
-          <w:rFonts w:asciiTheme="minorHAnsi" w:hAnsiTheme="minorHAnsi" w:cs="Arial"/>
-          <w:color w:val="212121"/>
-          <w:sz w:val="22"/>
-          <w:szCs w:val="22"/>
-        </w:rPr>
-      </w:pPr>
-      <w:r>
-        <w:rPr>
-          <w:rStyle w:val="code0"/>
-          <w:rFonts w:asciiTheme="minorHAnsi" w:eastAsiaTheme="minorHAnsi" w:hAnsiTheme="minorHAnsi" w:cs="Courier New"/>
-          <w:color w:val="212121"/>
-          <w:sz w:val="22"/>
-          <w:szCs w:val="22"/>
-        </w:rPr>
-        <w:t>     </w:t>
-      </w:r>
-      <w:r>
-        <w:rPr>
-          <w:rStyle w:val="apple-converted-space"/>
-          <w:rFonts w:asciiTheme="minorHAnsi" w:eastAsiaTheme="minorHAnsi" w:hAnsiTheme="minorHAnsi" w:cs="Courier New"/>
-          <w:color w:val="212121"/>
-          <w:sz w:val="22"/>
-          <w:szCs w:val="22"/>
-        </w:rPr>
-        <w:t> </w:t>
-      </w:r>
-      <w:r>
-        <w:rPr>
-          <w:rStyle w:val="code0"/>
-          <w:rFonts w:asciiTheme="minorHAnsi" w:eastAsiaTheme="minorHAnsi" w:hAnsiTheme="minorHAnsi" w:cs="Courier New"/>
-          <w:color w:val="212121"/>
-          <w:sz w:val="22"/>
-          <w:szCs w:val="22"/>
-        </w:rPr>
-        <w:t>&lt;booleanExpression&gt;</w:t>
-      </w:r>
-    </w:p>
-    <w:p>
-      <w:pPr>
-        <w:pStyle w:val="NormalWeb"/>
-        <w:spacing w:before="240" w:beforeAutospacing="0" w:after="240" w:afterAutospacing="0" w:line="360" w:lineRule="atLeast"/>
-        <w:rPr>
-          <w:rFonts w:asciiTheme="minorHAnsi" w:hAnsiTheme="minorHAnsi" w:cs="Arial"/>
-          <w:color w:val="212121"/>
-          <w:sz w:val="22"/>
-          <w:szCs w:val="22"/>
-        </w:rPr>
-      </w:pPr>
-      <w:r>
-        <w:rPr>
-          <w:rStyle w:val="code0"/>
-          <w:rFonts w:asciiTheme="minorHAnsi" w:eastAsiaTheme="minorHAnsi" w:hAnsiTheme="minorHAnsi" w:cs="Courier New"/>
-          <w:color w:val="212121"/>
-          <w:sz w:val="22"/>
-          <w:szCs w:val="22"/>
-        </w:rPr>
-        <w:t>     </w:t>
-      </w:r>
-      <w:r>
-        <w:rPr>
-          <w:rStyle w:val="apple-converted-space"/>
-          <w:rFonts w:asciiTheme="minorHAnsi" w:eastAsiaTheme="minorHAnsi" w:hAnsiTheme="minorHAnsi" w:cs="Courier New"/>
-          <w:color w:val="212121"/>
-          <w:sz w:val="22"/>
-          <w:szCs w:val="22"/>
-        </w:rPr>
-        <w:t> </w:t>
-      </w:r>
-      <w:r>
-        <w:rPr>
-          <w:rStyle w:val="code0"/>
-          <w:rFonts w:asciiTheme="minorHAnsi" w:eastAsiaTheme="minorHAnsi" w:hAnsiTheme="minorHAnsi" w:cs="Courier New"/>
-          <w:color w:val="212121"/>
-          <w:sz w:val="22"/>
-          <w:szCs w:val="22"/>
-        </w:rPr>
-        <w:t>( &lt;booleanExpression&gt; , &lt;messageExpression&gt; )</w:t>
-      </w:r>
-    </w:p>
-    <w:p>
-      <w:pPr>
-        <w:pStyle w:val="NormalWeb"/>
-        <w:spacing w:before="240" w:beforeAutospacing="0" w:after="240" w:afterAutospacing="0" w:line="360" w:lineRule="atLeast"/>
-        <w:rPr>
-          <w:rFonts w:asciiTheme="minorHAnsi" w:hAnsiTheme="minorHAnsi" w:cs="Arial"/>
-          <w:color w:val="212121"/>
-          <w:sz w:val="22"/>
-          <w:szCs w:val="22"/>
-        </w:rPr>
-      </w:pPr>
-      <w:r>
-        <w:rPr>
-          <w:rFonts w:asciiTheme="minorHAnsi" w:hAnsiTheme="minorHAnsi" w:cs="Arial"/>
-          <w:color w:val="212121"/>
-          <w:sz w:val="22"/>
-          <w:szCs w:val="22"/>
-        </w:rPr>
-        <w:t xml:space="preserve">Инвариантите се появяват вътре в </w:t>
-      </w:r>
-      <w:r>
-        <w:rPr>
-          <w:rFonts w:asciiTheme="minorHAnsi" w:hAnsiTheme="minorHAnsi" w:cs="Arial"/>
-          <w:color w:val="212121"/>
-          <w:sz w:val="22"/>
-          <w:szCs w:val="22"/>
-        </w:rPr>
-        <w:t xml:space="preserve">Javadoc </w:t>
-      </w:r>
-      <w:r>
-        <w:rPr>
-          <w:rFonts w:asciiTheme="minorHAnsi" w:hAnsiTheme="minorHAnsi" w:cs="Arial"/>
-          <w:color w:val="212121"/>
-          <w:sz w:val="22"/>
-          <w:szCs w:val="22"/>
-        </w:rPr>
-        <w:t>за клас</w:t>
-      </w:r>
-      <w:r>
-        <w:rPr>
-          <w:rFonts w:asciiTheme="minorHAnsi" w:hAnsiTheme="minorHAnsi" w:cs="Arial"/>
-          <w:color w:val="212121"/>
-          <w:sz w:val="22"/>
-          <w:szCs w:val="22"/>
-        </w:rPr>
-        <w:t>.</w:t>
-      </w:r>
-      <w:r>
-        <w:rPr>
-          <w:rFonts w:asciiTheme="minorHAnsi" w:hAnsiTheme="minorHAnsi" w:cs="Arial"/>
-          <w:color w:val="212121"/>
-          <w:sz w:val="22"/>
-          <w:szCs w:val="22"/>
-        </w:rPr>
-        <w:t xml:space="preserve"> Има две обичайни форми за инвариантните тагове - </w:t>
-      </w:r>
-      <w:r>
-        <w:rPr>
-          <w:rStyle w:val="code0"/>
-          <w:rFonts w:asciiTheme="minorHAnsi" w:eastAsiaTheme="minorHAnsi" w:hAnsiTheme="minorHAnsi" w:cs="Courier New"/>
-          <w:color w:val="212121"/>
-          <w:sz w:val="22"/>
-          <w:szCs w:val="22"/>
-        </w:rPr>
-        <w:t>@invariant</w:t>
-      </w:r>
-      <w:r>
-        <w:rPr>
-          <w:rStyle w:val="apple-converted-space"/>
-          <w:rFonts w:asciiTheme="minorHAnsi" w:eastAsiaTheme="minorHAnsi" w:hAnsiTheme="minorHAnsi" w:cs="Arial"/>
-          <w:color w:val="212121"/>
-          <w:sz w:val="22"/>
-          <w:szCs w:val="22"/>
-        </w:rPr>
-        <w:t> </w:t>
-      </w:r>
-      <w:r>
-        <w:rPr>
-          <w:rStyle w:val="apple-converted-space"/>
-          <w:rFonts w:asciiTheme="minorHAnsi" w:eastAsiaTheme="minorHAnsi" w:hAnsiTheme="minorHAnsi" w:cs="Arial"/>
-          <w:color w:val="212121"/>
-          <w:sz w:val="22"/>
-          <w:szCs w:val="22"/>
-        </w:rPr>
-        <w:t>и</w:t>
-      </w:r>
-      <w:r>
-        <w:rPr>
-          <w:rStyle w:val="apple-converted-space"/>
-          <w:rFonts w:asciiTheme="minorHAnsi" w:eastAsiaTheme="minorHAnsi" w:hAnsiTheme="minorHAnsi" w:cs="Arial"/>
-          <w:color w:val="212121"/>
-          <w:sz w:val="22"/>
-          <w:szCs w:val="22"/>
-        </w:rPr>
-        <w:t> </w:t>
-      </w:r>
-      <w:r>
-        <w:rPr>
-          <w:rStyle w:val="code0"/>
-          <w:rFonts w:asciiTheme="minorHAnsi" w:eastAsiaTheme="minorHAnsi" w:hAnsiTheme="minorHAnsi" w:cs="Courier New"/>
-          <w:color w:val="212121"/>
-          <w:sz w:val="22"/>
-          <w:szCs w:val="22"/>
-        </w:rPr>
-        <w:t>@inv</w:t>
-      </w:r>
-      <w:r>
-        <w:rPr>
-          <w:rFonts w:asciiTheme="minorHAnsi" w:hAnsiTheme="minorHAnsi" w:cs="Arial"/>
-          <w:color w:val="212121"/>
-          <w:sz w:val="22"/>
-          <w:szCs w:val="22"/>
-        </w:rPr>
-        <w:t xml:space="preserve">, </w:t>
-      </w:r>
-      <w:r>
-        <w:rPr>
-          <w:rFonts w:asciiTheme="minorHAnsi" w:hAnsiTheme="minorHAnsi" w:cs="Arial"/>
-          <w:color w:val="212121"/>
-          <w:sz w:val="22"/>
-          <w:szCs w:val="22"/>
-        </w:rPr>
-        <w:t>като и двете се разпознават</w:t>
-      </w:r>
-      <w:r>
-        <w:rPr>
-          <w:rFonts w:asciiTheme="minorHAnsi" w:hAnsiTheme="minorHAnsi" w:cs="Arial"/>
-          <w:color w:val="212121"/>
-          <w:sz w:val="22"/>
-          <w:szCs w:val="22"/>
-        </w:rPr>
-        <w:t>.</w:t>
-      </w:r>
-      <w:r>
-        <w:rPr>
-          <w:rFonts w:asciiTheme="minorHAnsi" w:hAnsiTheme="minorHAnsi" w:cs="Arial"/>
-          <w:color w:val="212121"/>
-          <w:sz w:val="22"/>
-          <w:szCs w:val="22"/>
-        </w:rPr>
-        <w:t xml:space="preserve"> Кодът в инвариантен таг може да се отнася към кои да е видими типове и към кои да е полета или методи, дефинирани от конкретния клас.</w:t>
-      </w:r>
-      <w:r>
-        <w:rPr>
-          <w:rFonts w:asciiTheme="minorHAnsi" w:hAnsiTheme="minorHAnsi" w:cs="Arial"/>
-          <w:color w:val="212121"/>
-          <w:sz w:val="22"/>
-          <w:szCs w:val="22"/>
-        </w:rPr>
-        <w:t xml:space="preserve"> </w:t>
-      </w:r>
-      <w:r>
-        <w:rPr>
-          <w:rFonts w:asciiTheme="minorHAnsi" w:hAnsiTheme="minorHAnsi" w:cs="Arial"/>
-          <w:color w:val="212121"/>
-          <w:sz w:val="22"/>
-          <w:szCs w:val="22"/>
-        </w:rPr>
-        <w:t>Потребителят може да специфицира дали инвариантите трябва да бъдат проверявани във всеки тестов метод, но това не е задължително.</w:t>
-      </w:r>
-    </w:p>
-    <w:p>
-      <w:pPr>
-        <w:pStyle w:val="NormalWeb"/>
-        <w:spacing w:before="240" w:beforeAutospacing="0" w:after="240" w:afterAutospacing="0" w:line="360" w:lineRule="atLeast"/>
-        <w:rPr>
-          <w:rFonts w:asciiTheme="minorHAnsi" w:hAnsiTheme="minorHAnsi" w:cs="Arial"/>
-          <w:color w:val="212121"/>
-          <w:sz w:val="22"/>
-          <w:szCs w:val="22"/>
-        </w:rPr>
-      </w:pPr>
-      <w:r>
-        <w:rPr>
-          <w:rFonts w:asciiTheme="minorHAnsi" w:hAnsiTheme="minorHAnsi" w:cs="Arial"/>
-          <w:color w:val="212121"/>
-          <w:sz w:val="22"/>
-          <w:szCs w:val="22"/>
-        </w:rPr>
-        <w:lastRenderedPageBreak/>
-        <w:tab/>
-        <w:t xml:space="preserve">Например, ако имаме клас, който представлява стек от цели числа, в който стойностите в стека са запаметени в масив с име </w:t>
-      </w:r>
-      <w:r>
-        <w:rPr>
-          <w:rFonts w:asciiTheme="minorHAnsi" w:hAnsiTheme="minorHAnsi" w:cs="Arial"/>
-          <w:color w:val="212121"/>
-          <w:sz w:val="22"/>
-          <w:szCs w:val="22"/>
-          <w:lang w:val="en-US"/>
-        </w:rPr>
-        <w:t xml:space="preserve">elements </w:t>
-      </w:r>
-      <w:r>
-        <w:rPr>
-          <w:rFonts w:asciiTheme="minorHAnsi" w:hAnsiTheme="minorHAnsi" w:cs="Arial"/>
-          <w:color w:val="212121"/>
-          <w:sz w:val="22"/>
-          <w:szCs w:val="22"/>
-        </w:rPr>
-        <w:t xml:space="preserve">с </w:t>
-      </w:r>
-      <w:r>
-        <w:rPr>
-          <w:rFonts w:asciiTheme="minorHAnsi" w:hAnsiTheme="minorHAnsi" w:cs="Arial"/>
-          <w:color w:val="212121"/>
-          <w:sz w:val="22"/>
-          <w:szCs w:val="22"/>
-          <w:lang w:val="en-US"/>
-        </w:rPr>
-        <w:t xml:space="preserve">integer </w:t>
-      </w:r>
-      <w:r>
-        <w:rPr>
-          <w:rFonts w:asciiTheme="minorHAnsi" w:hAnsiTheme="minorHAnsi" w:cs="Arial"/>
-          <w:color w:val="212121"/>
-          <w:sz w:val="22"/>
-          <w:szCs w:val="22"/>
-        </w:rPr>
-        <w:t xml:space="preserve">поле с име </w:t>
-      </w:r>
-      <w:r>
-        <w:rPr>
-          <w:rFonts w:asciiTheme="minorHAnsi" w:hAnsiTheme="minorHAnsi" w:cs="Arial"/>
-          <w:color w:val="212121"/>
-          <w:sz w:val="22"/>
-          <w:szCs w:val="22"/>
-          <w:lang w:val="en-US"/>
-        </w:rPr>
-        <w:t>index</w:t>
-      </w:r>
-      <w:r>
-        <w:rPr>
-          <w:rFonts w:asciiTheme="minorHAnsi" w:hAnsiTheme="minorHAnsi" w:cs="Arial"/>
-          <w:color w:val="212121"/>
-          <w:sz w:val="22"/>
-          <w:szCs w:val="22"/>
-        </w:rPr>
-        <w:t>, чиято стойност е индекса на слота след главата на стека, може да напишем инварианта по следния начин:</w:t>
-      </w:r>
-    </w:p>
-    <w:p>
-      <w:pPr>
-        <w:pStyle w:val="NormalWeb"/>
-        <w:spacing w:before="240" w:beforeAutospacing="0" w:after="240" w:afterAutospacing="0" w:line="360" w:lineRule="atLeast"/>
-        <w:rPr>
-          <w:rFonts w:asciiTheme="minorHAnsi" w:hAnsiTheme="minorHAnsi" w:cs="Arial"/>
-          <w:color w:val="212121"/>
-          <w:sz w:val="22"/>
-          <w:szCs w:val="22"/>
-        </w:rPr>
-      </w:pPr>
-      <w:r>
-        <w:rPr>
-          <w:rStyle w:val="code0"/>
-          <w:rFonts w:asciiTheme="minorHAnsi" w:eastAsiaTheme="minorHAnsi" w:hAnsiTheme="minorHAnsi" w:cs="Courier New"/>
-          <w:color w:val="212121"/>
-          <w:sz w:val="22"/>
-          <w:szCs w:val="22"/>
-        </w:rPr>
-        <w:t>     </w:t>
-      </w:r>
-      <w:r>
-        <w:rPr>
-          <w:rStyle w:val="apple-converted-space"/>
-          <w:rFonts w:asciiTheme="minorHAnsi" w:eastAsiaTheme="minorHAnsi" w:hAnsiTheme="minorHAnsi" w:cs="Courier New"/>
-          <w:color w:val="212121"/>
-          <w:sz w:val="22"/>
-          <w:szCs w:val="22"/>
-        </w:rPr>
-        <w:t> </w:t>
-      </w:r>
-      <w:r>
-        <w:rPr>
-          <w:rStyle w:val="code0"/>
-          <w:rFonts w:asciiTheme="minorHAnsi" w:eastAsiaTheme="minorHAnsi" w:hAnsiTheme="minorHAnsi" w:cs="Courier New"/>
-          <w:color w:val="212121"/>
-          <w:sz w:val="22"/>
-          <w:szCs w:val="22"/>
-        </w:rPr>
-        <w:t>@invariant (index &gt;= 0) &amp;&amp; (index &lt;= elements.length)</w:t>
-      </w:r>
-    </w:p>
-    <w:p>
-      <w:pPr>
-        <w:pStyle w:val="NormalWeb"/>
-        <w:spacing w:before="240" w:beforeAutospacing="0" w:after="240" w:afterAutospacing="0" w:line="360" w:lineRule="atLeast"/>
-        <w:rPr>
-          <w:rFonts w:asciiTheme="minorHAnsi" w:hAnsiTheme="minorHAnsi" w:cs="Arial"/>
-          <w:color w:val="212121"/>
-          <w:sz w:val="22"/>
-          <w:szCs w:val="22"/>
-        </w:rPr>
-      </w:pPr>
-      <w:r>
-        <w:rPr>
-          <w:rFonts w:asciiTheme="minorHAnsi" w:hAnsiTheme="minorHAnsi" w:cs="Arial"/>
-          <w:color w:val="212121"/>
-          <w:sz w:val="22"/>
-          <w:szCs w:val="22"/>
-        </w:rPr>
-        <w:t xml:space="preserve">Както предпоставките, така и постусловията се появяват вътре в </w:t>
-      </w:r>
-      <w:r>
-        <w:rPr>
-          <w:rFonts w:asciiTheme="minorHAnsi" w:hAnsiTheme="minorHAnsi" w:cs="Arial"/>
-          <w:color w:val="212121"/>
-          <w:sz w:val="22"/>
-          <w:szCs w:val="22"/>
-        </w:rPr>
-        <w:t xml:space="preserve">Javadoc </w:t>
-      </w:r>
-      <w:r>
-        <w:rPr>
-          <w:rFonts w:asciiTheme="minorHAnsi" w:hAnsiTheme="minorHAnsi" w:cs="Arial"/>
-          <w:color w:val="212121"/>
-          <w:sz w:val="22"/>
-          <w:szCs w:val="22"/>
-        </w:rPr>
-        <w:t xml:space="preserve">за методи и конструктори. Предпоставките са представени чрез </w:t>
-      </w:r>
-      <w:r>
-        <w:rPr>
-          <w:rStyle w:val="code0"/>
-          <w:rFonts w:asciiTheme="minorHAnsi" w:eastAsiaTheme="minorHAnsi" w:hAnsiTheme="minorHAnsi" w:cs="Courier New"/>
-          <w:color w:val="212121"/>
-          <w:sz w:val="22"/>
-          <w:szCs w:val="22"/>
-        </w:rPr>
-        <w:t>@pre</w:t>
-      </w:r>
-      <w:r>
-        <w:rPr>
-          <w:rStyle w:val="apple-converted-space"/>
-          <w:rFonts w:asciiTheme="minorHAnsi" w:eastAsiaTheme="minorHAnsi" w:hAnsiTheme="minorHAnsi" w:cs="Arial"/>
-          <w:color w:val="212121"/>
-          <w:sz w:val="22"/>
-          <w:szCs w:val="22"/>
-        </w:rPr>
-        <w:t> </w:t>
-      </w:r>
-      <w:r>
-        <w:rPr>
-          <w:rStyle w:val="apple-converted-space"/>
-          <w:rFonts w:asciiTheme="minorHAnsi" w:eastAsiaTheme="minorHAnsi" w:hAnsiTheme="minorHAnsi" w:cs="Arial"/>
-          <w:color w:val="212121"/>
-          <w:sz w:val="22"/>
-          <w:szCs w:val="22"/>
-        </w:rPr>
-        <w:t>тага</w:t>
-      </w:r>
-      <w:r>
-        <w:rPr>
-          <w:rFonts w:asciiTheme="minorHAnsi" w:hAnsiTheme="minorHAnsi" w:cs="Arial"/>
-          <w:color w:val="212121"/>
-          <w:sz w:val="22"/>
-          <w:szCs w:val="22"/>
-        </w:rPr>
-        <w:t xml:space="preserve">; </w:t>
-      </w:r>
-      <w:r>
-        <w:rPr>
-          <w:rFonts w:asciiTheme="minorHAnsi" w:hAnsiTheme="minorHAnsi" w:cs="Arial"/>
-          <w:color w:val="212121"/>
-          <w:sz w:val="22"/>
-          <w:szCs w:val="22"/>
-        </w:rPr>
-        <w:t>постусловията са представени чрез</w:t>
-      </w:r>
-      <w:r>
-        <w:rPr>
-          <w:rStyle w:val="apple-converted-space"/>
-          <w:rFonts w:asciiTheme="minorHAnsi" w:eastAsiaTheme="minorHAnsi" w:hAnsiTheme="minorHAnsi" w:cs="Arial"/>
-          <w:color w:val="212121"/>
-          <w:sz w:val="22"/>
-          <w:szCs w:val="22"/>
-        </w:rPr>
-        <w:t> </w:t>
-      </w:r>
-      <w:r>
-        <w:rPr>
-          <w:rStyle w:val="code0"/>
-          <w:rFonts w:asciiTheme="minorHAnsi" w:eastAsiaTheme="minorHAnsi" w:hAnsiTheme="minorHAnsi" w:cs="Courier New"/>
-          <w:color w:val="212121"/>
-          <w:sz w:val="22"/>
-          <w:szCs w:val="22"/>
-        </w:rPr>
-        <w:t>@post</w:t>
-      </w:r>
-      <w:r>
-        <w:rPr>
-          <w:rStyle w:val="apple-converted-space"/>
-          <w:rFonts w:asciiTheme="minorHAnsi" w:eastAsiaTheme="minorHAnsi" w:hAnsiTheme="minorHAnsi" w:cs="Arial"/>
-          <w:color w:val="212121"/>
-          <w:sz w:val="22"/>
-          <w:szCs w:val="22"/>
-        </w:rPr>
-        <w:t> </w:t>
-      </w:r>
-      <w:r>
-        <w:rPr>
-          <w:rStyle w:val="apple-converted-space"/>
-          <w:rFonts w:asciiTheme="minorHAnsi" w:eastAsiaTheme="minorHAnsi" w:hAnsiTheme="minorHAnsi" w:cs="Arial"/>
-          <w:color w:val="212121"/>
-          <w:sz w:val="22"/>
-          <w:szCs w:val="22"/>
-        </w:rPr>
-        <w:t>тага</w:t>
-      </w:r>
-      <w:r>
-        <w:rPr>
-          <w:rFonts w:asciiTheme="minorHAnsi" w:hAnsiTheme="minorHAnsi" w:cs="Arial"/>
-          <w:color w:val="212121"/>
-          <w:sz w:val="22"/>
-          <w:szCs w:val="22"/>
-        </w:rPr>
-        <w:t>. Кодът в предпоставките може да реферира към всичко, към което може инварианта да реферира, както и към параметрите за метода или конструктора, с изключение, че предпоставките за конструктори не могат да реферират полета или методи на инстанци – само статични елементи.</w:t>
-      </w:r>
-    </w:p>
-    <w:p>
-      <w:pPr>
-        <w:pStyle w:val="NormalWeb"/>
-        <w:spacing w:before="240" w:beforeAutospacing="0" w:after="240" w:afterAutospacing="0" w:line="360" w:lineRule="atLeast"/>
-        <w:ind w:firstLine="720"/>
-        <w:rPr>
-          <w:rFonts w:asciiTheme="minorHAnsi" w:hAnsiTheme="minorHAnsi" w:cs="Arial"/>
-          <w:color w:val="212121"/>
-          <w:sz w:val="22"/>
-          <w:szCs w:val="22"/>
-        </w:rPr>
-      </w:pPr>
-      <w:r>
-        <w:rPr>
-          <w:rFonts w:asciiTheme="minorHAnsi" w:hAnsiTheme="minorHAnsi" w:cs="Arial"/>
-          <w:color w:val="212121"/>
-          <w:sz w:val="22"/>
-          <w:szCs w:val="22"/>
-        </w:rPr>
-        <w:t xml:space="preserve">Например, ако пишем клас, който представя работник и искаме да осигурим, че името на работника е винаги непразен символен низ, може да добавим предпоставка към </w:t>
-      </w:r>
-      <w:proofErr w:type="spellStart"/>
-      <w:r>
-        <w:rPr>
-          <w:rFonts w:asciiTheme="minorHAnsi" w:hAnsiTheme="minorHAnsi" w:cs="Arial"/>
-          <w:color w:val="212121"/>
-          <w:sz w:val="22"/>
-          <w:szCs w:val="22"/>
-          <w:lang w:val="en-US"/>
-        </w:rPr>
-        <w:t>setName</w:t>
-      </w:r>
-      <w:proofErr w:type="spellEnd"/>
-      <w:r>
-        <w:rPr>
-          <w:rFonts w:asciiTheme="minorHAnsi" w:hAnsiTheme="minorHAnsi" w:cs="Arial"/>
-          <w:color w:val="212121"/>
-          <w:sz w:val="22"/>
-          <w:szCs w:val="22"/>
-          <w:lang w:val="en-US"/>
-        </w:rPr>
-        <w:t xml:space="preserve"> </w:t>
+        <w:t xml:space="preserve">setName </w:t>
       </w:r>
       <w:r>
         <w:rPr>
@@ -7302,19 +7084,11 @@
           <w:i/>
         </w:rPr>
       </w:pPr>
-      <w:proofErr w:type="spellStart"/>
       <w:r>
         <w:rPr>
           <w:b/>
         </w:rPr>
-        <w:t>Фиг</w:t>
-      </w:r>
-      <w:proofErr w:type="spellEnd"/>
-      <w:r>
-        <w:rPr>
-          <w:b/>
-        </w:rPr>
-        <w:t>.</w:t>
+        <w:t>Фиг.</w:t>
       </w:r>
       <w:r>
         <w:rPr>
@@ -7697,13 +7471,8 @@
         </w:rPr>
         <w:t xml:space="preserve">дали </w:t>
       </w:r>
-      <w:proofErr w:type="spellStart"/>
-      <w:r>
-        <w:t>импортите</w:t>
-      </w:r>
-      <w:proofErr w:type="spellEnd"/>
-      <w:r>
-        <w:t xml:space="preserve"> </w:t>
+      <w:r>
+        <w:t xml:space="preserve">импортите </w:t>
       </w:r>
       <w:r>
         <w:rPr>
@@ -8272,7 +8041,15 @@
         <w:rPr>
           <w:lang w:val="bg-BG"/>
         </w:rPr>
-        <w:t>Осигурени са опции в предпочитанията, които пускат или спират различни измервания, както и такива, които слагат различни прагове на допустими нарушения</w:t>
+        <w:t>Осигурени се</w:t>
+      </w:r>
+      <w:bookmarkStart w:id="14" w:name="_GoBack"/>
+      <w:bookmarkEnd w:id="14"/>
+      <w:r>
+        <w:rPr>
+          <w:lang w:val="bg-BG"/>
+        </w:rPr>
+        <w:t xml:space="preserve"> опции в предпочитанията, които пускат или спират различни измервания, както и такива, които слагат различни прагове на допустими нарушения</w:t>
       </w:r>
       <w:r>
         <w:rPr>
@@ -8411,11 +8188,11 @@
           <w:lang w:val="bg-BG"/>
         </w:rPr>
       </w:pPr>
-      <w:bookmarkStart w:id="14" w:name="_Toc437338428"/>
+      <w:bookmarkStart w:id="15" w:name="_Toc437338428"/>
       <w:r>
         <w:t>metric categories</w:t>
       </w:r>
-      <w:bookmarkEnd w:id="14"/>
+      <w:bookmarkEnd w:id="15"/>
     </w:p>
     <w:p>
       <w:pPr>
@@ -9247,11 +9024,11 @@
           <w:lang w:val="bg-BG"/>
         </w:rPr>
       </w:pPr>
-      <w:bookmarkStart w:id="15" w:name="_Toc437338429"/>
+      <w:bookmarkStart w:id="16" w:name="_Toc437338429"/>
       <w:r>
         <w:t>dependency analysis</w:t>
       </w:r>
-      <w:bookmarkEnd w:id="15"/>
+      <w:bookmarkEnd w:id="16"/>
     </w:p>
     <w:p>
       <w:pPr>
@@ -9292,21 +9069,8 @@
         <w:lastRenderedPageBreak/>
         <w:t xml:space="preserve">Чрез инструмента за анализ на зависимости, който се предоставя с </w:t>
       </w:r>
-      <w:proofErr w:type="spellStart"/>
-      <w:r>
-        <w:t>CodePro</w:t>
-      </w:r>
-      <w:proofErr w:type="spellEnd"/>
-      <w:r>
-        <w:t xml:space="preserve"> </w:t>
-      </w:r>
-      <w:proofErr w:type="spellStart"/>
-      <w:r>
-        <w:t>AnalytiX</w:t>
-      </w:r>
-      <w:proofErr w:type="spellEnd"/>
-      <w:r>
-        <w:t xml:space="preserve">, </w:t>
+      <w:r>
+        <w:t xml:space="preserve">CodePro AnalytiX, </w:t>
       </w:r>
       <w:r>
         <w:rPr>
@@ -9361,8 +9125,6 @@
           <w:lang w:val="bg-BG"/>
         </w:rPr>
       </w:pPr>
-      <w:bookmarkStart w:id="16" w:name="_GoBack"/>
-      <w:bookmarkEnd w:id="16"/>
       <w:r>
         <w:rPr>
           <w:noProof/>
@@ -10654,23 +10416,10 @@
         <w:t xml:space="preserve"> </w:t>
       </w:r>
       <w:r>
-        <w:t xml:space="preserve">"Run Code Coverage" </w:t>
-      </w:r>
-      <w:proofErr w:type="spellStart"/>
-      <w:r>
-        <w:t>от</w:t>
-      </w:r>
-      <w:proofErr w:type="spellEnd"/>
-      <w:r>
-        <w:t xml:space="preserve"> "</w:t>
-      </w:r>
-      <w:proofErr w:type="spellStart"/>
-      <w:r>
-        <w:t>CodePro</w:t>
-      </w:r>
-      <w:proofErr w:type="spellEnd"/>
-      <w:r>
-        <w:t xml:space="preserve"> Tools" </w:t>
+        <w:t>"Run Code Coverage" от</w:t>
+      </w:r>
+      <w:r>
+        <w:t xml:space="preserve"> "CodePro Tools" </w:t>
       </w:r>
       <w:r>
         <w:rPr>
@@ -10930,43 +10679,38 @@
         <w:t>Алтернативата е да се оркестрира кода статично преди изпълнение на програмата</w:t>
       </w:r>
       <w:r>
+        <w:t>. CodePro</w:t>
+      </w:r>
+      <w:r>
+        <w:rPr>
+          <w:lang w:val="bg-BG"/>
+        </w:rPr>
+        <w:t xml:space="preserve"> доставя поддръжка за оркестриране на кода на база проект-за-проект.</w:t>
+      </w:r>
+      <w:r>
+        <w:t xml:space="preserve"> </w:t>
+      </w:r>
+      <w:r>
+        <w:rPr>
+          <w:lang w:val="bg-BG"/>
+        </w:rPr>
+        <w:t xml:space="preserve">Всеки проект има страница за </w:t>
+      </w:r>
+      <w:r>
+        <w:t>Code Covera</w:t>
+      </w:r>
+      <w:r>
+        <w:t>ge</w:t>
+      </w:r>
+      <w:r>
+        <w:rPr>
+          <w:lang w:val="bg-BG"/>
+        </w:rPr>
+        <w:t xml:space="preserve"> свойства</w:t>
+      </w:r>
+      <w:r>
         <w:t xml:space="preserve">. </w:t>
       </w:r>
-      <w:proofErr w:type="spellStart"/>
-      <w:r>
-        <w:t>CodePro</w:t>
-      </w:r>
-      <w:proofErr w:type="spellEnd"/>
-      <w:r>
-        <w:rPr>
-          <w:lang w:val="bg-BG"/>
-        </w:rPr>
-        <w:t xml:space="preserve"> доставя поддръжка за оркестриране на кода на база проект-за-проект.</w:t>
-      </w:r>
-      <w:r>
-        <w:t xml:space="preserve"> </w:t>
-      </w:r>
-      <w:r>
-        <w:rPr>
-          <w:lang w:val="bg-BG"/>
-        </w:rPr>
-        <w:t xml:space="preserve">Всеки проект има страница за </w:t>
-      </w:r>
-      <w:r>
-        <w:t>Code Covera</w:t>
-      </w:r>
-      <w:r>
-        <w:t>ge</w:t>
-      </w:r>
-      <w:r>
-        <w:rPr>
-          <w:lang w:val="bg-BG"/>
-        </w:rPr>
-        <w:t xml:space="preserve"> свойства</w:t>
-      </w:r>
-      <w:r>
-        <w:t xml:space="preserve">. </w:t>
-      </w:r>
       <w:r>
         <w:rPr>
           <w:lang w:val="bg-BG"/>
@@ -10983,15 +10727,7 @@
         <w:t>и</w:t>
       </w:r>
       <w:r>
-        <w:t xml:space="preserve"> "</w:t>
-      </w:r>
-      <w:proofErr w:type="spellStart"/>
-      <w:r>
-        <w:t>Uninstrument</w:t>
-      </w:r>
-      <w:proofErr w:type="spellEnd"/>
-      <w:r>
-        <w:t xml:space="preserve"> Code" </w:t>
+        <w:t xml:space="preserve"> "Uninstrument Code" </w:t>
       </w:r>
       <w:r>
         <w:rPr>
@@ -11000,15 +10736,7 @@
         <w:t>опциите в</w:t>
       </w:r>
       <w:r>
-        <w:t xml:space="preserve"> "</w:t>
-      </w:r>
-      <w:proofErr w:type="spellStart"/>
-      <w:r>
-        <w:t>CodePro</w:t>
-      </w:r>
-      <w:proofErr w:type="spellEnd"/>
-      <w:r>
-        <w:t xml:space="preserve"> Tools" </w:t>
+        <w:t xml:space="preserve"> "CodePro Tools" </w:t>
       </w:r>
       <w:r>
         <w:rPr>
@@ -11395,15 +11123,7 @@
       </w:r>
       <w:r>
         <w:tab/>
-        <w:t>92</w:t>
-      </w:r>
-      <w:proofErr w:type="gramStart"/>
-      <w:r>
-        <w:t>,3</w:t>
-      </w:r>
-      <w:proofErr w:type="gramEnd"/>
-      <w:r>
-        <w:t>% coverage</w:t>
+        <w:t>92,3% coverage</w:t>
       </w:r>
     </w:p>
     <w:tbl>
@@ -12468,127 +12188,105 @@
         <w:lastRenderedPageBreak/>
         <w:t xml:space="preserve">Използване на </w:t>
       </w:r>
-      <w:proofErr w:type="spellStart"/>
-      <w:r>
+      <w:r>
+        <w:t>CodePro Analytix</w:t>
+      </w:r>
+      <w:bookmarkEnd w:id="19"/>
+    </w:p>
+    <w:p>
+      <w:pPr>
+        <w:ind w:firstLine="720"/>
+        <w:rPr>
+          <w:lang w:val="bg-BG"/>
+        </w:rPr>
+      </w:pPr>
+      <w:r>
+        <w:rPr>
+          <w:lang w:val="bg-BG"/>
+        </w:rPr>
+        <w:t xml:space="preserve">В тази точка ще </w:t>
+      </w:r>
+      <w:r>
+        <w:rPr>
+          <w:lang w:val="bg-BG"/>
+        </w:rPr>
+        <w:t>демонстрираме</w:t>
+      </w:r>
+      <w:r>
+        <w:rPr>
+          <w:lang w:val="bg-BG"/>
+        </w:rPr>
+        <w:t xml:space="preserve"> основните начини за използване на </w:t>
+      </w:r>
+      <w:r>
+        <w:t>CodePro Analytix</w:t>
+      </w:r>
+      <w:r>
+        <w:rPr>
+          <w:lang w:val="bg-BG"/>
+        </w:rPr>
+        <w:t xml:space="preserve"> чрез няколко примера.</w:t>
+      </w:r>
+    </w:p>
+    <w:p>
+      <w:pPr>
+        <w:pStyle w:val="Heading2"/>
+        <w:rPr>
+          <w:lang w:val="bg-BG"/>
+        </w:rPr>
+      </w:pPr>
+      <w:bookmarkStart w:id="20" w:name="_Toc437338433"/>
+      <w:r>
+        <w:rPr>
+          <w:lang w:val="bg-BG"/>
+        </w:rPr>
+        <w:t>Auditing</w:t>
+      </w:r>
+      <w:bookmarkEnd w:id="20"/>
+    </w:p>
+    <w:p>
+      <w:pPr>
+        <w:ind w:firstLine="720"/>
+        <w:rPr>
+          <w:lang w:val="bg-BG"/>
+        </w:rPr>
+      </w:pPr>
+      <w:r>
+        <w:rPr>
+          <w:lang w:val="bg-BG"/>
+        </w:rPr>
+        <w:t xml:space="preserve">За да използваме </w:t>
+      </w:r>
+      <w:r>
+        <w:t xml:space="preserve">Code Auditing </w:t>
+      </w:r>
+      <w:r>
+        <w:rPr>
+          <w:lang w:val="bg-BG"/>
+        </w:rPr>
+        <w:t>трябва да натиснем десен бутон върху някой от пакетите или върху файл и да изберем</w:t>
+      </w:r>
+      <w:r>
+        <w:t xml:space="preserve"> </w:t>
+      </w:r>
+      <w:r>
+        <w:rPr>
+          <w:b/>
+        </w:rPr>
+        <w:t xml:space="preserve">Audit Code </w:t>
+      </w:r>
+      <w:r>
+        <w:rPr>
+          <w:lang w:val="bg-BG"/>
+        </w:rPr>
+        <w:t xml:space="preserve">от </w:t>
+      </w:r>
+      <w:r>
+        <w:rPr>
+          <w:b/>
+        </w:rPr>
         <w:t>CodePro</w:t>
       </w:r>
-      <w:proofErr w:type="spellEnd"/>
-      <w:r>
-        <w:t xml:space="preserve"> </w:t>
-      </w:r>
-      <w:proofErr w:type="spellStart"/>
-      <w:r>
-        <w:t>Analytix</w:t>
-      </w:r>
-      <w:bookmarkEnd w:id="19"/>
-      <w:proofErr w:type="spellEnd"/>
-    </w:p>
-    <w:p>
-      <w:pPr>
-        <w:ind w:firstLine="720"/>
-        <w:rPr>
-          <w:lang w:val="bg-BG"/>
-        </w:rPr>
-      </w:pPr>
-      <w:r>
-        <w:rPr>
-          <w:lang w:val="bg-BG"/>
-        </w:rPr>
-        <w:t xml:space="preserve">В тази точка ще </w:t>
-      </w:r>
-      <w:r>
-        <w:rPr>
-          <w:lang w:val="bg-BG"/>
-        </w:rPr>
-        <w:t>демонстрираме</w:t>
-      </w:r>
-      <w:r>
-        <w:rPr>
-          <w:lang w:val="bg-BG"/>
-        </w:rPr>
-        <w:t xml:space="preserve"> основните начини за използване на </w:t>
-      </w:r>
-      <w:proofErr w:type="spellStart"/>
-      <w:r>
-        <w:t>CodePro</w:t>
-      </w:r>
-      <w:proofErr w:type="spellEnd"/>
-      <w:r>
-        <w:t xml:space="preserve"> </w:t>
-      </w:r>
-      <w:proofErr w:type="spellStart"/>
-      <w:r>
-        <w:t>Analytix</w:t>
-      </w:r>
-      <w:proofErr w:type="spellEnd"/>
-      <w:r>
-        <w:rPr>
-          <w:lang w:val="bg-BG"/>
-        </w:rPr>
-        <w:t xml:space="preserve"> чрез няколко примера.</w:t>
-      </w:r>
-    </w:p>
-    <w:p>
-      <w:pPr>
-        <w:pStyle w:val="Heading2"/>
-        <w:rPr>
-          <w:lang w:val="bg-BG"/>
-        </w:rPr>
-      </w:pPr>
-      <w:bookmarkStart w:id="20" w:name="_Toc437338433"/>
-      <w:r>
-        <w:rPr>
-          <w:lang w:val="bg-BG"/>
-        </w:rPr>
-        <w:t>Auditing</w:t>
-      </w:r>
-      <w:bookmarkEnd w:id="20"/>
-    </w:p>
-    <w:p>
-      <w:pPr>
-        <w:ind w:firstLine="720"/>
-        <w:rPr>
-          <w:lang w:val="bg-BG"/>
-        </w:rPr>
-      </w:pPr>
-      <w:r>
-        <w:rPr>
-          <w:lang w:val="bg-BG"/>
-        </w:rPr>
-        <w:t xml:space="preserve">За да използваме </w:t>
-      </w:r>
-      <w:r>
-        <w:t xml:space="preserve">Code Auditing </w:t>
-      </w:r>
-      <w:r>
-        <w:rPr>
-          <w:lang w:val="bg-BG"/>
-        </w:rPr>
-        <w:t>трябва да натиснем десен бутон върху някой от пакетите или върху файл и да изберем</w:t>
-      </w:r>
-      <w:r>
-        <w:t xml:space="preserve"> </w:t>
-      </w:r>
-      <w:r>
-        <w:rPr>
-          <w:b/>
-        </w:rPr>
-        <w:t xml:space="preserve">Audit Code </w:t>
-      </w:r>
-      <w:r>
-        <w:rPr>
-          <w:lang w:val="bg-BG"/>
-        </w:rPr>
-        <w:t xml:space="preserve">от </w:t>
-      </w:r>
-      <w:proofErr w:type="spellStart"/>
-      <w:r>
-        <w:rPr>
-          <w:b/>
-        </w:rPr>
-        <w:t>CodePro</w:t>
-      </w:r>
-      <w:proofErr w:type="spellEnd"/>
       <w:r>
         <w:t xml:space="preserve"> Tools </w:t>
       </w:r>
@@ -12718,19 +12416,9 @@
         </w:rPr>
         <w:t xml:space="preserve">ще се появят отделните проблеми който са доловени от </w:t>
       </w:r>
-      <w:proofErr w:type="spellStart"/>
-      <w:r>
-        <w:t>CodePro</w:t>
-      </w:r>
-      <w:proofErr w:type="spellEnd"/>
-      <w:r>
-        <w:t xml:space="preserve"> </w:t>
-      </w:r>
-      <w:proofErr w:type="spellStart"/>
-      <w:r>
-        <w:t>Analytix</w:t>
-      </w:r>
-      <w:proofErr w:type="spellEnd"/>
+      <w:r>
+        <w:t>CodePro Analytix</w:t>
+      </w:r>
       <w:r>
         <w:rPr>
           <w:lang w:val="bg-BG"/>
@@ -12991,29 +12679,8 @@
         </w:rPr>
       </w:pPr>
       <w:r>
-        <w:t xml:space="preserve">Open Source HTTP </w:t>
-      </w:r>
-      <w:proofErr w:type="spellStart"/>
-      <w:r>
-        <w:t>клиент</w:t>
-      </w:r>
-      <w:proofErr w:type="spellEnd"/>
-      <w:r>
-        <w:t xml:space="preserve"> </w:t>
-      </w:r>
-      <w:proofErr w:type="spellStart"/>
-      <w:r>
-        <w:t>за</w:t>
-      </w:r>
-      <w:proofErr w:type="spellEnd"/>
-      <w:r>
-        <w:t xml:space="preserve"> </w:t>
-      </w:r>
-      <w:proofErr w:type="spellStart"/>
-      <w:r>
-        <w:t>Андроид</w:t>
-      </w:r>
-      <w:proofErr w:type="spellEnd"/>
+        <w:t>Open Source HTTP клиент за Андроид</w:t>
+      </w:r>
       <w:r>
         <w:rPr>
           <w:lang w:val="bg-BG"/>
@@ -13052,29 +12719,15 @@
         </w:rPr>
         <w:t xml:space="preserve">Сваля се проекта от </w:t>
       </w:r>
-      <w:r>
-        <w:fldChar w:fldCharType="begin"/>
-      </w:r>
-      <w:r>
-        <w:instrText xml:space="preserve"> HYPERLINK "https://github.com/square/retrofit" </w:instrText>
-      </w:r>
-      <w:r>
-        <w:fldChar w:fldCharType="separate"/>
-      </w:r>
-      <w:r>
-        <w:rPr>
-          <w:rStyle w:val="Hyperlink"/>
-          <w:lang w:val="bg-BG"/>
-        </w:rPr>
-        <w:t>https://github.com/square/retrofit</w:t>
-      </w:r>
-      <w:r>
-        <w:rPr>
-          <w:rStyle w:val="Hyperlink"/>
-          <w:lang w:val="bg-BG"/>
-        </w:rPr>
-        <w:fldChar w:fldCharType="end"/>
-      </w:r>
+      <w:hyperlink r:id="rId39" w:history="1">
+        <w:r>
+          <w:rPr>
+            <w:rStyle w:val="Hyperlink"/>
+            <w:lang w:val="bg-BG"/>
+          </w:rPr>
+          <w:t>https://github.com/square/retrofit</w:t>
+        </w:r>
+      </w:hyperlink>
     </w:p>
     <w:p>
       <w:pPr>
@@ -13242,7 +12895,7 @@
         </w:rPr>
         <w:t xml:space="preserve"> </w:t>
       </w:r>
-      <w:hyperlink r:id="rId39" w:history="1">
+      <w:hyperlink r:id="rId40" w:history="1">
         <w:r>
           <w:rPr>
             <w:rStyle w:val="Hyperlink"/>
@@ -13296,11 +12949,9 @@
         </w:rPr>
         <w:t xml:space="preserve"> в която сме запазили </w:t>
       </w:r>
-      <w:proofErr w:type="spellStart"/>
       <w:r>
         <w:t>RxJava</w:t>
       </w:r>
-      <w:proofErr w:type="spellEnd"/>
     </w:p>
     <w:p>
       <w:pPr>
@@ -13415,29 +13066,15 @@
         </w:rPr>
         <w:t xml:space="preserve">Сваля се проекта от </w:t>
       </w:r>
-      <w:r>
-        <w:fldChar w:fldCharType="begin"/>
-      </w:r>
-      <w:r>
-        <w:instrText xml:space="preserve"> HYPERLINK "https://github.com/elastic/elasticsearch" </w:instrText>
-      </w:r>
-      <w:r>
-        <w:fldChar w:fldCharType="separate"/>
-      </w:r>
-      <w:r>
-        <w:rPr>
-          <w:rStyle w:val="Hyperlink"/>
-          <w:lang w:val="bg-BG"/>
-        </w:rPr>
-        <w:t>https://github.com/elastic/elasticsearch</w:t>
-      </w:r>
-      <w:r>
-        <w:rPr>
-          <w:rStyle w:val="Hyperlink"/>
-          <w:lang w:val="bg-BG"/>
-        </w:rPr>
-        <w:fldChar w:fldCharType="end"/>
-      </w:r>
+      <w:hyperlink r:id="rId41" w:history="1">
+        <w:r>
+          <w:rPr>
+            <w:rStyle w:val="Hyperlink"/>
+            <w:lang w:val="bg-BG"/>
+          </w:rPr>
+          <w:t>https://github.com/elastic/elasticsearch</w:t>
+        </w:r>
+      </w:hyperlink>
     </w:p>
     <w:p>
       <w:pPr>
@@ -13483,11 +13120,9 @@
         </w:rPr>
         <w:t xml:space="preserve"> в която сме запазили </w:t>
       </w:r>
-      <w:proofErr w:type="spellStart"/>
       <w:r>
         <w:t>elasticsearch</w:t>
       </w:r>
-      <w:proofErr w:type="spellEnd"/>
     </w:p>
     <w:p>
       <w:pPr>
@@ -13605,7 +13240,7 @@
                     </pic:cNvPicPr>
                   </pic:nvPicPr>
                   <pic:blipFill>
-                    <a:blip r:embed="rId40" cstate="print">
+                    <a:blip r:embed="rId42" cstate="print">
                       <a:extLst>
                         <a:ext uri="{28A0092B-C50C-407E-A947-70E740481C1C}">
                           <a14:useLocalDpi xmlns:a14="http://schemas.microsoft.com/office/drawing/2010/main" val="0"/>
@@ -13715,14 +13350,12 @@
         </w:rPr>
         <w:t xml:space="preserve">Празен </w:t>
       </w:r>
-      <w:proofErr w:type="spellStart"/>
       <w:r>
         <w:rPr>
           <w:rStyle w:val="hps"/>
         </w:rPr>
         <w:t>инициализатор</w:t>
       </w:r>
-      <w:proofErr w:type="spellEnd"/>
     </w:p>
     <w:p>
       <w:pPr>
@@ -13763,14 +13396,12 @@
         </w:rPr>
         <w:t xml:space="preserve">Клас който не може да се сериализира не може да има </w:t>
       </w:r>
-      <w:proofErr w:type="spellStart"/>
       <w:r>
         <w:rPr>
           <w:rStyle w:val="hps"/>
         </w:rPr>
         <w:t>serialVersionUID</w:t>
       </w:r>
-      <w:proofErr w:type="spellEnd"/>
     </w:p>
     <w:p>
       <w:pPr>
@@ -13887,7 +13518,7 @@
                     </pic:cNvPicPr>
                   </pic:nvPicPr>
                   <pic:blipFill>
-                    <a:blip r:embed="rId41" cstate="print">
+                    <a:blip r:embed="rId43" cstate="print">
                       <a:extLst>
                         <a:ext uri="{28A0092B-C50C-407E-A947-70E740481C1C}">
                           <a14:useLocalDpi xmlns:a14="http://schemas.microsoft.com/office/drawing/2010/main" val="0"/>
@@ -13936,14 +13567,12 @@
         </w:rPr>
         <w:t xml:space="preserve">. </w:t>
       </w:r>
-      <w:proofErr w:type="spellStart"/>
       <w:r>
         <w:rPr>
           <w:i/>
         </w:rPr>
         <w:t>RxJava</w:t>
       </w:r>
-      <w:proofErr w:type="spellEnd"/>
       <w:r>
         <w:rPr>
           <w:i/>
@@ -14023,14 +13652,12 @@
         </w:rPr>
         <w:t xml:space="preserve">Празен </w:t>
       </w:r>
-      <w:proofErr w:type="spellStart"/>
       <w:r>
         <w:rPr>
           <w:rStyle w:val="hps"/>
         </w:rPr>
         <w:t>инициализатор</w:t>
       </w:r>
-      <w:proofErr w:type="spellEnd"/>
     </w:p>
     <w:p>
       <w:pPr>
@@ -14170,14 +13797,12 @@
         </w:rPr>
         <w:t xml:space="preserve">Клас който не може да се сериализира не може да има </w:t>
       </w:r>
-      <w:proofErr w:type="spellStart"/>
       <w:r>
         <w:rPr>
           <w:rStyle w:val="hps"/>
         </w:rPr>
         <w:t>serialVersionUID</w:t>
       </w:r>
-      <w:proofErr w:type="spellEnd"/>
     </w:p>
     <w:p>
       <w:pPr>
@@ -14241,16 +13866,11 @@
         </w:rPr>
         <w:t xml:space="preserve">Ненужен </w:t>
       </w:r>
-      <w:proofErr w:type="spellStart"/>
       <w:r>
         <w:t>instanceo</w:t>
       </w:r>
       <w:r>
-        <w:t>f</w:t>
-      </w:r>
-      <w:proofErr w:type="spellEnd"/>
-      <w:r>
-        <w:t xml:space="preserve"> </w:t>
+        <w:t xml:space="preserve">f </w:t>
       </w:r>
       <w:r>
         <w:rPr>
@@ -14333,14 +13953,12 @@
         </w:rPr>
         <w:t xml:space="preserve">не трябва да бъде тествано с </w:t>
       </w:r>
-      <w:proofErr w:type="spellStart"/>
       <w:r>
         <w:t>instanceo</w:t>
       </w:r>
       <w:r>
         <w:t>f</w:t>
       </w:r>
-      <w:proofErr w:type="spellEnd"/>
     </w:p>
     <w:p>
       <w:pPr>
@@ -14416,7 +14034,7 @@
                     </pic:cNvPicPr>
                   </pic:nvPicPr>
                   <pic:blipFill>
-                    <a:blip r:embed="rId42" cstate="print">
+                    <a:blip r:embed="rId44" cstate="print">
                       <a:extLst>
                         <a:ext uri="{28A0092B-C50C-407E-A947-70E740481C1C}">
                           <a14:useLocalDpi xmlns:a14="http://schemas.microsoft.com/office/drawing/2010/main" val="0"/>
@@ -14472,14 +14090,12 @@
         </w:rPr>
         <w:t xml:space="preserve">. </w:t>
       </w:r>
-      <w:proofErr w:type="spellStart"/>
       <w:r>
         <w:rPr>
           <w:i/>
         </w:rPr>
         <w:t>ElasticSearch</w:t>
       </w:r>
-      <w:proofErr w:type="spellEnd"/>
       <w:r>
         <w:rPr>
           <w:i/>
@@ -14862,14 +14478,12 @@
         </w:rPr>
         <w:t xml:space="preserve">Клас който не може да се сериализира не може да има </w:t>
       </w:r>
-      <w:proofErr w:type="spellStart"/>
       <w:r>
         <w:rPr>
           <w:rStyle w:val="hps"/>
         </w:rPr>
         <w:t>serialVersionUID</w:t>
       </w:r>
-      <w:proofErr w:type="spellEnd"/>
     </w:p>
     <w:p>
       <w:pPr>
@@ -15175,13 +14789,8 @@
         <w:lastRenderedPageBreak/>
         <w:t xml:space="preserve">Метода </w:t>
       </w:r>
-      <w:proofErr w:type="spellStart"/>
-      <w:r>
-        <w:t>arraycopy</w:t>
-      </w:r>
-      <w:proofErr w:type="spellEnd"/>
-      <w:r>
-        <w:t xml:space="preserve">() </w:t>
+      <w:r>
+        <w:t xml:space="preserve">arraycopy() </w:t>
       </w:r>
       <w:r>
         <w:rPr>
@@ -15207,13 +14816,8 @@
         </w:rPr>
         <w:t xml:space="preserve">По добре да се използва </w:t>
       </w:r>
-      <w:proofErr w:type="spellStart"/>
-      <w:r>
-        <w:t>charAt</w:t>
-      </w:r>
-      <w:proofErr w:type="spellEnd"/>
-      <w:r>
-        <w:t xml:space="preserve">() </w:t>
+      <w:r>
+        <w:t xml:space="preserve">charAt() </w:t>
       </w:r>
       <w:r>
         <w:rPr>
@@ -15221,13 +14825,8 @@
         </w:rPr>
         <w:t xml:space="preserve">вместо </w:t>
       </w:r>
-      <w:proofErr w:type="spellStart"/>
-      <w:r>
-        <w:t>startsWith</w:t>
-      </w:r>
-      <w:proofErr w:type="spellEnd"/>
-      <w:r>
-        <w:t xml:space="preserve">() </w:t>
+      <w:r>
+        <w:t xml:space="preserve">startsWith() </w:t>
       </w:r>
       <w:r>
         <w:rPr>
@@ -15256,11 +14855,9 @@
         </w:rPr>
         <w:t xml:space="preserve">не трябва да бъде тествано с </w:t>
       </w:r>
-      <w:proofErr w:type="spellStart"/>
       <w:r>
         <w:t>instanceof</w:t>
       </w:r>
-      <w:proofErr w:type="spellEnd"/>
     </w:p>
     <w:p>
       <w:pPr>
@@ -15507,10 +15104,10 @@
       </w:r>
     </w:p>
     <w:sectPr>
-      <w:headerReference w:type="default" r:id="rId43"/>
-      <w:footerReference w:type="default" r:id="rId44"/>
-      <w:headerReference w:type="first" r:id="rId45"/>
-      <w:footerReference w:type="first" r:id="rId46"/>
+      <w:headerReference w:type="default" r:id="rId45"/>
+      <w:footerReference w:type="default" r:id="rId46"/>
+      <w:headerReference w:type="first" r:id="rId47"/>
+      <w:footerReference w:type="first" r:id="rId48"/>
       <w:pgSz w:w="12240" w:h="15840" w:code="1"/>
       <w:pgMar w:top="1800" w:right="1224" w:bottom="1440" w:left="2376" w:header="720" w:footer="432" w:gutter="0"/>
       <w:cols w:space="720"/>
@@ -15615,7 +15212,7 @@
                 <w:fldChar w:fldCharType="separate"/>
               </w:r>
               <w:r>
-                <w:t>34</w:t>
+                <w:t>19</w:t>
               </w:r>
               <w:r>
                 <w:fldChar w:fldCharType="end"/>
@@ -15726,21 +15323,7 @@
       <w:rPr>
         <w:color w:val="1F497D"/>
       </w:rPr>
-      <w:t xml:space="preserve">Portions of this document © 2007 </w:t>
-    </w:r>
-    <w:proofErr w:type="spellStart"/>
-    <w:r>
-      <w:rPr>
-        <w:color w:val="1F497D"/>
-      </w:rPr>
-      <w:t>Blackblot</w:t>
-    </w:r>
-    <w:proofErr w:type="spellEnd"/>
-    <w:r>
-      <w:rPr>
-        <w:color w:val="1F497D"/>
-      </w:rPr>
-      <w:t>.  Used with permission.  All rights reserved.</w:t>
+      <w:t>Portions of this document © 2007 Blackblot.  Used with permission.  All rights reserved.</w:t>
     </w:r>
   </w:p>
   <w:p>
@@ -15963,7 +15546,7 @@
 
 <file path=word/numbering.xml><?xml version="1.0" encoding="utf-8"?>
 <w:numbering xmlns:wpc="http://schemas.microsoft.com/office/word/2010/wordprocessingCanvas" xmlns:mc="http://schemas.openxmlformats.org/markup-compatibility/2006" xmlns:o="urn:schemas-microsoft-com:office:office" xmlns:r="http://schemas.openxmlformats.org/officeDocument/2006/relationships" xmlns:m="http://schemas.openxmlformats.org/officeDocument/2006/math" xmlns:v="urn:schemas-microsoft-com:vml" xmlns:wp14="http://schemas.microsoft.com/office/word/2010/wordprocessingDrawing" xmlns:wp="http://schemas.openxmlformats.org/drawingml/2006/wordprocessingDrawing" xmlns:w10="urn:schemas-microsoft-com:office:word" xmlns:w="http://schemas.openxmlformats.org/wordprocessingml/2006/main" xmlns:w14="http://schemas.microsoft.com/office/word/2010/wordml" xmlns:w15="http://schemas.microsoft.com/office/word/2012/wordml" xmlns:wpg="http://schemas.microsoft.com/office/word/2010/wordprocessingGroup" xmlns:wpi="http://schemas.microsoft.com/office/word/2010/wordprocessingInk" xmlns:wne="http://schemas.microsoft.com/office/word/2006/wordml" xmlns:wps="http://schemas.microsoft.com/office/word/2010/wordprocessingShape" mc:Ignorable="w14 w15 wp14">
-  <w:abstractNum w:abstractNumId="0" w15:restartNumberingAfterBreak="0">
+  <w:abstractNum w:abstractNumId="0">
     <w:nsid w:val="FFFFFF7F"/>
     <w:multiLevelType w:val="singleLevel"/>
     <w:tmpl w:val="62DE4E7A"/>
@@ -15980,7 +15563,7 @@
       </w:pPr>
     </w:lvl>
   </w:abstractNum>
-  <w:abstractNum w:abstractNumId="1" w15:restartNumberingAfterBreak="0">
+  <w:abstractNum w:abstractNumId="1">
     <w:nsid w:val="FFFFFF82"/>
     <w:multiLevelType w:val="singleLevel"/>
     <w:tmpl w:val="CF3E1EC4"/>
@@ -16000,7 +15583,7 @@
       </w:rPr>
     </w:lvl>
   </w:abstractNum>
-  <w:abstractNum w:abstractNumId="2" w15:restartNumberingAfterBreak="0">
+  <w:abstractNum w:abstractNumId="2">
     <w:nsid w:val="FFFFFF83"/>
     <w:multiLevelType w:val="singleLevel"/>
     <w:tmpl w:val="DE748FBE"/>
@@ -16018,7 +15601,7 @@
       </w:rPr>
     </w:lvl>
   </w:abstractNum>
-  <w:abstractNum w:abstractNumId="3" w15:restartNumberingAfterBreak="0">
+  <w:abstractNum w:abstractNumId="3">
     <w:nsid w:val="FFFFFF88"/>
     <w:multiLevelType w:val="singleLevel"/>
     <w:tmpl w:val="5B880300"/>
@@ -16033,7 +15616,7 @@
       </w:pPr>
     </w:lvl>
   </w:abstractNum>
-  <w:abstractNum w:abstractNumId="4" w15:restartNumberingAfterBreak="0">
+  <w:abstractNum w:abstractNumId="4">
     <w:nsid w:val="FFFFFF89"/>
     <w:multiLevelType w:val="singleLevel"/>
     <w:tmpl w:val="9D205FD6"/>
@@ -16051,7 +15634,7 @@
       </w:rPr>
     </w:lvl>
   </w:abstractNum>
-  <w:abstractNum w:abstractNumId="5" w15:restartNumberingAfterBreak="0">
+  <w:abstractNum w:abstractNumId="5">
     <w:nsid w:val="08C36083"/>
     <w:multiLevelType w:val="hybridMultilevel"/>
     <w:tmpl w:val="A570274E"/>
@@ -16137,7 +15720,7 @@
       </w:pPr>
     </w:lvl>
   </w:abstractNum>
-  <w:abstractNum w:abstractNumId="6" w15:restartNumberingAfterBreak="0">
+  <w:abstractNum w:abstractNumId="6">
     <w:nsid w:val="0D3E3E47"/>
     <w:multiLevelType w:val="hybridMultilevel"/>
     <w:tmpl w:val="DBFC0BB8"/>
@@ -16250,7 +15833,7 @@
       </w:rPr>
     </w:lvl>
   </w:abstractNum>
-  <w:abstractNum w:abstractNumId="7" w15:restartNumberingAfterBreak="0">
+  <w:abstractNum w:abstractNumId="7">
     <w:nsid w:val="13C92E09"/>
     <w:multiLevelType w:val="hybridMultilevel"/>
     <w:tmpl w:val="BA96B4FA"/>
@@ -16363,7 +15946,7 @@
       </w:rPr>
     </w:lvl>
   </w:abstractNum>
-  <w:abstractNum w:abstractNumId="8" w15:restartNumberingAfterBreak="0">
+  <w:abstractNum w:abstractNumId="8">
     <w:nsid w:val="15533FE5"/>
     <w:multiLevelType w:val="hybridMultilevel"/>
     <w:tmpl w:val="DA046C9C"/>
@@ -16452,7 +16035,7 @@
       </w:pPr>
     </w:lvl>
   </w:abstractNum>
-  <w:abstractNum w:abstractNumId="9" w15:restartNumberingAfterBreak="0">
+  <w:abstractNum w:abstractNumId="9">
     <w:nsid w:val="19AF14E7"/>
     <w:multiLevelType w:val="multilevel"/>
     <w:tmpl w:val="20E2DF20"/>
@@ -16601,7 +16184,7 @@
       </w:rPr>
     </w:lvl>
   </w:abstractNum>
-  <w:abstractNum w:abstractNumId="10" w15:restartNumberingAfterBreak="0">
+  <w:abstractNum w:abstractNumId="10">
     <w:nsid w:val="1A7417E3"/>
     <w:multiLevelType w:val="hybridMultilevel"/>
     <w:tmpl w:val="38A0CF08"/>
@@ -16714,7 +16297,7 @@
       </w:rPr>
     </w:lvl>
   </w:abstractNum>
-  <w:abstractNum w:abstractNumId="11" w15:restartNumberingAfterBreak="0">
+  <w:abstractNum w:abstractNumId="11">
     <w:nsid w:val="1D0C1756"/>
     <w:multiLevelType w:val="hybridMultilevel"/>
     <w:tmpl w:val="EAD0C7BE"/>
@@ -16800,7 +16383,7 @@
       </w:pPr>
     </w:lvl>
   </w:abstractNum>
-  <w:abstractNum w:abstractNumId="12" w15:restartNumberingAfterBreak="0">
+  <w:abstractNum w:abstractNumId="12">
     <w:nsid w:val="23D435E0"/>
     <w:multiLevelType w:val="hybridMultilevel"/>
     <w:tmpl w:val="353CB13C"/>
@@ -16889,7 +16472,7 @@
       </w:pPr>
     </w:lvl>
   </w:abstractNum>
-  <w:abstractNum w:abstractNumId="13" w15:restartNumberingAfterBreak="0">
+  <w:abstractNum w:abstractNumId="13">
     <w:nsid w:val="27D2525C"/>
     <w:multiLevelType w:val="hybridMultilevel"/>
     <w:tmpl w:val="981CE7AE"/>
@@ -16975,7 +16558,7 @@
       </w:pPr>
     </w:lvl>
   </w:abstractNum>
-  <w:abstractNum w:abstractNumId="14" w15:restartNumberingAfterBreak="0">
+  <w:abstractNum w:abstractNumId="14">
     <w:nsid w:val="2A083431"/>
     <w:multiLevelType w:val="hybridMultilevel"/>
     <w:tmpl w:val="013009C2"/>
@@ -17088,7 +16671,7 @@
       </w:rPr>
     </w:lvl>
   </w:abstractNum>
-  <w:abstractNum w:abstractNumId="15" w15:restartNumberingAfterBreak="0">
+  <w:abstractNum w:abstractNumId="15">
     <w:nsid w:val="2B4831C2"/>
     <w:multiLevelType w:val="hybridMultilevel"/>
     <w:tmpl w:val="42EE165E"/>
@@ -17174,7 +16757,7 @@
       </w:pPr>
     </w:lvl>
   </w:abstractNum>
-  <w:abstractNum w:abstractNumId="16" w15:restartNumberingAfterBreak="0">
+  <w:abstractNum w:abstractNumId="16">
     <w:nsid w:val="2DAD7486"/>
     <w:multiLevelType w:val="hybridMultilevel"/>
     <w:tmpl w:val="ECE47EA8"/>
@@ -17263,7 +16846,7 @@
       </w:pPr>
     </w:lvl>
   </w:abstractNum>
-  <w:abstractNum w:abstractNumId="17" w15:restartNumberingAfterBreak="0">
+  <w:abstractNum w:abstractNumId="17">
     <w:nsid w:val="336E3ED0"/>
     <w:multiLevelType w:val="hybridMultilevel"/>
     <w:tmpl w:val="EB049EF6"/>
@@ -17349,7 +16932,7 @@
       </w:pPr>
     </w:lvl>
   </w:abstractNum>
-  <w:abstractNum w:abstractNumId="18" w15:restartNumberingAfterBreak="0">
+  <w:abstractNum w:abstractNumId="18">
     <w:nsid w:val="36F2267C"/>
     <w:multiLevelType w:val="hybridMultilevel"/>
     <w:tmpl w:val="14D6D50C"/>
@@ -17435,7 +17018,7 @@
       </w:pPr>
     </w:lvl>
   </w:abstractNum>
-  <w:abstractNum w:abstractNumId="19" w15:restartNumberingAfterBreak="0">
+  <w:abstractNum w:abstractNumId="19">
     <w:nsid w:val="396460BD"/>
     <w:multiLevelType w:val="hybridMultilevel"/>
     <w:tmpl w:val="ACE0917A"/>
@@ -17524,7 +17107,7 @@
       </w:pPr>
     </w:lvl>
   </w:abstractNum>
-  <w:abstractNum w:abstractNumId="20" w15:restartNumberingAfterBreak="0">
+  <w:abstractNum w:abstractNumId="20">
     <w:nsid w:val="3E2836F3"/>
     <w:multiLevelType w:val="hybridMultilevel"/>
     <w:tmpl w:val="7D280F64"/>
@@ -17637,7 +17220,7 @@
       </w:rPr>
     </w:lvl>
   </w:abstractNum>
-  <w:abstractNum w:abstractNumId="21" w15:restartNumberingAfterBreak="0">
+  <w:abstractNum w:abstractNumId="21">
     <w:nsid w:val="4FD2731F"/>
     <w:multiLevelType w:val="hybridMultilevel"/>
     <w:tmpl w:val="671AEB34"/>
@@ -17750,7 +17333,7 @@
       </w:rPr>
     </w:lvl>
   </w:abstractNum>
-  <w:abstractNum w:abstractNumId="22" w15:restartNumberingAfterBreak="0">
+  <w:abstractNum w:abstractNumId="22">
     <w:nsid w:val="57EF3B3B"/>
     <w:multiLevelType w:val="hybridMultilevel"/>
     <w:tmpl w:val="0F14BC58"/>
@@ -17836,7 +17419,7 @@
       </w:pPr>
     </w:lvl>
   </w:abstractNum>
-  <w:abstractNum w:abstractNumId="23" w15:restartNumberingAfterBreak="0">
+  <w:abstractNum w:abstractNumId="23">
     <w:nsid w:val="5C062E1C"/>
     <w:multiLevelType w:val="hybridMultilevel"/>
     <w:tmpl w:val="0EEE2CEA"/>
@@ -17949,7 +17532,7 @@
       </w:rPr>
     </w:lvl>
   </w:abstractNum>
-  <w:abstractNum w:abstractNumId="24" w15:restartNumberingAfterBreak="0">
+  <w:abstractNum w:abstractNumId="24">
     <w:nsid w:val="66353B0D"/>
     <w:multiLevelType w:val="hybridMultilevel"/>
     <w:tmpl w:val="1284BE9A"/>
@@ -18035,7 +17618,7 @@
       </w:pPr>
     </w:lvl>
   </w:abstractNum>
-  <w:abstractNum w:abstractNumId="25" w15:restartNumberingAfterBreak="0">
+  <w:abstractNum w:abstractNumId="25">
     <w:nsid w:val="68E44242"/>
     <w:multiLevelType w:val="hybridMultilevel"/>
     <w:tmpl w:val="2E70C8B2"/>
@@ -18124,7 +17707,7 @@
       </w:pPr>
     </w:lvl>
   </w:abstractNum>
-  <w:abstractNum w:abstractNumId="26" w15:restartNumberingAfterBreak="0">
+  <w:abstractNum w:abstractNumId="26">
     <w:nsid w:val="727410EA"/>
     <w:multiLevelType w:val="multilevel"/>
     <w:tmpl w:val="A68A8DF4"/>
@@ -18242,7 +17825,7 @@
       </w:rPr>
     </w:lvl>
   </w:abstractNum>
-  <w:abstractNum w:abstractNumId="27" w15:restartNumberingAfterBreak="0">
+  <w:abstractNum w:abstractNumId="27">
     <w:nsid w:val="7C0E7DD2"/>
     <w:multiLevelType w:val="hybridMultilevel"/>
     <w:tmpl w:val="AEBA8190"/>
@@ -18331,7 +17914,7 @@
       </w:pPr>
     </w:lvl>
   </w:abstractNum>
-  <w:abstractNum w:abstractNumId="28" w15:restartNumberingAfterBreak="0">
+  <w:abstractNum w:abstractNumId="28">
     <w:nsid w:val="7E136720"/>
     <w:multiLevelType w:val="hybridMultilevel"/>
     <w:tmpl w:val="EA2C5EC8"/>
@@ -18444,7 +18027,7 @@
       </w:rPr>
     </w:lvl>
   </w:abstractNum>
-  <w:abstractNum w:abstractNumId="29" w15:restartNumberingAfterBreak="0">
+  <w:abstractNum w:abstractNumId="29">
     <w:nsid w:val="7EE577FC"/>
     <w:multiLevelType w:val="hybridMultilevel"/>
     <w:tmpl w:val="B170C6BE"/>
@@ -19646,6 +19229,7 @@
       <w:spacing w:after="0" w:line="240" w:lineRule="auto"/>
     </w:pPr>
     <w:tblPr>
+      <w:tblInd w:w="0" w:type="dxa"/>
       <w:tblBorders>
         <w:top w:val="single" w:sz="4" w:space="0" w:color="000000" w:themeColor="text1"/>
         <w:left w:val="single" w:sz="4" w:space="0" w:color="000000" w:themeColor="text1"/>
@@ -19654,6 +19238,12 @@
         <w:insideH w:val="single" w:sz="4" w:space="0" w:color="000000" w:themeColor="text1"/>
         <w:insideV w:val="single" w:sz="4" w:space="0" w:color="000000" w:themeColor="text1"/>
       </w:tblBorders>
+      <w:tblCellMar>
+        <w:top w:w="0" w:type="dxa"/>
+        <w:left w:w="108" w:type="dxa"/>
+        <w:bottom w:w="0" w:type="dxa"/>
+        <w:right w:w="108" w:type="dxa"/>
+      </w:tblCellMar>
     </w:tblPr>
   </w:style>
   <w:style w:type="paragraph" w:styleId="BodyText2">
@@ -20194,6 +19784,15 @@
 </file>
 
 <file path=customXml/item1.xml><?xml version="1.0" encoding="utf-8"?>
+<?mso-contentType ?>
+<FormTemplates xmlns="http://schemas.microsoft.com/sharepoint/v3/contenttype/forms">
+  <Display>DocumentLibraryForm</Display>
+  <Edit>DocumentLibraryForm</Edit>
+  <New>DocumentLibraryForm</New>
+</FormTemplates>
+</file>
+
+<file path=customXml/item2.xml><?xml version="1.0" encoding="utf-8"?>
 <ct:contentTypeSchema xmlns:ct="http://schemas.microsoft.com/office/2006/metadata/contentType" xmlns:ma="http://schemas.microsoft.com/office/2006/metadata/properties/metaAttributes" ct:_="" ma:_="" ma:contentTypeName="Document" ma:contentTypeID="0x010100C67EE4F701BAD649A763E7A0DE880176" ma:contentTypeVersion="0" ma:contentTypeDescription="Create a new document." ma:contentTypeScope="" ma:versionID="87a24148261dbce20c297b6d320f44ce">
   <xsd:schema xmlns:xsd="http://www.w3.org/2001/XMLSchema" xmlns:p="http://schemas.microsoft.com/office/2006/metadata/properties" targetNamespace="http://schemas.microsoft.com/office/2006/metadata/properties" ma:root="true" ma:fieldsID="e8169617fb8cad36348bbb5280768497">
     <xsd:element name="properties">
@@ -20242,15 +19841,6 @@
 </ct:contentTypeSchema>
 </file>
 
-<file path=customXml/item2.xml><?xml version="1.0" encoding="utf-8"?>
-<?mso-contentType ?>
-<FormTemplates xmlns="http://schemas.microsoft.com/sharepoint/v3/contenttype/forms">
-  <Display>DocumentLibraryForm</Display>
-  <Edit>DocumentLibraryForm</Edit>
-  <New>DocumentLibraryForm</New>
-</FormTemplates>
-</file>
-
 <file path=customXml/item3.xml><?xml version="1.0" encoding="utf-8"?>
 <p:properties xmlns:p="http://schemas.microsoft.com/office/2006/metadata/properties" xmlns:xsi="http://www.w3.org/2001/XMLSchema-instance">
   <documentManagement/>
@@ -20262,6 +19852,14 @@
 </file>
 
 <file path=customXml/itemProps1.xml><?xml version="1.0" encoding="utf-8"?>
+<ds:datastoreItem xmlns:ds="http://schemas.openxmlformats.org/officeDocument/2006/customXml" ds:itemID="{A0D98242-DE2B-4678-90B2-B7FF4D367546}">
+  <ds:schemaRefs>
+    <ds:schemaRef ds:uri="http://schemas.microsoft.com/sharepoint/v3/contenttype/forms"/>
+  </ds:schemaRefs>
+</ds:datastoreItem>
+</file>
+
+<file path=customXml/itemProps2.xml><?xml version="1.0" encoding="utf-8"?>
 <ds:datastoreItem xmlns:ds="http://schemas.openxmlformats.org/officeDocument/2006/customXml" ds:itemID="{F65D5479-5BBC-452E-A320-5BA29F7CFF23}">
   <ds:schemaRefs>
     <ds:schemaRef ds:uri="http://schemas.microsoft.com/office/2006/metadata/contentType"/>
@@ -20276,14 +19874,6 @@
 </ds:datastoreItem>
 </file>
 
-<file path=customXml/itemProps2.xml><?xml version="1.0" encoding="utf-8"?>
-<ds:datastoreItem xmlns:ds="http://schemas.openxmlformats.org/officeDocument/2006/customXml" ds:itemID="{A0D98242-DE2B-4678-90B2-B7FF4D367546}">
-  <ds:schemaRefs>
-    <ds:schemaRef ds:uri="http://schemas.microsoft.com/sharepoint/v3/contenttype/forms"/>
-  </ds:schemaRefs>
-</ds:datastoreItem>
-</file>
-
 <file path=customXml/itemProps3.xml><?xml version="1.0" encoding="utf-8"?>
 <ds:datastoreItem xmlns:ds="http://schemas.openxmlformats.org/officeDocument/2006/customXml" ds:itemID="{12A4814F-B824-41FB-B168-AB5394E0FBF4}">
   <ds:schemaRefs>
@@ -20293,7 +19883,7 @@
 </file>
 
 <file path=customXml/itemProps4.xml><?xml version="1.0" encoding="utf-8"?>
-<ds:datastoreItem xmlns:ds="http://schemas.openxmlformats.org/officeDocument/2006/customXml" ds:itemID="{3EA6B875-F8D8-4AAE-ACA6-7903BABCFBF0}">
+<ds:datastoreItem xmlns:ds="http://schemas.openxmlformats.org/officeDocument/2006/customXml" ds:itemID="{277980AD-89BC-42FF-A428-3CFC2B1D659A}">
   <ds:schemaRefs>
     <ds:schemaRef ds:uri="http://schemas.openxmlformats.org/officeDocument/2006/bibliography"/>
   </ds:schemaRefs>

</xml_diff>